<commit_message>
fix: :bug: Several bugs fixed
Fixed bugs of results, diagrams and paragraphs of results
</commit_message>
<xml_diff>
--- a/templates/template.docx
+++ b/templates/template.docx
@@ -11860,23 +11860,6 @@
       </w:r>
     </w:p>
     <w:p>
-      <w:pPr>
-        <w:pStyle w:val="Textoindependiente"/>
-        <w:widowControl w:val="0"/>
-        <w:autoSpaceDE w:val="0"/>
-        <w:autoSpaceDN w:val="0"/>
-        <w:spacing w:after="0" w:line="240" w:lineRule="auto"/>
-        <w:ind w:right="184"/>
-        <w:jc w:val="both"/>
-        <w:rPr>
-          <w:rFonts w:ascii="Arial Narrow" w:hAnsi="Arial Narrow" w:cs="Arial"/>
-          <w:b/>
-          <w:bCs/>
-          <w:lang w:val="es-ES_tradnl"/>
-        </w:rPr>
-      </w:pPr>
-    </w:p>
-    <w:p>
       <w:r>
         <w:t>{{paragraph_veh_tip_hpm}}</w:t>
       </w:r>
@@ -11897,7 +11880,6 @@
           <w:rFonts w:ascii="Arial Narrow" w:eastAsiaTheme="minorHAnsi" w:hAnsi="Arial Narrow" w:cstheme="minorHAnsi"/>
           <w:lang w:val="es-ES_tradnl"/>
         </w:rPr>
-        <w:lastRenderedPageBreak/>
         <w:t>{{</w:t>
       </w:r>
       <w:r>
@@ -11963,23 +11945,6 @@
       </w:r>
     </w:p>
     <w:p>
-      <w:pPr>
-        <w:pStyle w:val="Textoindependiente"/>
-        <w:widowControl w:val="0"/>
-        <w:autoSpaceDE w:val="0"/>
-        <w:autoSpaceDN w:val="0"/>
-        <w:spacing w:after="0" w:line="240" w:lineRule="auto"/>
-        <w:ind w:right="184"/>
-        <w:jc w:val="both"/>
-        <w:rPr>
-          <w:rFonts w:ascii="Arial Narrow" w:hAnsi="Arial Narrow" w:cs="Arial"/>
-          <w:b/>
-          <w:bCs/>
-          <w:lang w:val="es-ES_tradnl"/>
-        </w:rPr>
-      </w:pPr>
-    </w:p>
-    <w:p>
       <w:r>
         <w:t>{{paragraph_veh_tip_hpt}}</w:t>
       </w:r>
@@ -12058,23 +12023,6 @@
       </w:r>
     </w:p>
     <w:p>
-      <w:pPr>
-        <w:pStyle w:val="Textoindependiente"/>
-        <w:widowControl w:val="0"/>
-        <w:autoSpaceDE w:val="0"/>
-        <w:autoSpaceDN w:val="0"/>
-        <w:spacing w:after="0" w:line="240" w:lineRule="auto"/>
-        <w:ind w:left="1122" w:right="184"/>
-        <w:jc w:val="both"/>
-        <w:rPr>
-          <w:rFonts w:ascii="Arial Narrow" w:hAnsi="Arial Narrow" w:cs="Arial"/>
-          <w:b/>
-          <w:bCs/>
-          <w:lang w:val="es-ES_tradnl"/>
-        </w:rPr>
-      </w:pPr>
-    </w:p>
-    <w:p>
       <w:r>
         <w:t>{{paragraph_veh_tip_hpn}}</w:t>
       </w:r>
@@ -12184,7 +12132,21 @@
           <w:rFonts w:ascii="Arial Narrow" w:hAnsi="Arial Narrow" w:cs="Arial"/>
           <w:lang w:val="es-ES_tradnl"/>
         </w:rPr>
-        <w:t>{{paragraph_node_ati_hpm}}</w:t>
+        <w:t>{{paragraph_nod</w:t>
+      </w:r>
+      <w:r>
+        <w:rPr>
+          <w:rFonts w:ascii="Arial Narrow" w:hAnsi="Arial Narrow" w:cs="Arial"/>
+          <w:lang w:val="es-ES_tradnl"/>
+        </w:rPr>
+        <w:t>o</w:t>
+      </w:r>
+      <w:r>
+        <w:rPr>
+          <w:rFonts w:ascii="Arial Narrow" w:hAnsi="Arial Narrow" w:cs="Arial"/>
+          <w:lang w:val="es-ES_tradnl"/>
+        </w:rPr>
+        <w:t>_ati_hpm}}</w:t>
       </w:r>
     </w:p>
     <w:p>
@@ -12286,7 +12248,21 @@
           <w:rFonts w:ascii="Arial Narrow" w:hAnsi="Arial Narrow" w:cs="Arial"/>
           <w:lang w:val="es-ES_tradnl"/>
         </w:rPr>
-        <w:t>{{paragraph_node_ati_hpt}}</w:t>
+        <w:t>{{paragraph_nod</w:t>
+      </w:r>
+      <w:r>
+        <w:rPr>
+          <w:rFonts w:ascii="Arial Narrow" w:hAnsi="Arial Narrow" w:cs="Arial"/>
+          <w:lang w:val="es-ES_tradnl"/>
+        </w:rPr>
+        <w:t>o</w:t>
+      </w:r>
+      <w:r>
+        <w:rPr>
+          <w:rFonts w:ascii="Arial Narrow" w:hAnsi="Arial Narrow" w:cs="Arial"/>
+          <w:lang w:val="es-ES_tradnl"/>
+        </w:rPr>
+        <w:t>_ati_hpt}}</w:t>
       </w:r>
     </w:p>
     <w:p>
@@ -12387,7 +12363,42 @@
           <w:rFonts w:ascii="Arial Narrow" w:hAnsi="Arial Narrow" w:cs="Arial"/>
           <w:lang w:val="es-ES_tradnl"/>
         </w:rPr>
-        <w:t>{{paragraph_node_ati_hpn}}</w:t>
+        <w:t>{{</w:t>
+      </w:r>
+      <w:r>
+        <w:rPr>
+          <w:rFonts w:ascii="Arial Narrow" w:hAnsi="Arial Narrow" w:cs="Arial"/>
+          <w:lang w:val="es-ES_tradnl"/>
+        </w:rPr>
+        <w:t>paragraph_nod</w:t>
+      </w:r>
+      <w:r>
+        <w:rPr>
+          <w:rFonts w:ascii="Arial Narrow" w:hAnsi="Arial Narrow" w:cs="Arial"/>
+          <w:lang w:val="es-ES_tradnl"/>
+        </w:rPr>
+        <w:t>o</w:t>
+      </w:r>
+      <w:r>
+        <w:rPr>
+          <w:rFonts w:ascii="Arial Narrow" w:hAnsi="Arial Narrow" w:cs="Arial"/>
+          <w:lang w:val="es-ES_tradnl"/>
+        </w:rPr>
+        <w:t>_ati_hp</w:t>
+      </w:r>
+      <w:r>
+        <w:rPr>
+          <w:rFonts w:ascii="Arial Narrow" w:hAnsi="Arial Narrow" w:cs="Arial"/>
+          <w:lang w:val="es-ES_tradnl"/>
+        </w:rPr>
+        <w:t>n</w:t>
+      </w:r>
+      <w:r>
+        <w:rPr>
+          <w:rFonts w:ascii="Arial Narrow" w:hAnsi="Arial Narrow" w:cs="Arial"/>
+          <w:lang w:val="es-ES_tradnl"/>
+        </w:rPr>
+        <w:t>}}</w:t>
       </w:r>
     </w:p>
     <w:p>
@@ -12491,23 +12502,6 @@
       </w:r>
     </w:p>
     <w:p>
-      <w:pPr>
-        <w:pStyle w:val="Textoindependiente"/>
-        <w:widowControl w:val="0"/>
-        <w:autoSpaceDE w:val="0"/>
-        <w:autoSpaceDN w:val="0"/>
-        <w:spacing w:after="0" w:line="240" w:lineRule="auto"/>
-        <w:ind w:left="1122" w:right="184"/>
-        <w:jc w:val="both"/>
-        <w:rPr>
-          <w:rFonts w:ascii="Arial Narrow" w:hAnsi="Arial Narrow" w:cs="Arial"/>
-          <w:b/>
-          <w:bCs/>
-          <w:lang w:val="es-ES_tradnl"/>
-        </w:rPr>
-      </w:pPr>
-    </w:p>
-    <w:p>
       <w:r>
         <w:t>{{paragraph_veh_ati_hpm}}</w:t>
       </w:r>
@@ -12596,25 +12590,7 @@
       </w:r>
     </w:p>
     <w:p>
-      <w:pPr>
-        <w:pStyle w:val="Textoindependiente"/>
-        <w:widowControl w:val="0"/>
-        <w:autoSpaceDE w:val="0"/>
-        <w:autoSpaceDN w:val="0"/>
-        <w:spacing w:after="0" w:line="240" w:lineRule="auto"/>
-        <w:ind w:left="1122" w:right="184"/>
-        <w:jc w:val="both"/>
-        <w:rPr>
-          <w:rFonts w:ascii="Arial Narrow" w:hAnsi="Arial Narrow" w:cs="Arial"/>
-          <w:b/>
-          <w:bCs/>
-          <w:lang w:val="es-ES_tradnl"/>
-        </w:rPr>
-      </w:pPr>
-    </w:p>
-    <w:p>
-      <w:r>
-        <w:lastRenderedPageBreak/>
+      <w:r>
         <w:t>{{paragraph_veh_ati_hpt}}</w:t>
       </w:r>
     </w:p>
@@ -12692,24 +12668,8 @@
       </w:r>
     </w:p>
     <w:p>
-      <w:pPr>
-        <w:pStyle w:val="Textoindependiente"/>
-        <w:widowControl w:val="0"/>
-        <w:autoSpaceDE w:val="0"/>
-        <w:autoSpaceDN w:val="0"/>
-        <w:spacing w:after="0" w:line="240" w:lineRule="auto"/>
-        <w:ind w:left="1122" w:right="184"/>
-        <w:jc w:val="both"/>
-        <w:rPr>
-          <w:rFonts w:ascii="Arial Narrow" w:hAnsi="Arial Narrow" w:cs="Arial"/>
-          <w:b/>
-          <w:bCs/>
-          <w:lang w:val="es-ES_tradnl"/>
-        </w:rPr>
-      </w:pPr>
-    </w:p>
-    <w:p>
-      <w:r>
+      <w:r>
+        <w:lastRenderedPageBreak/>
         <w:t>{{paragraph_veh_ati_hpn}}</w:t>
       </w:r>
     </w:p>
@@ -13094,7 +13054,21 @@
           <w:rFonts w:ascii="Arial Narrow" w:hAnsi="Arial Narrow" w:cs="Arial"/>
           <w:lang w:val="es-ES_tradnl"/>
         </w:rPr>
-        <w:t>{{pargraph_pea_ati_hpm}}</w:t>
+        <w:t>{{par</w:t>
+      </w:r>
+      <w:r>
+        <w:rPr>
+          <w:rFonts w:ascii="Arial Narrow" w:hAnsi="Arial Narrow" w:cs="Arial"/>
+          <w:lang w:val="es-ES_tradnl"/>
+        </w:rPr>
+        <w:t>a</w:t>
+      </w:r>
+      <w:r>
+        <w:rPr>
+          <w:rFonts w:ascii="Arial Narrow" w:hAnsi="Arial Narrow" w:cs="Arial"/>
+          <w:lang w:val="es-ES_tradnl"/>
+        </w:rPr>
+        <w:t>graph_pea_ati_hpm}}</w:t>
       </w:r>
     </w:p>
     <w:p>
@@ -13269,7 +13243,6 @@
           <w:rFonts w:ascii="Arial Narrow" w:hAnsi="Arial Narrow" w:cs="Arial"/>
           <w:lang w:val="es-ES_tradnl"/>
         </w:rPr>
-        <w:lastRenderedPageBreak/>
         <w:t>{{paragraph_pea_ati_hpn}}</w:t>
       </w:r>
     </w:p>

</xml_diff>

<commit_message>
fix: :bug: Fixed matriz processing and paragraphs of pedestrian
</commit_message>
<xml_diff>
--- a/templates/template.docx
+++ b/templates/template.docx
@@ -1,6 +1,6 @@
 
 <file path=word/document.xml><?xml version="1.0" encoding="utf-8"?>
-<w:document xmlns:wpc="http://schemas.microsoft.com/office/word/2010/wordprocessingCanvas" xmlns:cx="http://schemas.microsoft.com/office/drawing/2014/chartex" xmlns:cx1="http://schemas.microsoft.com/office/drawing/2015/9/8/chartex" xmlns:cx2="http://schemas.microsoft.com/office/drawing/2015/10/21/chartex" xmlns:cx3="http://schemas.microsoft.com/office/drawing/2016/5/9/chartex" xmlns:cx4="http://schemas.microsoft.com/office/drawing/2016/5/10/chartex" xmlns:cx5="http://schemas.microsoft.com/office/drawing/2016/5/11/chartex" xmlns:cx6="http://schemas.microsoft.com/office/drawing/2016/5/12/chartex" xmlns:cx7="http://schemas.microsoft.com/office/drawing/2016/5/13/chartex" xmlns:cx8="http://schemas.microsoft.com/office/drawing/2016/5/14/chartex" xmlns:mc="http://schemas.openxmlformats.org/markup-compatibility/2006" xmlns:aink="http://schemas.microsoft.com/office/drawing/2016/ink" xmlns:am3d="http://schemas.microsoft.com/office/drawing/2017/model3d" xmlns:o="urn:schemas-microsoft-com:office:office" xmlns:oel="http://schemas.microsoft.com/office/2019/extlst" xmlns:r="http://schemas.openxmlformats.org/officeDocument/2006/relationships" xmlns:m="http://schemas.openxmlformats.org/officeDocument/2006/math" xmlns:v="urn:schemas-microsoft-com:vml" xmlns:wp14="http://schemas.microsoft.com/office/word/2010/wordprocessingDrawing" xmlns:wp="http://schemas.openxmlformats.org/drawingml/2006/wordprocessingDrawing" xmlns:w10="urn:schemas-microsoft-com:office:word" xmlns:w="http://schemas.openxmlformats.org/wordprocessingml/2006/main" xmlns:w14="http://schemas.microsoft.com/office/word/2010/wordml" xmlns:w15="http://schemas.microsoft.com/office/word/2012/wordml" xmlns:w16cex="http://schemas.microsoft.com/office/word/2018/wordml/cex" xmlns:w16cid="http://schemas.microsoft.com/office/word/2016/wordml/cid" xmlns:w16="http://schemas.microsoft.com/office/word/2018/wordml" xmlns:w16sdtdh="http://schemas.microsoft.com/office/word/2020/wordml/sdtdatahash" xmlns:w16se="http://schemas.microsoft.com/office/word/2015/wordml/symex" xmlns:wpg="http://schemas.microsoft.com/office/word/2010/wordprocessingGroup" xmlns:wpi="http://schemas.microsoft.com/office/word/2010/wordprocessingInk" xmlns:wne="http://schemas.microsoft.com/office/word/2006/wordml" xmlns:wps="http://schemas.microsoft.com/office/word/2010/wordprocessingShape" mc:Ignorable="w14 w15 w16se w16cid w16 w16cex w16sdtdh wp14">
+<w:document xmlns:wpc="http://schemas.microsoft.com/office/word/2010/wordprocessingCanvas" xmlns:cx="http://schemas.microsoft.com/office/drawing/2014/chartex" xmlns:cx1="http://schemas.microsoft.com/office/drawing/2015/9/8/chartex" xmlns:cx2="http://schemas.microsoft.com/office/drawing/2015/10/21/chartex" xmlns:cx3="http://schemas.microsoft.com/office/drawing/2016/5/9/chartex" xmlns:cx4="http://schemas.microsoft.com/office/drawing/2016/5/10/chartex" xmlns:cx5="http://schemas.microsoft.com/office/drawing/2016/5/11/chartex" xmlns:cx6="http://schemas.microsoft.com/office/drawing/2016/5/12/chartex" xmlns:cx7="http://schemas.microsoft.com/office/drawing/2016/5/13/chartex" xmlns:cx8="http://schemas.microsoft.com/office/drawing/2016/5/14/chartex" xmlns:mc="http://schemas.openxmlformats.org/markup-compatibility/2006" xmlns:aink="http://schemas.microsoft.com/office/drawing/2016/ink" xmlns:am3d="http://schemas.microsoft.com/office/drawing/2017/model3d" xmlns:o="urn:schemas-microsoft-com:office:office" xmlns:oel="http://schemas.microsoft.com/office/2019/extlst" xmlns:r="http://schemas.openxmlformats.org/officeDocument/2006/relationships" xmlns:m="http://schemas.openxmlformats.org/officeDocument/2006/math" xmlns:v="urn:schemas-microsoft-com:vml" xmlns:wp14="http://schemas.microsoft.com/office/word/2010/wordprocessingDrawing" xmlns:wp="http://schemas.openxmlformats.org/drawingml/2006/wordprocessingDrawing" xmlns:w10="urn:schemas-microsoft-com:office:word" xmlns:w="http://schemas.openxmlformats.org/wordprocessingml/2006/main" xmlns:w14="http://schemas.microsoft.com/office/word/2010/wordml" xmlns:w15="http://schemas.microsoft.com/office/word/2012/wordml" xmlns:w16cex="http://schemas.microsoft.com/office/word/2018/wordml/cex" xmlns:w16cid="http://schemas.microsoft.com/office/word/2016/wordml/cid" xmlns:w16="http://schemas.microsoft.com/office/word/2018/wordml" xmlns:w16du="http://schemas.microsoft.com/office/word/2023/wordml/word16du" xmlns:w16sdtdh="http://schemas.microsoft.com/office/word/2020/wordml/sdtdatahash" xmlns:w16se="http://schemas.microsoft.com/office/word/2015/wordml/symex" xmlns:wpg="http://schemas.microsoft.com/office/word/2010/wordprocessingGroup" xmlns:wpi="http://schemas.microsoft.com/office/word/2010/wordprocessingInk" xmlns:wne="http://schemas.microsoft.com/office/word/2006/wordml" xmlns:wps="http://schemas.microsoft.com/office/word/2010/wordprocessingShape" mc:Ignorable="w14 w15 w16se w16cid w16 w16cex w16sdtdh w16du wp14">
   <w:body>
     <w:p>
       <w:pPr>
@@ -5669,11 +5669,21 @@
     <w:p>
       <w:pPr>
         <w:pStyle w:val="Fuente"/>
-        <w:ind w:left="0"/>
+        <w:ind w:left="0" w:firstLine="1"/>
         <w:rPr>
           <w:noProof/>
         </w:rPr>
       </w:pPr>
+    </w:p>
+    <w:p>
+      <w:pPr>
+        <w:pStyle w:val="Ttulo2"/>
+      </w:pPr>
+      <w:bookmarkStart w:id="9" w:name="_Toc179816322"/>
+      <w:r>
+        <w:t>CARACTERIZACIÓN VIAL</w:t>
+      </w:r>
+      <w:bookmarkEnd w:id="9"/>
     </w:p>
     <w:p>
       <w:r>
@@ -5688,7 +5698,7 @@
         <w:pStyle w:val="Descripcin"/>
         <w:keepNext/>
       </w:pPr>
-      <w:bookmarkStart w:id="9" w:name="_Toc179881268"/>
+      <w:bookmarkStart w:id="10" w:name="_Toc179881268"/>
       <w:r>
         <w:t xml:space="preserve">Tabla N° </w:t>
       </w:r>
@@ -5710,7 +5720,7 @@
       <w:r>
         <w:t>: Características físicas de las secciones de la vía</w:t>
       </w:r>
-      <w:bookmarkEnd w:id="9"/>
+      <w:bookmarkEnd w:id="10"/>
     </w:p>
     <w:tbl>
       <w:tblPr>
@@ -6128,6 +6138,7 @@
                 <w:bCs/>
                 <w:highlight w:val="cyan"/>
               </w:rPr>
+              <w:lastRenderedPageBreak/>
               <w:t>Corte 3-3</w:t>
             </w:r>
           </w:p>
@@ -6250,7 +6261,6 @@
         <w:keepNext/>
       </w:pPr>
       <w:r>
-        <w:lastRenderedPageBreak/>
         <w:t xml:space="preserve">Imagen N° </w:t>
       </w:r>
       <w:r>
@@ -6304,7 +6314,7 @@
           <w:lang w:val="es-ES_tradnl"/>
         </w:rPr>
       </w:pPr>
-      <w:bookmarkStart w:id="10" w:name="_Toc179881222"/>
+      <w:bookmarkStart w:id="11" w:name="_Toc179881222"/>
       <w:r>
         <w:rPr>
           <w:lang w:val="es-ES_tradnl"/>
@@ -6323,7 +6333,7 @@
         </w:rPr>
         <w:t>STICO OPERACIONAL</w:t>
       </w:r>
-      <w:bookmarkEnd w:id="10"/>
+      <w:bookmarkEnd w:id="11"/>
     </w:p>
     <w:p>
       <w:r>
@@ -6350,7 +6360,7 @@
           <w:lang w:val="es-ES_tradnl"/>
         </w:rPr>
       </w:pPr>
-      <w:bookmarkStart w:id="11" w:name="_Toc179881223"/>
+      <w:bookmarkStart w:id="12" w:name="_Toc179881223"/>
       <w:r>
         <w:rPr>
           <w:lang w:val="es-ES_tradnl"/>
@@ -6375,7 +6385,7 @@
         </w:rPr>
         <w:t>DATOS DE CAMPO</w:t>
       </w:r>
-      <w:bookmarkEnd w:id="11"/>
+      <w:bookmarkEnd w:id="12"/>
     </w:p>
     <w:p>
       <w:r>
@@ -6395,14 +6405,14 @@
           <w:lang w:val="es-ES_tradnl"/>
         </w:rPr>
       </w:pPr>
-      <w:bookmarkStart w:id="12" w:name="_Toc179881224"/>
+      <w:bookmarkStart w:id="13" w:name="_Toc179881224"/>
       <w:r>
         <w:rPr>
           <w:lang w:val="es-ES_tradnl"/>
         </w:rPr>
         <w:t>CONTEO VEHICULAR</w:t>
       </w:r>
-      <w:bookmarkEnd w:id="12"/>
+      <w:bookmarkEnd w:id="13"/>
     </w:p>
     <w:p>
       <w:pPr>
@@ -6422,7 +6432,7 @@
         <w:pStyle w:val="Descripcin"/>
         <w:keepNext/>
       </w:pPr>
-      <w:bookmarkStart w:id="13" w:name="_Toc179881269"/>
+      <w:bookmarkStart w:id="14" w:name="_Toc179881269"/>
       <w:r>
         <w:t xml:space="preserve">Tabla N° </w:t>
       </w:r>
@@ -6444,7 +6454,7 @@
       <w:r>
         <w:t>: Fecha y hora de la recolección de datos vehiculares y peatonales</w:t>
       </w:r>
-      <w:bookmarkEnd w:id="13"/>
+      <w:bookmarkEnd w:id="14"/>
     </w:p>
     <w:p>
       <w:pPr>
@@ -6493,14 +6503,14 @@
           <w:lang w:val="es-ES_tradnl"/>
         </w:rPr>
       </w:pPr>
-      <w:bookmarkStart w:id="14" w:name="_Toc179881225"/>
+      <w:bookmarkStart w:id="15" w:name="_Toc179881225"/>
       <w:r>
         <w:rPr>
           <w:lang w:val="es-ES_tradnl"/>
         </w:rPr>
         <w:t>HORA PUNTA VEHICULAR</w:t>
       </w:r>
-      <w:bookmarkEnd w:id="14"/>
+      <w:bookmarkEnd w:id="15"/>
     </w:p>
     <w:p>
       <w:r>
@@ -6555,7 +6565,7 @@
         <w:pStyle w:val="Descripcin"/>
         <w:keepNext/>
       </w:pPr>
-      <w:bookmarkStart w:id="15" w:name="_Toc179881270"/>
+      <w:bookmarkStart w:id="16" w:name="_Toc179881270"/>
       <w:r>
         <w:t xml:space="preserve">Tabla N° </w:t>
       </w:r>
@@ -6580,7 +6590,7 @@
       <w:r>
         <w:t>Hora Punta del Sistema vehicular</w:t>
       </w:r>
-      <w:bookmarkEnd w:id="15"/>
+      <w:bookmarkEnd w:id="16"/>
     </w:p>
     <w:p>
       <w:pPr>
@@ -6656,14 +6666,15 @@
           <w:lang w:val="es-ES_tradnl"/>
         </w:rPr>
       </w:pPr>
-      <w:bookmarkStart w:id="16" w:name="_Toc179881226"/>
-      <w:r>
-        <w:rPr>
-          <w:lang w:val="es-ES_tradnl"/>
-        </w:rPr>
+      <w:bookmarkStart w:id="17" w:name="_Toc179881226"/>
+      <w:r>
+        <w:rPr>
+          <w:lang w:val="es-ES_tradnl"/>
+        </w:rPr>
+        <w:lastRenderedPageBreak/>
         <w:t>HISTOGRAMAS VEHICULARES</w:t>
       </w:r>
-      <w:bookmarkEnd w:id="16"/>
+      <w:bookmarkEnd w:id="17"/>
       <w:r>
         <w:rPr>
           <w:lang w:val="es-ES_tradnl"/>
@@ -6693,7 +6704,6 @@
           <w:b/>
           <w:bCs/>
         </w:rPr>
-        <w:lastRenderedPageBreak/>
         <w:t>HISTOGRAMA DÍA TIPICO</w:t>
       </w:r>
     </w:p>
@@ -6959,24 +6969,24 @@
           <w:lang w:val="es-ES_tradnl"/>
         </w:rPr>
       </w:pPr>
-      <w:bookmarkStart w:id="17" w:name="_Toc179881227"/>
+      <w:bookmarkStart w:id="18" w:name="_Toc179881227"/>
       <w:r>
         <w:rPr>
           <w:lang w:val="es-ES_tradnl"/>
         </w:rPr>
         <w:t>FLUJOGRAMA VEHICULARES DEL SISTEMA</w:t>
       </w:r>
-      <w:bookmarkEnd w:id="17"/>
+      <w:bookmarkEnd w:id="18"/>
     </w:p>
     <w:p>
       <w:r>
         <w:t xml:space="preserve">A partir de los conteos vehiculares, se generaron flujogramas vehiculares para las horas de máxima demanda punta de cada turno </w:t>
       </w:r>
-      <w:bookmarkStart w:id="18" w:name="_Hlk171437906"/>
+      <w:bookmarkStart w:id="19" w:name="_Hlk171437906"/>
       <w:r>
         <w:t>{{presinter2}} {{nominterseccion}} ({{codinterseccion}})</w:t>
       </w:r>
-      <w:bookmarkEnd w:id="18"/>
+      <w:bookmarkEnd w:id="19"/>
       <w:r>
         <w:t xml:space="preserve">. </w:t>
       </w:r>
@@ -7027,14 +7037,14 @@
           <w:lang w:val="es-ES_tradnl"/>
         </w:rPr>
       </w:pPr>
-      <w:bookmarkStart w:id="19" w:name="_Toc179881228"/>
+      <w:bookmarkStart w:id="20" w:name="_Toc179881228"/>
       <w:r>
         <w:rPr>
           <w:lang w:val="es-ES_tradnl"/>
         </w:rPr>
         <w:t>CONTEO PEATONAL</w:t>
       </w:r>
-      <w:bookmarkEnd w:id="19"/>
+      <w:bookmarkEnd w:id="20"/>
     </w:p>
     <w:p>
       <w:pPr>
@@ -7043,14 +7053,14 @@
           <w:lang w:val="es-ES_tradnl"/>
         </w:rPr>
       </w:pPr>
-      <w:bookmarkStart w:id="20" w:name="_Toc179881229"/>
+      <w:bookmarkStart w:id="21" w:name="_Toc179881229"/>
       <w:r>
         <w:rPr>
           <w:lang w:val="es-ES_tradnl"/>
         </w:rPr>
         <w:t>HORA PUNTA PEATONAL</w:t>
       </w:r>
-      <w:bookmarkEnd w:id="20"/>
+      <w:bookmarkEnd w:id="21"/>
     </w:p>
     <w:p>
       <w:r>
@@ -7070,8 +7080,9 @@
         <w:pStyle w:val="Descripcin"/>
         <w:keepNext/>
       </w:pPr>
-      <w:bookmarkStart w:id="21" w:name="_Toc179881271"/>
-      <w:r>
+      <w:bookmarkStart w:id="22" w:name="_Toc179881271"/>
+      <w:r>
+        <w:lastRenderedPageBreak/>
         <w:t xml:space="preserve">Tabla N° </w:t>
       </w:r>
       <w:r>
@@ -7092,7 +7103,7 @@
       <w:r>
         <w:t>: Hora Punta del Sistema vehicular y peatonal</w:t>
       </w:r>
-      <w:bookmarkEnd w:id="21"/>
+      <w:bookmarkEnd w:id="22"/>
     </w:p>
     <w:p>
       <w:pPr>
@@ -7149,15 +7160,14 @@
           <w:lang w:val="es-ES_tradnl"/>
         </w:rPr>
       </w:pPr>
-      <w:bookmarkStart w:id="22" w:name="_Toc179881230"/>
-      <w:r>
-        <w:rPr>
-          <w:lang w:val="es-ES_tradnl"/>
-        </w:rPr>
-        <w:lastRenderedPageBreak/>
+      <w:bookmarkStart w:id="23" w:name="_Toc179881230"/>
+      <w:r>
+        <w:rPr>
+          <w:lang w:val="es-ES_tradnl"/>
+        </w:rPr>
         <w:t>HISTOGRAMAS PEATONALES</w:t>
       </w:r>
-      <w:bookmarkEnd w:id="22"/>
+      <w:bookmarkEnd w:id="23"/>
     </w:p>
     <w:p>
       <w:r>
@@ -7273,14 +7283,14 @@
           <w:lang w:val="es-ES_tradnl"/>
         </w:rPr>
       </w:pPr>
-      <w:bookmarkStart w:id="23" w:name="_Toc179881231"/>
+      <w:bookmarkStart w:id="24" w:name="_Toc179881231"/>
       <w:r>
         <w:rPr>
           <w:lang w:val="es-ES_tradnl"/>
         </w:rPr>
         <w:t>FLUJOGRAMA PEATONALES</w:t>
       </w:r>
-      <w:bookmarkEnd w:id="23"/>
+      <w:bookmarkEnd w:id="24"/>
     </w:p>
     <w:p>
       <w:r>
@@ -7384,14 +7394,14 @@
           <w:lang w:val="es-ES_tradnl"/>
         </w:rPr>
       </w:pPr>
-      <w:bookmarkStart w:id="24" w:name="_Toc179881232"/>
+      <w:bookmarkStart w:id="25" w:name="_Toc179881232"/>
       <w:r>
         <w:rPr>
           <w:lang w:val="es-ES_tradnl"/>
         </w:rPr>
         <w:t>COLAS VEHICULARES</w:t>
       </w:r>
-      <w:bookmarkEnd w:id="24"/>
+      <w:bookmarkEnd w:id="25"/>
     </w:p>
     <w:p>
       <w:r>
@@ -7445,8 +7455,9 @@
         <w:pStyle w:val="Descripcin"/>
         <w:keepNext/>
       </w:pPr>
-      <w:bookmarkStart w:id="25" w:name="_Toc179881272"/>
-      <w:r>
+      <w:bookmarkStart w:id="26" w:name="_Toc179881272"/>
+      <w:r>
+        <w:lastRenderedPageBreak/>
         <w:t xml:space="preserve">Tabla N° </w:t>
       </w:r>
       <w:r>
@@ -7482,7 +7493,7 @@
       <w:r>
         <w:t xml:space="preserve"> de cola</w:t>
       </w:r>
-      <w:bookmarkEnd w:id="25"/>
+      <w:bookmarkEnd w:id="26"/>
     </w:p>
     <w:p>
       <w:pPr>
@@ -7566,12 +7577,11 @@
           <w:lang w:val="es-ES_tradnl"/>
         </w:rPr>
       </w:pPr>
-      <w:bookmarkStart w:id="26" w:name="_Toc179881233"/>
-      <w:r>
-        <w:rPr>
-          <w:lang w:val="es-ES_tradnl"/>
-        </w:rPr>
-        <w:lastRenderedPageBreak/>
+      <w:bookmarkStart w:id="27" w:name="_Toc179881233"/>
+      <w:r>
+        <w:rPr>
+          <w:lang w:val="es-ES_tradnl"/>
+        </w:rPr>
         <w:t>LONGITUDES DE COLA</w:t>
       </w:r>
       <w:r>
@@ -7580,7 +7590,7 @@
         </w:rPr>
         <w:t>S</w:t>
       </w:r>
-      <w:bookmarkEnd w:id="26"/>
+      <w:bookmarkEnd w:id="27"/>
     </w:p>
     <w:p>
       <w:r>
@@ -7629,14 +7639,14 @@
           <w:lang w:val="es-ES_tradnl"/>
         </w:rPr>
       </w:pPr>
-      <w:bookmarkStart w:id="27" w:name="_Toc179881234"/>
+      <w:bookmarkStart w:id="28" w:name="_Toc179881234"/>
       <w:r>
         <w:rPr>
           <w:lang w:val="es-ES_tradnl"/>
         </w:rPr>
         <w:t>EMBARQUE Y DESEMBARQUE</w:t>
       </w:r>
-      <w:bookmarkEnd w:id="27"/>
+      <w:bookmarkEnd w:id="28"/>
     </w:p>
     <w:p>
       <w:r>
@@ -7707,14 +7717,14 @@
           <w:lang w:val="es-ES_tradnl"/>
         </w:rPr>
       </w:pPr>
-      <w:bookmarkStart w:id="28" w:name="_Toc179881235"/>
+      <w:bookmarkStart w:id="29" w:name="_Toc179881235"/>
       <w:r>
         <w:rPr>
           <w:lang w:val="es-ES_tradnl"/>
         </w:rPr>
         <w:t>TIEMPOS PROMEDIOS DE EMBARQUE Y DESEMBARQUE</w:t>
       </w:r>
-      <w:bookmarkEnd w:id="28"/>
+      <w:bookmarkEnd w:id="29"/>
     </w:p>
     <w:p>
       <w:r>
@@ -7791,7 +7801,7 @@
       <w:pPr>
         <w:jc w:val="left"/>
       </w:pPr>
-      <w:bookmarkStart w:id="29" w:name="_Ref161500931"/>
+      <w:bookmarkStart w:id="30" w:name="_Ref161500931"/>
       <w:r>
         <w:t>{{embarkingList}}</w:t>
       </w:r>
@@ -7803,7 +7813,7 @@
       <w:r>
         <w:t>{{tabla7}}</w:t>
       </w:r>
-      <w:bookmarkEnd w:id="29"/>
+      <w:bookmarkEnd w:id="30"/>
     </w:p>
     <w:p>
       <w:r>
@@ -7817,14 +7827,14 @@
           <w:lang w:val="es-ES_tradnl"/>
         </w:rPr>
       </w:pPr>
-      <w:bookmarkStart w:id="30" w:name="_Toc179881236"/>
+      <w:bookmarkStart w:id="31" w:name="_Toc179881236"/>
       <w:r>
         <w:rPr>
           <w:lang w:val="es-ES_tradnl"/>
         </w:rPr>
         <w:t>SEMAFORIZACIÓN DE LA SITUACIÓN ACTUAL</w:t>
       </w:r>
-      <w:bookmarkEnd w:id="30"/>
+      <w:bookmarkEnd w:id="31"/>
     </w:p>
     <w:p>
       <w:r>
@@ -7887,7 +7897,7 @@
         <w:pStyle w:val="Descripcin"/>
         <w:keepNext/>
       </w:pPr>
-      <w:bookmarkStart w:id="31" w:name="_Toc179881273"/>
+      <w:bookmarkStart w:id="32" w:name="_Toc179881273"/>
       <w:r>
         <w:t xml:space="preserve">Tabla N° </w:t>
       </w:r>
@@ -7915,7 +7925,7 @@
       <w:r>
         <w:t xml:space="preserve"> de fases y ciclos</w:t>
       </w:r>
-      <w:bookmarkEnd w:id="31"/>
+      <w:bookmarkEnd w:id="32"/>
     </w:p>
     <w:p>
       <w:pPr>
@@ -7965,7 +7975,7 @@
           <w:lang w:val="es-ES_tradnl"/>
         </w:rPr>
       </w:pPr>
-      <w:bookmarkStart w:id="32" w:name="_Toc179881237"/>
+      <w:bookmarkStart w:id="33" w:name="_Toc179881237"/>
       <w:r>
         <w:rPr>
           <w:lang w:val="es-ES_tradnl"/>
@@ -7978,7 +7988,7 @@
         </w:rPr>
         <w:t xml:space="preserve"> ACTUAL</w:t>
       </w:r>
-      <w:bookmarkEnd w:id="32"/>
+      <w:bookmarkEnd w:id="33"/>
     </w:p>
     <w:p>
       <w:pPr>
@@ -8028,6 +8038,7 @@
         <w:jc w:val="center"/>
       </w:pPr>
       <w:r>
+        <w:lastRenderedPageBreak/>
         <w:t>{{diagramaList}}</w:t>
       </w:r>
     </w:p>
@@ -8082,12 +8093,11 @@
           <w:lang w:val="es-ES_tradnl"/>
         </w:rPr>
       </w:pPr>
-      <w:bookmarkStart w:id="33" w:name="_Toc179881238"/>
-      <w:r>
-        <w:rPr>
-          <w:lang w:val="es-ES_tradnl"/>
-        </w:rPr>
-        <w:lastRenderedPageBreak/>
+      <w:bookmarkStart w:id="34" w:name="_Toc179881238"/>
+      <w:r>
+        <w:rPr>
+          <w:lang w:val="es-ES_tradnl"/>
+        </w:rPr>
         <w:t>PROGRAMACIÓN SEMAF</w:t>
       </w:r>
       <w:r>
@@ -8108,7 +8118,7 @@
         </w:rPr>
         <w:t xml:space="preserve"> ACTUAL</w:t>
       </w:r>
-      <w:bookmarkEnd w:id="33"/>
+      <w:bookmarkEnd w:id="34"/>
     </w:p>
     <w:p>
       <w:pPr>
@@ -8221,7 +8231,7 @@
           <w:lang w:val="es-ES_tradnl"/>
         </w:rPr>
       </w:pPr>
-      <w:bookmarkStart w:id="34" w:name="_Toc179881239"/>
+      <w:bookmarkStart w:id="35" w:name="_Toc179881239"/>
       <w:r>
         <w:rPr>
           <w:lang w:val="es-ES_tradnl"/>
@@ -8246,7 +8256,7 @@
         </w:rPr>
         <w:t xml:space="preserve"> ACTUAL</w:t>
       </w:r>
-      <w:bookmarkEnd w:id="34"/>
+      <w:bookmarkEnd w:id="35"/>
     </w:p>
     <w:p>
       <w:r>
@@ -8276,7 +8286,7 @@
           <w:lang w:val="es-ES_tradnl"/>
         </w:rPr>
       </w:pPr>
-      <w:bookmarkStart w:id="35" w:name="_Toc179881240"/>
+      <w:bookmarkStart w:id="36" w:name="_Toc179881240"/>
       <w:r>
         <w:rPr>
           <w:lang w:val="es-ES_tradnl"/>
@@ -8295,7 +8305,7 @@
         </w:rPr>
         <w:t>NSITO</w:t>
       </w:r>
-      <w:bookmarkEnd w:id="35"/>
+      <w:bookmarkEnd w:id="36"/>
     </w:p>
     <w:p>
       <w:pPr>
@@ -8304,16 +8314,16 @@
           <w:lang w:val="es-ES_tradnl" w:eastAsia="es-CO"/>
         </w:rPr>
       </w:pPr>
-      <w:bookmarkStart w:id="36" w:name="_Toc173231715"/>
-      <w:bookmarkStart w:id="37" w:name="_Toc179881241"/>
+      <w:bookmarkStart w:id="37" w:name="_Toc173231715"/>
+      <w:bookmarkStart w:id="38" w:name="_Toc179881241"/>
       <w:r>
         <w:rPr>
           <w:lang w:val="es-ES_tradnl" w:eastAsia="es-CO"/>
         </w:rPr>
         <w:t>MODELO DE LA SITUACIÓN ACTUAL</w:t>
       </w:r>
-      <w:bookmarkEnd w:id="36"/>
       <w:bookmarkEnd w:id="37"/>
+      <w:bookmarkEnd w:id="38"/>
     </w:p>
     <w:p>
       <w:pPr>
@@ -8322,14 +8332,14 @@
           <w:lang w:val="es-ES_tradnl" w:eastAsia="es-CO"/>
         </w:rPr>
       </w:pPr>
-      <w:bookmarkStart w:id="38" w:name="_Toc179881242"/>
+      <w:bookmarkStart w:id="39" w:name="_Toc179881242"/>
       <w:r>
         <w:rPr>
           <w:lang w:val="es-ES_tradnl" w:eastAsia="es-CO"/>
         </w:rPr>
         <w:t>RED ACTUAL</w:t>
       </w:r>
-      <w:bookmarkEnd w:id="38"/>
+      <w:bookmarkEnd w:id="39"/>
     </w:p>
     <w:p>
       <w:r>
@@ -8446,12 +8456,12 @@
         <w:pStyle w:val="Descripcin"/>
         <w:keepNext/>
       </w:pPr>
-      <w:bookmarkStart w:id="39" w:name="_Toc161393497"/>
-      <w:bookmarkStart w:id="40" w:name="_Toc161502189"/>
-      <w:bookmarkStart w:id="41" w:name="_Toc161533575"/>
-      <w:bookmarkStart w:id="42" w:name="_Toc161573794"/>
-      <w:bookmarkStart w:id="43" w:name="_Toc161573813"/>
-      <w:bookmarkStart w:id="44" w:name="_Toc177646742"/>
+      <w:bookmarkStart w:id="40" w:name="_Toc161393497"/>
+      <w:bookmarkStart w:id="41" w:name="_Toc161502189"/>
+      <w:bookmarkStart w:id="42" w:name="_Toc161533575"/>
+      <w:bookmarkStart w:id="43" w:name="_Toc161573794"/>
+      <w:bookmarkStart w:id="44" w:name="_Toc161573813"/>
+      <w:bookmarkStart w:id="45" w:name="_Toc177646742"/>
       <w:r>
         <w:rPr>
           <w:highlight w:val="cyan"/>
@@ -8506,12 +8516,12 @@
         </w:rPr>
         <w:t xml:space="preserve"> {{numsubarea}}</w:t>
       </w:r>
-      <w:bookmarkEnd w:id="39"/>
       <w:bookmarkEnd w:id="40"/>
       <w:bookmarkEnd w:id="41"/>
       <w:bookmarkEnd w:id="42"/>
       <w:bookmarkEnd w:id="43"/>
       <w:bookmarkEnd w:id="44"/>
+      <w:bookmarkEnd w:id="45"/>
     </w:p>
     <w:p>
       <w:pPr>
@@ -8535,16 +8545,16 @@
           <w:lang w:val="es-ES_tradnl" w:eastAsia="es-CO"/>
         </w:rPr>
       </w:pPr>
-      <w:bookmarkStart w:id="45" w:name="_Toc173231717"/>
-      <w:bookmarkStart w:id="46" w:name="_Toc179881243"/>
+      <w:bookmarkStart w:id="46" w:name="_Toc173231717"/>
+      <w:bookmarkStart w:id="47" w:name="_Toc179881243"/>
       <w:r>
         <w:rPr>
           <w:lang w:val="es-ES_tradnl" w:eastAsia="es-CO"/>
         </w:rPr>
         <w:t>MATRIZ VEHICULAR DE ORIGEN DESTINO</w:t>
       </w:r>
-      <w:bookmarkEnd w:id="45"/>
       <w:bookmarkEnd w:id="46"/>
+      <w:bookmarkEnd w:id="47"/>
       <w:r>
         <w:rPr>
           <w:lang w:val="es-ES_tradnl" w:eastAsia="es-CO"/>
@@ -8645,16 +8655,17 @@
           <w:u w:val="single"/>
         </w:rPr>
       </w:pPr>
-      <w:bookmarkStart w:id="47" w:name="_Ref161573006"/>
-      <w:bookmarkStart w:id="48" w:name="_Toc161533577"/>
-      <w:bookmarkStart w:id="49" w:name="_Ref161573000"/>
-      <w:bookmarkStart w:id="50" w:name="_Toc161573796"/>
-      <w:bookmarkStart w:id="51" w:name="_Toc161573815"/>
-      <w:bookmarkStart w:id="52" w:name="_Toc177646743"/>
+      <w:bookmarkStart w:id="48" w:name="_Ref161573006"/>
+      <w:bookmarkStart w:id="49" w:name="_Toc161533577"/>
+      <w:bookmarkStart w:id="50" w:name="_Ref161573000"/>
+      <w:bookmarkStart w:id="51" w:name="_Toc161573796"/>
+      <w:bookmarkStart w:id="52" w:name="_Toc161573815"/>
+      <w:bookmarkStart w:id="53" w:name="_Toc177646743"/>
       <w:r>
         <w:rPr>
           <w:highlight w:val="cyan"/>
         </w:rPr>
+        <w:lastRenderedPageBreak/>
         <w:t xml:space="preserve">Imagen N° </w:t>
       </w:r>
       <w:r>
@@ -8687,7 +8698,7 @@
         </w:rPr>
         <w:fldChar w:fldCharType="end"/>
       </w:r>
-      <w:bookmarkEnd w:id="47"/>
+      <w:bookmarkEnd w:id="48"/>
       <w:r>
         <w:rPr>
           <w:highlight w:val="cyan"/>
@@ -8712,11 +8723,11 @@
         </w:rPr>
         <w:t xml:space="preserve"> {{numsubarea}}</w:t>
       </w:r>
-      <w:bookmarkEnd w:id="48"/>
       <w:bookmarkEnd w:id="49"/>
       <w:bookmarkEnd w:id="50"/>
       <w:bookmarkEnd w:id="51"/>
       <w:bookmarkEnd w:id="52"/>
+      <w:bookmarkEnd w:id="53"/>
     </w:p>
     <w:p>
       <w:pPr>
@@ -8726,7 +8737,7 @@
           <w:noProof/>
         </w:rPr>
       </w:pPr>
-      <w:bookmarkStart w:id="53" w:name="_Toc161502191"/>
+      <w:bookmarkStart w:id="54" w:name="_Toc161502191"/>
       <w:r>
         <w:rPr>
           <w:noProof/>
@@ -8764,10 +8775,9 @@
       <w:pPr>
         <w:jc w:val="center"/>
       </w:pPr>
-      <w:bookmarkStart w:id="54" w:name="_Hlk165023365"/>
-      <w:bookmarkEnd w:id="53"/>
-      <w:r>
-        <w:lastRenderedPageBreak/>
+      <w:bookmarkStart w:id="55" w:name="_Hlk165023365"/>
+      <w:bookmarkEnd w:id="54"/>
+      <w:r>
         <w:t>{{tabla14</w:t>
       </w:r>
       <w:r>
@@ -8784,17 +8794,17 @@
           <w:lang w:val="es-ES_tradnl" w:eastAsia="es-CO"/>
         </w:rPr>
       </w:pPr>
-      <w:bookmarkStart w:id="55" w:name="_Toc173231718"/>
-      <w:bookmarkStart w:id="56" w:name="_Toc179881244"/>
-      <w:bookmarkEnd w:id="54"/>
+      <w:bookmarkStart w:id="56" w:name="_Toc173231718"/>
+      <w:bookmarkStart w:id="57" w:name="_Toc179881244"/>
+      <w:bookmarkEnd w:id="55"/>
       <w:r>
         <w:rPr>
           <w:lang w:val="es-ES_tradnl" w:eastAsia="es-CO"/>
         </w:rPr>
         <w:t>CALIBRACIÓN DEL MODELO</w:t>
       </w:r>
-      <w:bookmarkEnd w:id="55"/>
       <w:bookmarkEnd w:id="56"/>
+      <w:bookmarkEnd w:id="57"/>
     </w:p>
     <w:p>
       <w:r>
@@ -9030,7 +9040,7 @@
         <w:keepNext/>
         <w:spacing w:after="0"/>
       </w:pPr>
-      <w:bookmarkStart w:id="57" w:name="_Toc179881274"/>
+      <w:bookmarkStart w:id="58" w:name="_Toc179881274"/>
       <w:r>
         <w:t xml:space="preserve">Tabla N° </w:t>
       </w:r>
@@ -9052,7 +9062,7 @@
       <w:r>
         <w:t>: Criterios de aceptación para la calibración y validación</w:t>
       </w:r>
-      <w:bookmarkEnd w:id="57"/>
+      <w:bookmarkEnd w:id="58"/>
     </w:p>
     <w:tbl>
       <w:tblPr>
@@ -9368,6 +9378,7 @@
     </w:p>
     <w:p>
       <w:r>
+        <w:lastRenderedPageBreak/>
         <w:t>Las siguientes tablas muestran las figuras comparativas del GEH (</w:t>
       </w:r>
       <w:r>
@@ -9405,7 +9416,6 @@
     </w:p>
     <w:p>
       <w:r>
-        <w:lastRenderedPageBreak/>
         <w:t xml:space="preserve">A continuación, se presentan </w:t>
       </w:r>
       <w:r>
@@ -9487,14 +9497,14 @@
           <w:lang w:val="es-ES_tradnl"/>
         </w:rPr>
       </w:pPr>
-      <w:bookmarkStart w:id="58" w:name="_Toc179881245"/>
+      <w:bookmarkStart w:id="59" w:name="_Toc179881245"/>
       <w:r>
         <w:rPr>
           <w:lang w:val="es-ES_tradnl"/>
         </w:rPr>
         <w:t>PROPUESTA</w:t>
       </w:r>
-      <w:bookmarkEnd w:id="58"/>
+      <w:bookmarkEnd w:id="59"/>
     </w:p>
     <w:p>
       <w:pPr>
@@ -9522,14 +9532,14 @@
           <w:lang w:val="es-ES_tradnl" w:eastAsia="es-CO"/>
         </w:rPr>
       </w:pPr>
-      <w:bookmarkStart w:id="59" w:name="_Toc179881246"/>
+      <w:bookmarkStart w:id="60" w:name="_Toc179881246"/>
       <w:r>
         <w:rPr>
           <w:lang w:val="es-ES_tradnl" w:eastAsia="es-CO"/>
         </w:rPr>
         <w:t>ESCENARIO DE PROPUESTA DE DISEÑO</w:t>
       </w:r>
-      <w:bookmarkEnd w:id="59"/>
+      <w:bookmarkEnd w:id="60"/>
     </w:p>
     <w:p>
       <w:pPr>
@@ -9709,14 +9719,14 @@
           <w:lang w:val="es-ES_tradnl" w:eastAsia="es-CO"/>
         </w:rPr>
       </w:pPr>
-      <w:bookmarkStart w:id="60" w:name="_Toc179881247"/>
+      <w:bookmarkStart w:id="61" w:name="_Toc179881247"/>
       <w:r>
         <w:rPr>
           <w:lang w:val="es-ES_tradnl" w:eastAsia="es-CO"/>
         </w:rPr>
         <w:t>FASES SEMAFÓRICAS PROPUESTAS</w:t>
       </w:r>
-      <w:bookmarkEnd w:id="60"/>
+      <w:bookmarkEnd w:id="61"/>
     </w:p>
     <w:p>
       <w:pPr>
@@ -9820,14 +9830,14 @@
           <w:lang w:val="es-ES_tradnl" w:eastAsia="es-CO"/>
         </w:rPr>
       </w:pPr>
-      <w:bookmarkStart w:id="61" w:name="_Toc179881248"/>
+      <w:bookmarkStart w:id="62" w:name="_Toc179881248"/>
       <w:r>
         <w:rPr>
           <w:lang w:val="es-ES_tradnl" w:eastAsia="es-CO"/>
         </w:rPr>
         <w:t>ESQUEMA DE REPARTO SEMAFÓRICO PROPUESTO</w:t>
       </w:r>
-      <w:bookmarkEnd w:id="61"/>
+      <w:bookmarkEnd w:id="62"/>
     </w:p>
     <w:p>
       <w:pPr>
@@ -9850,6 +9860,7 @@
         <w:rPr>
           <w:highlight w:val="yellow"/>
         </w:rPr>
+        <w:lastRenderedPageBreak/>
         <w:t>{{</w:t>
       </w:r>
       <w:r>
@@ -9880,15 +9891,14 @@
           <w:lang w:val="es-ES_tradnl" w:eastAsia="es-CO"/>
         </w:rPr>
       </w:pPr>
-      <w:bookmarkStart w:id="62" w:name="_Toc179881249"/>
+      <w:bookmarkStart w:id="63" w:name="_Toc179881249"/>
       <w:r>
         <w:rPr>
           <w:lang w:val="es-ES_tradnl" w:eastAsia="es-CO"/>
         </w:rPr>
-        <w:lastRenderedPageBreak/>
         <w:t>PROGRAMACIÓN SEMAFÓRICA PROPUESTA</w:t>
       </w:r>
-      <w:bookmarkEnd w:id="62"/>
+      <w:bookmarkEnd w:id="63"/>
     </w:p>
     <w:p>
       <w:pPr>
@@ -9926,14 +9936,14 @@
           <w:lang w:val="es-ES_tradnl"/>
         </w:rPr>
       </w:pPr>
-      <w:bookmarkStart w:id="63" w:name="_Toc179881250"/>
+      <w:bookmarkStart w:id="64" w:name="_Toc179881250"/>
       <w:r>
         <w:rPr>
           <w:lang w:val="es-ES_tradnl"/>
         </w:rPr>
         <w:t>RESULTADOS</w:t>
       </w:r>
-      <w:bookmarkEnd w:id="63"/>
+      <w:bookmarkEnd w:id="64"/>
     </w:p>
     <w:p>
       <w:pPr>
@@ -9946,7 +9956,7 @@
           <w:lang w:val="es-ES_tradnl"/>
         </w:rPr>
       </w:pPr>
-      <w:bookmarkStart w:id="64" w:name="_Toc179881251"/>
+      <w:bookmarkStart w:id="65" w:name="_Toc179881251"/>
       <w:r>
         <w:rPr>
           <w:lang w:val="es-ES_tradnl"/>
@@ -9959,7 +9969,7 @@
         </w:rPr>
         <w:t xml:space="preserve"> DEL MODELO</w:t>
       </w:r>
-      <w:bookmarkEnd w:id="64"/>
+      <w:bookmarkEnd w:id="65"/>
     </w:p>
     <w:p>
       <w:r>
@@ -9977,7 +9987,7 @@
         <w:pStyle w:val="Descripcin"/>
         <w:keepNext/>
       </w:pPr>
-      <w:bookmarkStart w:id="65" w:name="_Toc179881275"/>
+      <w:bookmarkStart w:id="66" w:name="_Toc179881275"/>
       <w:r>
         <w:t xml:space="preserve">Tabla N° </w:t>
       </w:r>
@@ -9999,7 +10009,7 @@
       <w:r>
         <w:t>: Niveles de Servicio para intersecciones semaforizadas y no semaforizadas</w:t>
       </w:r>
-      <w:bookmarkEnd w:id="65"/>
+      <w:bookmarkEnd w:id="66"/>
     </w:p>
     <w:tbl>
       <w:tblPr>
@@ -10771,7 +10781,7 @@
           <w:lang w:val="es-ES_tradnl"/>
         </w:rPr>
       </w:pPr>
-      <w:bookmarkStart w:id="66" w:name="_Toc179881252"/>
+      <w:bookmarkStart w:id="67" w:name="_Toc179881252"/>
       <w:r>
         <w:rPr>
           <w:lang w:val="es-ES_tradnl"/>
@@ -10784,7 +10794,7 @@
         </w:rPr>
         <w:t>POR INTERSECCIÓN DÍA TÍPICO</w:t>
       </w:r>
-      <w:bookmarkEnd w:id="66"/>
+      <w:bookmarkEnd w:id="67"/>
     </w:p>
     <w:p>
       <w:r>
@@ -11034,14 +11044,15 @@
           <w:lang w:val="es-ES_tradnl"/>
         </w:rPr>
       </w:pPr>
-      <w:bookmarkStart w:id="67" w:name="_Toc179881253"/>
-      <w:r>
-        <w:rPr>
-          <w:lang w:val="es-ES_tradnl"/>
-        </w:rPr>
+      <w:bookmarkStart w:id="68" w:name="_Toc179881253"/>
+      <w:r>
+        <w:rPr>
+          <w:lang w:val="es-ES_tradnl"/>
+        </w:rPr>
+        <w:lastRenderedPageBreak/>
         <w:t>RENDIMIENTO DE VEHICULOS EN LA RED DÍA TÍPICO</w:t>
       </w:r>
-      <w:bookmarkEnd w:id="67"/>
+      <w:bookmarkEnd w:id="68"/>
     </w:p>
     <w:p>
       <w:r>
@@ -11075,7 +11086,6 @@
           <w:bCs/>
           <w:lang w:val="es-ES_tradnl"/>
         </w:rPr>
-        <w:lastRenderedPageBreak/>
         <w:t>HORA PUNTA MAÑANA</w:t>
       </w:r>
     </w:p>
@@ -11248,14 +11258,14 @@
           <w:lang w:val="es-ES_tradnl"/>
         </w:rPr>
       </w:pPr>
-      <w:bookmarkStart w:id="68" w:name="_Toc179881254"/>
+      <w:bookmarkStart w:id="69" w:name="_Toc179881254"/>
       <w:r>
         <w:rPr>
           <w:lang w:val="es-ES_tradnl"/>
         </w:rPr>
         <w:t>RESULTADOS POR INTERSECCIÓN DÍA ATÍPICO</w:t>
       </w:r>
-      <w:bookmarkEnd w:id="68"/>
+      <w:bookmarkEnd w:id="69"/>
     </w:p>
     <w:p>
       <w:r>
@@ -11576,14 +11586,14 @@
           <w:lang w:val="es-ES_tradnl"/>
         </w:rPr>
       </w:pPr>
-      <w:bookmarkStart w:id="69" w:name="_Toc179881255"/>
+      <w:bookmarkStart w:id="70" w:name="_Toc179881255"/>
       <w:r>
         <w:rPr>
           <w:lang w:val="es-ES_tradnl"/>
         </w:rPr>
         <w:t>RENDIMIENTO DE VEHICULOS EN LA RED DÍA ATÍPICO</w:t>
       </w:r>
-      <w:bookmarkEnd w:id="69"/>
+      <w:bookmarkEnd w:id="70"/>
     </w:p>
     <w:p>
       <w:r>
@@ -11802,14 +11812,15 @@
           <w:lang w:val="es-ES_tradnl"/>
         </w:rPr>
       </w:pPr>
-      <w:bookmarkStart w:id="70" w:name="_Toc179881256"/>
-      <w:r>
-        <w:rPr>
-          <w:lang w:val="es-ES_tradnl"/>
-        </w:rPr>
+      <w:bookmarkStart w:id="71" w:name="_Toc179881256"/>
+      <w:r>
+        <w:rPr>
+          <w:lang w:val="es-ES_tradnl"/>
+        </w:rPr>
+        <w:lastRenderedPageBreak/>
         <w:t>RESULTADOS DEL DÍA TÍPICO PEATONAL</w:t>
       </w:r>
-      <w:bookmarkEnd w:id="70"/>
+      <w:bookmarkEnd w:id="71"/>
     </w:p>
     <w:p>
       <w:r>
@@ -11843,7 +11854,6 @@
           <w:bCs/>
           <w:lang w:val="es-ES_tradnl"/>
         </w:rPr>
-        <w:lastRenderedPageBreak/>
         <w:t>HORA PUNTA MAÑANA</w:t>
       </w:r>
     </w:p>
@@ -12035,14 +12045,14 @@
           <w:lang w:val="es-ES_tradnl"/>
         </w:rPr>
       </w:pPr>
-      <w:bookmarkStart w:id="71" w:name="_Toc179881257"/>
+      <w:bookmarkStart w:id="72" w:name="_Toc179881257"/>
       <w:r>
         <w:rPr>
           <w:lang w:val="es-ES_tradnl"/>
         </w:rPr>
         <w:t>RESULTADOS DEL DÍA ATÍPICO PEATONAL</w:t>
       </w:r>
-      <w:bookmarkEnd w:id="71"/>
+      <w:bookmarkEnd w:id="72"/>
     </w:p>
     <w:p>
       <w:r>
@@ -12276,14 +12286,14 @@
           <w:lang w:val="es-ES_tradnl"/>
         </w:rPr>
       </w:pPr>
-      <w:bookmarkStart w:id="72" w:name="_Toc179881258"/>
+      <w:bookmarkStart w:id="73" w:name="_Toc179881258"/>
       <w:r>
         <w:rPr>
           <w:lang w:val="es-ES_tradnl"/>
         </w:rPr>
         <w:t>RESUMEN DE RESULTADOS</w:t>
       </w:r>
-      <w:bookmarkEnd w:id="72"/>
+      <w:bookmarkEnd w:id="73"/>
     </w:p>
     <w:p>
       <w:r>
@@ -12375,7 +12385,7 @@
           <w:u w:val="single"/>
         </w:rPr>
       </w:pPr>
-      <w:bookmarkStart w:id="73" w:name="_Toc179881276"/>
+      <w:bookmarkStart w:id="74" w:name="_Toc179881276"/>
       <w:r>
         <w:t xml:space="preserve">Tabla N° </w:t>
       </w:r>
@@ -12403,7 +12413,7 @@
       <w:r>
         <w:t>peatonal de la Sub-Área {{numsubarea}}</w:t>
       </w:r>
-      <w:bookmarkEnd w:id="73"/>
+      <w:bookmarkEnd w:id="74"/>
     </w:p>
     <w:p>
       <w:pPr>
@@ -12436,14 +12446,15 @@
           <w:lang w:val="es-ES_tradnl"/>
         </w:rPr>
       </w:pPr>
-      <w:bookmarkStart w:id="74" w:name="_Toc179881259"/>
-      <w:r>
-        <w:rPr>
-          <w:lang w:val="es-ES_tradnl"/>
-        </w:rPr>
+      <w:bookmarkStart w:id="75" w:name="_Toc179881259"/>
+      <w:r>
+        <w:rPr>
+          <w:lang w:val="es-ES_tradnl"/>
+        </w:rPr>
+        <w:lastRenderedPageBreak/>
         <w:t>MAPAS TEMÁTICOS</w:t>
       </w:r>
-      <w:bookmarkEnd w:id="74"/>
+      <w:bookmarkEnd w:id="75"/>
     </w:p>
     <w:p>
       <w:pPr>
@@ -12472,15 +12483,14 @@
           <w:lang w:val="es-ES_tradnl"/>
         </w:rPr>
       </w:pPr>
-      <w:bookmarkStart w:id="75" w:name="_Toc179881260"/>
-      <w:r>
-        <w:rPr>
-          <w:lang w:val="es-ES_tradnl"/>
-        </w:rPr>
-        <w:lastRenderedPageBreak/>
+      <w:bookmarkStart w:id="76" w:name="_Toc179881260"/>
+      <w:r>
+        <w:rPr>
+          <w:lang w:val="es-ES_tradnl"/>
+        </w:rPr>
         <w:t>SITUACIÓN ACTUAL</w:t>
       </w:r>
-      <w:bookmarkEnd w:id="75"/>
+      <w:bookmarkEnd w:id="76"/>
     </w:p>
     <w:p>
       <w:pPr>
@@ -12489,14 +12499,14 @@
           <w:lang w:val="es-ES_tradnl"/>
         </w:rPr>
       </w:pPr>
-      <w:bookmarkStart w:id="76" w:name="_Toc179881261"/>
+      <w:bookmarkStart w:id="77" w:name="_Toc179881261"/>
       <w:r>
         <w:rPr>
           <w:lang w:val="es-ES_tradnl"/>
         </w:rPr>
         <w:t>VELOCIDAD</w:t>
       </w:r>
-      <w:bookmarkEnd w:id="76"/>
+      <w:bookmarkEnd w:id="77"/>
     </w:p>
     <w:p>
       <w:pPr>
@@ -12598,14 +12608,14 @@
           <w:lang w:val="es-ES_tradnl"/>
         </w:rPr>
       </w:pPr>
-      <w:bookmarkStart w:id="77" w:name="_Toc179881262"/>
+      <w:bookmarkStart w:id="78" w:name="_Toc179881262"/>
       <w:r>
         <w:rPr>
           <w:lang w:val="es-ES_tradnl"/>
         </w:rPr>
         <w:t>DENSIDAD</w:t>
       </w:r>
-      <w:bookmarkEnd w:id="77"/>
+      <w:bookmarkEnd w:id="78"/>
     </w:p>
     <w:p>
       <w:r>
@@ -12701,14 +12711,14 @@
           <w:lang w:val="es-ES_tradnl"/>
         </w:rPr>
       </w:pPr>
-      <w:bookmarkStart w:id="78" w:name="_Toc179881263"/>
+      <w:bookmarkStart w:id="79" w:name="_Toc179881263"/>
       <w:r>
         <w:rPr>
           <w:lang w:val="es-ES_tradnl"/>
         </w:rPr>
         <w:t>SITUACIÓN PROPUESTA BASE</w:t>
       </w:r>
-      <w:bookmarkEnd w:id="78"/>
+      <w:bookmarkEnd w:id="79"/>
     </w:p>
     <w:p>
       <w:pPr>
@@ -12717,14 +12727,14 @@
           <w:lang w:val="es-ES_tradnl"/>
         </w:rPr>
       </w:pPr>
-      <w:bookmarkStart w:id="79" w:name="_Toc179881264"/>
+      <w:bookmarkStart w:id="80" w:name="_Toc179881264"/>
       <w:r>
         <w:rPr>
           <w:lang w:val="es-ES_tradnl"/>
         </w:rPr>
         <w:t>VELOCIDAD</w:t>
       </w:r>
-      <w:bookmarkEnd w:id="79"/>
+      <w:bookmarkEnd w:id="80"/>
     </w:p>
     <w:p>
       <w:r>
@@ -12818,14 +12828,14 @@
           <w:lang w:val="es-ES_tradnl"/>
         </w:rPr>
       </w:pPr>
-      <w:bookmarkStart w:id="80" w:name="_Toc179881265"/>
+      <w:bookmarkStart w:id="81" w:name="_Toc179881265"/>
       <w:r>
         <w:rPr>
           <w:lang w:val="es-ES_tradnl"/>
         </w:rPr>
         <w:t>DENSIDAD</w:t>
       </w:r>
-      <w:bookmarkEnd w:id="80"/>
+      <w:bookmarkEnd w:id="81"/>
     </w:p>
     <w:p>
       <w:r>
@@ -12913,14 +12923,15 @@
           <w:lang w:val="es-ES_tradnl"/>
         </w:rPr>
       </w:pPr>
-      <w:bookmarkStart w:id="81" w:name="_Toc179881266"/>
-      <w:r>
-        <w:rPr>
-          <w:lang w:val="es-ES_tradnl"/>
-        </w:rPr>
+      <w:bookmarkStart w:id="82" w:name="_Toc179881266"/>
+      <w:r>
+        <w:rPr>
+          <w:lang w:val="es-ES_tradnl"/>
+        </w:rPr>
+        <w:lastRenderedPageBreak/>
         <w:t>CONCLUSIONES</w:t>
       </w:r>
-      <w:bookmarkEnd w:id="81"/>
+      <w:bookmarkEnd w:id="82"/>
     </w:p>
     <w:p>
       <w:pPr>
@@ -12982,7 +12993,6 @@
         <w:rPr>
           <w:lang w:eastAsia="es-CO"/>
         </w:rPr>
-        <w:lastRenderedPageBreak/>
         <w:t xml:space="preserve">El GEH para cada movimiento es menor al 5 % y cumple los criterios 1 y 2 del manual “Traffic Modelling Guidelines, versión 4.0”, lo cual representa la calibración de la sub-área. </w:t>
       </w:r>
     </w:p>
@@ -13096,7 +13106,7 @@
 </file>
 
 <file path=word/endnotes.xml><?xml version="1.0" encoding="utf-8"?>
-<w:endnotes xmlns:wpc="http://schemas.microsoft.com/office/word/2010/wordprocessingCanvas" xmlns:cx="http://schemas.microsoft.com/office/drawing/2014/chartex" xmlns:cx1="http://schemas.microsoft.com/office/drawing/2015/9/8/chartex" xmlns:cx2="http://schemas.microsoft.com/office/drawing/2015/10/21/chartex" xmlns:cx3="http://schemas.microsoft.com/office/drawing/2016/5/9/chartex" xmlns:cx4="http://schemas.microsoft.com/office/drawing/2016/5/10/chartex" xmlns:cx5="http://schemas.microsoft.com/office/drawing/2016/5/11/chartex" xmlns:cx6="http://schemas.microsoft.com/office/drawing/2016/5/12/chartex" xmlns:cx7="http://schemas.microsoft.com/office/drawing/2016/5/13/chartex" xmlns:cx8="http://schemas.microsoft.com/office/drawing/2016/5/14/chartex" xmlns:mc="http://schemas.openxmlformats.org/markup-compatibility/2006" xmlns:aink="http://schemas.microsoft.com/office/drawing/2016/ink" xmlns:am3d="http://schemas.microsoft.com/office/drawing/2017/model3d" xmlns:o="urn:schemas-microsoft-com:office:office" xmlns:oel="http://schemas.microsoft.com/office/2019/extlst" xmlns:r="http://schemas.openxmlformats.org/officeDocument/2006/relationships" xmlns:m="http://schemas.openxmlformats.org/officeDocument/2006/math" xmlns:v="urn:schemas-microsoft-com:vml" xmlns:wp14="http://schemas.microsoft.com/office/word/2010/wordprocessingDrawing" xmlns:wp="http://schemas.openxmlformats.org/drawingml/2006/wordprocessingDrawing" xmlns:w10="urn:schemas-microsoft-com:office:word" xmlns:w="http://schemas.openxmlformats.org/wordprocessingml/2006/main" xmlns:w14="http://schemas.microsoft.com/office/word/2010/wordml" xmlns:w15="http://schemas.microsoft.com/office/word/2012/wordml" xmlns:w16cex="http://schemas.microsoft.com/office/word/2018/wordml/cex" xmlns:w16cid="http://schemas.microsoft.com/office/word/2016/wordml/cid" xmlns:w16="http://schemas.microsoft.com/office/word/2018/wordml" xmlns:w16sdtdh="http://schemas.microsoft.com/office/word/2020/wordml/sdtdatahash" xmlns:w16se="http://schemas.microsoft.com/office/word/2015/wordml/symex" xmlns:wpg="http://schemas.microsoft.com/office/word/2010/wordprocessingGroup" xmlns:wpi="http://schemas.microsoft.com/office/word/2010/wordprocessingInk" xmlns:wne="http://schemas.microsoft.com/office/word/2006/wordml" xmlns:wps="http://schemas.microsoft.com/office/word/2010/wordprocessingShape" mc:Ignorable="w14 w15 w16se w16cid w16 w16cex w16sdtdh wp14">
+<w:endnotes xmlns:wpc="http://schemas.microsoft.com/office/word/2010/wordprocessingCanvas" xmlns:cx="http://schemas.microsoft.com/office/drawing/2014/chartex" xmlns:cx1="http://schemas.microsoft.com/office/drawing/2015/9/8/chartex" xmlns:cx2="http://schemas.microsoft.com/office/drawing/2015/10/21/chartex" xmlns:cx3="http://schemas.microsoft.com/office/drawing/2016/5/9/chartex" xmlns:cx4="http://schemas.microsoft.com/office/drawing/2016/5/10/chartex" xmlns:cx5="http://schemas.microsoft.com/office/drawing/2016/5/11/chartex" xmlns:cx6="http://schemas.microsoft.com/office/drawing/2016/5/12/chartex" xmlns:cx7="http://schemas.microsoft.com/office/drawing/2016/5/13/chartex" xmlns:cx8="http://schemas.microsoft.com/office/drawing/2016/5/14/chartex" xmlns:mc="http://schemas.openxmlformats.org/markup-compatibility/2006" xmlns:aink="http://schemas.microsoft.com/office/drawing/2016/ink" xmlns:am3d="http://schemas.microsoft.com/office/drawing/2017/model3d" xmlns:o="urn:schemas-microsoft-com:office:office" xmlns:oel="http://schemas.microsoft.com/office/2019/extlst" xmlns:r="http://schemas.openxmlformats.org/officeDocument/2006/relationships" xmlns:m="http://schemas.openxmlformats.org/officeDocument/2006/math" xmlns:v="urn:schemas-microsoft-com:vml" xmlns:wp14="http://schemas.microsoft.com/office/word/2010/wordprocessingDrawing" xmlns:wp="http://schemas.openxmlformats.org/drawingml/2006/wordprocessingDrawing" xmlns:w10="urn:schemas-microsoft-com:office:word" xmlns:w="http://schemas.openxmlformats.org/wordprocessingml/2006/main" xmlns:w14="http://schemas.microsoft.com/office/word/2010/wordml" xmlns:w15="http://schemas.microsoft.com/office/word/2012/wordml" xmlns:w16cex="http://schemas.microsoft.com/office/word/2018/wordml/cex" xmlns:w16cid="http://schemas.microsoft.com/office/word/2016/wordml/cid" xmlns:w16="http://schemas.microsoft.com/office/word/2018/wordml" xmlns:w16du="http://schemas.microsoft.com/office/word/2023/wordml/word16du" xmlns:w16sdtdh="http://schemas.microsoft.com/office/word/2020/wordml/sdtdatahash" xmlns:w16se="http://schemas.microsoft.com/office/word/2015/wordml/symex" xmlns:wpg="http://schemas.microsoft.com/office/word/2010/wordprocessingGroup" xmlns:wpi="http://schemas.microsoft.com/office/word/2010/wordprocessingInk" xmlns:wne="http://schemas.microsoft.com/office/word/2006/wordml" xmlns:wps="http://schemas.microsoft.com/office/word/2010/wordprocessingShape" mc:Ignorable="w14 w15 w16se w16cid w16 w16cex w16sdtdh w16du wp14">
   <w:endnote w:type="separator" w:id="-1">
     <w:p>
       <w:r>
@@ -13118,7 +13128,7 @@
 </file>
 
 <file path=word/footer1.xml><?xml version="1.0" encoding="utf-8"?>
-<w:ftr xmlns:wpc="http://schemas.microsoft.com/office/word/2010/wordprocessingCanvas" xmlns:cx="http://schemas.microsoft.com/office/drawing/2014/chartex" xmlns:cx1="http://schemas.microsoft.com/office/drawing/2015/9/8/chartex" xmlns:cx2="http://schemas.microsoft.com/office/drawing/2015/10/21/chartex" xmlns:cx3="http://schemas.microsoft.com/office/drawing/2016/5/9/chartex" xmlns:cx4="http://schemas.microsoft.com/office/drawing/2016/5/10/chartex" xmlns:cx5="http://schemas.microsoft.com/office/drawing/2016/5/11/chartex" xmlns:cx6="http://schemas.microsoft.com/office/drawing/2016/5/12/chartex" xmlns:cx7="http://schemas.microsoft.com/office/drawing/2016/5/13/chartex" xmlns:cx8="http://schemas.microsoft.com/office/drawing/2016/5/14/chartex" xmlns:mc="http://schemas.openxmlformats.org/markup-compatibility/2006" xmlns:aink="http://schemas.microsoft.com/office/drawing/2016/ink" xmlns:am3d="http://schemas.microsoft.com/office/drawing/2017/model3d" xmlns:o="urn:schemas-microsoft-com:office:office" xmlns:oel="http://schemas.microsoft.com/office/2019/extlst" xmlns:r="http://schemas.openxmlformats.org/officeDocument/2006/relationships" xmlns:m="http://schemas.openxmlformats.org/officeDocument/2006/math" xmlns:v="urn:schemas-microsoft-com:vml" xmlns:wp14="http://schemas.microsoft.com/office/word/2010/wordprocessingDrawing" xmlns:wp="http://schemas.openxmlformats.org/drawingml/2006/wordprocessingDrawing" xmlns:w10="urn:schemas-microsoft-com:office:word" xmlns:w="http://schemas.openxmlformats.org/wordprocessingml/2006/main" xmlns:w14="http://schemas.microsoft.com/office/word/2010/wordml" xmlns:w15="http://schemas.microsoft.com/office/word/2012/wordml" xmlns:w16cex="http://schemas.microsoft.com/office/word/2018/wordml/cex" xmlns:w16cid="http://schemas.microsoft.com/office/word/2016/wordml/cid" xmlns:w16="http://schemas.microsoft.com/office/word/2018/wordml" xmlns:w16sdtdh="http://schemas.microsoft.com/office/word/2020/wordml/sdtdatahash" xmlns:w16se="http://schemas.microsoft.com/office/word/2015/wordml/symex" xmlns:wpg="http://schemas.microsoft.com/office/word/2010/wordprocessingGroup" xmlns:wpi="http://schemas.microsoft.com/office/word/2010/wordprocessingInk" xmlns:wne="http://schemas.microsoft.com/office/word/2006/wordml" xmlns:wps="http://schemas.microsoft.com/office/word/2010/wordprocessingShape" mc:Ignorable="w14 w15 w16se w16cid w16 w16cex w16sdtdh wp14">
+<w:ftr xmlns:wpc="http://schemas.microsoft.com/office/word/2010/wordprocessingCanvas" xmlns:cx="http://schemas.microsoft.com/office/drawing/2014/chartex" xmlns:cx1="http://schemas.microsoft.com/office/drawing/2015/9/8/chartex" xmlns:cx2="http://schemas.microsoft.com/office/drawing/2015/10/21/chartex" xmlns:cx3="http://schemas.microsoft.com/office/drawing/2016/5/9/chartex" xmlns:cx4="http://schemas.microsoft.com/office/drawing/2016/5/10/chartex" xmlns:cx5="http://schemas.microsoft.com/office/drawing/2016/5/11/chartex" xmlns:cx6="http://schemas.microsoft.com/office/drawing/2016/5/12/chartex" xmlns:cx7="http://schemas.microsoft.com/office/drawing/2016/5/13/chartex" xmlns:cx8="http://schemas.microsoft.com/office/drawing/2016/5/14/chartex" xmlns:mc="http://schemas.openxmlformats.org/markup-compatibility/2006" xmlns:aink="http://schemas.microsoft.com/office/drawing/2016/ink" xmlns:am3d="http://schemas.microsoft.com/office/drawing/2017/model3d" xmlns:o="urn:schemas-microsoft-com:office:office" xmlns:oel="http://schemas.microsoft.com/office/2019/extlst" xmlns:r="http://schemas.openxmlformats.org/officeDocument/2006/relationships" xmlns:m="http://schemas.openxmlformats.org/officeDocument/2006/math" xmlns:v="urn:schemas-microsoft-com:vml" xmlns:wp14="http://schemas.microsoft.com/office/word/2010/wordprocessingDrawing" xmlns:wp="http://schemas.openxmlformats.org/drawingml/2006/wordprocessingDrawing" xmlns:w10="urn:schemas-microsoft-com:office:word" xmlns:w="http://schemas.openxmlformats.org/wordprocessingml/2006/main" xmlns:w14="http://schemas.microsoft.com/office/word/2010/wordml" xmlns:w15="http://schemas.microsoft.com/office/word/2012/wordml" xmlns:w16cex="http://schemas.microsoft.com/office/word/2018/wordml/cex" xmlns:w16cid="http://schemas.microsoft.com/office/word/2016/wordml/cid" xmlns:w16="http://schemas.microsoft.com/office/word/2018/wordml" xmlns:w16du="http://schemas.microsoft.com/office/word/2023/wordml/word16du" xmlns:w16sdtdh="http://schemas.microsoft.com/office/word/2020/wordml/sdtdatahash" xmlns:w16se="http://schemas.microsoft.com/office/word/2015/wordml/symex" xmlns:wpg="http://schemas.microsoft.com/office/word/2010/wordprocessingGroup" xmlns:wpi="http://schemas.microsoft.com/office/word/2010/wordprocessingInk" xmlns:wne="http://schemas.microsoft.com/office/word/2006/wordml" xmlns:wps="http://schemas.microsoft.com/office/word/2010/wordprocessingShape" mc:Ignorable="w14 w15 w16se w16cid w16 w16cex w16sdtdh w16du wp14">
   <w:p>
     <w:pPr>
       <w:pStyle w:val="Piedepgina"/>
@@ -13196,7 +13206,7 @@
             </wp:anchor>
           </w:drawing>
         </mc:Choice>
-        <mc:Fallback xmlns:w16du="http://schemas.microsoft.com/office/word/2023/wordml/word16du">
+        <mc:Fallback>
           <w:pict>
             <v:shapetype w14:anchorId="0745E2C4" id="_x0000_t32" coordsize="21600,21600" o:spt="32" o:oned="t" path="m,l21600,21600e" filled="f">
               <v:path arrowok="t" fillok="f" o:connecttype="none"/>
@@ -13297,7 +13307,7 @@
 </file>
 
 <file path=word/footer2.xml><?xml version="1.0" encoding="utf-8"?>
-<w:ftr xmlns:wpc="http://schemas.microsoft.com/office/word/2010/wordprocessingCanvas" xmlns:cx="http://schemas.microsoft.com/office/drawing/2014/chartex" xmlns:cx1="http://schemas.microsoft.com/office/drawing/2015/9/8/chartex" xmlns:cx2="http://schemas.microsoft.com/office/drawing/2015/10/21/chartex" xmlns:cx3="http://schemas.microsoft.com/office/drawing/2016/5/9/chartex" xmlns:cx4="http://schemas.microsoft.com/office/drawing/2016/5/10/chartex" xmlns:cx5="http://schemas.microsoft.com/office/drawing/2016/5/11/chartex" xmlns:cx6="http://schemas.microsoft.com/office/drawing/2016/5/12/chartex" xmlns:cx7="http://schemas.microsoft.com/office/drawing/2016/5/13/chartex" xmlns:cx8="http://schemas.microsoft.com/office/drawing/2016/5/14/chartex" xmlns:mc="http://schemas.openxmlformats.org/markup-compatibility/2006" xmlns:aink="http://schemas.microsoft.com/office/drawing/2016/ink" xmlns:am3d="http://schemas.microsoft.com/office/drawing/2017/model3d" xmlns:o="urn:schemas-microsoft-com:office:office" xmlns:oel="http://schemas.microsoft.com/office/2019/extlst" xmlns:r="http://schemas.openxmlformats.org/officeDocument/2006/relationships" xmlns:m="http://schemas.openxmlformats.org/officeDocument/2006/math" xmlns:v="urn:schemas-microsoft-com:vml" xmlns:wp14="http://schemas.microsoft.com/office/word/2010/wordprocessingDrawing" xmlns:wp="http://schemas.openxmlformats.org/drawingml/2006/wordprocessingDrawing" xmlns:w10="urn:schemas-microsoft-com:office:word" xmlns:w="http://schemas.openxmlformats.org/wordprocessingml/2006/main" xmlns:w14="http://schemas.microsoft.com/office/word/2010/wordml" xmlns:w15="http://schemas.microsoft.com/office/word/2012/wordml" xmlns:w16cex="http://schemas.microsoft.com/office/word/2018/wordml/cex" xmlns:w16cid="http://schemas.microsoft.com/office/word/2016/wordml/cid" xmlns:w16="http://schemas.microsoft.com/office/word/2018/wordml" xmlns:w16sdtdh="http://schemas.microsoft.com/office/word/2020/wordml/sdtdatahash" xmlns:w16se="http://schemas.microsoft.com/office/word/2015/wordml/symex" xmlns:wpg="http://schemas.microsoft.com/office/word/2010/wordprocessingGroup" xmlns:wpi="http://schemas.microsoft.com/office/word/2010/wordprocessingInk" xmlns:wne="http://schemas.microsoft.com/office/word/2006/wordml" xmlns:wps="http://schemas.microsoft.com/office/word/2010/wordprocessingShape" mc:Ignorable="w14 w15 w16se w16cid w16 w16cex w16sdtdh wp14">
+<w:ftr xmlns:wpc="http://schemas.microsoft.com/office/word/2010/wordprocessingCanvas" xmlns:cx="http://schemas.microsoft.com/office/drawing/2014/chartex" xmlns:cx1="http://schemas.microsoft.com/office/drawing/2015/9/8/chartex" xmlns:cx2="http://schemas.microsoft.com/office/drawing/2015/10/21/chartex" xmlns:cx3="http://schemas.microsoft.com/office/drawing/2016/5/9/chartex" xmlns:cx4="http://schemas.microsoft.com/office/drawing/2016/5/10/chartex" xmlns:cx5="http://schemas.microsoft.com/office/drawing/2016/5/11/chartex" xmlns:cx6="http://schemas.microsoft.com/office/drawing/2016/5/12/chartex" xmlns:cx7="http://schemas.microsoft.com/office/drawing/2016/5/13/chartex" xmlns:cx8="http://schemas.microsoft.com/office/drawing/2016/5/14/chartex" xmlns:mc="http://schemas.openxmlformats.org/markup-compatibility/2006" xmlns:aink="http://schemas.microsoft.com/office/drawing/2016/ink" xmlns:am3d="http://schemas.microsoft.com/office/drawing/2017/model3d" xmlns:o="urn:schemas-microsoft-com:office:office" xmlns:oel="http://schemas.microsoft.com/office/2019/extlst" xmlns:r="http://schemas.openxmlformats.org/officeDocument/2006/relationships" xmlns:m="http://schemas.openxmlformats.org/officeDocument/2006/math" xmlns:v="urn:schemas-microsoft-com:vml" xmlns:wp14="http://schemas.microsoft.com/office/word/2010/wordprocessingDrawing" xmlns:wp="http://schemas.openxmlformats.org/drawingml/2006/wordprocessingDrawing" xmlns:w10="urn:schemas-microsoft-com:office:word" xmlns:w="http://schemas.openxmlformats.org/wordprocessingml/2006/main" xmlns:w14="http://schemas.microsoft.com/office/word/2010/wordml" xmlns:w15="http://schemas.microsoft.com/office/word/2012/wordml" xmlns:w16cex="http://schemas.microsoft.com/office/word/2018/wordml/cex" xmlns:w16cid="http://schemas.microsoft.com/office/word/2016/wordml/cid" xmlns:w16="http://schemas.microsoft.com/office/word/2018/wordml" xmlns:w16du="http://schemas.microsoft.com/office/word/2023/wordml/word16du" xmlns:w16sdtdh="http://schemas.microsoft.com/office/word/2020/wordml/sdtdatahash" xmlns:w16se="http://schemas.microsoft.com/office/word/2015/wordml/symex" xmlns:wpg="http://schemas.microsoft.com/office/word/2010/wordprocessingGroup" xmlns:wpi="http://schemas.microsoft.com/office/word/2010/wordprocessingInk" xmlns:wne="http://schemas.microsoft.com/office/word/2006/wordml" xmlns:wps="http://schemas.microsoft.com/office/word/2010/wordprocessingShape" mc:Ignorable="w14 w15 w16se w16cid w16 w16cex w16sdtdh w16du wp14">
   <w:p>
     <w:pPr>
       <w:pStyle w:val="Piedepgina"/>
@@ -13375,7 +13385,7 @@
             </wp:anchor>
           </w:drawing>
         </mc:Choice>
-        <mc:Fallback xmlns:w16du="http://schemas.microsoft.com/office/word/2023/wordml/word16du">
+        <mc:Fallback>
           <w:pict>
             <v:shapetype w14:anchorId="6B315515" id="_x0000_t32" coordsize="21600,21600" o:spt="32" o:oned="t" path="m,l21600,21600e" filled="f">
               <v:path arrowok="t" fillok="f" o:connecttype="none"/>
@@ -13475,7 +13485,7 @@
 </file>
 
 <file path=word/footnotes.xml><?xml version="1.0" encoding="utf-8"?>
-<w:footnotes xmlns:wpc="http://schemas.microsoft.com/office/word/2010/wordprocessingCanvas" xmlns:cx="http://schemas.microsoft.com/office/drawing/2014/chartex" xmlns:cx1="http://schemas.microsoft.com/office/drawing/2015/9/8/chartex" xmlns:cx2="http://schemas.microsoft.com/office/drawing/2015/10/21/chartex" xmlns:cx3="http://schemas.microsoft.com/office/drawing/2016/5/9/chartex" xmlns:cx4="http://schemas.microsoft.com/office/drawing/2016/5/10/chartex" xmlns:cx5="http://schemas.microsoft.com/office/drawing/2016/5/11/chartex" xmlns:cx6="http://schemas.microsoft.com/office/drawing/2016/5/12/chartex" xmlns:cx7="http://schemas.microsoft.com/office/drawing/2016/5/13/chartex" xmlns:cx8="http://schemas.microsoft.com/office/drawing/2016/5/14/chartex" xmlns:mc="http://schemas.openxmlformats.org/markup-compatibility/2006" xmlns:aink="http://schemas.microsoft.com/office/drawing/2016/ink" xmlns:am3d="http://schemas.microsoft.com/office/drawing/2017/model3d" xmlns:o="urn:schemas-microsoft-com:office:office" xmlns:oel="http://schemas.microsoft.com/office/2019/extlst" xmlns:r="http://schemas.openxmlformats.org/officeDocument/2006/relationships" xmlns:m="http://schemas.openxmlformats.org/officeDocument/2006/math" xmlns:v="urn:schemas-microsoft-com:vml" xmlns:wp14="http://schemas.microsoft.com/office/word/2010/wordprocessingDrawing" xmlns:wp="http://schemas.openxmlformats.org/drawingml/2006/wordprocessingDrawing" xmlns:w10="urn:schemas-microsoft-com:office:word" xmlns:w="http://schemas.openxmlformats.org/wordprocessingml/2006/main" xmlns:w14="http://schemas.microsoft.com/office/word/2010/wordml" xmlns:w15="http://schemas.microsoft.com/office/word/2012/wordml" xmlns:w16cex="http://schemas.microsoft.com/office/word/2018/wordml/cex" xmlns:w16cid="http://schemas.microsoft.com/office/word/2016/wordml/cid" xmlns:w16="http://schemas.microsoft.com/office/word/2018/wordml" xmlns:w16sdtdh="http://schemas.microsoft.com/office/word/2020/wordml/sdtdatahash" xmlns:w16se="http://schemas.microsoft.com/office/word/2015/wordml/symex" xmlns:wpg="http://schemas.microsoft.com/office/word/2010/wordprocessingGroup" xmlns:wpi="http://schemas.microsoft.com/office/word/2010/wordprocessingInk" xmlns:wne="http://schemas.microsoft.com/office/word/2006/wordml" xmlns:wps="http://schemas.microsoft.com/office/word/2010/wordprocessingShape" mc:Ignorable="w14 w15 w16se w16cid w16 w16cex w16sdtdh wp14">
+<w:footnotes xmlns:wpc="http://schemas.microsoft.com/office/word/2010/wordprocessingCanvas" xmlns:cx="http://schemas.microsoft.com/office/drawing/2014/chartex" xmlns:cx1="http://schemas.microsoft.com/office/drawing/2015/9/8/chartex" xmlns:cx2="http://schemas.microsoft.com/office/drawing/2015/10/21/chartex" xmlns:cx3="http://schemas.microsoft.com/office/drawing/2016/5/9/chartex" xmlns:cx4="http://schemas.microsoft.com/office/drawing/2016/5/10/chartex" xmlns:cx5="http://schemas.microsoft.com/office/drawing/2016/5/11/chartex" xmlns:cx6="http://schemas.microsoft.com/office/drawing/2016/5/12/chartex" xmlns:cx7="http://schemas.microsoft.com/office/drawing/2016/5/13/chartex" xmlns:cx8="http://schemas.microsoft.com/office/drawing/2016/5/14/chartex" xmlns:mc="http://schemas.openxmlformats.org/markup-compatibility/2006" xmlns:aink="http://schemas.microsoft.com/office/drawing/2016/ink" xmlns:am3d="http://schemas.microsoft.com/office/drawing/2017/model3d" xmlns:o="urn:schemas-microsoft-com:office:office" xmlns:oel="http://schemas.microsoft.com/office/2019/extlst" xmlns:r="http://schemas.openxmlformats.org/officeDocument/2006/relationships" xmlns:m="http://schemas.openxmlformats.org/officeDocument/2006/math" xmlns:v="urn:schemas-microsoft-com:vml" xmlns:wp14="http://schemas.microsoft.com/office/word/2010/wordprocessingDrawing" xmlns:wp="http://schemas.openxmlformats.org/drawingml/2006/wordprocessingDrawing" xmlns:w10="urn:schemas-microsoft-com:office:word" xmlns:w="http://schemas.openxmlformats.org/wordprocessingml/2006/main" xmlns:w14="http://schemas.microsoft.com/office/word/2010/wordml" xmlns:w15="http://schemas.microsoft.com/office/word/2012/wordml" xmlns:w16cex="http://schemas.microsoft.com/office/word/2018/wordml/cex" xmlns:w16cid="http://schemas.microsoft.com/office/word/2016/wordml/cid" xmlns:w16="http://schemas.microsoft.com/office/word/2018/wordml" xmlns:w16du="http://schemas.microsoft.com/office/word/2023/wordml/word16du" xmlns:w16sdtdh="http://schemas.microsoft.com/office/word/2020/wordml/sdtdatahash" xmlns:w16se="http://schemas.microsoft.com/office/word/2015/wordml/symex" xmlns:wpg="http://schemas.microsoft.com/office/word/2010/wordprocessingGroup" xmlns:wpi="http://schemas.microsoft.com/office/word/2010/wordprocessingInk" xmlns:wne="http://schemas.microsoft.com/office/word/2006/wordml" xmlns:wps="http://schemas.microsoft.com/office/word/2010/wordprocessingShape" mc:Ignorable="w14 w15 w16se w16cid w16 w16cex w16sdtdh w16du wp14">
   <w:footnote w:type="separator" w:id="-1">
     <w:p>
       <w:r>
@@ -13497,7 +13507,7 @@
 </file>
 
 <file path=word/header1.xml><?xml version="1.0" encoding="utf-8"?>
-<w:hdr xmlns:wpc="http://schemas.microsoft.com/office/word/2010/wordprocessingCanvas" xmlns:cx="http://schemas.microsoft.com/office/drawing/2014/chartex" xmlns:cx1="http://schemas.microsoft.com/office/drawing/2015/9/8/chartex" xmlns:cx2="http://schemas.microsoft.com/office/drawing/2015/10/21/chartex" xmlns:cx3="http://schemas.microsoft.com/office/drawing/2016/5/9/chartex" xmlns:cx4="http://schemas.microsoft.com/office/drawing/2016/5/10/chartex" xmlns:cx5="http://schemas.microsoft.com/office/drawing/2016/5/11/chartex" xmlns:cx6="http://schemas.microsoft.com/office/drawing/2016/5/12/chartex" xmlns:cx7="http://schemas.microsoft.com/office/drawing/2016/5/13/chartex" xmlns:cx8="http://schemas.microsoft.com/office/drawing/2016/5/14/chartex" xmlns:mc="http://schemas.openxmlformats.org/markup-compatibility/2006" xmlns:aink="http://schemas.microsoft.com/office/drawing/2016/ink" xmlns:am3d="http://schemas.microsoft.com/office/drawing/2017/model3d" xmlns:o="urn:schemas-microsoft-com:office:office" xmlns:oel="http://schemas.microsoft.com/office/2019/extlst" xmlns:r="http://schemas.openxmlformats.org/officeDocument/2006/relationships" xmlns:m="http://schemas.openxmlformats.org/officeDocument/2006/math" xmlns:v="urn:schemas-microsoft-com:vml" xmlns:wp14="http://schemas.microsoft.com/office/word/2010/wordprocessingDrawing" xmlns:wp="http://schemas.openxmlformats.org/drawingml/2006/wordprocessingDrawing" xmlns:w10="urn:schemas-microsoft-com:office:word" xmlns:w="http://schemas.openxmlformats.org/wordprocessingml/2006/main" xmlns:w14="http://schemas.microsoft.com/office/word/2010/wordml" xmlns:w15="http://schemas.microsoft.com/office/word/2012/wordml" xmlns:w16cex="http://schemas.microsoft.com/office/word/2018/wordml/cex" xmlns:w16cid="http://schemas.microsoft.com/office/word/2016/wordml/cid" xmlns:w16="http://schemas.microsoft.com/office/word/2018/wordml" xmlns:w16sdtdh="http://schemas.microsoft.com/office/word/2020/wordml/sdtdatahash" xmlns:w16se="http://schemas.microsoft.com/office/word/2015/wordml/symex" xmlns:wpg="http://schemas.microsoft.com/office/word/2010/wordprocessingGroup" xmlns:wpi="http://schemas.microsoft.com/office/word/2010/wordprocessingInk" xmlns:wne="http://schemas.microsoft.com/office/word/2006/wordml" xmlns:wps="http://schemas.microsoft.com/office/word/2010/wordprocessingShape" mc:Ignorable="w14 w15 w16se w16cid w16 w16cex w16sdtdh wp14">
+<w:hdr xmlns:wpc="http://schemas.microsoft.com/office/word/2010/wordprocessingCanvas" xmlns:cx="http://schemas.microsoft.com/office/drawing/2014/chartex" xmlns:cx1="http://schemas.microsoft.com/office/drawing/2015/9/8/chartex" xmlns:cx2="http://schemas.microsoft.com/office/drawing/2015/10/21/chartex" xmlns:cx3="http://schemas.microsoft.com/office/drawing/2016/5/9/chartex" xmlns:cx4="http://schemas.microsoft.com/office/drawing/2016/5/10/chartex" xmlns:cx5="http://schemas.microsoft.com/office/drawing/2016/5/11/chartex" xmlns:cx6="http://schemas.microsoft.com/office/drawing/2016/5/12/chartex" xmlns:cx7="http://schemas.microsoft.com/office/drawing/2016/5/13/chartex" xmlns:cx8="http://schemas.microsoft.com/office/drawing/2016/5/14/chartex" xmlns:mc="http://schemas.openxmlformats.org/markup-compatibility/2006" xmlns:aink="http://schemas.microsoft.com/office/drawing/2016/ink" xmlns:am3d="http://schemas.microsoft.com/office/drawing/2017/model3d" xmlns:o="urn:schemas-microsoft-com:office:office" xmlns:oel="http://schemas.microsoft.com/office/2019/extlst" xmlns:r="http://schemas.openxmlformats.org/officeDocument/2006/relationships" xmlns:m="http://schemas.openxmlformats.org/officeDocument/2006/math" xmlns:v="urn:schemas-microsoft-com:vml" xmlns:wp14="http://schemas.microsoft.com/office/word/2010/wordprocessingDrawing" xmlns:wp="http://schemas.openxmlformats.org/drawingml/2006/wordprocessingDrawing" xmlns:w10="urn:schemas-microsoft-com:office:word" xmlns:w="http://schemas.openxmlformats.org/wordprocessingml/2006/main" xmlns:w14="http://schemas.microsoft.com/office/word/2010/wordml" xmlns:w15="http://schemas.microsoft.com/office/word/2012/wordml" xmlns:w16cex="http://schemas.microsoft.com/office/word/2018/wordml/cex" xmlns:w16cid="http://schemas.microsoft.com/office/word/2016/wordml/cid" xmlns:w16="http://schemas.microsoft.com/office/word/2018/wordml" xmlns:w16du="http://schemas.microsoft.com/office/word/2023/wordml/word16du" xmlns:w16sdtdh="http://schemas.microsoft.com/office/word/2020/wordml/sdtdatahash" xmlns:w16se="http://schemas.microsoft.com/office/word/2015/wordml/symex" xmlns:wpg="http://schemas.microsoft.com/office/word/2010/wordprocessingGroup" xmlns:wpi="http://schemas.microsoft.com/office/word/2010/wordprocessingInk" xmlns:wne="http://schemas.microsoft.com/office/word/2006/wordml" xmlns:wps="http://schemas.microsoft.com/office/word/2010/wordprocessingShape" mc:Ignorable="w14 w15 w16se w16cid w16 w16cex w16sdtdh w16du wp14">
   <w:tbl>
     <w:tblPr>
       <w:tblStyle w:val="Tablaconcuadrcula"/>
@@ -13608,7 +13618,7 @@
 </file>
 
 <file path=word/header2.xml><?xml version="1.0" encoding="utf-8"?>
-<w:hdr xmlns:wpc="http://schemas.microsoft.com/office/word/2010/wordprocessingCanvas" xmlns:cx="http://schemas.microsoft.com/office/drawing/2014/chartex" xmlns:cx1="http://schemas.microsoft.com/office/drawing/2015/9/8/chartex" xmlns:cx2="http://schemas.microsoft.com/office/drawing/2015/10/21/chartex" xmlns:cx3="http://schemas.microsoft.com/office/drawing/2016/5/9/chartex" xmlns:cx4="http://schemas.microsoft.com/office/drawing/2016/5/10/chartex" xmlns:cx5="http://schemas.microsoft.com/office/drawing/2016/5/11/chartex" xmlns:cx6="http://schemas.microsoft.com/office/drawing/2016/5/12/chartex" xmlns:cx7="http://schemas.microsoft.com/office/drawing/2016/5/13/chartex" xmlns:cx8="http://schemas.microsoft.com/office/drawing/2016/5/14/chartex" xmlns:mc="http://schemas.openxmlformats.org/markup-compatibility/2006" xmlns:aink="http://schemas.microsoft.com/office/drawing/2016/ink" xmlns:am3d="http://schemas.microsoft.com/office/drawing/2017/model3d" xmlns:o="urn:schemas-microsoft-com:office:office" xmlns:oel="http://schemas.microsoft.com/office/2019/extlst" xmlns:r="http://schemas.openxmlformats.org/officeDocument/2006/relationships" xmlns:m="http://schemas.openxmlformats.org/officeDocument/2006/math" xmlns:v="urn:schemas-microsoft-com:vml" xmlns:wp14="http://schemas.microsoft.com/office/word/2010/wordprocessingDrawing" xmlns:wp="http://schemas.openxmlformats.org/drawingml/2006/wordprocessingDrawing" xmlns:w10="urn:schemas-microsoft-com:office:word" xmlns:w="http://schemas.openxmlformats.org/wordprocessingml/2006/main" xmlns:w14="http://schemas.microsoft.com/office/word/2010/wordml" xmlns:w15="http://schemas.microsoft.com/office/word/2012/wordml" xmlns:w16cex="http://schemas.microsoft.com/office/word/2018/wordml/cex" xmlns:w16cid="http://schemas.microsoft.com/office/word/2016/wordml/cid" xmlns:w16="http://schemas.microsoft.com/office/word/2018/wordml" xmlns:w16sdtdh="http://schemas.microsoft.com/office/word/2020/wordml/sdtdatahash" xmlns:w16se="http://schemas.microsoft.com/office/word/2015/wordml/symex" xmlns:wpg="http://schemas.microsoft.com/office/word/2010/wordprocessingGroup" xmlns:wpi="http://schemas.microsoft.com/office/word/2010/wordprocessingInk" xmlns:wne="http://schemas.microsoft.com/office/word/2006/wordml" xmlns:wps="http://schemas.microsoft.com/office/word/2010/wordprocessingShape" mc:Ignorable="w14 w15 w16se w16cid w16 w16cex w16sdtdh wp14">
+<w:hdr xmlns:wpc="http://schemas.microsoft.com/office/word/2010/wordprocessingCanvas" xmlns:cx="http://schemas.microsoft.com/office/drawing/2014/chartex" xmlns:cx1="http://schemas.microsoft.com/office/drawing/2015/9/8/chartex" xmlns:cx2="http://schemas.microsoft.com/office/drawing/2015/10/21/chartex" xmlns:cx3="http://schemas.microsoft.com/office/drawing/2016/5/9/chartex" xmlns:cx4="http://schemas.microsoft.com/office/drawing/2016/5/10/chartex" xmlns:cx5="http://schemas.microsoft.com/office/drawing/2016/5/11/chartex" xmlns:cx6="http://schemas.microsoft.com/office/drawing/2016/5/12/chartex" xmlns:cx7="http://schemas.microsoft.com/office/drawing/2016/5/13/chartex" xmlns:cx8="http://schemas.microsoft.com/office/drawing/2016/5/14/chartex" xmlns:mc="http://schemas.openxmlformats.org/markup-compatibility/2006" xmlns:aink="http://schemas.microsoft.com/office/drawing/2016/ink" xmlns:am3d="http://schemas.microsoft.com/office/drawing/2017/model3d" xmlns:o="urn:schemas-microsoft-com:office:office" xmlns:oel="http://schemas.microsoft.com/office/2019/extlst" xmlns:r="http://schemas.openxmlformats.org/officeDocument/2006/relationships" xmlns:m="http://schemas.openxmlformats.org/officeDocument/2006/math" xmlns:v="urn:schemas-microsoft-com:vml" xmlns:wp14="http://schemas.microsoft.com/office/word/2010/wordprocessingDrawing" xmlns:wp="http://schemas.openxmlformats.org/drawingml/2006/wordprocessingDrawing" xmlns:w10="urn:schemas-microsoft-com:office:word" xmlns:w="http://schemas.openxmlformats.org/wordprocessingml/2006/main" xmlns:w14="http://schemas.microsoft.com/office/word/2010/wordml" xmlns:w15="http://schemas.microsoft.com/office/word/2012/wordml" xmlns:w16cex="http://schemas.microsoft.com/office/word/2018/wordml/cex" xmlns:w16cid="http://schemas.microsoft.com/office/word/2016/wordml/cid" xmlns:w16="http://schemas.microsoft.com/office/word/2018/wordml" xmlns:w16du="http://schemas.microsoft.com/office/word/2023/wordml/word16du" xmlns:w16sdtdh="http://schemas.microsoft.com/office/word/2020/wordml/sdtdatahash" xmlns:w16se="http://schemas.microsoft.com/office/word/2015/wordml/symex" xmlns:wpg="http://schemas.microsoft.com/office/word/2010/wordprocessingGroup" xmlns:wpi="http://schemas.microsoft.com/office/word/2010/wordprocessingInk" xmlns:wne="http://schemas.microsoft.com/office/word/2006/wordml" xmlns:wps="http://schemas.microsoft.com/office/word/2010/wordprocessingShape" mc:Ignorable="w14 w15 w16se w16cid w16 w16cex w16sdtdh w16du wp14">
   <w:tbl>
     <w:tblPr>
       <w:tblStyle w:val="Tablaconcuadrcula"/>
@@ -13717,7 +13727,7 @@
 </file>
 
 <file path=word/numbering.xml><?xml version="1.0" encoding="utf-8"?>
-<w:numbering xmlns:wpc="http://schemas.microsoft.com/office/word/2010/wordprocessingCanvas" xmlns:cx="http://schemas.microsoft.com/office/drawing/2014/chartex" xmlns:cx1="http://schemas.microsoft.com/office/drawing/2015/9/8/chartex" xmlns:cx2="http://schemas.microsoft.com/office/drawing/2015/10/21/chartex" xmlns:cx3="http://schemas.microsoft.com/office/drawing/2016/5/9/chartex" xmlns:cx4="http://schemas.microsoft.com/office/drawing/2016/5/10/chartex" xmlns:cx5="http://schemas.microsoft.com/office/drawing/2016/5/11/chartex" xmlns:cx6="http://schemas.microsoft.com/office/drawing/2016/5/12/chartex" xmlns:cx7="http://schemas.microsoft.com/office/drawing/2016/5/13/chartex" xmlns:cx8="http://schemas.microsoft.com/office/drawing/2016/5/14/chartex" xmlns:mc="http://schemas.openxmlformats.org/markup-compatibility/2006" xmlns:aink="http://schemas.microsoft.com/office/drawing/2016/ink" xmlns:am3d="http://schemas.microsoft.com/office/drawing/2017/model3d" xmlns:o="urn:schemas-microsoft-com:office:office" xmlns:oel="http://schemas.microsoft.com/office/2019/extlst" xmlns:r="http://schemas.openxmlformats.org/officeDocument/2006/relationships" xmlns:m="http://schemas.openxmlformats.org/officeDocument/2006/math" xmlns:v="urn:schemas-microsoft-com:vml" xmlns:wp14="http://schemas.microsoft.com/office/word/2010/wordprocessingDrawing" xmlns:wp="http://schemas.openxmlformats.org/drawingml/2006/wordprocessingDrawing" xmlns:w10="urn:schemas-microsoft-com:office:word" xmlns:w="http://schemas.openxmlformats.org/wordprocessingml/2006/main" xmlns:w14="http://schemas.microsoft.com/office/word/2010/wordml" xmlns:w15="http://schemas.microsoft.com/office/word/2012/wordml" xmlns:w16cex="http://schemas.microsoft.com/office/word/2018/wordml/cex" xmlns:w16cid="http://schemas.microsoft.com/office/word/2016/wordml/cid" xmlns:w16="http://schemas.microsoft.com/office/word/2018/wordml" xmlns:w16sdtdh="http://schemas.microsoft.com/office/word/2020/wordml/sdtdatahash" xmlns:w16se="http://schemas.microsoft.com/office/word/2015/wordml/symex" xmlns:wpg="http://schemas.microsoft.com/office/word/2010/wordprocessingGroup" xmlns:wpi="http://schemas.microsoft.com/office/word/2010/wordprocessingInk" xmlns:wne="http://schemas.microsoft.com/office/word/2006/wordml" xmlns:wps="http://schemas.microsoft.com/office/word/2010/wordprocessingShape" mc:Ignorable="w14 w15 w16se w16cid w16 w16cex w16sdtdh wp14">
+<w:numbering xmlns:wpc="http://schemas.microsoft.com/office/word/2010/wordprocessingCanvas" xmlns:cx="http://schemas.microsoft.com/office/drawing/2014/chartex" xmlns:cx1="http://schemas.microsoft.com/office/drawing/2015/9/8/chartex" xmlns:cx2="http://schemas.microsoft.com/office/drawing/2015/10/21/chartex" xmlns:cx3="http://schemas.microsoft.com/office/drawing/2016/5/9/chartex" xmlns:cx4="http://schemas.microsoft.com/office/drawing/2016/5/10/chartex" xmlns:cx5="http://schemas.microsoft.com/office/drawing/2016/5/11/chartex" xmlns:cx6="http://schemas.microsoft.com/office/drawing/2016/5/12/chartex" xmlns:cx7="http://schemas.microsoft.com/office/drawing/2016/5/13/chartex" xmlns:cx8="http://schemas.microsoft.com/office/drawing/2016/5/14/chartex" xmlns:mc="http://schemas.openxmlformats.org/markup-compatibility/2006" xmlns:aink="http://schemas.microsoft.com/office/drawing/2016/ink" xmlns:am3d="http://schemas.microsoft.com/office/drawing/2017/model3d" xmlns:o="urn:schemas-microsoft-com:office:office" xmlns:oel="http://schemas.microsoft.com/office/2019/extlst" xmlns:r="http://schemas.openxmlformats.org/officeDocument/2006/relationships" xmlns:m="http://schemas.openxmlformats.org/officeDocument/2006/math" xmlns:v="urn:schemas-microsoft-com:vml" xmlns:wp14="http://schemas.microsoft.com/office/word/2010/wordprocessingDrawing" xmlns:wp="http://schemas.openxmlformats.org/drawingml/2006/wordprocessingDrawing" xmlns:w10="urn:schemas-microsoft-com:office:word" xmlns:w="http://schemas.openxmlformats.org/wordprocessingml/2006/main" xmlns:w14="http://schemas.microsoft.com/office/word/2010/wordml" xmlns:w15="http://schemas.microsoft.com/office/word/2012/wordml" xmlns:w16cex="http://schemas.microsoft.com/office/word/2018/wordml/cex" xmlns:w16cid="http://schemas.microsoft.com/office/word/2016/wordml/cid" xmlns:w16="http://schemas.microsoft.com/office/word/2018/wordml" xmlns:w16du="http://schemas.microsoft.com/office/word/2023/wordml/word16du" xmlns:w16sdtdh="http://schemas.microsoft.com/office/word/2020/wordml/sdtdatahash" xmlns:w16se="http://schemas.microsoft.com/office/word/2015/wordml/symex" xmlns:wpg="http://schemas.microsoft.com/office/word/2010/wordprocessingGroup" xmlns:wpi="http://schemas.microsoft.com/office/word/2010/wordprocessingInk" xmlns:wne="http://schemas.microsoft.com/office/word/2006/wordml" xmlns:wps="http://schemas.microsoft.com/office/word/2010/wordprocessingShape" mc:Ignorable="w14 w15 w16se w16cid w16 w16cex w16sdtdh w16du wp14">
   <w:abstractNum w:abstractNumId="0" w15:restartNumberingAfterBreak="0">
     <w:nsid w:val="002F3F1A"/>
     <w:multiLevelType w:val="hybridMultilevel"/>
@@ -18221,7 +18231,7 @@
 </file>
 
 <file path=word/styles.xml><?xml version="1.0" encoding="utf-8"?>
-<w:styles xmlns:mc="http://schemas.openxmlformats.org/markup-compatibility/2006" xmlns:r="http://schemas.openxmlformats.org/officeDocument/2006/relationships" xmlns:w="http://schemas.openxmlformats.org/wordprocessingml/2006/main" xmlns:w14="http://schemas.microsoft.com/office/word/2010/wordml" xmlns:w15="http://schemas.microsoft.com/office/word/2012/wordml" xmlns:w16cex="http://schemas.microsoft.com/office/word/2018/wordml/cex" xmlns:w16cid="http://schemas.microsoft.com/office/word/2016/wordml/cid" xmlns:w16="http://schemas.microsoft.com/office/word/2018/wordml" xmlns:w16sdtdh="http://schemas.microsoft.com/office/word/2020/wordml/sdtdatahash" xmlns:w16se="http://schemas.microsoft.com/office/word/2015/wordml/symex" mc:Ignorable="w14 w15 w16se w16cid w16 w16cex w16sdtdh">
+<w:styles xmlns:mc="http://schemas.openxmlformats.org/markup-compatibility/2006" xmlns:r="http://schemas.openxmlformats.org/officeDocument/2006/relationships" xmlns:w="http://schemas.openxmlformats.org/wordprocessingml/2006/main" xmlns:w14="http://schemas.microsoft.com/office/word/2010/wordml" xmlns:w15="http://schemas.microsoft.com/office/word/2012/wordml" xmlns:w16cex="http://schemas.microsoft.com/office/word/2018/wordml/cex" xmlns:w16cid="http://schemas.microsoft.com/office/word/2016/wordml/cid" xmlns:w16="http://schemas.microsoft.com/office/word/2018/wordml" xmlns:w16du="http://schemas.microsoft.com/office/word/2023/wordml/word16du" xmlns:w16sdtdh="http://schemas.microsoft.com/office/word/2020/wordml/sdtdatahash" xmlns:w16se="http://schemas.microsoft.com/office/word/2015/wordml/symex" mc:Ignorable="w14 w15 w16se w16cid w16 w16cex w16sdtdh w16du">
   <w:docDefaults>
     <w:rPrDefault>
       <w:rPr>

</xml_diff>

<commit_message>
fix: :bug: Fixed bug of embarking paragraphs and tables
</commit_message>
<xml_diff>
--- a/templates/template.docx
+++ b/templates/template.docx
@@ -7798,18 +7798,7 @@
       </w:r>
     </w:p>
     <w:p>
-      <w:pPr>
-        <w:jc w:val="left"/>
-      </w:pPr>
       <w:bookmarkStart w:id="30" w:name="_Ref161500931"/>
-      <w:r>
-        <w:t>{{embarkingList}}</w:t>
-      </w:r>
-    </w:p>
-    <w:p>
-      <w:pPr>
-        <w:jc w:val="center"/>
-      </w:pPr>
       <w:r>
         <w:t>{{tabla7}}</w:t>
       </w:r>
@@ -8038,7 +8027,6 @@
         <w:jc w:val="center"/>
       </w:pPr>
       <w:r>
-        <w:lastRenderedPageBreak/>
         <w:t>{{diagramaList}}</w:t>
       </w:r>
     </w:p>
@@ -8057,6 +8045,7 @@
         <w:rPr>
           <w:highlight w:val="cyan"/>
         </w:rPr>
+        <w:lastRenderedPageBreak/>
         <w:t>La fase 1 controla el acceso norte y sur, junto con los peatonales del lado oeste y este</w:t>
       </w:r>
     </w:p>

</xml_diff>

<commit_message>
fix: :bug: Completed fixed table5: queues
</commit_message>
<xml_diff>
--- a/templates/template.docx
+++ b/templates/template.docx
@@ -7612,22 +7612,14 @@
         <w:jc w:val="left"/>
       </w:pPr>
       <w:r>
-        <w:t>{{queueList}}</w:t>
+        <w:t>{{tabla5}}</w:t>
       </w:r>
     </w:p>
     <w:p>
       <w:pPr>
         <w:spacing w:line="259" w:lineRule="auto"/>
-        <w:jc w:val="center"/>
-        <w:rPr>
-          <w:color w:val="595959" w:themeColor="text1" w:themeTint="A6"/>
-        </w:rPr>
-      </w:pPr>
-      <w:r>
-        <w:t>{{tabla5}}</w:t>
-      </w:r>
-    </w:p>
-    <w:p>
+        <w:jc w:val="left"/>
+      </w:pPr>
       <w:r>
         <w:t>Nota: La totalidad de la base de datos de la longitud de cola por turno y tipicidad se encuentran en el Anexo 3.</w:t>
       </w:r>
@@ -8045,7 +8037,6 @@
         <w:rPr>
           <w:highlight w:val="cyan"/>
         </w:rPr>
-        <w:lastRenderedPageBreak/>
         <w:t>La fase 1 controla el acceso norte y sur, junto con los peatonales del lado oeste y este</w:t>
       </w:r>
     </w:p>
@@ -8654,7 +8645,6 @@
         <w:rPr>
           <w:highlight w:val="cyan"/>
         </w:rPr>
-        <w:lastRenderedPageBreak/>
         <w:t xml:space="preserve">Imagen N° </w:t>
       </w:r>
       <w:r>
@@ -8745,6 +8735,7 @@
     </w:p>
     <w:p>
       <w:r>
+        <w:lastRenderedPageBreak/>
         <w:t xml:space="preserve">A continuación, se presenta </w:t>
       </w:r>
       <w:r>
@@ -9367,39 +9358,39 @@
     </w:p>
     <w:p>
       <w:r>
+        <w:t>Las siguientes tablas muestran las figuras comparativas del GEH (</w:t>
+      </w:r>
+      <w:r>
+        <w:t>d</w:t>
+      </w:r>
+      <w:r>
+        <w:t xml:space="preserve">iagrama de </w:t>
+      </w:r>
+      <w:r>
+        <w:t>d</w:t>
+      </w:r>
+      <w:r>
+        <w:t xml:space="preserve">ianas) y </w:t>
+      </w:r>
+      <w:r>
+        <w:t>r</w:t>
+      </w:r>
+      <w:r>
+        <w:t xml:space="preserve">egresión </w:t>
+      </w:r>
+      <w:r>
+        <w:t>l</w:t>
+      </w:r>
+      <w:r>
+        <w:t>ineal por tipo de vehículo.</w:t>
+      </w:r>
+    </w:p>
+    <w:p>
+      <w:pPr>
+        <w:jc w:val="center"/>
+      </w:pPr>
+      <w:r>
         <w:lastRenderedPageBreak/>
-        <w:t>Las siguientes tablas muestran las figuras comparativas del GEH (</w:t>
-      </w:r>
-      <w:r>
-        <w:t>d</w:t>
-      </w:r>
-      <w:r>
-        <w:t xml:space="preserve">iagrama de </w:t>
-      </w:r>
-      <w:r>
-        <w:t>d</w:t>
-      </w:r>
-      <w:r>
-        <w:t xml:space="preserve">ianas) y </w:t>
-      </w:r>
-      <w:r>
-        <w:t>r</w:t>
-      </w:r>
-      <w:r>
-        <w:t xml:space="preserve">egresión </w:t>
-      </w:r>
-      <w:r>
-        <w:t>l</w:t>
-      </w:r>
-      <w:r>
-        <w:t>ineal por tipo de vehículo.</w:t>
-      </w:r>
-    </w:p>
-    <w:p>
-      <w:pPr>
-        <w:jc w:val="center"/>
-      </w:pPr>
-      <w:r>
         <w:t>{{tabla16}}</w:t>
       </w:r>
     </w:p>
@@ -9849,42 +9840,42 @@
         <w:rPr>
           <w:highlight w:val="yellow"/>
         </w:rPr>
+        <w:t>{{</w:t>
+      </w:r>
+      <w:r>
+        <w:rPr>
+          <w:highlight w:val="yellow"/>
+        </w:rPr>
+        <w:t>sigpropuesto</w:t>
+      </w:r>
+      <w:r>
+        <w:rPr>
+          <w:highlight w:val="yellow"/>
+        </w:rPr>
+        <w:t>}}</w:t>
+      </w:r>
+    </w:p>
+    <w:p>
+      <w:pPr>
+        <w:ind w:left="402"/>
+      </w:pPr>
+      <w:r>
+        <w:t>Nota: Se usará esta programación para los escenarios en el año base y a 3 años.</w:t>
+      </w:r>
+    </w:p>
+    <w:p>
+      <w:pPr>
+        <w:pStyle w:val="Ttulo3"/>
+        <w:rPr>
+          <w:lang w:val="es-ES_tradnl" w:eastAsia="es-CO"/>
+        </w:rPr>
+      </w:pPr>
+      <w:bookmarkStart w:id="63" w:name="_Toc179881249"/>
+      <w:r>
+        <w:rPr>
+          <w:lang w:val="es-ES_tradnl" w:eastAsia="es-CO"/>
+        </w:rPr>
         <w:lastRenderedPageBreak/>
-        <w:t>{{</w:t>
-      </w:r>
-      <w:r>
-        <w:rPr>
-          <w:highlight w:val="yellow"/>
-        </w:rPr>
-        <w:t>sigpropuesto</w:t>
-      </w:r>
-      <w:r>
-        <w:rPr>
-          <w:highlight w:val="yellow"/>
-        </w:rPr>
-        <w:t>}}</w:t>
-      </w:r>
-    </w:p>
-    <w:p>
-      <w:pPr>
-        <w:ind w:left="402"/>
-      </w:pPr>
-      <w:r>
-        <w:t>Nota: Se usará esta programación para los escenarios en el año base y a 3 años.</w:t>
-      </w:r>
-    </w:p>
-    <w:p>
-      <w:pPr>
-        <w:pStyle w:val="Ttulo3"/>
-        <w:rPr>
-          <w:lang w:val="es-ES_tradnl" w:eastAsia="es-CO"/>
-        </w:rPr>
-      </w:pPr>
-      <w:bookmarkStart w:id="63" w:name="_Toc179881249"/>
-      <w:r>
-        <w:rPr>
-          <w:lang w:val="es-ES_tradnl" w:eastAsia="es-CO"/>
-        </w:rPr>
         <w:t>PROGRAMACIÓN SEMAFÓRICA PROPUESTA</w:t>
       </w:r>
       <w:bookmarkEnd w:id="63"/>
@@ -11038,7 +11029,6 @@
         <w:rPr>
           <w:lang w:val="es-ES_tradnl"/>
         </w:rPr>
-        <w:lastRenderedPageBreak/>
         <w:t>RENDIMIENTO DE VEHICULOS EN LA RED DÍA TÍPICO</w:t>
       </w:r>
       <w:bookmarkEnd w:id="68"/>
@@ -11075,6 +11065,7 @@
           <w:bCs/>
           <w:lang w:val="es-ES_tradnl"/>
         </w:rPr>
+        <w:lastRenderedPageBreak/>
         <w:t>HORA PUNTA MAÑANA</w:t>
       </w:r>
     </w:p>
@@ -11806,7 +11797,6 @@
         <w:rPr>
           <w:lang w:val="es-ES_tradnl"/>
         </w:rPr>
-        <w:lastRenderedPageBreak/>
         <w:t>RESULTADOS DEL DÍA TÍPICO PEATONAL</w:t>
       </w:r>
       <w:bookmarkEnd w:id="71"/>
@@ -11843,6 +11833,7 @@
           <w:bCs/>
           <w:lang w:val="es-ES_tradnl"/>
         </w:rPr>
+        <w:lastRenderedPageBreak/>
         <w:t>HORA PUNTA MAÑANA</w:t>
       </w:r>
     </w:p>
@@ -12440,7 +12431,6 @@
         <w:rPr>
           <w:lang w:val="es-ES_tradnl"/>
         </w:rPr>
-        <w:lastRenderedPageBreak/>
         <w:t>MAPAS TEMÁTICOS</w:t>
       </w:r>
       <w:bookmarkEnd w:id="75"/>
@@ -12477,6 +12467,7 @@
         <w:rPr>
           <w:lang w:val="es-ES_tradnl"/>
         </w:rPr>
+        <w:lastRenderedPageBreak/>
         <w:t>SITUACIÓN ACTUAL</w:t>
       </w:r>
       <w:bookmarkEnd w:id="76"/>
@@ -12917,7 +12908,6 @@
         <w:rPr>
           <w:lang w:val="es-ES_tradnl"/>
         </w:rPr>
-        <w:lastRenderedPageBreak/>
         <w:t>CONCLUSIONES</w:t>
       </w:r>
       <w:bookmarkEnd w:id="82"/>
@@ -12982,6 +12972,7 @@
         <w:rPr>
           <w:lang w:eastAsia="es-CO"/>
         </w:rPr>
+        <w:lastRenderedPageBreak/>
         <w:t xml:space="preserve">El GEH para cada movimiento es menor al 5 % y cumple los criterios 1 y 2 del manual “Traffic Modelling Guidelines, versión 4.0”, lo cual representa la calibración de la sub-área. </w:t>
       </w:r>
     </w:p>

</xml_diff>

<commit_message>
se corrigio la programación semaforica v1, se agreg una columna de semaforos en la tabla resumen
</commit_message>
<xml_diff>
--- a/templates/template.docx
+++ b/templates/template.docx
@@ -1,6 +1,6 @@
 
 <file path=word/document.xml><?xml version="1.0" encoding="utf-8"?>
-<w:document xmlns:wpc="http://schemas.microsoft.com/office/word/2010/wordprocessingCanvas" xmlns:cx="http://schemas.microsoft.com/office/drawing/2014/chartex" xmlns:cx1="http://schemas.microsoft.com/office/drawing/2015/9/8/chartex" xmlns:cx2="http://schemas.microsoft.com/office/drawing/2015/10/21/chartex" xmlns:cx3="http://schemas.microsoft.com/office/drawing/2016/5/9/chartex" xmlns:cx4="http://schemas.microsoft.com/office/drawing/2016/5/10/chartex" xmlns:cx5="http://schemas.microsoft.com/office/drawing/2016/5/11/chartex" xmlns:cx6="http://schemas.microsoft.com/office/drawing/2016/5/12/chartex" xmlns:cx7="http://schemas.microsoft.com/office/drawing/2016/5/13/chartex" xmlns:cx8="http://schemas.microsoft.com/office/drawing/2016/5/14/chartex" xmlns:mc="http://schemas.openxmlformats.org/markup-compatibility/2006" xmlns:aink="http://schemas.microsoft.com/office/drawing/2016/ink" xmlns:am3d="http://schemas.microsoft.com/office/drawing/2017/model3d" xmlns:o="urn:schemas-microsoft-com:office:office" xmlns:oel="http://schemas.microsoft.com/office/2019/extlst" xmlns:r="http://schemas.openxmlformats.org/officeDocument/2006/relationships" xmlns:m="http://schemas.openxmlformats.org/officeDocument/2006/math" xmlns:v="urn:schemas-microsoft-com:vml" xmlns:wp14="http://schemas.microsoft.com/office/word/2010/wordprocessingDrawing" xmlns:wp="http://schemas.openxmlformats.org/drawingml/2006/wordprocessingDrawing" xmlns:w10="urn:schemas-microsoft-com:office:word" xmlns:w="http://schemas.openxmlformats.org/wordprocessingml/2006/main" xmlns:w14="http://schemas.microsoft.com/office/word/2010/wordml" xmlns:w15="http://schemas.microsoft.com/office/word/2012/wordml" xmlns:w16cex="http://schemas.microsoft.com/office/word/2018/wordml/cex" xmlns:w16cid="http://schemas.microsoft.com/office/word/2016/wordml/cid" xmlns:w16="http://schemas.microsoft.com/office/word/2018/wordml" xmlns:w16du="http://schemas.microsoft.com/office/word/2023/wordml/word16du" xmlns:w16sdtdh="http://schemas.microsoft.com/office/word/2020/wordml/sdtdatahash" xmlns:w16se="http://schemas.microsoft.com/office/word/2015/wordml/symex" xmlns:wpg="http://schemas.microsoft.com/office/word/2010/wordprocessingGroup" xmlns:wpi="http://schemas.microsoft.com/office/word/2010/wordprocessingInk" xmlns:wne="http://schemas.microsoft.com/office/word/2006/wordml" xmlns:wps="http://schemas.microsoft.com/office/word/2010/wordprocessingShape" mc:Ignorable="w14 w15 w16se w16cid w16 w16cex w16sdtdh w16du wp14">
+<w:document xmlns:wpc="http://schemas.microsoft.com/office/word/2010/wordprocessingCanvas" xmlns:cx="http://schemas.microsoft.com/office/drawing/2014/chartex" xmlns:cx1="http://schemas.microsoft.com/office/drawing/2015/9/8/chartex" xmlns:cx2="http://schemas.microsoft.com/office/drawing/2015/10/21/chartex" xmlns:cx3="http://schemas.microsoft.com/office/drawing/2016/5/9/chartex" xmlns:cx4="http://schemas.microsoft.com/office/drawing/2016/5/10/chartex" xmlns:cx5="http://schemas.microsoft.com/office/drawing/2016/5/11/chartex" xmlns:cx6="http://schemas.microsoft.com/office/drawing/2016/5/12/chartex" xmlns:cx7="http://schemas.microsoft.com/office/drawing/2016/5/13/chartex" xmlns:cx8="http://schemas.microsoft.com/office/drawing/2016/5/14/chartex" xmlns:mc="http://schemas.openxmlformats.org/markup-compatibility/2006" xmlns:aink="http://schemas.microsoft.com/office/drawing/2016/ink" xmlns:am3d="http://schemas.microsoft.com/office/drawing/2017/model3d" xmlns:o="urn:schemas-microsoft-com:office:office" xmlns:oel="http://schemas.microsoft.com/office/2019/extlst" xmlns:r="http://schemas.openxmlformats.org/officeDocument/2006/relationships" xmlns:m="http://schemas.openxmlformats.org/officeDocument/2006/math" xmlns:v="urn:schemas-microsoft-com:vml" xmlns:wp14="http://schemas.microsoft.com/office/word/2010/wordprocessingDrawing" xmlns:wp="http://schemas.openxmlformats.org/drawingml/2006/wordprocessingDrawing" xmlns:w10="urn:schemas-microsoft-com:office:word" xmlns:w="http://schemas.openxmlformats.org/wordprocessingml/2006/main" xmlns:w14="http://schemas.microsoft.com/office/word/2010/wordml" xmlns:w15="http://schemas.microsoft.com/office/word/2012/wordml" xmlns:w16cex="http://schemas.microsoft.com/office/word/2018/wordml/cex" xmlns:w16cid="http://schemas.microsoft.com/office/word/2016/wordml/cid" xmlns:w16="http://schemas.microsoft.com/office/word/2018/wordml" xmlns:w16du="http://schemas.microsoft.com/office/word/2023/wordml/word16du" xmlns:w16sdtdh="http://schemas.microsoft.com/office/word/2020/wordml/sdtdatahash" xmlns:w16sdtfl="http://schemas.microsoft.com/office/word/2024/wordml/sdtformatlock" xmlns:w16se="http://schemas.microsoft.com/office/word/2015/wordml/symex" xmlns:wpg="http://schemas.microsoft.com/office/word/2010/wordprocessingGroup" xmlns:wpi="http://schemas.microsoft.com/office/word/2010/wordprocessingInk" xmlns:wne="http://schemas.microsoft.com/office/word/2006/wordml" xmlns:wps="http://schemas.microsoft.com/office/word/2010/wordprocessingShape" mc:Ignorable="w14 w15 w16se w16cid w16 w16cex w16sdtdh w16sdtfl w16du wp14">
   <w:body>
     <w:p>
       <w:pPr>
@@ -324,7 +324,7 @@
           <w:pPr>
             <w:pStyle w:val="TDC1"/>
             <w:rPr>
-              <w:rFonts w:eastAsiaTheme="minorEastAsia" w:cstheme="minorBidi"/>
+              <w:rFonts w:asciiTheme="minorHAnsi" w:eastAsiaTheme="minorEastAsia" w:hAnsiTheme="minorHAnsi" w:cstheme="minorBidi"/>
               <w:b w:val="0"/>
               <w:bCs w:val="0"/>
               <w:kern w:val="2"/>
@@ -343,7 +343,7 @@
           <w:r>
             <w:fldChar w:fldCharType="separate"/>
           </w:r>
-          <w:hyperlink w:anchor="_Toc179881220" w:history="1">
+          <w:hyperlink w:anchor="_Toc188218070" w:history="1">
             <w:r>
               <w:rPr>
                 <w:rStyle w:val="Hipervnculo"/>
@@ -352,7 +352,7 @@
             </w:r>
             <w:r>
               <w:rPr>
-                <w:rFonts w:eastAsiaTheme="minorEastAsia" w:cstheme="minorBidi"/>
+                <w:rFonts w:asciiTheme="minorHAnsi" w:eastAsiaTheme="minorEastAsia" w:hAnsiTheme="minorHAnsi" w:cstheme="minorBidi"/>
                 <w:b w:val="0"/>
                 <w:bCs w:val="0"/>
                 <w:kern w:val="2"/>
@@ -385,7 +385,7 @@
               <w:rPr>
                 <w:webHidden/>
               </w:rPr>
-              <w:instrText xml:space="preserve"> PAGEREF _Toc179881220 \h </w:instrText>
+              <w:instrText xml:space="preserve"> PAGEREF _Toc188218070 \h </w:instrText>
             </w:r>
             <w:r>
               <w:rPr>
@@ -416,7 +416,7 @@
           <w:pPr>
             <w:pStyle w:val="TDC2"/>
             <w:rPr>
-              <w:rFonts w:eastAsiaTheme="minorEastAsia" w:cstheme="minorBidi"/>
+              <w:rFonts w:asciiTheme="minorHAnsi" w:eastAsiaTheme="minorEastAsia" w:hAnsiTheme="minorHAnsi" w:cstheme="minorBidi"/>
               <w:bCs w:val="0"/>
               <w:kern w:val="2"/>
               <w:sz w:val="24"/>
@@ -425,7 +425,7 @@
               <w14:ligatures w14:val="standardContextual"/>
             </w:rPr>
           </w:pPr>
-          <w:hyperlink w:anchor="_Toc179881221" w:history="1">
+          <w:hyperlink w:anchor="_Toc188218071" w:history="1">
             <w:r>
               <w:rPr>
                 <w:rStyle w:val="Hipervnculo"/>
@@ -434,7 +434,7 @@
             </w:r>
             <w:r>
               <w:rPr>
-                <w:rFonts w:eastAsiaTheme="minorEastAsia" w:cstheme="minorBidi"/>
+                <w:rFonts w:asciiTheme="minorHAnsi" w:eastAsiaTheme="minorEastAsia" w:hAnsiTheme="minorHAnsi" w:cstheme="minorBidi"/>
                 <w:bCs w:val="0"/>
                 <w:kern w:val="2"/>
                 <w:sz w:val="24"/>
@@ -466,7 +466,7 @@
               <w:rPr>
                 <w:webHidden/>
               </w:rPr>
-              <w:instrText xml:space="preserve"> PAGEREF _Toc179881221 \h </w:instrText>
+              <w:instrText xml:space="preserve"> PAGEREF _Toc188218071 \h </w:instrText>
             </w:r>
             <w:r>
               <w:rPr>
@@ -497,7 +497,7 @@
           <w:pPr>
             <w:pStyle w:val="TDC2"/>
             <w:rPr>
-              <w:rFonts w:eastAsiaTheme="minorEastAsia" w:cstheme="minorBidi"/>
+              <w:rFonts w:asciiTheme="minorHAnsi" w:eastAsiaTheme="minorEastAsia" w:hAnsiTheme="minorHAnsi" w:cstheme="minorBidi"/>
               <w:bCs w:val="0"/>
               <w:kern w:val="2"/>
               <w:sz w:val="24"/>
@@ -506,7 +506,7 @@
               <w14:ligatures w14:val="standardContextual"/>
             </w:rPr>
           </w:pPr>
-          <w:hyperlink w:anchor="_Toc179881222" w:history="1">
+          <w:hyperlink w:anchor="_Toc188218072" w:history="1">
             <w:r>
               <w:rPr>
                 <w:rStyle w:val="Hipervnculo"/>
@@ -515,7 +515,7 @@
             </w:r>
             <w:r>
               <w:rPr>
-                <w:rFonts w:eastAsiaTheme="minorEastAsia" w:cstheme="minorBidi"/>
+                <w:rFonts w:asciiTheme="minorHAnsi" w:eastAsiaTheme="minorEastAsia" w:hAnsiTheme="minorHAnsi" w:cstheme="minorBidi"/>
                 <w:bCs w:val="0"/>
                 <w:kern w:val="2"/>
                 <w:sz w:val="24"/>
@@ -529,6 +529,87 @@
               <w:rPr>
                 <w:rStyle w:val="Hipervnculo"/>
               </w:rPr>
+              <w:t>CARACTERIZACIÓN VIAL</w:t>
+            </w:r>
+            <w:r>
+              <w:rPr>
+                <w:webHidden/>
+              </w:rPr>
+              <w:tab/>
+            </w:r>
+            <w:r>
+              <w:rPr>
+                <w:webHidden/>
+              </w:rPr>
+              <w:fldChar w:fldCharType="begin"/>
+            </w:r>
+            <w:r>
+              <w:rPr>
+                <w:webHidden/>
+              </w:rPr>
+              <w:instrText xml:space="preserve"> PAGEREF _Toc188218072 \h </w:instrText>
+            </w:r>
+            <w:r>
+              <w:rPr>
+                <w:webHidden/>
+              </w:rPr>
+            </w:r>
+            <w:r>
+              <w:rPr>
+                <w:webHidden/>
+              </w:rPr>
+              <w:fldChar w:fldCharType="separate"/>
+            </w:r>
+            <w:r>
+              <w:rPr>
+                <w:webHidden/>
+              </w:rPr>
+              <w:t>5</w:t>
+            </w:r>
+            <w:r>
+              <w:rPr>
+                <w:webHidden/>
+              </w:rPr>
+              <w:fldChar w:fldCharType="end"/>
+            </w:r>
+          </w:hyperlink>
+        </w:p>
+        <w:p>
+          <w:pPr>
+            <w:pStyle w:val="TDC2"/>
+            <w:rPr>
+              <w:rFonts w:asciiTheme="minorHAnsi" w:eastAsiaTheme="minorEastAsia" w:hAnsiTheme="minorHAnsi" w:cstheme="minorBidi"/>
+              <w:bCs w:val="0"/>
+              <w:kern w:val="2"/>
+              <w:sz w:val="24"/>
+              <w:szCs w:val="24"/>
+              <w:lang w:val="es-PE" w:eastAsia="es-PE"/>
+              <w14:ligatures w14:val="standardContextual"/>
+            </w:rPr>
+          </w:pPr>
+          <w:hyperlink w:anchor="_Toc188218073" w:history="1">
+            <w:r>
+              <w:rPr>
+                <w:rStyle w:val="Hipervnculo"/>
+              </w:rPr>
+              <w:t>1.3</w:t>
+            </w:r>
+            <w:r>
+              <w:rPr>
+                <w:rFonts w:asciiTheme="minorHAnsi" w:eastAsiaTheme="minorEastAsia" w:hAnsiTheme="minorHAnsi" w:cstheme="minorBidi"/>
+                <w:bCs w:val="0"/>
+                <w:kern w:val="2"/>
+                <w:sz w:val="24"/>
+                <w:szCs w:val="24"/>
+                <w:lang w:val="es-PE" w:eastAsia="es-PE"/>
+                <w14:ligatures w14:val="standardContextual"/>
+              </w:rPr>
+              <w:tab/>
+            </w:r>
+            <w:r>
+              <w:rPr>
+                <w:rStyle w:val="Hipervnculo"/>
+              </w:rPr>
               <w:t>DIAGNÓSTICO OPERACIONAL</w:t>
             </w:r>
             <w:r>
@@ -547,7 +628,7 @@
               <w:rPr>
                 <w:webHidden/>
               </w:rPr>
-              <w:instrText xml:space="preserve"> PAGEREF _Toc179881222 \h </w:instrText>
+              <w:instrText xml:space="preserve"> PAGEREF _Toc188218073 \h </w:instrText>
             </w:r>
             <w:r>
               <w:rPr>
@@ -578,7 +659,7 @@
           <w:pPr>
             <w:pStyle w:val="TDC1"/>
             <w:rPr>
-              <w:rFonts w:eastAsiaTheme="minorEastAsia" w:cstheme="minorBidi"/>
+              <w:rFonts w:asciiTheme="minorHAnsi" w:eastAsiaTheme="minorEastAsia" w:hAnsiTheme="minorHAnsi" w:cstheme="minorBidi"/>
               <w:b w:val="0"/>
               <w:bCs w:val="0"/>
               <w:kern w:val="2"/>
@@ -588,7 +669,7 @@
               <w14:ligatures w14:val="standardContextual"/>
             </w:rPr>
           </w:pPr>
-          <w:hyperlink w:anchor="_Toc179881223" w:history="1">
+          <w:hyperlink w:anchor="_Toc188218074" w:history="1">
             <w:r>
               <w:rPr>
                 <w:rStyle w:val="Hipervnculo"/>
@@ -597,7 +678,7 @@
             </w:r>
             <w:r>
               <w:rPr>
-                <w:rFonts w:eastAsiaTheme="minorEastAsia" w:cstheme="minorBidi"/>
+                <w:rFonts w:asciiTheme="minorHAnsi" w:eastAsiaTheme="minorEastAsia" w:hAnsiTheme="minorHAnsi" w:cstheme="minorBidi"/>
                 <w:b w:val="0"/>
                 <w:bCs w:val="0"/>
                 <w:kern w:val="2"/>
@@ -630,7 +711,7 @@
               <w:rPr>
                 <w:webHidden/>
               </w:rPr>
-              <w:instrText xml:space="preserve"> PAGEREF _Toc179881223 \h </w:instrText>
+              <w:instrText xml:space="preserve"> PAGEREF _Toc188218074 \h </w:instrText>
             </w:r>
             <w:r>
               <w:rPr>
@@ -661,7 +742,7 @@
           <w:pPr>
             <w:pStyle w:val="TDC2"/>
             <w:rPr>
-              <w:rFonts w:eastAsiaTheme="minorEastAsia" w:cstheme="minorBidi"/>
+              <w:rFonts w:asciiTheme="minorHAnsi" w:eastAsiaTheme="minorEastAsia" w:hAnsiTheme="minorHAnsi" w:cstheme="minorBidi"/>
               <w:bCs w:val="0"/>
               <w:kern w:val="2"/>
               <w:sz w:val="24"/>
@@ -670,7 +751,7 @@
               <w14:ligatures w14:val="standardContextual"/>
             </w:rPr>
           </w:pPr>
-          <w:hyperlink w:anchor="_Toc179881224" w:history="1">
+          <w:hyperlink w:anchor="_Toc188218075" w:history="1">
             <w:r>
               <w:rPr>
                 <w:rStyle w:val="Hipervnculo"/>
@@ -679,7 +760,7 @@
             </w:r>
             <w:r>
               <w:rPr>
-                <w:rFonts w:eastAsiaTheme="minorEastAsia" w:cstheme="minorBidi"/>
+                <w:rFonts w:asciiTheme="minorHAnsi" w:eastAsiaTheme="minorEastAsia" w:hAnsiTheme="minorHAnsi" w:cstheme="minorBidi"/>
                 <w:bCs w:val="0"/>
                 <w:kern w:val="2"/>
                 <w:sz w:val="24"/>
@@ -711,7 +792,7 @@
               <w:rPr>
                 <w:webHidden/>
               </w:rPr>
-              <w:instrText xml:space="preserve"> PAGEREF _Toc179881224 \h </w:instrText>
+              <w:instrText xml:space="preserve"> PAGEREF _Toc188218075 \h </w:instrText>
             </w:r>
             <w:r>
               <w:rPr>
@@ -742,7 +823,7 @@
           <w:pPr>
             <w:pStyle w:val="TDC3"/>
             <w:rPr>
-              <w:rFonts w:eastAsiaTheme="minorEastAsia" w:cstheme="minorBidi"/>
+              <w:rFonts w:asciiTheme="minorHAnsi" w:eastAsiaTheme="minorEastAsia" w:hAnsiTheme="minorHAnsi" w:cstheme="minorBidi"/>
               <w:kern w:val="2"/>
               <w:sz w:val="24"/>
               <w:szCs w:val="24"/>
@@ -750,7 +831,7 @@
               <w14:ligatures w14:val="standardContextual"/>
             </w:rPr>
           </w:pPr>
-          <w:hyperlink w:anchor="_Toc179881225" w:history="1">
+          <w:hyperlink w:anchor="_Toc188218076" w:history="1">
             <w:r>
               <w:rPr>
                 <w:rStyle w:val="Hipervnculo"/>
@@ -759,7 +840,7 @@
             </w:r>
             <w:r>
               <w:rPr>
-                <w:rFonts w:eastAsiaTheme="minorEastAsia" w:cstheme="minorBidi"/>
+                <w:rFonts w:asciiTheme="minorHAnsi" w:eastAsiaTheme="minorEastAsia" w:hAnsiTheme="minorHAnsi" w:cstheme="minorBidi"/>
                 <w:kern w:val="2"/>
                 <w:sz w:val="24"/>
                 <w:szCs w:val="24"/>
@@ -790,7 +871,7 @@
               <w:rPr>
                 <w:webHidden/>
               </w:rPr>
-              <w:instrText xml:space="preserve"> PAGEREF _Toc179881225 \h </w:instrText>
+              <w:instrText xml:space="preserve"> PAGEREF _Toc188218076 \h </w:instrText>
             </w:r>
             <w:r>
               <w:rPr>
@@ -821,7 +902,7 @@
           <w:pPr>
             <w:pStyle w:val="TDC3"/>
             <w:rPr>
-              <w:rFonts w:eastAsiaTheme="minorEastAsia" w:cstheme="minorBidi"/>
+              <w:rFonts w:asciiTheme="minorHAnsi" w:eastAsiaTheme="minorEastAsia" w:hAnsiTheme="minorHAnsi" w:cstheme="minorBidi"/>
               <w:kern w:val="2"/>
               <w:sz w:val="24"/>
               <w:szCs w:val="24"/>
@@ -829,7 +910,7 @@
               <w14:ligatures w14:val="standardContextual"/>
             </w:rPr>
           </w:pPr>
-          <w:hyperlink w:anchor="_Toc179881226" w:history="1">
+          <w:hyperlink w:anchor="_Toc188218077" w:history="1">
             <w:r>
               <w:rPr>
                 <w:rStyle w:val="Hipervnculo"/>
@@ -838,7 +919,7 @@
             </w:r>
             <w:r>
               <w:rPr>
-                <w:rFonts w:eastAsiaTheme="minorEastAsia" w:cstheme="minorBidi"/>
+                <w:rFonts w:asciiTheme="minorHAnsi" w:eastAsiaTheme="minorEastAsia" w:hAnsiTheme="minorHAnsi" w:cstheme="minorBidi"/>
                 <w:kern w:val="2"/>
                 <w:sz w:val="24"/>
                 <w:szCs w:val="24"/>
@@ -869,7 +950,7 @@
               <w:rPr>
                 <w:webHidden/>
               </w:rPr>
-              <w:instrText xml:space="preserve"> PAGEREF _Toc179881226 \h </w:instrText>
+              <w:instrText xml:space="preserve"> PAGEREF _Toc188218077 \h </w:instrText>
             </w:r>
             <w:r>
               <w:rPr>
@@ -886,7 +967,7 @@
               <w:rPr>
                 <w:webHidden/>
               </w:rPr>
-              <w:t>6</w:t>
+              <w:t>7</w:t>
             </w:r>
             <w:r>
               <w:rPr>
@@ -900,7 +981,7 @@
           <w:pPr>
             <w:pStyle w:val="TDC3"/>
             <w:rPr>
-              <w:rFonts w:eastAsiaTheme="minorEastAsia" w:cstheme="minorBidi"/>
+              <w:rFonts w:asciiTheme="minorHAnsi" w:eastAsiaTheme="minorEastAsia" w:hAnsiTheme="minorHAnsi" w:cstheme="minorBidi"/>
               <w:kern w:val="2"/>
               <w:sz w:val="24"/>
               <w:szCs w:val="24"/>
@@ -908,7 +989,7 @@
               <w14:ligatures w14:val="standardContextual"/>
             </w:rPr>
           </w:pPr>
-          <w:hyperlink w:anchor="_Toc179881227" w:history="1">
+          <w:hyperlink w:anchor="_Toc188218078" w:history="1">
             <w:r>
               <w:rPr>
                 <w:rStyle w:val="Hipervnculo"/>
@@ -917,7 +998,7 @@
             </w:r>
             <w:r>
               <w:rPr>
-                <w:rFonts w:eastAsiaTheme="minorEastAsia" w:cstheme="minorBidi"/>
+                <w:rFonts w:asciiTheme="minorHAnsi" w:eastAsiaTheme="minorEastAsia" w:hAnsiTheme="minorHAnsi" w:cstheme="minorBidi"/>
                 <w:kern w:val="2"/>
                 <w:sz w:val="24"/>
                 <w:szCs w:val="24"/>
@@ -948,7 +1029,7 @@
               <w:rPr>
                 <w:webHidden/>
               </w:rPr>
-              <w:instrText xml:space="preserve"> PAGEREF _Toc179881227 \h </w:instrText>
+              <w:instrText xml:space="preserve"> PAGEREF _Toc188218078 \h </w:instrText>
             </w:r>
             <w:r>
               <w:rPr>
@@ -979,7 +1060,7 @@
           <w:pPr>
             <w:pStyle w:val="TDC2"/>
             <w:rPr>
-              <w:rFonts w:eastAsiaTheme="minorEastAsia" w:cstheme="minorBidi"/>
+              <w:rFonts w:asciiTheme="minorHAnsi" w:eastAsiaTheme="minorEastAsia" w:hAnsiTheme="minorHAnsi" w:cstheme="minorBidi"/>
               <w:bCs w:val="0"/>
               <w:kern w:val="2"/>
               <w:sz w:val="24"/>
@@ -988,7 +1069,7 @@
               <w14:ligatures w14:val="standardContextual"/>
             </w:rPr>
           </w:pPr>
-          <w:hyperlink w:anchor="_Toc179881228" w:history="1">
+          <w:hyperlink w:anchor="_Toc188218079" w:history="1">
             <w:r>
               <w:rPr>
                 <w:rStyle w:val="Hipervnculo"/>
@@ -997,7 +1078,7 @@
             </w:r>
             <w:r>
               <w:rPr>
-                <w:rFonts w:eastAsiaTheme="minorEastAsia" w:cstheme="minorBidi"/>
+                <w:rFonts w:asciiTheme="minorHAnsi" w:eastAsiaTheme="minorEastAsia" w:hAnsiTheme="minorHAnsi" w:cstheme="minorBidi"/>
                 <w:bCs w:val="0"/>
                 <w:kern w:val="2"/>
                 <w:sz w:val="24"/>
@@ -1029,7 +1110,7 @@
               <w:rPr>
                 <w:webHidden/>
               </w:rPr>
-              <w:instrText xml:space="preserve"> PAGEREF _Toc179881228 \h </w:instrText>
+              <w:instrText xml:space="preserve"> PAGEREF _Toc188218079 \h </w:instrText>
             </w:r>
             <w:r>
               <w:rPr>
@@ -1060,7 +1141,7 @@
           <w:pPr>
             <w:pStyle w:val="TDC3"/>
             <w:rPr>
-              <w:rFonts w:eastAsiaTheme="minorEastAsia" w:cstheme="minorBidi"/>
+              <w:rFonts w:asciiTheme="minorHAnsi" w:eastAsiaTheme="minorEastAsia" w:hAnsiTheme="minorHAnsi" w:cstheme="minorBidi"/>
               <w:kern w:val="2"/>
               <w:sz w:val="24"/>
               <w:szCs w:val="24"/>
@@ -1068,7 +1149,7 @@
               <w14:ligatures w14:val="standardContextual"/>
             </w:rPr>
           </w:pPr>
-          <w:hyperlink w:anchor="_Toc179881229" w:history="1">
+          <w:hyperlink w:anchor="_Toc188218080" w:history="1">
             <w:r>
               <w:rPr>
                 <w:rStyle w:val="Hipervnculo"/>
@@ -1077,7 +1158,7 @@
             </w:r>
             <w:r>
               <w:rPr>
-                <w:rFonts w:eastAsiaTheme="minorEastAsia" w:cstheme="minorBidi"/>
+                <w:rFonts w:asciiTheme="minorHAnsi" w:eastAsiaTheme="minorEastAsia" w:hAnsiTheme="minorHAnsi" w:cstheme="minorBidi"/>
                 <w:kern w:val="2"/>
                 <w:sz w:val="24"/>
                 <w:szCs w:val="24"/>
@@ -1108,7 +1189,7 @@
               <w:rPr>
                 <w:webHidden/>
               </w:rPr>
-              <w:instrText xml:space="preserve"> PAGEREF _Toc179881229 \h </w:instrText>
+              <w:instrText xml:space="preserve"> PAGEREF _Toc188218080 \h </w:instrText>
             </w:r>
             <w:r>
               <w:rPr>
@@ -1139,7 +1220,7 @@
           <w:pPr>
             <w:pStyle w:val="TDC3"/>
             <w:rPr>
-              <w:rFonts w:eastAsiaTheme="minorEastAsia" w:cstheme="minorBidi"/>
+              <w:rFonts w:asciiTheme="minorHAnsi" w:eastAsiaTheme="minorEastAsia" w:hAnsiTheme="minorHAnsi" w:cstheme="minorBidi"/>
               <w:kern w:val="2"/>
               <w:sz w:val="24"/>
               <w:szCs w:val="24"/>
@@ -1147,7 +1228,7 @@
               <w14:ligatures w14:val="standardContextual"/>
             </w:rPr>
           </w:pPr>
-          <w:hyperlink w:anchor="_Toc179881230" w:history="1">
+          <w:hyperlink w:anchor="_Toc188218081" w:history="1">
             <w:r>
               <w:rPr>
                 <w:rStyle w:val="Hipervnculo"/>
@@ -1156,7 +1237,7 @@
             </w:r>
             <w:r>
               <w:rPr>
-                <w:rFonts w:eastAsiaTheme="minorEastAsia" w:cstheme="minorBidi"/>
+                <w:rFonts w:asciiTheme="minorHAnsi" w:eastAsiaTheme="minorEastAsia" w:hAnsiTheme="minorHAnsi" w:cstheme="minorBidi"/>
                 <w:kern w:val="2"/>
                 <w:sz w:val="24"/>
                 <w:szCs w:val="24"/>
@@ -1187,7 +1268,7 @@
               <w:rPr>
                 <w:webHidden/>
               </w:rPr>
-              <w:instrText xml:space="preserve"> PAGEREF _Toc179881230 \h </w:instrText>
+              <w:instrText xml:space="preserve"> PAGEREF _Toc188218081 \h </w:instrText>
             </w:r>
             <w:r>
               <w:rPr>
@@ -1218,7 +1299,7 @@
           <w:pPr>
             <w:pStyle w:val="TDC3"/>
             <w:rPr>
-              <w:rFonts w:eastAsiaTheme="minorEastAsia" w:cstheme="minorBidi"/>
+              <w:rFonts w:asciiTheme="minorHAnsi" w:eastAsiaTheme="minorEastAsia" w:hAnsiTheme="minorHAnsi" w:cstheme="minorBidi"/>
               <w:kern w:val="2"/>
               <w:sz w:val="24"/>
               <w:szCs w:val="24"/>
@@ -1226,7 +1307,7 @@
               <w14:ligatures w14:val="standardContextual"/>
             </w:rPr>
           </w:pPr>
-          <w:hyperlink w:anchor="_Toc179881231" w:history="1">
+          <w:hyperlink w:anchor="_Toc188218082" w:history="1">
             <w:r>
               <w:rPr>
                 <w:rStyle w:val="Hipervnculo"/>
@@ -1235,7 +1316,7 @@
             </w:r>
             <w:r>
               <w:rPr>
-                <w:rFonts w:eastAsiaTheme="minorEastAsia" w:cstheme="minorBidi"/>
+                <w:rFonts w:asciiTheme="minorHAnsi" w:eastAsiaTheme="minorEastAsia" w:hAnsiTheme="minorHAnsi" w:cstheme="minorBidi"/>
                 <w:kern w:val="2"/>
                 <w:sz w:val="24"/>
                 <w:szCs w:val="24"/>
@@ -1266,7 +1347,7 @@
               <w:rPr>
                 <w:webHidden/>
               </w:rPr>
-              <w:instrText xml:space="preserve"> PAGEREF _Toc179881231 \h </w:instrText>
+              <w:instrText xml:space="preserve"> PAGEREF _Toc188218082 \h </w:instrText>
             </w:r>
             <w:r>
               <w:rPr>
@@ -1297,7 +1378,7 @@
           <w:pPr>
             <w:pStyle w:val="TDC2"/>
             <w:rPr>
-              <w:rFonts w:eastAsiaTheme="minorEastAsia" w:cstheme="minorBidi"/>
+              <w:rFonts w:asciiTheme="minorHAnsi" w:eastAsiaTheme="minorEastAsia" w:hAnsiTheme="minorHAnsi" w:cstheme="minorBidi"/>
               <w:bCs w:val="0"/>
               <w:kern w:val="2"/>
               <w:sz w:val="24"/>
@@ -1306,7 +1387,7 @@
               <w14:ligatures w14:val="standardContextual"/>
             </w:rPr>
           </w:pPr>
-          <w:hyperlink w:anchor="_Toc179881232" w:history="1">
+          <w:hyperlink w:anchor="_Toc188218083" w:history="1">
             <w:r>
               <w:rPr>
                 <w:rStyle w:val="Hipervnculo"/>
@@ -1315,7 +1396,7 @@
             </w:r>
             <w:r>
               <w:rPr>
-                <w:rFonts w:eastAsiaTheme="minorEastAsia" w:cstheme="minorBidi"/>
+                <w:rFonts w:asciiTheme="minorHAnsi" w:eastAsiaTheme="minorEastAsia" w:hAnsiTheme="minorHAnsi" w:cstheme="minorBidi"/>
                 <w:bCs w:val="0"/>
                 <w:kern w:val="2"/>
                 <w:sz w:val="24"/>
@@ -1347,7 +1428,7 @@
               <w:rPr>
                 <w:webHidden/>
               </w:rPr>
-              <w:instrText xml:space="preserve"> PAGEREF _Toc179881232 \h </w:instrText>
+              <w:instrText xml:space="preserve"> PAGEREF _Toc188218083 \h </w:instrText>
             </w:r>
             <w:r>
               <w:rPr>
@@ -1378,7 +1459,7 @@
           <w:pPr>
             <w:pStyle w:val="TDC3"/>
             <w:rPr>
-              <w:rFonts w:eastAsiaTheme="minorEastAsia" w:cstheme="minorBidi"/>
+              <w:rFonts w:asciiTheme="minorHAnsi" w:eastAsiaTheme="minorEastAsia" w:hAnsiTheme="minorHAnsi" w:cstheme="minorBidi"/>
               <w:kern w:val="2"/>
               <w:sz w:val="24"/>
               <w:szCs w:val="24"/>
@@ -1386,7 +1467,7 @@
               <w14:ligatures w14:val="standardContextual"/>
             </w:rPr>
           </w:pPr>
-          <w:hyperlink w:anchor="_Toc179881233" w:history="1">
+          <w:hyperlink w:anchor="_Toc188218084" w:history="1">
             <w:r>
               <w:rPr>
                 <w:rStyle w:val="Hipervnculo"/>
@@ -1395,7 +1476,7 @@
             </w:r>
             <w:r>
               <w:rPr>
-                <w:rFonts w:eastAsiaTheme="minorEastAsia" w:cstheme="minorBidi"/>
+                <w:rFonts w:asciiTheme="minorHAnsi" w:eastAsiaTheme="minorEastAsia" w:hAnsiTheme="minorHAnsi" w:cstheme="minorBidi"/>
                 <w:kern w:val="2"/>
                 <w:sz w:val="24"/>
                 <w:szCs w:val="24"/>
@@ -1426,7 +1507,7 @@
               <w:rPr>
                 <w:webHidden/>
               </w:rPr>
-              <w:instrText xml:space="preserve"> PAGEREF _Toc179881233 \h </w:instrText>
+              <w:instrText xml:space="preserve"> PAGEREF _Toc188218084 \h </w:instrText>
             </w:r>
             <w:r>
               <w:rPr>
@@ -1457,7 +1538,7 @@
           <w:pPr>
             <w:pStyle w:val="TDC2"/>
             <w:rPr>
-              <w:rFonts w:eastAsiaTheme="minorEastAsia" w:cstheme="minorBidi"/>
+              <w:rFonts w:asciiTheme="minorHAnsi" w:eastAsiaTheme="minorEastAsia" w:hAnsiTheme="minorHAnsi" w:cstheme="minorBidi"/>
               <w:bCs w:val="0"/>
               <w:kern w:val="2"/>
               <w:sz w:val="24"/>
@@ -1466,7 +1547,7 @@
               <w14:ligatures w14:val="standardContextual"/>
             </w:rPr>
           </w:pPr>
-          <w:hyperlink w:anchor="_Toc179881234" w:history="1">
+          <w:hyperlink w:anchor="_Toc188218085" w:history="1">
             <w:r>
               <w:rPr>
                 <w:rStyle w:val="Hipervnculo"/>
@@ -1475,7 +1556,7 @@
             </w:r>
             <w:r>
               <w:rPr>
-                <w:rFonts w:eastAsiaTheme="minorEastAsia" w:cstheme="minorBidi"/>
+                <w:rFonts w:asciiTheme="minorHAnsi" w:eastAsiaTheme="minorEastAsia" w:hAnsiTheme="minorHAnsi" w:cstheme="minorBidi"/>
                 <w:bCs w:val="0"/>
                 <w:kern w:val="2"/>
                 <w:sz w:val="24"/>
@@ -1507,7 +1588,7 @@
               <w:rPr>
                 <w:webHidden/>
               </w:rPr>
-              <w:instrText xml:space="preserve"> PAGEREF _Toc179881234 \h </w:instrText>
+              <w:instrText xml:space="preserve"> PAGEREF _Toc188218085 \h </w:instrText>
             </w:r>
             <w:r>
               <w:rPr>
@@ -1538,7 +1619,7 @@
           <w:pPr>
             <w:pStyle w:val="TDC3"/>
             <w:rPr>
-              <w:rFonts w:eastAsiaTheme="minorEastAsia" w:cstheme="minorBidi"/>
+              <w:rFonts w:asciiTheme="minorHAnsi" w:eastAsiaTheme="minorEastAsia" w:hAnsiTheme="minorHAnsi" w:cstheme="minorBidi"/>
               <w:kern w:val="2"/>
               <w:sz w:val="24"/>
               <w:szCs w:val="24"/>
@@ -1546,7 +1627,7 @@
               <w14:ligatures w14:val="standardContextual"/>
             </w:rPr>
           </w:pPr>
-          <w:hyperlink w:anchor="_Toc179881235" w:history="1">
+          <w:hyperlink w:anchor="_Toc188218086" w:history="1">
             <w:r>
               <w:rPr>
                 <w:rStyle w:val="Hipervnculo"/>
@@ -1555,7 +1636,7 @@
             </w:r>
             <w:r>
               <w:rPr>
-                <w:rFonts w:eastAsiaTheme="minorEastAsia" w:cstheme="minorBidi"/>
+                <w:rFonts w:asciiTheme="minorHAnsi" w:eastAsiaTheme="minorEastAsia" w:hAnsiTheme="minorHAnsi" w:cstheme="minorBidi"/>
                 <w:kern w:val="2"/>
                 <w:sz w:val="24"/>
                 <w:szCs w:val="24"/>
@@ -1586,7 +1667,7 @@
               <w:rPr>
                 <w:webHidden/>
               </w:rPr>
-              <w:instrText xml:space="preserve"> PAGEREF _Toc179881235 \h </w:instrText>
+              <w:instrText xml:space="preserve"> PAGEREF _Toc188218086 \h </w:instrText>
             </w:r>
             <w:r>
               <w:rPr>
@@ -1617,7 +1698,7 @@
           <w:pPr>
             <w:pStyle w:val="TDC2"/>
             <w:rPr>
-              <w:rFonts w:eastAsiaTheme="minorEastAsia" w:cstheme="minorBidi"/>
+              <w:rFonts w:asciiTheme="minorHAnsi" w:eastAsiaTheme="minorEastAsia" w:hAnsiTheme="minorHAnsi" w:cstheme="minorBidi"/>
               <w:bCs w:val="0"/>
               <w:kern w:val="2"/>
               <w:sz w:val="24"/>
@@ -1626,7 +1707,7 @@
               <w14:ligatures w14:val="standardContextual"/>
             </w:rPr>
           </w:pPr>
-          <w:hyperlink w:anchor="_Toc179881236" w:history="1">
+          <w:hyperlink w:anchor="_Toc188218087" w:history="1">
             <w:r>
               <w:rPr>
                 <w:rStyle w:val="Hipervnculo"/>
@@ -1635,7 +1716,7 @@
             </w:r>
             <w:r>
               <w:rPr>
-                <w:rFonts w:eastAsiaTheme="minorEastAsia" w:cstheme="minorBidi"/>
+                <w:rFonts w:asciiTheme="minorHAnsi" w:eastAsiaTheme="minorEastAsia" w:hAnsiTheme="minorHAnsi" w:cstheme="minorBidi"/>
                 <w:bCs w:val="0"/>
                 <w:kern w:val="2"/>
                 <w:sz w:val="24"/>
@@ -1667,7 +1748,7 @@
               <w:rPr>
                 <w:webHidden/>
               </w:rPr>
-              <w:instrText xml:space="preserve"> PAGEREF _Toc179881236 \h </w:instrText>
+              <w:instrText xml:space="preserve"> PAGEREF _Toc188218087 \h </w:instrText>
             </w:r>
             <w:r>
               <w:rPr>
@@ -1698,7 +1779,7 @@
           <w:pPr>
             <w:pStyle w:val="TDC3"/>
             <w:rPr>
-              <w:rFonts w:eastAsiaTheme="minorEastAsia" w:cstheme="minorBidi"/>
+              <w:rFonts w:asciiTheme="minorHAnsi" w:eastAsiaTheme="minorEastAsia" w:hAnsiTheme="minorHAnsi" w:cstheme="minorBidi"/>
               <w:kern w:val="2"/>
               <w:sz w:val="24"/>
               <w:szCs w:val="24"/>
@@ -1706,7 +1787,7 @@
               <w14:ligatures w14:val="standardContextual"/>
             </w:rPr>
           </w:pPr>
-          <w:hyperlink w:anchor="_Toc179881237" w:history="1">
+          <w:hyperlink w:anchor="_Toc188218088" w:history="1">
             <w:r>
               <w:rPr>
                 <w:rStyle w:val="Hipervnculo"/>
@@ -1715,7 +1796,7 @@
             </w:r>
             <w:r>
               <w:rPr>
-                <w:rFonts w:eastAsiaTheme="minorEastAsia" w:cstheme="minorBidi"/>
+                <w:rFonts w:asciiTheme="minorHAnsi" w:eastAsiaTheme="minorEastAsia" w:hAnsiTheme="minorHAnsi" w:cstheme="minorBidi"/>
                 <w:kern w:val="2"/>
                 <w:sz w:val="24"/>
                 <w:szCs w:val="24"/>
@@ -1746,7 +1827,7 @@
               <w:rPr>
                 <w:webHidden/>
               </w:rPr>
-              <w:instrText xml:space="preserve"> PAGEREF _Toc179881237 \h </w:instrText>
+              <w:instrText xml:space="preserve"> PAGEREF _Toc188218088 \h </w:instrText>
             </w:r>
             <w:r>
               <w:rPr>
@@ -1777,7 +1858,7 @@
           <w:pPr>
             <w:pStyle w:val="TDC3"/>
             <w:rPr>
-              <w:rFonts w:eastAsiaTheme="minorEastAsia" w:cstheme="minorBidi"/>
+              <w:rFonts w:asciiTheme="minorHAnsi" w:eastAsiaTheme="minorEastAsia" w:hAnsiTheme="minorHAnsi" w:cstheme="minorBidi"/>
               <w:kern w:val="2"/>
               <w:sz w:val="24"/>
               <w:szCs w:val="24"/>
@@ -1785,7 +1866,7 @@
               <w14:ligatures w14:val="standardContextual"/>
             </w:rPr>
           </w:pPr>
-          <w:hyperlink w:anchor="_Toc179881238" w:history="1">
+          <w:hyperlink w:anchor="_Toc188218089" w:history="1">
             <w:r>
               <w:rPr>
                 <w:rStyle w:val="Hipervnculo"/>
@@ -1794,7 +1875,7 @@
             </w:r>
             <w:r>
               <w:rPr>
-                <w:rFonts w:eastAsiaTheme="minorEastAsia" w:cstheme="minorBidi"/>
+                <w:rFonts w:asciiTheme="minorHAnsi" w:eastAsiaTheme="minorEastAsia" w:hAnsiTheme="minorHAnsi" w:cstheme="minorBidi"/>
                 <w:kern w:val="2"/>
                 <w:sz w:val="24"/>
                 <w:szCs w:val="24"/>
@@ -1825,7 +1906,7 @@
               <w:rPr>
                 <w:webHidden/>
               </w:rPr>
-              <w:instrText xml:space="preserve"> PAGEREF _Toc179881238 \h </w:instrText>
+              <w:instrText xml:space="preserve"> PAGEREF _Toc188218089 \h </w:instrText>
             </w:r>
             <w:r>
               <w:rPr>
@@ -1856,7 +1937,7 @@
           <w:pPr>
             <w:pStyle w:val="TDC3"/>
             <w:rPr>
-              <w:rFonts w:eastAsiaTheme="minorEastAsia" w:cstheme="minorBidi"/>
+              <w:rFonts w:asciiTheme="minorHAnsi" w:eastAsiaTheme="minorEastAsia" w:hAnsiTheme="minorHAnsi" w:cstheme="minorBidi"/>
               <w:kern w:val="2"/>
               <w:sz w:val="24"/>
               <w:szCs w:val="24"/>
@@ -1864,7 +1945,7 @@
               <w14:ligatures w14:val="standardContextual"/>
             </w:rPr>
           </w:pPr>
-          <w:hyperlink w:anchor="_Toc179881239" w:history="1">
+          <w:hyperlink w:anchor="_Toc188218090" w:history="1">
             <w:r>
               <w:rPr>
                 <w:rStyle w:val="Hipervnculo"/>
@@ -1873,7 +1954,7 @@
             </w:r>
             <w:r>
               <w:rPr>
-                <w:rFonts w:eastAsiaTheme="minorEastAsia" w:cstheme="minorBidi"/>
+                <w:rFonts w:asciiTheme="minorHAnsi" w:eastAsiaTheme="minorEastAsia" w:hAnsiTheme="minorHAnsi" w:cstheme="minorBidi"/>
                 <w:kern w:val="2"/>
                 <w:sz w:val="24"/>
                 <w:szCs w:val="24"/>
@@ -1904,7 +1985,7 @@
               <w:rPr>
                 <w:webHidden/>
               </w:rPr>
-              <w:instrText xml:space="preserve"> PAGEREF _Toc179881239 \h </w:instrText>
+              <w:instrText xml:space="preserve"> PAGEREF _Toc188218090 \h </w:instrText>
             </w:r>
             <w:r>
               <w:rPr>
@@ -1935,7 +2016,7 @@
           <w:pPr>
             <w:pStyle w:val="TDC1"/>
             <w:rPr>
-              <w:rFonts w:eastAsiaTheme="minorEastAsia" w:cstheme="minorBidi"/>
+              <w:rFonts w:asciiTheme="minorHAnsi" w:eastAsiaTheme="minorEastAsia" w:hAnsiTheme="minorHAnsi" w:cstheme="minorBidi"/>
               <w:b w:val="0"/>
               <w:bCs w:val="0"/>
               <w:kern w:val="2"/>
@@ -1945,7 +2026,7 @@
               <w14:ligatures w14:val="standardContextual"/>
             </w:rPr>
           </w:pPr>
-          <w:hyperlink w:anchor="_Toc179881240" w:history="1">
+          <w:hyperlink w:anchor="_Toc188218091" w:history="1">
             <w:r>
               <w:rPr>
                 <w:rStyle w:val="Hipervnculo"/>
@@ -1954,7 +2035,7 @@
             </w:r>
             <w:r>
               <w:rPr>
-                <w:rFonts w:eastAsiaTheme="minorEastAsia" w:cstheme="minorBidi"/>
+                <w:rFonts w:asciiTheme="minorHAnsi" w:eastAsiaTheme="minorEastAsia" w:hAnsiTheme="minorHAnsi" w:cstheme="minorBidi"/>
                 <w:b w:val="0"/>
                 <w:bCs w:val="0"/>
                 <w:kern w:val="2"/>
@@ -1987,7 +2068,7 @@
               <w:rPr>
                 <w:webHidden/>
               </w:rPr>
-              <w:instrText xml:space="preserve"> PAGEREF _Toc179881240 \h </w:instrText>
+              <w:instrText xml:space="preserve"> PAGEREF _Toc188218091 \h </w:instrText>
             </w:r>
             <w:r>
               <w:rPr>
@@ -2018,7 +2099,7 @@
           <w:pPr>
             <w:pStyle w:val="TDC2"/>
             <w:rPr>
-              <w:rFonts w:eastAsiaTheme="minorEastAsia" w:cstheme="minorBidi"/>
+              <w:rFonts w:asciiTheme="minorHAnsi" w:eastAsiaTheme="minorEastAsia" w:hAnsiTheme="minorHAnsi" w:cstheme="minorBidi"/>
               <w:bCs w:val="0"/>
               <w:kern w:val="2"/>
               <w:sz w:val="24"/>
@@ -2027,7 +2108,7 @@
               <w14:ligatures w14:val="standardContextual"/>
             </w:rPr>
           </w:pPr>
-          <w:hyperlink w:anchor="_Toc179881241" w:history="1">
+          <w:hyperlink w:anchor="_Toc188218092" w:history="1">
             <w:r>
               <w:rPr>
                 <w:rStyle w:val="Hipervnculo"/>
@@ -2037,7 +2118,7 @@
             </w:r>
             <w:r>
               <w:rPr>
-                <w:rFonts w:eastAsiaTheme="minorEastAsia" w:cstheme="minorBidi"/>
+                <w:rFonts w:asciiTheme="minorHAnsi" w:eastAsiaTheme="minorEastAsia" w:hAnsiTheme="minorHAnsi" w:cstheme="minorBidi"/>
                 <w:bCs w:val="0"/>
                 <w:kern w:val="2"/>
                 <w:sz w:val="24"/>
@@ -2070,7 +2151,7 @@
               <w:rPr>
                 <w:webHidden/>
               </w:rPr>
-              <w:instrText xml:space="preserve"> PAGEREF _Toc179881241 \h </w:instrText>
+              <w:instrText xml:space="preserve"> PAGEREF _Toc188218092 \h </w:instrText>
             </w:r>
             <w:r>
               <w:rPr>
@@ -2101,7 +2182,7 @@
           <w:pPr>
             <w:pStyle w:val="TDC3"/>
             <w:rPr>
-              <w:rFonts w:eastAsiaTheme="minorEastAsia" w:cstheme="minorBidi"/>
+              <w:rFonts w:asciiTheme="minorHAnsi" w:eastAsiaTheme="minorEastAsia" w:hAnsiTheme="minorHAnsi" w:cstheme="minorBidi"/>
               <w:kern w:val="2"/>
               <w:sz w:val="24"/>
               <w:szCs w:val="24"/>
@@ -2109,7 +2190,7 @@
               <w14:ligatures w14:val="standardContextual"/>
             </w:rPr>
           </w:pPr>
-          <w:hyperlink w:anchor="_Toc179881242" w:history="1">
+          <w:hyperlink w:anchor="_Toc188218093" w:history="1">
             <w:r>
               <w:rPr>
                 <w:rStyle w:val="Hipervnculo"/>
@@ -2119,7 +2200,7 @@
             </w:r>
             <w:r>
               <w:rPr>
-                <w:rFonts w:eastAsiaTheme="minorEastAsia" w:cstheme="minorBidi"/>
+                <w:rFonts w:asciiTheme="minorHAnsi" w:eastAsiaTheme="minorEastAsia" w:hAnsiTheme="minorHAnsi" w:cstheme="minorBidi"/>
                 <w:kern w:val="2"/>
                 <w:sz w:val="24"/>
                 <w:szCs w:val="24"/>
@@ -2151,7 +2232,7 @@
               <w:rPr>
                 <w:webHidden/>
               </w:rPr>
-              <w:instrText xml:space="preserve"> PAGEREF _Toc179881242 \h </w:instrText>
+              <w:instrText xml:space="preserve"> PAGEREF _Toc188218093 \h </w:instrText>
             </w:r>
             <w:r>
               <w:rPr>
@@ -2182,7 +2263,7 @@
           <w:pPr>
             <w:pStyle w:val="TDC3"/>
             <w:rPr>
-              <w:rFonts w:eastAsiaTheme="minorEastAsia" w:cstheme="minorBidi"/>
+              <w:rFonts w:asciiTheme="minorHAnsi" w:eastAsiaTheme="minorEastAsia" w:hAnsiTheme="minorHAnsi" w:cstheme="minorBidi"/>
               <w:kern w:val="2"/>
               <w:sz w:val="24"/>
               <w:szCs w:val="24"/>
@@ -2190,7 +2271,7 @@
               <w14:ligatures w14:val="standardContextual"/>
             </w:rPr>
           </w:pPr>
-          <w:hyperlink w:anchor="_Toc179881243" w:history="1">
+          <w:hyperlink w:anchor="_Toc188218094" w:history="1">
             <w:r>
               <w:rPr>
                 <w:rStyle w:val="Hipervnculo"/>
@@ -2200,7 +2281,7 @@
             </w:r>
             <w:r>
               <w:rPr>
-                <w:rFonts w:eastAsiaTheme="minorEastAsia" w:cstheme="minorBidi"/>
+                <w:rFonts w:asciiTheme="minorHAnsi" w:eastAsiaTheme="minorEastAsia" w:hAnsiTheme="minorHAnsi" w:cstheme="minorBidi"/>
                 <w:kern w:val="2"/>
                 <w:sz w:val="24"/>
                 <w:szCs w:val="24"/>
@@ -2232,7 +2313,7 @@
               <w:rPr>
                 <w:webHidden/>
               </w:rPr>
-              <w:instrText xml:space="preserve"> PAGEREF _Toc179881243 \h </w:instrText>
+              <w:instrText xml:space="preserve"> PAGEREF _Toc188218094 \h </w:instrText>
             </w:r>
             <w:r>
               <w:rPr>
@@ -2263,7 +2344,7 @@
           <w:pPr>
             <w:pStyle w:val="TDC3"/>
             <w:rPr>
-              <w:rFonts w:eastAsiaTheme="minorEastAsia" w:cstheme="minorBidi"/>
+              <w:rFonts w:asciiTheme="minorHAnsi" w:eastAsiaTheme="minorEastAsia" w:hAnsiTheme="minorHAnsi" w:cstheme="minorBidi"/>
               <w:kern w:val="2"/>
               <w:sz w:val="24"/>
               <w:szCs w:val="24"/>
@@ -2271,7 +2352,7 @@
               <w14:ligatures w14:val="standardContextual"/>
             </w:rPr>
           </w:pPr>
-          <w:hyperlink w:anchor="_Toc179881244" w:history="1">
+          <w:hyperlink w:anchor="_Toc188218095" w:history="1">
             <w:r>
               <w:rPr>
                 <w:rStyle w:val="Hipervnculo"/>
@@ -2281,7 +2362,7 @@
             </w:r>
             <w:r>
               <w:rPr>
-                <w:rFonts w:eastAsiaTheme="minorEastAsia" w:cstheme="minorBidi"/>
+                <w:rFonts w:asciiTheme="minorHAnsi" w:eastAsiaTheme="minorEastAsia" w:hAnsiTheme="minorHAnsi" w:cstheme="minorBidi"/>
                 <w:kern w:val="2"/>
                 <w:sz w:val="24"/>
                 <w:szCs w:val="24"/>
@@ -2313,7 +2394,7 @@
               <w:rPr>
                 <w:webHidden/>
               </w:rPr>
-              <w:instrText xml:space="preserve"> PAGEREF _Toc179881244 \h </w:instrText>
+              <w:instrText xml:space="preserve"> PAGEREF _Toc188218095 \h </w:instrText>
             </w:r>
             <w:r>
               <w:rPr>
@@ -2344,7 +2425,7 @@
           <w:pPr>
             <w:pStyle w:val="TDC2"/>
             <w:rPr>
-              <w:rFonts w:eastAsiaTheme="minorEastAsia" w:cstheme="minorBidi"/>
+              <w:rFonts w:asciiTheme="minorHAnsi" w:eastAsiaTheme="minorEastAsia" w:hAnsiTheme="minorHAnsi" w:cstheme="minorBidi"/>
               <w:bCs w:val="0"/>
               <w:kern w:val="2"/>
               <w:sz w:val="24"/>
@@ -2353,7 +2434,7 @@
               <w14:ligatures w14:val="standardContextual"/>
             </w:rPr>
           </w:pPr>
-          <w:hyperlink w:anchor="_Toc179881245" w:history="1">
+          <w:hyperlink w:anchor="_Toc188218096" w:history="1">
             <w:r>
               <w:rPr>
                 <w:rStyle w:val="Hipervnculo"/>
@@ -2362,7 +2443,7 @@
             </w:r>
             <w:r>
               <w:rPr>
-                <w:rFonts w:eastAsiaTheme="minorEastAsia" w:cstheme="minorBidi"/>
+                <w:rFonts w:asciiTheme="minorHAnsi" w:eastAsiaTheme="minorEastAsia" w:hAnsiTheme="minorHAnsi" w:cstheme="minorBidi"/>
                 <w:bCs w:val="0"/>
                 <w:kern w:val="2"/>
                 <w:sz w:val="24"/>
@@ -2394,7 +2475,7 @@
               <w:rPr>
                 <w:webHidden/>
               </w:rPr>
-              <w:instrText xml:space="preserve"> PAGEREF _Toc179881245 \h </w:instrText>
+              <w:instrText xml:space="preserve"> PAGEREF _Toc188218096 \h </w:instrText>
             </w:r>
             <w:r>
               <w:rPr>
@@ -2425,7 +2506,7 @@
           <w:pPr>
             <w:pStyle w:val="TDC3"/>
             <w:rPr>
-              <w:rFonts w:eastAsiaTheme="minorEastAsia" w:cstheme="minorBidi"/>
+              <w:rFonts w:asciiTheme="minorHAnsi" w:eastAsiaTheme="minorEastAsia" w:hAnsiTheme="minorHAnsi" w:cstheme="minorBidi"/>
               <w:kern w:val="2"/>
               <w:sz w:val="24"/>
               <w:szCs w:val="24"/>
@@ -2433,7 +2514,7 @@
               <w14:ligatures w14:val="standardContextual"/>
             </w:rPr>
           </w:pPr>
-          <w:hyperlink w:anchor="_Toc179881246" w:history="1">
+          <w:hyperlink w:anchor="_Toc188218097" w:history="1">
             <w:r>
               <w:rPr>
                 <w:rStyle w:val="Hipervnculo"/>
@@ -2443,7 +2524,7 @@
             </w:r>
             <w:r>
               <w:rPr>
-                <w:rFonts w:eastAsiaTheme="minorEastAsia" w:cstheme="minorBidi"/>
+                <w:rFonts w:asciiTheme="minorHAnsi" w:eastAsiaTheme="minorEastAsia" w:hAnsiTheme="minorHAnsi" w:cstheme="minorBidi"/>
                 <w:kern w:val="2"/>
                 <w:sz w:val="24"/>
                 <w:szCs w:val="24"/>
@@ -2475,7 +2556,7 @@
               <w:rPr>
                 <w:webHidden/>
               </w:rPr>
-              <w:instrText xml:space="preserve"> PAGEREF _Toc179881246 \h </w:instrText>
+              <w:instrText xml:space="preserve"> PAGEREF _Toc188218097 \h </w:instrText>
             </w:r>
             <w:r>
               <w:rPr>
@@ -2506,7 +2587,7 @@
           <w:pPr>
             <w:pStyle w:val="TDC3"/>
             <w:rPr>
-              <w:rFonts w:eastAsiaTheme="minorEastAsia" w:cstheme="minorBidi"/>
+              <w:rFonts w:asciiTheme="minorHAnsi" w:eastAsiaTheme="minorEastAsia" w:hAnsiTheme="minorHAnsi" w:cstheme="minorBidi"/>
               <w:kern w:val="2"/>
               <w:sz w:val="24"/>
               <w:szCs w:val="24"/>
@@ -2514,7 +2595,7 @@
               <w14:ligatures w14:val="standardContextual"/>
             </w:rPr>
           </w:pPr>
-          <w:hyperlink w:anchor="_Toc179881247" w:history="1">
+          <w:hyperlink w:anchor="_Toc188218098" w:history="1">
             <w:r>
               <w:rPr>
                 <w:rStyle w:val="Hipervnculo"/>
@@ -2524,7 +2605,7 @@
             </w:r>
             <w:r>
               <w:rPr>
-                <w:rFonts w:eastAsiaTheme="minorEastAsia" w:cstheme="minorBidi"/>
+                <w:rFonts w:asciiTheme="minorHAnsi" w:eastAsiaTheme="minorEastAsia" w:hAnsiTheme="minorHAnsi" w:cstheme="minorBidi"/>
                 <w:kern w:val="2"/>
                 <w:sz w:val="24"/>
                 <w:szCs w:val="24"/>
@@ -2556,7 +2637,7 @@
               <w:rPr>
                 <w:webHidden/>
               </w:rPr>
-              <w:instrText xml:space="preserve"> PAGEREF _Toc179881247 \h </w:instrText>
+              <w:instrText xml:space="preserve"> PAGEREF _Toc188218098 \h </w:instrText>
             </w:r>
             <w:r>
               <w:rPr>
@@ -2587,7 +2668,7 @@
           <w:pPr>
             <w:pStyle w:val="TDC3"/>
             <w:rPr>
-              <w:rFonts w:eastAsiaTheme="minorEastAsia" w:cstheme="minorBidi"/>
+              <w:rFonts w:asciiTheme="minorHAnsi" w:eastAsiaTheme="minorEastAsia" w:hAnsiTheme="minorHAnsi" w:cstheme="minorBidi"/>
               <w:kern w:val="2"/>
               <w:sz w:val="24"/>
               <w:szCs w:val="24"/>
@@ -2595,7 +2676,7 @@
               <w14:ligatures w14:val="standardContextual"/>
             </w:rPr>
           </w:pPr>
-          <w:hyperlink w:anchor="_Toc179881248" w:history="1">
+          <w:hyperlink w:anchor="_Toc188218099" w:history="1">
             <w:r>
               <w:rPr>
                 <w:rStyle w:val="Hipervnculo"/>
@@ -2605,7 +2686,7 @@
             </w:r>
             <w:r>
               <w:rPr>
-                <w:rFonts w:eastAsiaTheme="minorEastAsia" w:cstheme="minorBidi"/>
+                <w:rFonts w:asciiTheme="minorHAnsi" w:eastAsiaTheme="minorEastAsia" w:hAnsiTheme="minorHAnsi" w:cstheme="minorBidi"/>
                 <w:kern w:val="2"/>
                 <w:sz w:val="24"/>
                 <w:szCs w:val="24"/>
@@ -2637,7 +2718,7 @@
               <w:rPr>
                 <w:webHidden/>
               </w:rPr>
-              <w:instrText xml:space="preserve"> PAGEREF _Toc179881248 \h </w:instrText>
+              <w:instrText xml:space="preserve"> PAGEREF _Toc188218099 \h </w:instrText>
             </w:r>
             <w:r>
               <w:rPr>
@@ -2668,7 +2749,7 @@
           <w:pPr>
             <w:pStyle w:val="TDC3"/>
             <w:rPr>
-              <w:rFonts w:eastAsiaTheme="minorEastAsia" w:cstheme="minorBidi"/>
+              <w:rFonts w:asciiTheme="minorHAnsi" w:eastAsiaTheme="minorEastAsia" w:hAnsiTheme="minorHAnsi" w:cstheme="minorBidi"/>
               <w:kern w:val="2"/>
               <w:sz w:val="24"/>
               <w:szCs w:val="24"/>
@@ -2676,7 +2757,7 @@
               <w14:ligatures w14:val="standardContextual"/>
             </w:rPr>
           </w:pPr>
-          <w:hyperlink w:anchor="_Toc179881249" w:history="1">
+          <w:hyperlink w:anchor="_Toc188218100" w:history="1">
             <w:r>
               <w:rPr>
                 <w:rStyle w:val="Hipervnculo"/>
@@ -2686,7 +2767,7 @@
             </w:r>
             <w:r>
               <w:rPr>
-                <w:rFonts w:eastAsiaTheme="minorEastAsia" w:cstheme="minorBidi"/>
+                <w:rFonts w:asciiTheme="minorHAnsi" w:eastAsiaTheme="minorEastAsia" w:hAnsiTheme="minorHAnsi" w:cstheme="minorBidi"/>
                 <w:kern w:val="2"/>
                 <w:sz w:val="24"/>
                 <w:szCs w:val="24"/>
@@ -2718,7 +2799,7 @@
               <w:rPr>
                 <w:webHidden/>
               </w:rPr>
-              <w:instrText xml:space="preserve"> PAGEREF _Toc179881249 \h </w:instrText>
+              <w:instrText xml:space="preserve"> PAGEREF _Toc188218100 \h </w:instrText>
             </w:r>
             <w:r>
               <w:rPr>
@@ -2749,7 +2830,7 @@
           <w:pPr>
             <w:pStyle w:val="TDC1"/>
             <w:rPr>
-              <w:rFonts w:eastAsiaTheme="minorEastAsia" w:cstheme="minorBidi"/>
+              <w:rFonts w:asciiTheme="minorHAnsi" w:eastAsiaTheme="minorEastAsia" w:hAnsiTheme="minorHAnsi" w:cstheme="minorBidi"/>
               <w:b w:val="0"/>
               <w:bCs w:val="0"/>
               <w:kern w:val="2"/>
@@ -2759,7 +2840,7 @@
               <w14:ligatures w14:val="standardContextual"/>
             </w:rPr>
           </w:pPr>
-          <w:hyperlink w:anchor="_Toc179881250" w:history="1">
+          <w:hyperlink w:anchor="_Toc188218101" w:history="1">
             <w:r>
               <w:rPr>
                 <w:rStyle w:val="Hipervnculo"/>
@@ -2768,7 +2849,7 @@
             </w:r>
             <w:r>
               <w:rPr>
-                <w:rFonts w:eastAsiaTheme="minorEastAsia" w:cstheme="minorBidi"/>
+                <w:rFonts w:asciiTheme="minorHAnsi" w:eastAsiaTheme="minorEastAsia" w:hAnsiTheme="minorHAnsi" w:cstheme="minorBidi"/>
                 <w:b w:val="0"/>
                 <w:bCs w:val="0"/>
                 <w:kern w:val="2"/>
@@ -2801,7 +2882,7 @@
               <w:rPr>
                 <w:webHidden/>
               </w:rPr>
-              <w:instrText xml:space="preserve"> PAGEREF _Toc179881250 \h </w:instrText>
+              <w:instrText xml:space="preserve"> PAGEREF _Toc188218101 \h </w:instrText>
             </w:r>
             <w:r>
               <w:rPr>
@@ -2832,7 +2913,7 @@
           <w:pPr>
             <w:pStyle w:val="TDC2"/>
             <w:rPr>
-              <w:rFonts w:eastAsiaTheme="minorEastAsia" w:cstheme="minorBidi"/>
+              <w:rFonts w:asciiTheme="minorHAnsi" w:eastAsiaTheme="minorEastAsia" w:hAnsiTheme="minorHAnsi" w:cstheme="minorBidi"/>
               <w:bCs w:val="0"/>
               <w:kern w:val="2"/>
               <w:sz w:val="24"/>
@@ -2841,7 +2922,7 @@
               <w14:ligatures w14:val="standardContextual"/>
             </w:rPr>
           </w:pPr>
-          <w:hyperlink w:anchor="_Toc179881251" w:history="1">
+          <w:hyperlink w:anchor="_Toc188218102" w:history="1">
             <w:r>
               <w:rPr>
                 <w:rStyle w:val="Hipervnculo"/>
@@ -2850,7 +2931,7 @@
             </w:r>
             <w:r>
               <w:rPr>
-                <w:rFonts w:eastAsiaTheme="minorEastAsia" w:cstheme="minorBidi"/>
+                <w:rFonts w:asciiTheme="minorHAnsi" w:eastAsiaTheme="minorEastAsia" w:hAnsiTheme="minorHAnsi" w:cstheme="minorBidi"/>
                 <w:bCs w:val="0"/>
                 <w:kern w:val="2"/>
                 <w:sz w:val="24"/>
@@ -2882,7 +2963,7 @@
               <w:rPr>
                 <w:webHidden/>
               </w:rPr>
-              <w:instrText xml:space="preserve"> PAGEREF _Toc179881251 \h </w:instrText>
+              <w:instrText xml:space="preserve"> PAGEREF _Toc188218102 \h </w:instrText>
             </w:r>
             <w:r>
               <w:rPr>
@@ -2913,7 +2994,7 @@
           <w:pPr>
             <w:pStyle w:val="TDC3"/>
             <w:rPr>
-              <w:rFonts w:eastAsiaTheme="minorEastAsia" w:cstheme="minorBidi"/>
+              <w:rFonts w:asciiTheme="minorHAnsi" w:eastAsiaTheme="minorEastAsia" w:hAnsiTheme="minorHAnsi" w:cstheme="minorBidi"/>
               <w:kern w:val="2"/>
               <w:sz w:val="24"/>
               <w:szCs w:val="24"/>
@@ -2921,7 +3002,7 @@
               <w14:ligatures w14:val="standardContextual"/>
             </w:rPr>
           </w:pPr>
-          <w:hyperlink w:anchor="_Toc179881252" w:history="1">
+          <w:hyperlink w:anchor="_Toc188218103" w:history="1">
             <w:r>
               <w:rPr>
                 <w:rStyle w:val="Hipervnculo"/>
@@ -2930,7 +3011,7 @@
             </w:r>
             <w:r>
               <w:rPr>
-                <w:rFonts w:eastAsiaTheme="minorEastAsia" w:cstheme="minorBidi"/>
+                <w:rFonts w:asciiTheme="minorHAnsi" w:eastAsiaTheme="minorEastAsia" w:hAnsiTheme="minorHAnsi" w:cstheme="minorBidi"/>
                 <w:kern w:val="2"/>
                 <w:sz w:val="24"/>
                 <w:szCs w:val="24"/>
@@ -2961,7 +3042,7 @@
               <w:rPr>
                 <w:webHidden/>
               </w:rPr>
-              <w:instrText xml:space="preserve"> PAGEREF _Toc179881252 \h </w:instrText>
+              <w:instrText xml:space="preserve"> PAGEREF _Toc188218103 \h </w:instrText>
             </w:r>
             <w:r>
               <w:rPr>
@@ -2992,7 +3073,7 @@
           <w:pPr>
             <w:pStyle w:val="TDC3"/>
             <w:rPr>
-              <w:rFonts w:eastAsiaTheme="minorEastAsia" w:cstheme="minorBidi"/>
+              <w:rFonts w:asciiTheme="minorHAnsi" w:eastAsiaTheme="minorEastAsia" w:hAnsiTheme="minorHAnsi" w:cstheme="minorBidi"/>
               <w:kern w:val="2"/>
               <w:sz w:val="24"/>
               <w:szCs w:val="24"/>
@@ -3000,7 +3081,7 @@
               <w14:ligatures w14:val="standardContextual"/>
             </w:rPr>
           </w:pPr>
-          <w:hyperlink w:anchor="_Toc179881253" w:history="1">
+          <w:hyperlink w:anchor="_Toc188218104" w:history="1">
             <w:r>
               <w:rPr>
                 <w:rStyle w:val="Hipervnculo"/>
@@ -3009,7 +3090,7 @@
             </w:r>
             <w:r>
               <w:rPr>
-                <w:rFonts w:eastAsiaTheme="minorEastAsia" w:cstheme="minorBidi"/>
+                <w:rFonts w:asciiTheme="minorHAnsi" w:eastAsiaTheme="minorEastAsia" w:hAnsiTheme="minorHAnsi" w:cstheme="minorBidi"/>
                 <w:kern w:val="2"/>
                 <w:sz w:val="24"/>
                 <w:szCs w:val="24"/>
@@ -3040,7 +3121,7 @@
               <w:rPr>
                 <w:webHidden/>
               </w:rPr>
-              <w:instrText xml:space="preserve"> PAGEREF _Toc179881253 \h </w:instrText>
+              <w:instrText xml:space="preserve"> PAGEREF _Toc188218104 \h </w:instrText>
             </w:r>
             <w:r>
               <w:rPr>
@@ -3057,7 +3138,7 @@
               <w:rPr>
                 <w:webHidden/>
               </w:rPr>
-              <w:t>14</w:t>
+              <w:t>13</w:t>
             </w:r>
             <w:r>
               <w:rPr>
@@ -3071,7 +3152,7 @@
           <w:pPr>
             <w:pStyle w:val="TDC3"/>
             <w:rPr>
-              <w:rFonts w:eastAsiaTheme="minorEastAsia" w:cstheme="minorBidi"/>
+              <w:rFonts w:asciiTheme="minorHAnsi" w:eastAsiaTheme="minorEastAsia" w:hAnsiTheme="minorHAnsi" w:cstheme="minorBidi"/>
               <w:kern w:val="2"/>
               <w:sz w:val="24"/>
               <w:szCs w:val="24"/>
@@ -3079,7 +3160,7 @@
               <w14:ligatures w14:val="standardContextual"/>
             </w:rPr>
           </w:pPr>
-          <w:hyperlink w:anchor="_Toc179881254" w:history="1">
+          <w:hyperlink w:anchor="_Toc188218105" w:history="1">
             <w:r>
               <w:rPr>
                 <w:rStyle w:val="Hipervnculo"/>
@@ -3088,7 +3169,7 @@
             </w:r>
             <w:r>
               <w:rPr>
-                <w:rFonts w:eastAsiaTheme="minorEastAsia" w:cstheme="minorBidi"/>
+                <w:rFonts w:asciiTheme="minorHAnsi" w:eastAsiaTheme="minorEastAsia" w:hAnsiTheme="minorHAnsi" w:cstheme="minorBidi"/>
                 <w:kern w:val="2"/>
                 <w:sz w:val="24"/>
                 <w:szCs w:val="24"/>
@@ -3119,7 +3200,7 @@
               <w:rPr>
                 <w:webHidden/>
               </w:rPr>
-              <w:instrText xml:space="preserve"> PAGEREF _Toc179881254 \h </w:instrText>
+              <w:instrText xml:space="preserve"> PAGEREF _Toc188218105 \h </w:instrText>
             </w:r>
             <w:r>
               <w:rPr>
@@ -3150,7 +3231,7 @@
           <w:pPr>
             <w:pStyle w:val="TDC3"/>
             <w:rPr>
-              <w:rFonts w:eastAsiaTheme="minorEastAsia" w:cstheme="minorBidi"/>
+              <w:rFonts w:asciiTheme="minorHAnsi" w:eastAsiaTheme="minorEastAsia" w:hAnsiTheme="minorHAnsi" w:cstheme="minorBidi"/>
               <w:kern w:val="2"/>
               <w:sz w:val="24"/>
               <w:szCs w:val="24"/>
@@ -3158,7 +3239,7 @@
               <w14:ligatures w14:val="standardContextual"/>
             </w:rPr>
           </w:pPr>
-          <w:hyperlink w:anchor="_Toc179881255" w:history="1">
+          <w:hyperlink w:anchor="_Toc188218106" w:history="1">
             <w:r>
               <w:rPr>
                 <w:rStyle w:val="Hipervnculo"/>
@@ -3167,7 +3248,7 @@
             </w:r>
             <w:r>
               <w:rPr>
-                <w:rFonts w:eastAsiaTheme="minorEastAsia" w:cstheme="minorBidi"/>
+                <w:rFonts w:asciiTheme="minorHAnsi" w:eastAsiaTheme="minorEastAsia" w:hAnsiTheme="minorHAnsi" w:cstheme="minorBidi"/>
                 <w:kern w:val="2"/>
                 <w:sz w:val="24"/>
                 <w:szCs w:val="24"/>
@@ -3198,7 +3279,7 @@
               <w:rPr>
                 <w:webHidden/>
               </w:rPr>
-              <w:instrText xml:space="preserve"> PAGEREF _Toc179881255 \h </w:instrText>
+              <w:instrText xml:space="preserve"> PAGEREF _Toc188218106 \h </w:instrText>
             </w:r>
             <w:r>
               <w:rPr>
@@ -3229,7 +3310,7 @@
           <w:pPr>
             <w:pStyle w:val="TDC3"/>
             <w:rPr>
-              <w:rFonts w:eastAsiaTheme="minorEastAsia" w:cstheme="minorBidi"/>
+              <w:rFonts w:asciiTheme="minorHAnsi" w:eastAsiaTheme="minorEastAsia" w:hAnsiTheme="minorHAnsi" w:cstheme="minorBidi"/>
               <w:kern w:val="2"/>
               <w:sz w:val="24"/>
               <w:szCs w:val="24"/>
@@ -3237,7 +3318,7 @@
               <w14:ligatures w14:val="standardContextual"/>
             </w:rPr>
           </w:pPr>
-          <w:hyperlink w:anchor="_Toc179881256" w:history="1">
+          <w:hyperlink w:anchor="_Toc188218107" w:history="1">
             <w:r>
               <w:rPr>
                 <w:rStyle w:val="Hipervnculo"/>
@@ -3246,7 +3327,7 @@
             </w:r>
             <w:r>
               <w:rPr>
-                <w:rFonts w:eastAsiaTheme="minorEastAsia" w:cstheme="minorBidi"/>
+                <w:rFonts w:asciiTheme="minorHAnsi" w:eastAsiaTheme="minorEastAsia" w:hAnsiTheme="minorHAnsi" w:cstheme="minorBidi"/>
                 <w:kern w:val="2"/>
                 <w:sz w:val="24"/>
                 <w:szCs w:val="24"/>
@@ -3277,7 +3358,7 @@
               <w:rPr>
                 <w:webHidden/>
               </w:rPr>
-              <w:instrText xml:space="preserve"> PAGEREF _Toc179881256 \h </w:instrText>
+              <w:instrText xml:space="preserve"> PAGEREF _Toc188218107 \h </w:instrText>
             </w:r>
             <w:r>
               <w:rPr>
@@ -3294,7 +3375,7 @@
               <w:rPr>
                 <w:webHidden/>
               </w:rPr>
-              <w:t>15</w:t>
+              <w:t>14</w:t>
             </w:r>
             <w:r>
               <w:rPr>
@@ -3308,7 +3389,7 @@
           <w:pPr>
             <w:pStyle w:val="TDC3"/>
             <w:rPr>
-              <w:rFonts w:eastAsiaTheme="minorEastAsia" w:cstheme="minorBidi"/>
+              <w:rFonts w:asciiTheme="minorHAnsi" w:eastAsiaTheme="minorEastAsia" w:hAnsiTheme="minorHAnsi" w:cstheme="minorBidi"/>
               <w:kern w:val="2"/>
               <w:sz w:val="24"/>
               <w:szCs w:val="24"/>
@@ -3316,7 +3397,7 @@
               <w14:ligatures w14:val="standardContextual"/>
             </w:rPr>
           </w:pPr>
-          <w:hyperlink w:anchor="_Toc179881257" w:history="1">
+          <w:hyperlink w:anchor="_Toc188218108" w:history="1">
             <w:r>
               <w:rPr>
                 <w:rStyle w:val="Hipervnculo"/>
@@ -3325,7 +3406,7 @@
             </w:r>
             <w:r>
               <w:rPr>
-                <w:rFonts w:eastAsiaTheme="minorEastAsia" w:cstheme="minorBidi"/>
+                <w:rFonts w:asciiTheme="minorHAnsi" w:eastAsiaTheme="minorEastAsia" w:hAnsiTheme="minorHAnsi" w:cstheme="minorBidi"/>
                 <w:kern w:val="2"/>
                 <w:sz w:val="24"/>
                 <w:szCs w:val="24"/>
@@ -3356,7 +3437,7 @@
               <w:rPr>
                 <w:webHidden/>
               </w:rPr>
-              <w:instrText xml:space="preserve"> PAGEREF _Toc179881257 \h </w:instrText>
+              <w:instrText xml:space="preserve"> PAGEREF _Toc188218108 \h </w:instrText>
             </w:r>
             <w:r>
               <w:rPr>
@@ -3387,7 +3468,7 @@
           <w:pPr>
             <w:pStyle w:val="TDC2"/>
             <w:rPr>
-              <w:rFonts w:eastAsiaTheme="minorEastAsia" w:cstheme="minorBidi"/>
+              <w:rFonts w:asciiTheme="minorHAnsi" w:eastAsiaTheme="minorEastAsia" w:hAnsiTheme="minorHAnsi" w:cstheme="minorBidi"/>
               <w:bCs w:val="0"/>
               <w:kern w:val="2"/>
               <w:sz w:val="24"/>
@@ -3396,7 +3477,7 @@
               <w14:ligatures w14:val="standardContextual"/>
             </w:rPr>
           </w:pPr>
-          <w:hyperlink w:anchor="_Toc179881258" w:history="1">
+          <w:hyperlink w:anchor="_Toc188218109" w:history="1">
             <w:r>
               <w:rPr>
                 <w:rStyle w:val="Hipervnculo"/>
@@ -3405,7 +3486,7 @@
             </w:r>
             <w:r>
               <w:rPr>
-                <w:rFonts w:eastAsiaTheme="minorEastAsia" w:cstheme="minorBidi"/>
+                <w:rFonts w:asciiTheme="minorHAnsi" w:eastAsiaTheme="minorEastAsia" w:hAnsiTheme="minorHAnsi" w:cstheme="minorBidi"/>
                 <w:bCs w:val="0"/>
                 <w:kern w:val="2"/>
                 <w:sz w:val="24"/>
@@ -3437,7 +3518,7 @@
               <w:rPr>
                 <w:webHidden/>
               </w:rPr>
-              <w:instrText xml:space="preserve"> PAGEREF _Toc179881258 \h </w:instrText>
+              <w:instrText xml:space="preserve"> PAGEREF _Toc188218109 \h </w:instrText>
             </w:r>
             <w:r>
               <w:rPr>
@@ -3468,7 +3549,7 @@
           <w:pPr>
             <w:pStyle w:val="TDC1"/>
             <w:rPr>
-              <w:rFonts w:eastAsiaTheme="minorEastAsia" w:cstheme="minorBidi"/>
+              <w:rFonts w:asciiTheme="minorHAnsi" w:eastAsiaTheme="minorEastAsia" w:hAnsiTheme="minorHAnsi" w:cstheme="minorBidi"/>
               <w:b w:val="0"/>
               <w:bCs w:val="0"/>
               <w:kern w:val="2"/>
@@ -3478,7 +3559,7 @@
               <w14:ligatures w14:val="standardContextual"/>
             </w:rPr>
           </w:pPr>
-          <w:hyperlink w:anchor="_Toc179881259" w:history="1">
+          <w:hyperlink w:anchor="_Toc188218110" w:history="1">
             <w:r>
               <w:rPr>
                 <w:rStyle w:val="Hipervnculo"/>
@@ -3487,7 +3568,7 @@
             </w:r>
             <w:r>
               <w:rPr>
-                <w:rFonts w:eastAsiaTheme="minorEastAsia" w:cstheme="minorBidi"/>
+                <w:rFonts w:asciiTheme="minorHAnsi" w:eastAsiaTheme="minorEastAsia" w:hAnsiTheme="minorHAnsi" w:cstheme="minorBidi"/>
                 <w:b w:val="0"/>
                 <w:bCs w:val="0"/>
                 <w:kern w:val="2"/>
@@ -3520,7 +3601,7 @@
               <w:rPr>
                 <w:webHidden/>
               </w:rPr>
-              <w:instrText xml:space="preserve"> PAGEREF _Toc179881259 \h </w:instrText>
+              <w:instrText xml:space="preserve"> PAGEREF _Toc188218110 \h </w:instrText>
             </w:r>
             <w:r>
               <w:rPr>
@@ -3537,7 +3618,7 @@
               <w:rPr>
                 <w:webHidden/>
               </w:rPr>
-              <w:t>16</w:t>
+              <w:t>15</w:t>
             </w:r>
             <w:r>
               <w:rPr>
@@ -3551,7 +3632,7 @@
           <w:pPr>
             <w:pStyle w:val="TDC2"/>
             <w:rPr>
-              <w:rFonts w:eastAsiaTheme="minorEastAsia" w:cstheme="minorBidi"/>
+              <w:rFonts w:asciiTheme="minorHAnsi" w:eastAsiaTheme="minorEastAsia" w:hAnsiTheme="minorHAnsi" w:cstheme="minorBidi"/>
               <w:bCs w:val="0"/>
               <w:kern w:val="2"/>
               <w:sz w:val="24"/>
@@ -3560,7 +3641,7 @@
               <w14:ligatures w14:val="standardContextual"/>
             </w:rPr>
           </w:pPr>
-          <w:hyperlink w:anchor="_Toc179881260" w:history="1">
+          <w:hyperlink w:anchor="_Toc188218111" w:history="1">
             <w:r>
               <w:rPr>
                 <w:rStyle w:val="Hipervnculo"/>
@@ -3569,7 +3650,7 @@
             </w:r>
             <w:r>
               <w:rPr>
-                <w:rFonts w:eastAsiaTheme="minorEastAsia" w:cstheme="minorBidi"/>
+                <w:rFonts w:asciiTheme="minorHAnsi" w:eastAsiaTheme="minorEastAsia" w:hAnsiTheme="minorHAnsi" w:cstheme="minorBidi"/>
                 <w:bCs w:val="0"/>
                 <w:kern w:val="2"/>
                 <w:sz w:val="24"/>
@@ -3601,7 +3682,7 @@
               <w:rPr>
                 <w:webHidden/>
               </w:rPr>
-              <w:instrText xml:space="preserve"> PAGEREF _Toc179881260 \h </w:instrText>
+              <w:instrText xml:space="preserve"> PAGEREF _Toc188218111 \h </w:instrText>
             </w:r>
             <w:r>
               <w:rPr>
@@ -3632,7 +3713,7 @@
           <w:pPr>
             <w:pStyle w:val="TDC3"/>
             <w:rPr>
-              <w:rFonts w:eastAsiaTheme="minorEastAsia" w:cstheme="minorBidi"/>
+              <w:rFonts w:asciiTheme="minorHAnsi" w:eastAsiaTheme="minorEastAsia" w:hAnsiTheme="minorHAnsi" w:cstheme="minorBidi"/>
               <w:kern w:val="2"/>
               <w:sz w:val="24"/>
               <w:szCs w:val="24"/>
@@ -3640,7 +3721,7 @@
               <w14:ligatures w14:val="standardContextual"/>
             </w:rPr>
           </w:pPr>
-          <w:hyperlink w:anchor="_Toc179881261" w:history="1">
+          <w:hyperlink w:anchor="_Toc188218112" w:history="1">
             <w:r>
               <w:rPr>
                 <w:rStyle w:val="Hipervnculo"/>
@@ -3649,7 +3730,7 @@
             </w:r>
             <w:r>
               <w:rPr>
-                <w:rFonts w:eastAsiaTheme="minorEastAsia" w:cstheme="minorBidi"/>
+                <w:rFonts w:asciiTheme="minorHAnsi" w:eastAsiaTheme="minorEastAsia" w:hAnsiTheme="minorHAnsi" w:cstheme="minorBidi"/>
                 <w:kern w:val="2"/>
                 <w:sz w:val="24"/>
                 <w:szCs w:val="24"/>
@@ -3680,7 +3761,7 @@
               <w:rPr>
                 <w:webHidden/>
               </w:rPr>
-              <w:instrText xml:space="preserve"> PAGEREF _Toc179881261 \h </w:instrText>
+              <w:instrText xml:space="preserve"> PAGEREF _Toc188218112 \h </w:instrText>
             </w:r>
             <w:r>
               <w:rPr>
@@ -3711,7 +3792,7 @@
           <w:pPr>
             <w:pStyle w:val="TDC3"/>
             <w:rPr>
-              <w:rFonts w:eastAsiaTheme="minorEastAsia" w:cstheme="minorBidi"/>
+              <w:rFonts w:asciiTheme="minorHAnsi" w:eastAsiaTheme="minorEastAsia" w:hAnsiTheme="minorHAnsi" w:cstheme="minorBidi"/>
               <w:kern w:val="2"/>
               <w:sz w:val="24"/>
               <w:szCs w:val="24"/>
@@ -3719,7 +3800,7 @@
               <w14:ligatures w14:val="standardContextual"/>
             </w:rPr>
           </w:pPr>
-          <w:hyperlink w:anchor="_Toc179881262" w:history="1">
+          <w:hyperlink w:anchor="_Toc188218113" w:history="1">
             <w:r>
               <w:rPr>
                 <w:rStyle w:val="Hipervnculo"/>
@@ -3728,7 +3809,7 @@
             </w:r>
             <w:r>
               <w:rPr>
-                <w:rFonts w:eastAsiaTheme="minorEastAsia" w:cstheme="minorBidi"/>
+                <w:rFonts w:asciiTheme="minorHAnsi" w:eastAsiaTheme="minorEastAsia" w:hAnsiTheme="minorHAnsi" w:cstheme="minorBidi"/>
                 <w:kern w:val="2"/>
                 <w:sz w:val="24"/>
                 <w:szCs w:val="24"/>
@@ -3759,7 +3840,7 @@
               <w:rPr>
                 <w:webHidden/>
               </w:rPr>
-              <w:instrText xml:space="preserve"> PAGEREF _Toc179881262 \h </w:instrText>
+              <w:instrText xml:space="preserve"> PAGEREF _Toc188218113 \h </w:instrText>
             </w:r>
             <w:r>
               <w:rPr>
@@ -3790,7 +3871,7 @@
           <w:pPr>
             <w:pStyle w:val="TDC2"/>
             <w:rPr>
-              <w:rFonts w:eastAsiaTheme="minorEastAsia" w:cstheme="minorBidi"/>
+              <w:rFonts w:asciiTheme="minorHAnsi" w:eastAsiaTheme="minorEastAsia" w:hAnsiTheme="minorHAnsi" w:cstheme="minorBidi"/>
               <w:bCs w:val="0"/>
               <w:kern w:val="2"/>
               <w:sz w:val="24"/>
@@ -3799,7 +3880,7 @@
               <w14:ligatures w14:val="standardContextual"/>
             </w:rPr>
           </w:pPr>
-          <w:hyperlink w:anchor="_Toc179881263" w:history="1">
+          <w:hyperlink w:anchor="_Toc188218114" w:history="1">
             <w:r>
               <w:rPr>
                 <w:rStyle w:val="Hipervnculo"/>
@@ -3808,7 +3889,7 @@
             </w:r>
             <w:r>
               <w:rPr>
-                <w:rFonts w:eastAsiaTheme="minorEastAsia" w:cstheme="minorBidi"/>
+                <w:rFonts w:asciiTheme="minorHAnsi" w:eastAsiaTheme="minorEastAsia" w:hAnsiTheme="minorHAnsi" w:cstheme="minorBidi"/>
                 <w:bCs w:val="0"/>
                 <w:kern w:val="2"/>
                 <w:sz w:val="24"/>
@@ -3840,7 +3921,7 @@
               <w:rPr>
                 <w:webHidden/>
               </w:rPr>
-              <w:instrText xml:space="preserve"> PAGEREF _Toc179881263 \h </w:instrText>
+              <w:instrText xml:space="preserve"> PAGEREF _Toc188218114 \h </w:instrText>
             </w:r>
             <w:r>
               <w:rPr>
@@ -3871,7 +3952,7 @@
           <w:pPr>
             <w:pStyle w:val="TDC3"/>
             <w:rPr>
-              <w:rFonts w:eastAsiaTheme="minorEastAsia" w:cstheme="minorBidi"/>
+              <w:rFonts w:asciiTheme="minorHAnsi" w:eastAsiaTheme="minorEastAsia" w:hAnsiTheme="minorHAnsi" w:cstheme="minorBidi"/>
               <w:kern w:val="2"/>
               <w:sz w:val="24"/>
               <w:szCs w:val="24"/>
@@ -3879,7 +3960,7 @@
               <w14:ligatures w14:val="standardContextual"/>
             </w:rPr>
           </w:pPr>
-          <w:hyperlink w:anchor="_Toc179881264" w:history="1">
+          <w:hyperlink w:anchor="_Toc188218115" w:history="1">
             <w:r>
               <w:rPr>
                 <w:rStyle w:val="Hipervnculo"/>
@@ -3888,7 +3969,7 @@
             </w:r>
             <w:r>
               <w:rPr>
-                <w:rFonts w:eastAsiaTheme="minorEastAsia" w:cstheme="minorBidi"/>
+                <w:rFonts w:asciiTheme="minorHAnsi" w:eastAsiaTheme="minorEastAsia" w:hAnsiTheme="minorHAnsi" w:cstheme="minorBidi"/>
                 <w:kern w:val="2"/>
                 <w:sz w:val="24"/>
                 <w:szCs w:val="24"/>
@@ -3919,7 +4000,7 @@
               <w:rPr>
                 <w:webHidden/>
               </w:rPr>
-              <w:instrText xml:space="preserve"> PAGEREF _Toc179881264 \h </w:instrText>
+              <w:instrText xml:space="preserve"> PAGEREF _Toc188218115 \h </w:instrText>
             </w:r>
             <w:r>
               <w:rPr>
@@ -3950,7 +4031,7 @@
           <w:pPr>
             <w:pStyle w:val="TDC3"/>
             <w:rPr>
-              <w:rFonts w:eastAsiaTheme="minorEastAsia" w:cstheme="minorBidi"/>
+              <w:rFonts w:asciiTheme="minorHAnsi" w:eastAsiaTheme="minorEastAsia" w:hAnsiTheme="minorHAnsi" w:cstheme="minorBidi"/>
               <w:kern w:val="2"/>
               <w:sz w:val="24"/>
               <w:szCs w:val="24"/>
@@ -3958,7 +4039,7 @@
               <w14:ligatures w14:val="standardContextual"/>
             </w:rPr>
           </w:pPr>
-          <w:hyperlink w:anchor="_Toc179881265" w:history="1">
+          <w:hyperlink w:anchor="_Toc188218116" w:history="1">
             <w:r>
               <w:rPr>
                 <w:rStyle w:val="Hipervnculo"/>
@@ -3967,7 +4048,7 @@
             </w:r>
             <w:r>
               <w:rPr>
-                <w:rFonts w:eastAsiaTheme="minorEastAsia" w:cstheme="minorBidi"/>
+                <w:rFonts w:asciiTheme="minorHAnsi" w:eastAsiaTheme="minorEastAsia" w:hAnsiTheme="minorHAnsi" w:cstheme="minorBidi"/>
                 <w:kern w:val="2"/>
                 <w:sz w:val="24"/>
                 <w:szCs w:val="24"/>
@@ -3998,7 +4079,7 @@
               <w:rPr>
                 <w:webHidden/>
               </w:rPr>
-              <w:instrText xml:space="preserve"> PAGEREF _Toc179881265 \h </w:instrText>
+              <w:instrText xml:space="preserve"> PAGEREF _Toc188218116 \h </w:instrText>
             </w:r>
             <w:r>
               <w:rPr>
@@ -4029,7 +4110,7 @@
           <w:pPr>
             <w:pStyle w:val="TDC1"/>
             <w:rPr>
-              <w:rFonts w:eastAsiaTheme="minorEastAsia" w:cstheme="minorBidi"/>
+              <w:rFonts w:asciiTheme="minorHAnsi" w:eastAsiaTheme="minorEastAsia" w:hAnsiTheme="minorHAnsi" w:cstheme="minorBidi"/>
               <w:b w:val="0"/>
               <w:bCs w:val="0"/>
               <w:kern w:val="2"/>
@@ -4039,7 +4120,7 @@
               <w14:ligatures w14:val="standardContextual"/>
             </w:rPr>
           </w:pPr>
-          <w:hyperlink w:anchor="_Toc179881266" w:history="1">
+          <w:hyperlink w:anchor="_Toc188218117" w:history="1">
             <w:r>
               <w:rPr>
                 <w:rStyle w:val="Hipervnculo"/>
@@ -4048,7 +4129,7 @@
             </w:r>
             <w:r>
               <w:rPr>
-                <w:rFonts w:eastAsiaTheme="minorEastAsia" w:cstheme="minorBidi"/>
+                <w:rFonts w:asciiTheme="minorHAnsi" w:eastAsiaTheme="minorEastAsia" w:hAnsiTheme="minorHAnsi" w:cstheme="minorBidi"/>
                 <w:b w:val="0"/>
                 <w:bCs w:val="0"/>
                 <w:kern w:val="2"/>
@@ -4081,7 +4162,7 @@
               <w:rPr>
                 <w:webHidden/>
               </w:rPr>
-              <w:instrText xml:space="preserve"> PAGEREF _Toc179881266 \h </w:instrText>
+              <w:instrText xml:space="preserve"> PAGEREF _Toc188218117 \h </w:instrText>
             </w:r>
             <w:r>
               <w:rPr>
@@ -4098,7 +4179,7 @@
               <w:rPr>
                 <w:webHidden/>
               </w:rPr>
-              <w:t>17</w:t>
+              <w:t>16</w:t>
             </w:r>
             <w:r>
               <w:rPr>
@@ -4208,7 +4289,7 @@
         </w:rPr>
         <w:fldChar w:fldCharType="separate"/>
       </w:r>
-      <w:hyperlink w:anchor="_Toc179881267" w:history="1">
+      <w:hyperlink w:anchor="_Toc188218118" w:history="1">
         <w:r>
           <w:rPr>
             <w:rStyle w:val="Hipervnculo"/>
@@ -4231,7 +4312,7 @@
           <w:rPr>
             <w:webHidden/>
           </w:rPr>
-          <w:instrText xml:space="preserve"> PAGEREF _Toc179881267 \h </w:instrText>
+          <w:instrText xml:space="preserve"> PAGEREF _Toc188218118 \h </w:instrText>
         </w:r>
         <w:r>
           <w:rPr>
@@ -4273,7 +4354,7 @@
           <w14:ligatures w14:val="standardContextual"/>
         </w:rPr>
       </w:pPr>
-      <w:hyperlink w:anchor="_Toc179881268" w:history="1">
+      <w:hyperlink w:anchor="_Toc188218119" w:history="1">
         <w:r>
           <w:rPr>
             <w:rStyle w:val="Hipervnculo"/>
@@ -4296,7 +4377,7 @@
           <w:rPr>
             <w:webHidden/>
           </w:rPr>
-          <w:instrText xml:space="preserve"> PAGEREF _Toc179881268 \h </w:instrText>
+          <w:instrText xml:space="preserve"> PAGEREF _Toc188218119 \h </w:instrText>
         </w:r>
         <w:r>
           <w:rPr>
@@ -4338,7 +4419,7 @@
           <w14:ligatures w14:val="standardContextual"/>
         </w:rPr>
       </w:pPr>
-      <w:hyperlink w:anchor="_Toc179881269" w:history="1">
+      <w:hyperlink w:anchor="_Toc188218120" w:history="1">
         <w:r>
           <w:rPr>
             <w:rStyle w:val="Hipervnculo"/>
@@ -4361,7 +4442,7 @@
           <w:rPr>
             <w:webHidden/>
           </w:rPr>
-          <w:instrText xml:space="preserve"> PAGEREF _Toc179881269 \h </w:instrText>
+          <w:instrText xml:space="preserve"> PAGEREF _Toc188218120 \h </w:instrText>
         </w:r>
         <w:r>
           <w:rPr>
@@ -4403,7 +4484,7 @@
           <w14:ligatures w14:val="standardContextual"/>
         </w:rPr>
       </w:pPr>
-      <w:hyperlink w:anchor="_Toc179881270" w:history="1">
+      <w:hyperlink w:anchor="_Toc188218121" w:history="1">
         <w:r>
           <w:rPr>
             <w:rStyle w:val="Hipervnculo"/>
@@ -4426,7 +4507,7 @@
           <w:rPr>
             <w:webHidden/>
           </w:rPr>
-          <w:instrText xml:space="preserve"> PAGEREF _Toc179881270 \h </w:instrText>
+          <w:instrText xml:space="preserve"> PAGEREF _Toc188218121 \h </w:instrText>
         </w:r>
         <w:r>
           <w:rPr>
@@ -4468,7 +4549,7 @@
           <w14:ligatures w14:val="standardContextual"/>
         </w:rPr>
       </w:pPr>
-      <w:hyperlink w:anchor="_Toc179881271" w:history="1">
+      <w:hyperlink w:anchor="_Toc188218122" w:history="1">
         <w:r>
           <w:rPr>
             <w:rStyle w:val="Hipervnculo"/>
@@ -4491,7 +4572,7 @@
           <w:rPr>
             <w:webHidden/>
           </w:rPr>
-          <w:instrText xml:space="preserve"> PAGEREF _Toc179881271 \h </w:instrText>
+          <w:instrText xml:space="preserve"> PAGEREF _Toc188218122 \h </w:instrText>
         </w:r>
         <w:r>
           <w:rPr>
@@ -4508,7 +4589,7 @@
           <w:rPr>
             <w:webHidden/>
           </w:rPr>
-          <w:t>7</w:t>
+          <w:t>8</w:t>
         </w:r>
         <w:r>
           <w:rPr>
@@ -4533,7 +4614,7 @@
           <w14:ligatures w14:val="standardContextual"/>
         </w:rPr>
       </w:pPr>
-      <w:hyperlink w:anchor="_Toc179881272" w:history="1">
+      <w:hyperlink w:anchor="_Toc188218123" w:history="1">
         <w:r>
           <w:rPr>
             <w:rStyle w:val="Hipervnculo"/>
@@ -4556,7 +4637,7 @@
           <w:rPr>
             <w:webHidden/>
           </w:rPr>
-          <w:instrText xml:space="preserve"> PAGEREF _Toc179881272 \h </w:instrText>
+          <w:instrText xml:space="preserve"> PAGEREF _Toc188218123 \h </w:instrText>
         </w:r>
         <w:r>
           <w:rPr>
@@ -4598,7 +4679,7 @@
           <w14:ligatures w14:val="standardContextual"/>
         </w:rPr>
       </w:pPr>
-      <w:hyperlink w:anchor="_Toc179881273" w:history="1">
+      <w:hyperlink w:anchor="_Toc188218124" w:history="1">
         <w:r>
           <w:rPr>
             <w:rStyle w:val="Hipervnculo"/>
@@ -4621,7 +4702,7 @@
           <w:rPr>
             <w:webHidden/>
           </w:rPr>
-          <w:instrText xml:space="preserve"> PAGEREF _Toc179881273 \h </w:instrText>
+          <w:instrText xml:space="preserve"> PAGEREF _Toc188218124 \h </w:instrText>
         </w:r>
         <w:r>
           <w:rPr>
@@ -4663,7 +4744,7 @@
           <w14:ligatures w14:val="standardContextual"/>
         </w:rPr>
       </w:pPr>
-      <w:hyperlink w:anchor="_Toc179881274" w:history="1">
+      <w:hyperlink w:anchor="_Toc188218125" w:history="1">
         <w:r>
           <w:rPr>
             <w:rStyle w:val="Hipervnculo"/>
@@ -4686,7 +4767,7 @@
           <w:rPr>
             <w:webHidden/>
           </w:rPr>
-          <w:instrText xml:space="preserve"> PAGEREF _Toc179881274 \h </w:instrText>
+          <w:instrText xml:space="preserve"> PAGEREF _Toc188218125 \h </w:instrText>
         </w:r>
         <w:r>
           <w:rPr>
@@ -4728,7 +4809,7 @@
           <w14:ligatures w14:val="standardContextual"/>
         </w:rPr>
       </w:pPr>
-      <w:hyperlink w:anchor="_Toc179881275" w:history="1">
+      <w:hyperlink w:anchor="_Toc188218126" w:history="1">
         <w:r>
           <w:rPr>
             <w:rStyle w:val="Hipervnculo"/>
@@ -4751,7 +4832,7 @@
           <w:rPr>
             <w:webHidden/>
           </w:rPr>
-          <w:instrText xml:space="preserve"> PAGEREF _Toc179881275 \h </w:instrText>
+          <w:instrText xml:space="preserve"> PAGEREF _Toc188218126 \h </w:instrText>
         </w:r>
         <w:r>
           <w:rPr>
@@ -4793,12 +4874,12 @@
           <w14:ligatures w14:val="standardContextual"/>
         </w:rPr>
       </w:pPr>
-      <w:hyperlink w:anchor="_Toc179881276" w:history="1">
+      <w:hyperlink w:anchor="_Toc188218127" w:history="1">
         <w:r>
           <w:rPr>
             <w:rStyle w:val="Hipervnculo"/>
           </w:rPr>
-          <w:t>Tabla N° 66: Resumen de resultados de la red peatonal de la Sub-Área {{numsubarea}}</w:t>
+          <w:t>Tabla N° 10: Resumen de resultados vehiculares de la Sub-Área {{numsubarea}}</w:t>
         </w:r>
         <w:r>
           <w:rPr>
@@ -4816,7 +4897,7 @@
           <w:rPr>
             <w:webHidden/>
           </w:rPr>
-          <w:instrText xml:space="preserve"> PAGEREF _Toc179881276 \h </w:instrText>
+          <w:instrText xml:space="preserve"> PAGEREF _Toc188218127 \h </w:instrText>
         </w:r>
         <w:r>
           <w:rPr>
@@ -4846,6 +4927,71 @@
     <w:p>
       <w:pPr>
         <w:pStyle w:val="Tabladeilustraciones"/>
+        <w:tabs>
+          <w:tab w:val="right" w:leader="dot" w:pos="9537"/>
+        </w:tabs>
+        <w:rPr>
+          <w:rFonts w:asciiTheme="minorHAnsi" w:eastAsiaTheme="minorEastAsia" w:hAnsiTheme="minorHAnsi" w:cstheme="minorBidi"/>
+          <w:kern w:val="2"/>
+          <w:sz w:val="24"/>
+          <w:szCs w:val="24"/>
+          <w:lang w:val="es-PE" w:eastAsia="es-PE"/>
+          <w14:ligatures w14:val="standardContextual"/>
+        </w:rPr>
+      </w:pPr>
+      <w:hyperlink w:anchor="_Toc188218128" w:history="1">
+        <w:r>
+          <w:rPr>
+            <w:rStyle w:val="Hipervnculo"/>
+          </w:rPr>
+          <w:t>Tabla N° 11: Resumen de resultados de la red peatonal de la Sub-Área {{numsubarea}}</w:t>
+        </w:r>
+        <w:r>
+          <w:rPr>
+            <w:webHidden/>
+          </w:rPr>
+          <w:tab/>
+        </w:r>
+        <w:r>
+          <w:rPr>
+            <w:webHidden/>
+          </w:rPr>
+          <w:fldChar w:fldCharType="begin"/>
+        </w:r>
+        <w:r>
+          <w:rPr>
+            <w:webHidden/>
+          </w:rPr>
+          <w:instrText xml:space="preserve"> PAGEREF _Toc188218128 \h </w:instrText>
+        </w:r>
+        <w:r>
+          <w:rPr>
+            <w:webHidden/>
+          </w:rPr>
+        </w:r>
+        <w:r>
+          <w:rPr>
+            <w:webHidden/>
+          </w:rPr>
+          <w:fldChar w:fldCharType="separate"/>
+        </w:r>
+        <w:r>
+          <w:rPr>
+            <w:webHidden/>
+          </w:rPr>
+          <w:t>15</w:t>
+        </w:r>
+        <w:r>
+          <w:rPr>
+            <w:webHidden/>
+          </w:rPr>
+          <w:fldChar w:fldCharType="end"/>
+        </w:r>
+      </w:hyperlink>
+    </w:p>
+    <w:p>
+      <w:pPr>
+        <w:pStyle w:val="Tabladeilustraciones"/>
       </w:pPr>
       <w:r>
         <w:fldChar w:fldCharType="end"/>
@@ -4884,7 +5030,9 @@
         <w:rPr>
           <w:rFonts w:asciiTheme="minorHAnsi" w:eastAsiaTheme="minorEastAsia" w:hAnsiTheme="minorHAnsi" w:cstheme="minorBidi"/>
           <w:kern w:val="2"/>
-          <w:lang w:eastAsia="zh-CN"/>
+          <w:sz w:val="24"/>
+          <w:szCs w:val="24"/>
+          <w:lang w:val="es-PE" w:eastAsia="es-PE"/>
           <w14:ligatures w14:val="standardContextual"/>
         </w:rPr>
       </w:pPr>
@@ -4918,7 +5066,7 @@
         </w:rPr>
         <w:fldChar w:fldCharType="separate"/>
       </w:r>
-      <w:hyperlink w:anchor="_Toc177646740" w:history="1">
+      <w:hyperlink w:anchor="_Toc188218129" w:history="1">
         <w:r>
           <w:rPr>
             <w:rStyle w:val="Hipervnculo"/>
@@ -4941,7 +5089,72 @@
           <w:rPr>
             <w:webHidden/>
           </w:rPr>
-          <w:instrText xml:space="preserve"> PAGEREF _Toc177646740 \h </w:instrText>
+          <w:instrText xml:space="preserve"> PAGEREF _Toc188218129 \h </w:instrText>
+        </w:r>
+        <w:r>
+          <w:rPr>
+            <w:webHidden/>
+          </w:rPr>
+        </w:r>
+        <w:r>
+          <w:rPr>
+            <w:webHidden/>
+          </w:rPr>
+          <w:fldChar w:fldCharType="separate"/>
+        </w:r>
+        <w:r>
+          <w:rPr>
+            <w:webHidden/>
+          </w:rPr>
+          <w:t>5</w:t>
+        </w:r>
+        <w:r>
+          <w:rPr>
+            <w:webHidden/>
+          </w:rPr>
+          <w:fldChar w:fldCharType="end"/>
+        </w:r>
+      </w:hyperlink>
+    </w:p>
+    <w:p>
+      <w:pPr>
+        <w:pStyle w:val="Tabladeilustraciones"/>
+        <w:tabs>
+          <w:tab w:val="right" w:leader="dot" w:pos="9537"/>
+        </w:tabs>
+        <w:rPr>
+          <w:rFonts w:asciiTheme="minorHAnsi" w:eastAsiaTheme="minorEastAsia" w:hAnsiTheme="minorHAnsi" w:cstheme="minorBidi"/>
+          <w:kern w:val="2"/>
+          <w:sz w:val="24"/>
+          <w:szCs w:val="24"/>
+          <w:lang w:val="es-PE" w:eastAsia="es-PE"/>
+          <w14:ligatures w14:val="standardContextual"/>
+        </w:rPr>
+      </w:pPr>
+      <w:hyperlink w:anchor="_Toc188218130" w:history="1">
+        <w:r>
+          <w:rPr>
+            <w:rStyle w:val="Hipervnculo"/>
+          </w:rPr>
+          <w:t>Imagen N° 1: Características físicas de las secciones de la via de la subarea {{numsubarea}}</w:t>
+        </w:r>
+        <w:r>
+          <w:rPr>
+            <w:webHidden/>
+          </w:rPr>
+          <w:tab/>
+        </w:r>
+        <w:r>
+          <w:rPr>
+            <w:webHidden/>
+          </w:rPr>
+          <w:fldChar w:fldCharType="begin"/>
+        </w:r>
+        <w:r>
+          <w:rPr>
+            <w:webHidden/>
+          </w:rPr>
+          <w:instrText xml:space="preserve"> PAGEREF _Toc188218130 \h </w:instrText>
         </w:r>
         <w:r>
           <w:rPr>
@@ -4977,16 +5190,19 @@
         <w:rPr>
           <w:rFonts w:asciiTheme="minorHAnsi" w:eastAsiaTheme="minorEastAsia" w:hAnsiTheme="minorHAnsi" w:cstheme="minorBidi"/>
           <w:kern w:val="2"/>
-          <w:lang w:eastAsia="zh-CN"/>
+          <w:sz w:val="24"/>
+          <w:szCs w:val="24"/>
+          <w:lang w:val="es-PE" w:eastAsia="es-PE"/>
           <w14:ligatures w14:val="standardContextual"/>
         </w:rPr>
       </w:pPr>
-      <w:hyperlink w:anchor="_Toc177646741" w:history="1">
+      <w:hyperlink w:anchor="_Toc188218131" w:history="1">
         <w:r>
           <w:rPr>
             <w:rStyle w:val="Hipervnculo"/>
+            <w:highlight w:val="cyan"/>
           </w:rPr>
-          <w:t>Imagen N° 27: Diagrama de fases de la intersección {{codinterseccion}} - {{nominterseccion}}</w:t>
+          <w:t>Imagen N° 3: Modelo de micro simulación de la red actual de la subárea {{numsubarea}}</w:t>
         </w:r>
         <w:r>
           <w:rPr>
@@ -5004,7 +5220,7 @@
           <w:rPr>
             <w:webHidden/>
           </w:rPr>
-          <w:instrText xml:space="preserve"> PAGEREF _Toc177646741 \h </w:instrText>
+          <w:instrText xml:space="preserve"> PAGEREF _Toc188218131 \h </w:instrText>
         </w:r>
         <w:r>
           <w:rPr>
@@ -5021,7 +5237,7 @@
           <w:rPr>
             <w:webHidden/>
           </w:rPr>
-          <w:t>15</w:t>
+          <w:t>10</w:t>
         </w:r>
         <w:r>
           <w:rPr>
@@ -5040,16 +5256,19 @@
         <w:rPr>
           <w:rFonts w:asciiTheme="minorHAnsi" w:eastAsiaTheme="minorEastAsia" w:hAnsiTheme="minorHAnsi" w:cstheme="minorBidi"/>
           <w:kern w:val="2"/>
-          <w:lang w:eastAsia="zh-CN"/>
+          <w:sz w:val="24"/>
+          <w:szCs w:val="24"/>
+          <w:lang w:val="es-PE" w:eastAsia="es-PE"/>
           <w14:ligatures w14:val="standardContextual"/>
         </w:rPr>
       </w:pPr>
-      <w:hyperlink w:anchor="_Toc177646742" w:history="1">
+      <w:hyperlink w:anchor="_Toc188218132" w:history="1">
         <w:r>
           <w:rPr>
             <w:rStyle w:val="Hipervnculo"/>
+            <w:highlight w:val="cyan"/>
           </w:rPr>
-          <w:t>Imagen N° 2: Modelo de micro simulación de la red actual de la subárea {{numsubarea}}</w:t>
+          <w:t>Imagen N° 4: Representación gráfica de los orígenes- destinos de la subárea {{numsubarea}}</w:t>
         </w:r>
         <w:r>
           <w:rPr>
@@ -5067,7 +5286,7 @@
           <w:rPr>
             <w:webHidden/>
           </w:rPr>
-          <w:instrText xml:space="preserve"> PAGEREF _Toc177646742 \h </w:instrText>
+          <w:instrText xml:space="preserve"> PAGEREF _Toc188218132 \h </w:instrText>
         </w:r>
         <w:r>
           <w:rPr>
@@ -5084,7 +5303,7 @@
           <w:rPr>
             <w:webHidden/>
           </w:rPr>
-          <w:t>17</w:t>
+          <w:t>10</w:t>
         </w:r>
         <w:r>
           <w:rPr>
@@ -5103,16 +5322,32 @@
         <w:rPr>
           <w:rFonts w:asciiTheme="minorHAnsi" w:eastAsiaTheme="minorEastAsia" w:hAnsiTheme="minorHAnsi" w:cstheme="minorBidi"/>
           <w:kern w:val="2"/>
-          <w:lang w:eastAsia="zh-CN"/>
+          <w:sz w:val="24"/>
+          <w:szCs w:val="24"/>
+          <w:lang w:val="es-PE" w:eastAsia="es-PE"/>
           <w14:ligatures w14:val="standardContextual"/>
         </w:rPr>
       </w:pPr>
-      <w:hyperlink w:anchor="_Toc177646743" w:history="1">
+      <w:hyperlink w:anchor="_Toc188218133" w:history="1">
+        <w:r>
+          <w:rPr>
+            <w:rStyle w:val="Hipervnculo"/>
+            <w:highlight w:val="cyan"/>
+          </w:rPr>
+          <w:t>Imagen N°</w:t>
+        </w:r>
         <w:r>
           <w:rPr>
             <w:rStyle w:val="Hipervnculo"/>
           </w:rPr>
-          <w:t>Imagen N° 3: Representación gráfica de los orígenes- destinos de la subárea {{numsubarea}}</w:t>
+          <w:t xml:space="preserve"> 1</w:t>
+        </w:r>
+        <w:r>
+          <w:rPr>
+            <w:rStyle w:val="Hipervnculo"/>
+            <w:highlight w:val="cyan"/>
+          </w:rPr>
+          <w:t>: Velocidades en Hora Punta {{maxturno}} del día típico de la sub-área {{numsubarea}} – Situación Actual</w:t>
         </w:r>
         <w:r>
           <w:rPr>
@@ -5130,7 +5365,7 @@
           <w:rPr>
             <w:webHidden/>
           </w:rPr>
-          <w:instrText xml:space="preserve"> PAGEREF _Toc177646743 \h </w:instrText>
+          <w:instrText xml:space="preserve"> PAGEREF _Toc188218133 \h </w:instrText>
         </w:r>
         <w:r>
           <w:rPr>
@@ -5147,7 +5382,7 @@
           <w:rPr>
             <w:webHidden/>
           </w:rPr>
-          <w:t>17</w:t>
+          <w:t>16</w:t>
         </w:r>
         <w:r>
           <w:rPr>
@@ -5166,16 +5401,32 @@
         <w:rPr>
           <w:rFonts w:asciiTheme="minorHAnsi" w:eastAsiaTheme="minorEastAsia" w:hAnsiTheme="minorHAnsi" w:cstheme="minorBidi"/>
           <w:kern w:val="2"/>
-          <w:lang w:eastAsia="zh-CN"/>
+          <w:sz w:val="24"/>
+          <w:szCs w:val="24"/>
+          <w:lang w:val="es-PE" w:eastAsia="es-PE"/>
           <w14:ligatures w14:val="standardContextual"/>
         </w:rPr>
       </w:pPr>
-      <w:hyperlink w:anchor="_Toc177646744" w:history="1">
+      <w:hyperlink w:anchor="_Toc188218134" w:history="1">
+        <w:r>
+          <w:rPr>
+            <w:rStyle w:val="Hipervnculo"/>
+            <w:highlight w:val="cyan"/>
+          </w:rPr>
+          <w:t xml:space="preserve">Imagen N° </w:t>
+        </w:r>
         <w:r>
           <w:rPr>
             <w:rStyle w:val="Hipervnculo"/>
           </w:rPr>
-          <w:t>Imagen N° 38: Diagrama de fases de la intersección {{codinterseccion}} - {{nominterseccion}}</w:t>
+          <w:t xml:space="preserve"> 1</w:t>
+        </w:r>
+        <w:r>
+          <w:rPr>
+            <w:rStyle w:val="Hipervnculo"/>
+            <w:highlight w:val="cyan"/>
+          </w:rPr>
+          <w:t>: Densidades en Hora Punta {{maxturno}} del día típico de la sub-área {{numsubarea}} – Situación Actual</w:t>
         </w:r>
         <w:r>
           <w:rPr>
@@ -5193,7 +5444,7 @@
           <w:rPr>
             <w:webHidden/>
           </w:rPr>
-          <w:instrText xml:space="preserve"> PAGEREF _Toc177646744 \h </w:instrText>
+          <w:instrText xml:space="preserve"> PAGEREF _Toc188218134 \h </w:instrText>
         </w:r>
         <w:r>
           <w:rPr>
@@ -5210,7 +5461,7 @@
           <w:rPr>
             <w:webHidden/>
           </w:rPr>
-          <w:t>21</w:t>
+          <w:t>16</w:t>
         </w:r>
         <w:r>
           <w:rPr>
@@ -5223,6 +5474,164 @@
     <w:p>
       <w:pPr>
         <w:pStyle w:val="Tabladeilustraciones"/>
+        <w:tabs>
+          <w:tab w:val="right" w:leader="dot" w:pos="9537"/>
+        </w:tabs>
+        <w:rPr>
+          <w:rFonts w:asciiTheme="minorHAnsi" w:eastAsiaTheme="minorEastAsia" w:hAnsiTheme="minorHAnsi" w:cstheme="minorBidi"/>
+          <w:kern w:val="2"/>
+          <w:sz w:val="24"/>
+          <w:szCs w:val="24"/>
+          <w:lang w:val="es-PE" w:eastAsia="es-PE"/>
+          <w14:ligatures w14:val="standardContextual"/>
+        </w:rPr>
+      </w:pPr>
+      <w:hyperlink w:anchor="_Toc188218135" w:history="1">
+        <w:r>
+          <w:rPr>
+            <w:rStyle w:val="Hipervnculo"/>
+            <w:highlight w:val="cyan"/>
+          </w:rPr>
+          <w:t xml:space="preserve">Imagen N° </w:t>
+        </w:r>
+        <w:r>
+          <w:rPr>
+            <w:rStyle w:val="Hipervnculo"/>
+          </w:rPr>
+          <w:t xml:space="preserve"> 7</w:t>
+        </w:r>
+        <w:r>
+          <w:rPr>
+            <w:rStyle w:val="Hipervnculo"/>
+            <w:highlight w:val="cyan"/>
+          </w:rPr>
+          <w:t>: Velocidades en Hora Punta {{maxturno}} del día típico de la sub-área {{numsubarea}} – Situación Propuesta Base</w:t>
+        </w:r>
+        <w:r>
+          <w:rPr>
+            <w:webHidden/>
+          </w:rPr>
+          <w:tab/>
+        </w:r>
+        <w:r>
+          <w:rPr>
+            <w:webHidden/>
+          </w:rPr>
+          <w:fldChar w:fldCharType="begin"/>
+        </w:r>
+        <w:r>
+          <w:rPr>
+            <w:webHidden/>
+          </w:rPr>
+          <w:instrText xml:space="preserve"> PAGEREF _Toc188218135 \h </w:instrText>
+        </w:r>
+        <w:r>
+          <w:rPr>
+            <w:webHidden/>
+          </w:rPr>
+        </w:r>
+        <w:r>
+          <w:rPr>
+            <w:webHidden/>
+          </w:rPr>
+          <w:fldChar w:fldCharType="separate"/>
+        </w:r>
+        <w:r>
+          <w:rPr>
+            <w:webHidden/>
+          </w:rPr>
+          <w:t>16</w:t>
+        </w:r>
+        <w:r>
+          <w:rPr>
+            <w:webHidden/>
+          </w:rPr>
+          <w:fldChar w:fldCharType="end"/>
+        </w:r>
+      </w:hyperlink>
+    </w:p>
+    <w:p>
+      <w:pPr>
+        <w:pStyle w:val="Tabladeilustraciones"/>
+        <w:tabs>
+          <w:tab w:val="right" w:leader="dot" w:pos="9537"/>
+        </w:tabs>
+        <w:rPr>
+          <w:rFonts w:asciiTheme="minorHAnsi" w:eastAsiaTheme="minorEastAsia" w:hAnsiTheme="minorHAnsi" w:cstheme="minorBidi"/>
+          <w:kern w:val="2"/>
+          <w:sz w:val="24"/>
+          <w:szCs w:val="24"/>
+          <w:lang w:val="es-PE" w:eastAsia="es-PE"/>
+          <w14:ligatures w14:val="standardContextual"/>
+        </w:rPr>
+      </w:pPr>
+      <w:hyperlink w:anchor="_Toc188218136" w:history="1">
+        <w:r>
+          <w:rPr>
+            <w:rStyle w:val="Hipervnculo"/>
+            <w:highlight w:val="cyan"/>
+          </w:rPr>
+          <w:t xml:space="preserve">Imagen N° </w:t>
+        </w:r>
+        <w:r>
+          <w:rPr>
+            <w:rStyle w:val="Hipervnculo"/>
+          </w:rPr>
+          <w:t xml:space="preserve"> 1</w:t>
+        </w:r>
+        <w:r>
+          <w:rPr>
+            <w:rStyle w:val="Hipervnculo"/>
+            <w:highlight w:val="cyan"/>
+          </w:rPr>
+          <w:t>: Densidades en Hora Punta {{maxturno}} del día típico de la sub-área {{numsubarea}} – Situación Propuesta Base</w:t>
+        </w:r>
+        <w:r>
+          <w:rPr>
+            <w:webHidden/>
+          </w:rPr>
+          <w:tab/>
+        </w:r>
+        <w:r>
+          <w:rPr>
+            <w:webHidden/>
+          </w:rPr>
+          <w:fldChar w:fldCharType="begin"/>
+        </w:r>
+        <w:r>
+          <w:rPr>
+            <w:webHidden/>
+          </w:rPr>
+          <w:instrText xml:space="preserve"> PAGEREF _Toc188218136 \h </w:instrText>
+        </w:r>
+        <w:r>
+          <w:rPr>
+            <w:webHidden/>
+          </w:rPr>
+        </w:r>
+        <w:r>
+          <w:rPr>
+            <w:webHidden/>
+          </w:rPr>
+          <w:fldChar w:fldCharType="separate"/>
+        </w:r>
+        <w:r>
+          <w:rPr>
+            <w:webHidden/>
+          </w:rPr>
+          <w:t>16</w:t>
+        </w:r>
+        <w:r>
+          <w:rPr>
+            <w:webHidden/>
+          </w:rPr>
+          <w:fldChar w:fldCharType="end"/>
+        </w:r>
+      </w:hyperlink>
+    </w:p>
+    <w:p>
+      <w:pPr>
+        <w:pStyle w:val="Tabladeilustraciones"/>
       </w:pPr>
       <w:r>
         <w:rPr>
@@ -5242,7 +5651,7 @@
           <w:lang w:val="es-ES_tradnl"/>
         </w:rPr>
       </w:pPr>
-      <w:bookmarkStart w:id="0" w:name="_Toc179881220"/>
+      <w:bookmarkStart w:id="0" w:name="_Toc188218070"/>
       <w:r>
         <w:rPr>
           <w:lang w:val="es-ES_tradnl"/>
@@ -5259,7 +5668,7 @@
           <w:lang w:val="es-ES_tradnl"/>
         </w:rPr>
       </w:pPr>
-      <w:bookmarkStart w:id="1" w:name="_Toc179881221"/>
+      <w:bookmarkStart w:id="1" w:name="_Toc188218071"/>
       <w:r>
         <w:rPr>
           <w:lang w:val="es-ES_tradnl"/>
@@ -5386,7 +5795,7 @@
       <w:bookmarkStart w:id="3" w:name="_Toc161533560"/>
       <w:bookmarkStart w:id="4" w:name="_Toc161573779"/>
       <w:bookmarkStart w:id="5" w:name="_Toc161573798"/>
-      <w:bookmarkStart w:id="6" w:name="_Toc177646740"/>
+      <w:bookmarkStart w:id="6" w:name="_Toc188218129"/>
       <w:r>
         <w:t xml:space="preserve">Imagen N° </w:t>
       </w:r>
@@ -5533,7 +5942,10 @@
         <w:fldChar w:fldCharType="separate"/>
       </w:r>
       <w:r>
-        <w:t>Tabla N° 1</w:t>
+        <w:t xml:space="preserve">Tabla N° </w:t>
+      </w:r>
+      <w:r>
+        <w:t>1</w:t>
       </w:r>
       <w:r>
         <w:fldChar w:fldCharType="end"/>
@@ -5566,7 +5978,7 @@
         <w:keepNext/>
       </w:pPr>
       <w:bookmarkStart w:id="7" w:name="_Ref161494768"/>
-      <w:bookmarkStart w:id="8" w:name="_Toc179881267"/>
+      <w:bookmarkStart w:id="8" w:name="_Toc188218118"/>
       <w:r>
         <w:t xml:space="preserve">Tabla N° </w:t>
       </w:r>
@@ -5680,10 +6092,12 @@
         <w:pStyle w:val="Ttulo2"/>
       </w:pPr>
       <w:bookmarkStart w:id="9" w:name="_Toc179816322"/>
+      <w:bookmarkStart w:id="10" w:name="_Toc188218072"/>
       <w:r>
         <w:t>CARACTERIZACIÓN VIAL</w:t>
       </w:r>
       <w:bookmarkEnd w:id="9"/>
+      <w:bookmarkEnd w:id="10"/>
     </w:p>
     <w:p>
       <w:r>
@@ -5698,7 +6112,7 @@
         <w:pStyle w:val="Descripcin"/>
         <w:keepNext/>
       </w:pPr>
-      <w:bookmarkStart w:id="10" w:name="_Toc179881268"/>
+      <w:bookmarkStart w:id="11" w:name="_Toc188218119"/>
       <w:r>
         <w:t xml:space="preserve">Tabla N° </w:t>
       </w:r>
@@ -5720,7 +6134,7 @@
       <w:r>
         <w:t>: Características físicas de las secciones de la vía</w:t>
       </w:r>
-      <w:bookmarkEnd w:id="10"/>
+      <w:bookmarkEnd w:id="11"/>
     </w:p>
     <w:tbl>
       <w:tblPr>
@@ -6260,6 +6674,7 @@
         <w:pStyle w:val="Descripcin"/>
         <w:keepNext/>
       </w:pPr>
+      <w:bookmarkStart w:id="12" w:name="_Toc188218130"/>
       <w:r>
         <w:t xml:space="preserve">Imagen N° </w:t>
       </w:r>
@@ -6273,7 +6688,7 @@
         <w:fldChar w:fldCharType="separate"/>
       </w:r>
       <w:r>
-        <w:t>1</w:t>
+        <w:t>2</w:t>
       </w:r>
       <w:r>
         <w:fldChar w:fldCharType="end"/>
@@ -6281,6 +6696,7 @@
       <w:r>
         <w:t>: Características físicas de las secciones de la via de la subarea {{numsubarea}}</w:t>
       </w:r>
+      <w:bookmarkEnd w:id="12"/>
     </w:p>
     <w:p>
       <w:r>
@@ -6314,7 +6730,7 @@
           <w:lang w:val="es-ES_tradnl"/>
         </w:rPr>
       </w:pPr>
-      <w:bookmarkStart w:id="11" w:name="_Toc179881222"/>
+      <w:bookmarkStart w:id="13" w:name="_Toc188218073"/>
       <w:r>
         <w:rPr>
           <w:lang w:val="es-ES_tradnl"/>
@@ -6333,7 +6749,7 @@
         </w:rPr>
         <w:t>STICO OPERACIONAL</w:t>
       </w:r>
-      <w:bookmarkEnd w:id="11"/>
+      <w:bookmarkEnd w:id="13"/>
     </w:p>
     <w:p>
       <w:r>
@@ -6360,7 +6776,7 @@
           <w:lang w:val="es-ES_tradnl"/>
         </w:rPr>
       </w:pPr>
-      <w:bookmarkStart w:id="12" w:name="_Toc179881223"/>
+      <w:bookmarkStart w:id="14" w:name="_Toc188218074"/>
       <w:r>
         <w:rPr>
           <w:lang w:val="es-ES_tradnl"/>
@@ -6385,7 +6801,7 @@
         </w:rPr>
         <w:t>DATOS DE CAMPO</w:t>
       </w:r>
-      <w:bookmarkEnd w:id="12"/>
+      <w:bookmarkEnd w:id="14"/>
     </w:p>
     <w:p>
       <w:r>
@@ -6405,14 +6821,14 @@
           <w:lang w:val="es-ES_tradnl"/>
         </w:rPr>
       </w:pPr>
-      <w:bookmarkStart w:id="13" w:name="_Toc179881224"/>
+      <w:bookmarkStart w:id="15" w:name="_Toc188218075"/>
       <w:r>
         <w:rPr>
           <w:lang w:val="es-ES_tradnl"/>
         </w:rPr>
         <w:t>CONTEO VEHICULAR</w:t>
       </w:r>
-      <w:bookmarkEnd w:id="13"/>
+      <w:bookmarkEnd w:id="15"/>
     </w:p>
     <w:p>
       <w:pPr>
@@ -6432,7 +6848,7 @@
         <w:pStyle w:val="Descripcin"/>
         <w:keepNext/>
       </w:pPr>
-      <w:bookmarkStart w:id="14" w:name="_Toc179881269"/>
+      <w:bookmarkStart w:id="16" w:name="_Toc188218120"/>
       <w:r>
         <w:t xml:space="preserve">Tabla N° </w:t>
       </w:r>
@@ -6454,7 +6870,7 @@
       <w:r>
         <w:t>: Fecha y hora de la recolección de datos vehiculares y peatonales</w:t>
       </w:r>
-      <w:bookmarkEnd w:id="14"/>
+      <w:bookmarkEnd w:id="16"/>
     </w:p>
     <w:p>
       <w:pPr>
@@ -6503,14 +6919,14 @@
           <w:lang w:val="es-ES_tradnl"/>
         </w:rPr>
       </w:pPr>
-      <w:bookmarkStart w:id="15" w:name="_Toc179881225"/>
+      <w:bookmarkStart w:id="17" w:name="_Toc188218076"/>
       <w:r>
         <w:rPr>
           <w:lang w:val="es-ES_tradnl"/>
         </w:rPr>
         <w:t>HORA PUNTA VEHICULAR</w:t>
       </w:r>
-      <w:bookmarkEnd w:id="15"/>
+      <w:bookmarkEnd w:id="17"/>
     </w:p>
     <w:p>
       <w:r>
@@ -6565,7 +6981,7 @@
         <w:pStyle w:val="Descripcin"/>
         <w:keepNext/>
       </w:pPr>
-      <w:bookmarkStart w:id="16" w:name="_Toc179881270"/>
+      <w:bookmarkStart w:id="18" w:name="_Toc188218121"/>
       <w:r>
         <w:t xml:space="preserve">Tabla N° </w:t>
       </w:r>
@@ -6590,7 +7006,7 @@
       <w:r>
         <w:t>Hora Punta del Sistema vehicular</w:t>
       </w:r>
-      <w:bookmarkEnd w:id="16"/>
+      <w:bookmarkEnd w:id="18"/>
     </w:p>
     <w:p>
       <w:pPr>
@@ -6666,7 +7082,7 @@
           <w:lang w:val="es-ES_tradnl"/>
         </w:rPr>
       </w:pPr>
-      <w:bookmarkStart w:id="17" w:name="_Toc179881226"/>
+      <w:bookmarkStart w:id="19" w:name="_Toc188218077"/>
       <w:r>
         <w:rPr>
           <w:lang w:val="es-ES_tradnl"/>
@@ -6674,7 +7090,7 @@
         <w:lastRenderedPageBreak/>
         <w:t>HISTOGRAMAS VEHICULARES</w:t>
       </w:r>
-      <w:bookmarkEnd w:id="17"/>
+      <w:bookmarkEnd w:id="19"/>
       <w:r>
         <w:rPr>
           <w:lang w:val="es-ES_tradnl"/>
@@ -6969,24 +7385,24 @@
           <w:lang w:val="es-ES_tradnl"/>
         </w:rPr>
       </w:pPr>
-      <w:bookmarkStart w:id="18" w:name="_Toc179881227"/>
+      <w:bookmarkStart w:id="20" w:name="_Toc188218078"/>
       <w:r>
         <w:rPr>
           <w:lang w:val="es-ES_tradnl"/>
         </w:rPr>
         <w:t>FLUJOGRAMA VEHICULARES DEL SISTEMA</w:t>
       </w:r>
-      <w:bookmarkEnd w:id="18"/>
+      <w:bookmarkEnd w:id="20"/>
     </w:p>
     <w:p>
       <w:r>
         <w:t xml:space="preserve">A partir de los conteos vehiculares, se generaron flujogramas vehiculares para las horas de máxima demanda punta de cada turno </w:t>
       </w:r>
-      <w:bookmarkStart w:id="19" w:name="_Hlk171437906"/>
+      <w:bookmarkStart w:id="21" w:name="_Hlk171437906"/>
       <w:r>
         <w:t>{{presinter2}} {{nominterseccion}} ({{codinterseccion}})</w:t>
       </w:r>
-      <w:bookmarkEnd w:id="19"/>
+      <w:bookmarkEnd w:id="21"/>
       <w:r>
         <w:t xml:space="preserve">. </w:t>
       </w:r>
@@ -7037,14 +7453,14 @@
           <w:lang w:val="es-ES_tradnl"/>
         </w:rPr>
       </w:pPr>
-      <w:bookmarkStart w:id="20" w:name="_Toc179881228"/>
+      <w:bookmarkStart w:id="22" w:name="_Toc188218079"/>
       <w:r>
         <w:rPr>
           <w:lang w:val="es-ES_tradnl"/>
         </w:rPr>
         <w:t>CONTEO PEATONAL</w:t>
       </w:r>
-      <w:bookmarkEnd w:id="20"/>
+      <w:bookmarkEnd w:id="22"/>
     </w:p>
     <w:p>
       <w:pPr>
@@ -7053,14 +7469,14 @@
           <w:lang w:val="es-ES_tradnl"/>
         </w:rPr>
       </w:pPr>
-      <w:bookmarkStart w:id="21" w:name="_Toc179881229"/>
+      <w:bookmarkStart w:id="23" w:name="_Toc188218080"/>
       <w:r>
         <w:rPr>
           <w:lang w:val="es-ES_tradnl"/>
         </w:rPr>
         <w:t>HORA PUNTA PEATONAL</w:t>
       </w:r>
-      <w:bookmarkEnd w:id="21"/>
+      <w:bookmarkEnd w:id="23"/>
     </w:p>
     <w:p>
       <w:r>
@@ -7080,7 +7496,7 @@
         <w:pStyle w:val="Descripcin"/>
         <w:keepNext/>
       </w:pPr>
-      <w:bookmarkStart w:id="22" w:name="_Toc179881271"/>
+      <w:bookmarkStart w:id="24" w:name="_Toc188218122"/>
       <w:r>
         <w:lastRenderedPageBreak/>
         <w:t xml:space="preserve">Tabla N° </w:t>
@@ -7103,7 +7519,7 @@
       <w:r>
         <w:t>: Hora Punta del Sistema vehicular y peatonal</w:t>
       </w:r>
-      <w:bookmarkEnd w:id="22"/>
+      <w:bookmarkEnd w:id="24"/>
     </w:p>
     <w:p>
       <w:pPr>
@@ -7160,14 +7576,14 @@
           <w:lang w:val="es-ES_tradnl"/>
         </w:rPr>
       </w:pPr>
-      <w:bookmarkStart w:id="23" w:name="_Toc179881230"/>
+      <w:bookmarkStart w:id="25" w:name="_Toc188218081"/>
       <w:r>
         <w:rPr>
           <w:lang w:val="es-ES_tradnl"/>
         </w:rPr>
         <w:t>HISTOGRAMAS PEATONALES</w:t>
       </w:r>
-      <w:bookmarkEnd w:id="23"/>
+      <w:bookmarkEnd w:id="25"/>
     </w:p>
     <w:p>
       <w:r>
@@ -7283,14 +7699,14 @@
           <w:lang w:val="es-ES_tradnl"/>
         </w:rPr>
       </w:pPr>
-      <w:bookmarkStart w:id="24" w:name="_Toc179881231"/>
+      <w:bookmarkStart w:id="26" w:name="_Toc188218082"/>
       <w:r>
         <w:rPr>
           <w:lang w:val="es-ES_tradnl"/>
         </w:rPr>
         <w:t>FLUJOGRAMA PEATONALES</w:t>
       </w:r>
-      <w:bookmarkEnd w:id="24"/>
+      <w:bookmarkEnd w:id="26"/>
     </w:p>
     <w:p>
       <w:r>
@@ -7394,14 +7810,14 @@
           <w:lang w:val="es-ES_tradnl"/>
         </w:rPr>
       </w:pPr>
-      <w:bookmarkStart w:id="25" w:name="_Toc179881232"/>
+      <w:bookmarkStart w:id="27" w:name="_Toc188218083"/>
       <w:r>
         <w:rPr>
           <w:lang w:val="es-ES_tradnl"/>
         </w:rPr>
         <w:t>COLAS VEHICULARES</w:t>
       </w:r>
-      <w:bookmarkEnd w:id="25"/>
+      <w:bookmarkEnd w:id="27"/>
     </w:p>
     <w:p>
       <w:r>
@@ -7455,7 +7871,7 @@
         <w:pStyle w:val="Descripcin"/>
         <w:keepNext/>
       </w:pPr>
-      <w:bookmarkStart w:id="26" w:name="_Toc179881272"/>
+      <w:bookmarkStart w:id="28" w:name="_Toc188218123"/>
       <w:r>
         <w:lastRenderedPageBreak/>
         <w:t xml:space="preserve">Tabla N° </w:t>
@@ -7493,7 +7909,7 @@
       <w:r>
         <w:t xml:space="preserve"> de cola</w:t>
       </w:r>
-      <w:bookmarkEnd w:id="26"/>
+      <w:bookmarkEnd w:id="28"/>
     </w:p>
     <w:p>
       <w:pPr>
@@ -7577,7 +7993,7 @@
           <w:lang w:val="es-ES_tradnl"/>
         </w:rPr>
       </w:pPr>
-      <w:bookmarkStart w:id="27" w:name="_Toc179881233"/>
+      <w:bookmarkStart w:id="29" w:name="_Toc188218084"/>
       <w:r>
         <w:rPr>
           <w:lang w:val="es-ES_tradnl"/>
@@ -7590,7 +8006,7 @@
         </w:rPr>
         <w:t>S</w:t>
       </w:r>
-      <w:bookmarkEnd w:id="27"/>
+      <w:bookmarkEnd w:id="29"/>
     </w:p>
     <w:p>
       <w:r>
@@ -7631,14 +8047,14 @@
           <w:lang w:val="es-ES_tradnl"/>
         </w:rPr>
       </w:pPr>
-      <w:bookmarkStart w:id="28" w:name="_Toc179881234"/>
+      <w:bookmarkStart w:id="30" w:name="_Toc188218085"/>
       <w:r>
         <w:rPr>
           <w:lang w:val="es-ES_tradnl"/>
         </w:rPr>
         <w:t>EMBARQUE Y DESEMBARQUE</w:t>
       </w:r>
-      <w:bookmarkEnd w:id="28"/>
+      <w:bookmarkEnd w:id="30"/>
     </w:p>
     <w:p>
       <w:r>
@@ -7709,14 +8125,14 @@
           <w:lang w:val="es-ES_tradnl"/>
         </w:rPr>
       </w:pPr>
-      <w:bookmarkStart w:id="29" w:name="_Toc179881235"/>
+      <w:bookmarkStart w:id="31" w:name="_Toc188218086"/>
       <w:r>
         <w:rPr>
           <w:lang w:val="es-ES_tradnl"/>
         </w:rPr>
         <w:t>TIEMPOS PROMEDIOS DE EMBARQUE Y DESEMBARQUE</w:t>
       </w:r>
-      <w:bookmarkEnd w:id="29"/>
+      <w:bookmarkEnd w:id="31"/>
     </w:p>
     <w:p>
       <w:r>
@@ -7790,11 +8206,11 @@
       </w:r>
     </w:p>
     <w:p>
-      <w:bookmarkStart w:id="30" w:name="_Ref161500931"/>
+      <w:bookmarkStart w:id="32" w:name="_Ref161500931"/>
       <w:r>
         <w:t>{{tabla7}}</w:t>
       </w:r>
-      <w:bookmarkEnd w:id="30"/>
+      <w:bookmarkEnd w:id="32"/>
     </w:p>
     <w:p>
       <w:r>
@@ -7808,14 +8224,14 @@
           <w:lang w:val="es-ES_tradnl"/>
         </w:rPr>
       </w:pPr>
-      <w:bookmarkStart w:id="31" w:name="_Toc179881236"/>
+      <w:bookmarkStart w:id="33" w:name="_Toc188218087"/>
       <w:r>
         <w:rPr>
           <w:lang w:val="es-ES_tradnl"/>
         </w:rPr>
         <w:t>SEMAFORIZACIÓN DE LA SITUACIÓN ACTUAL</w:t>
       </w:r>
-      <w:bookmarkEnd w:id="31"/>
+      <w:bookmarkEnd w:id="33"/>
     </w:p>
     <w:p>
       <w:r>
@@ -7878,7 +8294,7 @@
         <w:pStyle w:val="Descripcin"/>
         <w:keepNext/>
       </w:pPr>
-      <w:bookmarkStart w:id="32" w:name="_Toc179881273"/>
+      <w:bookmarkStart w:id="34" w:name="_Toc188218124"/>
       <w:r>
         <w:t xml:space="preserve">Tabla N° </w:t>
       </w:r>
@@ -7906,7 +8322,7 @@
       <w:r>
         <w:t xml:space="preserve"> de fases y ciclos</w:t>
       </w:r>
-      <w:bookmarkEnd w:id="32"/>
+      <w:bookmarkEnd w:id="34"/>
     </w:p>
     <w:p>
       <w:pPr>
@@ -7956,7 +8372,7 @@
           <w:lang w:val="es-ES_tradnl"/>
         </w:rPr>
       </w:pPr>
-      <w:bookmarkStart w:id="33" w:name="_Toc179881237"/>
+      <w:bookmarkStart w:id="35" w:name="_Toc188218088"/>
       <w:r>
         <w:rPr>
           <w:lang w:val="es-ES_tradnl"/>
@@ -7969,7 +8385,7 @@
         </w:rPr>
         <w:t xml:space="preserve"> ACTUAL</w:t>
       </w:r>
-      <w:bookmarkEnd w:id="33"/>
+      <w:bookmarkEnd w:id="35"/>
     </w:p>
     <w:p>
       <w:pPr>
@@ -8073,7 +8489,7 @@
           <w:lang w:val="es-ES_tradnl"/>
         </w:rPr>
       </w:pPr>
-      <w:bookmarkStart w:id="34" w:name="_Toc179881238"/>
+      <w:bookmarkStart w:id="36" w:name="_Toc188218089"/>
       <w:r>
         <w:rPr>
           <w:lang w:val="es-ES_tradnl"/>
@@ -8098,7 +8514,7 @@
         </w:rPr>
         <w:t xml:space="preserve"> ACTUAL</w:t>
       </w:r>
-      <w:bookmarkEnd w:id="34"/>
+      <w:bookmarkEnd w:id="36"/>
     </w:p>
     <w:p>
       <w:pPr>
@@ -8211,7 +8627,7 @@
           <w:lang w:val="es-ES_tradnl"/>
         </w:rPr>
       </w:pPr>
-      <w:bookmarkStart w:id="35" w:name="_Toc179881239"/>
+      <w:bookmarkStart w:id="37" w:name="_Toc188218090"/>
       <w:r>
         <w:rPr>
           <w:lang w:val="es-ES_tradnl"/>
@@ -8236,7 +8652,7 @@
         </w:rPr>
         <w:t xml:space="preserve"> ACTUAL</w:t>
       </w:r>
-      <w:bookmarkEnd w:id="35"/>
+      <w:bookmarkEnd w:id="37"/>
     </w:p>
     <w:p>
       <w:r>
@@ -8266,7 +8682,7 @@
           <w:lang w:val="es-ES_tradnl"/>
         </w:rPr>
       </w:pPr>
-      <w:bookmarkStart w:id="36" w:name="_Toc179881240"/>
+      <w:bookmarkStart w:id="38" w:name="_Toc188218091"/>
       <w:r>
         <w:rPr>
           <w:lang w:val="es-ES_tradnl"/>
@@ -8285,7 +8701,7 @@
         </w:rPr>
         <w:t>NSITO</w:t>
       </w:r>
-      <w:bookmarkEnd w:id="36"/>
+      <w:bookmarkEnd w:id="38"/>
     </w:p>
     <w:p>
       <w:pPr>
@@ -8294,16 +8710,16 @@
           <w:lang w:val="es-ES_tradnl" w:eastAsia="es-CO"/>
         </w:rPr>
       </w:pPr>
-      <w:bookmarkStart w:id="37" w:name="_Toc173231715"/>
-      <w:bookmarkStart w:id="38" w:name="_Toc179881241"/>
+      <w:bookmarkStart w:id="39" w:name="_Toc173231715"/>
+      <w:bookmarkStart w:id="40" w:name="_Toc188218092"/>
       <w:r>
         <w:rPr>
           <w:lang w:val="es-ES_tradnl" w:eastAsia="es-CO"/>
         </w:rPr>
         <w:t>MODELO DE LA SITUACIÓN ACTUAL</w:t>
       </w:r>
-      <w:bookmarkEnd w:id="37"/>
-      <w:bookmarkEnd w:id="38"/>
+      <w:bookmarkEnd w:id="39"/>
+      <w:bookmarkEnd w:id="40"/>
     </w:p>
     <w:p>
       <w:pPr>
@@ -8312,14 +8728,14 @@
           <w:lang w:val="es-ES_tradnl" w:eastAsia="es-CO"/>
         </w:rPr>
       </w:pPr>
-      <w:bookmarkStart w:id="39" w:name="_Toc179881242"/>
+      <w:bookmarkStart w:id="41" w:name="_Toc188218093"/>
       <w:r>
         <w:rPr>
           <w:lang w:val="es-ES_tradnl" w:eastAsia="es-CO"/>
         </w:rPr>
         <w:t>RED ACTUAL</w:t>
       </w:r>
-      <w:bookmarkEnd w:id="39"/>
+      <w:bookmarkEnd w:id="41"/>
     </w:p>
     <w:p>
       <w:r>
@@ -8436,12 +8852,12 @@
         <w:pStyle w:val="Descripcin"/>
         <w:keepNext/>
       </w:pPr>
-      <w:bookmarkStart w:id="40" w:name="_Toc161393497"/>
-      <w:bookmarkStart w:id="41" w:name="_Toc161502189"/>
-      <w:bookmarkStart w:id="42" w:name="_Toc161533575"/>
-      <w:bookmarkStart w:id="43" w:name="_Toc161573794"/>
-      <w:bookmarkStart w:id="44" w:name="_Toc161573813"/>
-      <w:bookmarkStart w:id="45" w:name="_Toc177646742"/>
+      <w:bookmarkStart w:id="42" w:name="_Toc161393497"/>
+      <w:bookmarkStart w:id="43" w:name="_Toc161502189"/>
+      <w:bookmarkStart w:id="44" w:name="_Toc161533575"/>
+      <w:bookmarkStart w:id="45" w:name="_Toc161573794"/>
+      <w:bookmarkStart w:id="46" w:name="_Toc161573813"/>
+      <w:bookmarkStart w:id="47" w:name="_Toc188218131"/>
       <w:r>
         <w:rPr>
           <w:highlight w:val="cyan"/>
@@ -8496,12 +8912,12 @@
         </w:rPr>
         <w:t xml:space="preserve"> {{numsubarea}}</w:t>
       </w:r>
-      <w:bookmarkEnd w:id="40"/>
-      <w:bookmarkEnd w:id="41"/>
       <w:bookmarkEnd w:id="42"/>
       <w:bookmarkEnd w:id="43"/>
       <w:bookmarkEnd w:id="44"/>
       <w:bookmarkEnd w:id="45"/>
+      <w:bookmarkEnd w:id="46"/>
+      <w:bookmarkEnd w:id="47"/>
     </w:p>
     <w:p>
       <w:pPr>
@@ -8525,16 +8941,16 @@
           <w:lang w:val="es-ES_tradnl" w:eastAsia="es-CO"/>
         </w:rPr>
       </w:pPr>
-      <w:bookmarkStart w:id="46" w:name="_Toc173231717"/>
-      <w:bookmarkStart w:id="47" w:name="_Toc179881243"/>
+      <w:bookmarkStart w:id="48" w:name="_Toc173231717"/>
+      <w:bookmarkStart w:id="49" w:name="_Toc188218094"/>
       <w:r>
         <w:rPr>
           <w:lang w:val="es-ES_tradnl" w:eastAsia="es-CO"/>
         </w:rPr>
         <w:t>MATRIZ VEHICULAR DE ORIGEN DESTINO</w:t>
       </w:r>
-      <w:bookmarkEnd w:id="46"/>
-      <w:bookmarkEnd w:id="47"/>
+      <w:bookmarkEnd w:id="48"/>
+      <w:bookmarkEnd w:id="49"/>
       <w:r>
         <w:rPr>
           <w:lang w:val="es-ES_tradnl" w:eastAsia="es-CO"/>
@@ -8635,12 +9051,12 @@
           <w:u w:val="single"/>
         </w:rPr>
       </w:pPr>
-      <w:bookmarkStart w:id="48" w:name="_Ref161573006"/>
-      <w:bookmarkStart w:id="49" w:name="_Toc161533577"/>
-      <w:bookmarkStart w:id="50" w:name="_Ref161573000"/>
-      <w:bookmarkStart w:id="51" w:name="_Toc161573796"/>
-      <w:bookmarkStart w:id="52" w:name="_Toc161573815"/>
-      <w:bookmarkStart w:id="53" w:name="_Toc177646743"/>
+      <w:bookmarkStart w:id="50" w:name="_Ref161573006"/>
+      <w:bookmarkStart w:id="51" w:name="_Toc161533577"/>
+      <w:bookmarkStart w:id="52" w:name="_Ref161573000"/>
+      <w:bookmarkStart w:id="53" w:name="_Toc161573796"/>
+      <w:bookmarkStart w:id="54" w:name="_Toc161573815"/>
+      <w:bookmarkStart w:id="55" w:name="_Toc188218132"/>
       <w:r>
         <w:rPr>
           <w:highlight w:val="cyan"/>
@@ -8677,7 +9093,7 @@
         </w:rPr>
         <w:fldChar w:fldCharType="end"/>
       </w:r>
-      <w:bookmarkEnd w:id="48"/>
+      <w:bookmarkEnd w:id="50"/>
       <w:r>
         <w:rPr>
           <w:highlight w:val="cyan"/>
@@ -8702,11 +9118,11 @@
         </w:rPr>
         <w:t xml:space="preserve"> {{numsubarea}}</w:t>
       </w:r>
-      <w:bookmarkEnd w:id="49"/>
-      <w:bookmarkEnd w:id="50"/>
       <w:bookmarkEnd w:id="51"/>
       <w:bookmarkEnd w:id="52"/>
       <w:bookmarkEnd w:id="53"/>
+      <w:bookmarkEnd w:id="54"/>
+      <w:bookmarkEnd w:id="55"/>
     </w:p>
     <w:p>
       <w:pPr>
@@ -8716,7 +9132,7 @@
           <w:noProof/>
         </w:rPr>
       </w:pPr>
-      <w:bookmarkStart w:id="54" w:name="_Toc161502191"/>
+      <w:bookmarkStart w:id="56" w:name="_Toc161502191"/>
       <w:r>
         <w:rPr>
           <w:noProof/>
@@ -8755,8 +9171,8 @@
       <w:pPr>
         <w:jc w:val="center"/>
       </w:pPr>
-      <w:bookmarkStart w:id="55" w:name="_Hlk165023365"/>
-      <w:bookmarkEnd w:id="54"/>
+      <w:bookmarkStart w:id="57" w:name="_Hlk165023365"/>
+      <w:bookmarkEnd w:id="56"/>
       <w:r>
         <w:t>{{tabla14</w:t>
       </w:r>
@@ -8774,17 +9190,17 @@
           <w:lang w:val="es-ES_tradnl" w:eastAsia="es-CO"/>
         </w:rPr>
       </w:pPr>
-      <w:bookmarkStart w:id="56" w:name="_Toc173231718"/>
-      <w:bookmarkStart w:id="57" w:name="_Toc179881244"/>
-      <w:bookmarkEnd w:id="55"/>
+      <w:bookmarkStart w:id="58" w:name="_Toc173231718"/>
+      <w:bookmarkStart w:id="59" w:name="_Toc188218095"/>
+      <w:bookmarkEnd w:id="57"/>
       <w:r>
         <w:rPr>
           <w:lang w:val="es-ES_tradnl" w:eastAsia="es-CO"/>
         </w:rPr>
         <w:t>CALIBRACIÓN DEL MODELO</w:t>
       </w:r>
-      <w:bookmarkEnd w:id="56"/>
-      <w:bookmarkEnd w:id="57"/>
+      <w:bookmarkEnd w:id="58"/>
+      <w:bookmarkEnd w:id="59"/>
     </w:p>
     <w:p>
       <w:r>
@@ -9020,7 +9436,7 @@
         <w:keepNext/>
         <w:spacing w:after="0"/>
       </w:pPr>
-      <w:bookmarkStart w:id="58" w:name="_Toc179881274"/>
+      <w:bookmarkStart w:id="60" w:name="_Toc188218125"/>
       <w:r>
         <w:t xml:space="preserve">Tabla N° </w:t>
       </w:r>
@@ -9042,7 +9458,7 @@
       <w:r>
         <w:t>: Criterios de aceptación para la calibración y validación</w:t>
       </w:r>
-      <w:bookmarkEnd w:id="58"/>
+      <w:bookmarkEnd w:id="60"/>
     </w:p>
     <w:tbl>
       <w:tblPr>
@@ -9477,14 +9893,14 @@
           <w:lang w:val="es-ES_tradnl"/>
         </w:rPr>
       </w:pPr>
-      <w:bookmarkStart w:id="59" w:name="_Toc179881245"/>
+      <w:bookmarkStart w:id="61" w:name="_Toc188218096"/>
       <w:r>
         <w:rPr>
           <w:lang w:val="es-ES_tradnl"/>
         </w:rPr>
         <w:t>PROPUESTA</w:t>
       </w:r>
-      <w:bookmarkEnd w:id="59"/>
+      <w:bookmarkEnd w:id="61"/>
     </w:p>
     <w:p>
       <w:pPr>
@@ -9512,14 +9928,14 @@
           <w:lang w:val="es-ES_tradnl" w:eastAsia="es-CO"/>
         </w:rPr>
       </w:pPr>
-      <w:bookmarkStart w:id="60" w:name="_Toc179881246"/>
+      <w:bookmarkStart w:id="62" w:name="_Toc188218097"/>
       <w:r>
         <w:rPr>
           <w:lang w:val="es-ES_tradnl" w:eastAsia="es-CO"/>
         </w:rPr>
         <w:t>ESCENARIO DE PROPUESTA DE DISEÑO</w:t>
       </w:r>
-      <w:bookmarkEnd w:id="60"/>
+      <w:bookmarkEnd w:id="62"/>
     </w:p>
     <w:p>
       <w:pPr>
@@ -9699,14 +10115,14 @@
           <w:lang w:val="es-ES_tradnl" w:eastAsia="es-CO"/>
         </w:rPr>
       </w:pPr>
-      <w:bookmarkStart w:id="61" w:name="_Toc179881247"/>
+      <w:bookmarkStart w:id="63" w:name="_Toc188218098"/>
       <w:r>
         <w:rPr>
           <w:lang w:val="es-ES_tradnl" w:eastAsia="es-CO"/>
         </w:rPr>
         <w:t>FASES SEMAFÓRICAS PROPUESTAS</w:t>
       </w:r>
-      <w:bookmarkEnd w:id="61"/>
+      <w:bookmarkEnd w:id="63"/>
     </w:p>
     <w:p>
       <w:pPr>
@@ -9810,14 +10226,14 @@
           <w:lang w:val="es-ES_tradnl" w:eastAsia="es-CO"/>
         </w:rPr>
       </w:pPr>
-      <w:bookmarkStart w:id="62" w:name="_Toc179881248"/>
+      <w:bookmarkStart w:id="64" w:name="_Toc188218099"/>
       <w:r>
         <w:rPr>
           <w:lang w:val="es-ES_tradnl" w:eastAsia="es-CO"/>
         </w:rPr>
         <w:t>ESQUEMA DE REPARTO SEMAFÓRICO PROPUESTO</w:t>
       </w:r>
-      <w:bookmarkEnd w:id="62"/>
+      <w:bookmarkEnd w:id="64"/>
     </w:p>
     <w:p>
       <w:pPr>
@@ -9870,7 +10286,7 @@
           <w:lang w:val="es-ES_tradnl" w:eastAsia="es-CO"/>
         </w:rPr>
       </w:pPr>
-      <w:bookmarkStart w:id="63" w:name="_Toc179881249"/>
+      <w:bookmarkStart w:id="65" w:name="_Toc188218100"/>
       <w:r>
         <w:rPr>
           <w:lang w:val="es-ES_tradnl" w:eastAsia="es-CO"/>
@@ -9878,7 +10294,7 @@
         <w:lastRenderedPageBreak/>
         <w:t>PROGRAMACIÓN SEMAFÓRICA PROPUESTA</w:t>
       </w:r>
-      <w:bookmarkEnd w:id="63"/>
+      <w:bookmarkEnd w:id="65"/>
     </w:p>
     <w:p>
       <w:pPr>
@@ -9916,14 +10332,14 @@
           <w:lang w:val="es-ES_tradnl"/>
         </w:rPr>
       </w:pPr>
-      <w:bookmarkStart w:id="64" w:name="_Toc179881250"/>
+      <w:bookmarkStart w:id="66" w:name="_Toc188218101"/>
       <w:r>
         <w:rPr>
           <w:lang w:val="es-ES_tradnl"/>
         </w:rPr>
         <w:t>RESULTADOS</w:t>
       </w:r>
-      <w:bookmarkEnd w:id="64"/>
+      <w:bookmarkEnd w:id="66"/>
     </w:p>
     <w:p>
       <w:pPr>
@@ -9936,7 +10352,7 @@
           <w:lang w:val="es-ES_tradnl"/>
         </w:rPr>
       </w:pPr>
-      <w:bookmarkStart w:id="65" w:name="_Toc179881251"/>
+      <w:bookmarkStart w:id="67" w:name="_Toc188218102"/>
       <w:r>
         <w:rPr>
           <w:lang w:val="es-ES_tradnl"/>
@@ -9949,7 +10365,7 @@
         </w:rPr>
         <w:t xml:space="preserve"> DEL MODELO</w:t>
       </w:r>
-      <w:bookmarkEnd w:id="65"/>
+      <w:bookmarkEnd w:id="67"/>
     </w:p>
     <w:p>
       <w:r>
@@ -9967,7 +10383,7 @@
         <w:pStyle w:val="Descripcin"/>
         <w:keepNext/>
       </w:pPr>
-      <w:bookmarkStart w:id="66" w:name="_Toc179881275"/>
+      <w:bookmarkStart w:id="68" w:name="_Toc188218126"/>
       <w:r>
         <w:t xml:space="preserve">Tabla N° </w:t>
       </w:r>
@@ -9989,7 +10405,7 @@
       <w:r>
         <w:t>: Niveles de Servicio para intersecciones semaforizadas y no semaforizadas</w:t>
       </w:r>
-      <w:bookmarkEnd w:id="66"/>
+      <w:bookmarkEnd w:id="68"/>
     </w:p>
     <w:tbl>
       <w:tblPr>
@@ -10761,7 +11177,7 @@
           <w:lang w:val="es-ES_tradnl"/>
         </w:rPr>
       </w:pPr>
-      <w:bookmarkStart w:id="67" w:name="_Toc179881252"/>
+      <w:bookmarkStart w:id="69" w:name="_Toc188218103"/>
       <w:r>
         <w:rPr>
           <w:lang w:val="es-ES_tradnl"/>
@@ -10774,7 +11190,7 @@
         </w:rPr>
         <w:t>POR INTERSECCIÓN DÍA TÍPICO</w:t>
       </w:r>
-      <w:bookmarkEnd w:id="67"/>
+      <w:bookmarkEnd w:id="69"/>
     </w:p>
     <w:p>
       <w:r>
@@ -11024,14 +11440,14 @@
           <w:lang w:val="es-ES_tradnl"/>
         </w:rPr>
       </w:pPr>
-      <w:bookmarkStart w:id="68" w:name="_Toc179881253"/>
+      <w:bookmarkStart w:id="70" w:name="_Toc188218104"/>
       <w:r>
         <w:rPr>
           <w:lang w:val="es-ES_tradnl"/>
         </w:rPr>
         <w:t>RENDIMIENTO DE VEHICULOS EN LA RED DÍA TÍPICO</w:t>
       </w:r>
-      <w:bookmarkEnd w:id="68"/>
+      <w:bookmarkEnd w:id="70"/>
     </w:p>
     <w:p>
       <w:r>
@@ -11238,14 +11654,14 @@
           <w:lang w:val="es-ES_tradnl"/>
         </w:rPr>
       </w:pPr>
-      <w:bookmarkStart w:id="69" w:name="_Toc179881254"/>
+      <w:bookmarkStart w:id="71" w:name="_Toc188218105"/>
       <w:r>
         <w:rPr>
           <w:lang w:val="es-ES_tradnl"/>
         </w:rPr>
         <w:t>RESULTADOS POR INTERSECCIÓN DÍA ATÍPICO</w:t>
       </w:r>
-      <w:bookmarkEnd w:id="69"/>
+      <w:bookmarkEnd w:id="71"/>
     </w:p>
     <w:p>
       <w:r>
@@ -11566,14 +11982,14 @@
           <w:lang w:val="es-ES_tradnl"/>
         </w:rPr>
       </w:pPr>
-      <w:bookmarkStart w:id="70" w:name="_Toc179881255"/>
+      <w:bookmarkStart w:id="72" w:name="_Toc188218106"/>
       <w:r>
         <w:rPr>
           <w:lang w:val="es-ES_tradnl"/>
         </w:rPr>
         <w:t>RENDIMIENTO DE VEHICULOS EN LA RED DÍA ATÍPICO</w:t>
       </w:r>
-      <w:bookmarkEnd w:id="70"/>
+      <w:bookmarkEnd w:id="72"/>
     </w:p>
     <w:p>
       <w:r>
@@ -11792,14 +12208,14 @@
           <w:lang w:val="es-ES_tradnl"/>
         </w:rPr>
       </w:pPr>
-      <w:bookmarkStart w:id="71" w:name="_Toc179881256"/>
+      <w:bookmarkStart w:id="73" w:name="_Toc188218107"/>
       <w:r>
         <w:rPr>
           <w:lang w:val="es-ES_tradnl"/>
         </w:rPr>
         <w:t>RESULTADOS DEL DÍA TÍPICO PEATONAL</w:t>
       </w:r>
-      <w:bookmarkEnd w:id="71"/>
+      <w:bookmarkEnd w:id="73"/>
     </w:p>
     <w:p>
       <w:r>
@@ -12025,14 +12441,14 @@
           <w:lang w:val="es-ES_tradnl"/>
         </w:rPr>
       </w:pPr>
-      <w:bookmarkStart w:id="72" w:name="_Toc179881257"/>
+      <w:bookmarkStart w:id="74" w:name="_Toc188218108"/>
       <w:r>
         <w:rPr>
           <w:lang w:val="es-ES_tradnl"/>
         </w:rPr>
         <w:t>RESULTADOS DEL DÍA ATÍPICO PEATONAL</w:t>
       </w:r>
-      <w:bookmarkEnd w:id="72"/>
+      <w:bookmarkEnd w:id="74"/>
     </w:p>
     <w:p>
       <w:r>
@@ -12266,14 +12682,14 @@
           <w:lang w:val="es-ES_tradnl"/>
         </w:rPr>
       </w:pPr>
-      <w:bookmarkStart w:id="73" w:name="_Toc179881258"/>
+      <w:bookmarkStart w:id="75" w:name="_Toc188218109"/>
       <w:r>
         <w:rPr>
           <w:lang w:val="es-ES_tradnl"/>
         </w:rPr>
         <w:t>RESUMEN DE RESULTADOS</w:t>
       </w:r>
-      <w:bookmarkEnd w:id="73"/>
+      <w:bookmarkEnd w:id="75"/>
     </w:p>
     <w:p>
       <w:r>
@@ -12307,8 +12723,27 @@
         <w:keepNext/>
         <w:ind w:right="49"/>
       </w:pPr>
-      <w:r>
-        <w:t>Tabla N° 69: Resumen de resultados</w:t>
+      <w:bookmarkStart w:id="76" w:name="_Toc188218127"/>
+      <w:r>
+        <w:t xml:space="preserve">Tabla N° </w:t>
+      </w:r>
+      <w:r>
+        <w:fldChar w:fldCharType="begin"/>
+      </w:r>
+      <w:r>
+        <w:instrText xml:space="preserve"> SEQ Tabla_N° \* ARABIC </w:instrText>
+      </w:r>
+      <w:r>
+        <w:fldChar w:fldCharType="separate"/>
+      </w:r>
+      <w:r>
+        <w:t>10</w:t>
+      </w:r>
+      <w:r>
+        <w:fldChar w:fldCharType="end"/>
+      </w:r>
+      <w:r>
+        <w:t>: Resumen de resultados</w:t>
       </w:r>
       <w:r>
         <w:t xml:space="preserve"> vehiculares</w:t>
@@ -12316,6 +12751,7 @@
       <w:r>
         <w:t xml:space="preserve"> de la Sub-Área {{numsubarea}}</w:t>
       </w:r>
+      <w:bookmarkEnd w:id="76"/>
     </w:p>
     <w:p>
       <w:pPr>
@@ -12365,7 +12801,7 @@
           <w:u w:val="single"/>
         </w:rPr>
       </w:pPr>
-      <w:bookmarkStart w:id="74" w:name="_Toc179881276"/>
+      <w:bookmarkStart w:id="77" w:name="_Toc188218128"/>
       <w:r>
         <w:t xml:space="preserve">Tabla N° </w:t>
       </w:r>
@@ -12379,7 +12815,7 @@
         <w:fldChar w:fldCharType="separate"/>
       </w:r>
       <w:r>
-        <w:t>66</w:t>
+        <w:t>11</w:t>
       </w:r>
       <w:r>
         <w:fldChar w:fldCharType="end"/>
@@ -12393,7 +12829,7 @@
       <w:r>
         <w:t>peatonal de la Sub-Área {{numsubarea}}</w:t>
       </w:r>
-      <w:bookmarkEnd w:id="74"/>
+      <w:bookmarkEnd w:id="77"/>
     </w:p>
     <w:p>
       <w:pPr>
@@ -12426,14 +12862,14 @@
           <w:lang w:val="es-ES_tradnl"/>
         </w:rPr>
       </w:pPr>
-      <w:bookmarkStart w:id="75" w:name="_Toc179881259"/>
+      <w:bookmarkStart w:id="78" w:name="_Toc188218110"/>
       <w:r>
         <w:rPr>
           <w:lang w:val="es-ES_tradnl"/>
         </w:rPr>
         <w:t>MAPAS TEMÁTICOS</w:t>
       </w:r>
-      <w:bookmarkEnd w:id="75"/>
+      <w:bookmarkEnd w:id="78"/>
     </w:p>
     <w:p>
       <w:pPr>
@@ -12462,7 +12898,7 @@
           <w:lang w:val="es-ES_tradnl"/>
         </w:rPr>
       </w:pPr>
-      <w:bookmarkStart w:id="76" w:name="_Toc179881260"/>
+      <w:bookmarkStart w:id="79" w:name="_Toc188218111"/>
       <w:r>
         <w:rPr>
           <w:lang w:val="es-ES_tradnl"/>
@@ -12470,7 +12906,7 @@
         <w:lastRenderedPageBreak/>
         <w:t>SITUACIÓN ACTUAL</w:t>
       </w:r>
-      <w:bookmarkEnd w:id="76"/>
+      <w:bookmarkEnd w:id="79"/>
     </w:p>
     <w:p>
       <w:pPr>
@@ -12479,14 +12915,14 @@
           <w:lang w:val="es-ES_tradnl"/>
         </w:rPr>
       </w:pPr>
-      <w:bookmarkStart w:id="77" w:name="_Toc179881261"/>
+      <w:bookmarkStart w:id="80" w:name="_Toc188218112"/>
       <w:r>
         <w:rPr>
           <w:lang w:val="es-ES_tradnl"/>
         </w:rPr>
         <w:t>VELOCIDAD</w:t>
       </w:r>
-      <w:bookmarkEnd w:id="77"/>
+      <w:bookmarkEnd w:id="80"/>
     </w:p>
     <w:p>
       <w:pPr>
@@ -12525,16 +12961,41 @@
         <w:keepNext/>
         <w:ind w:right="49"/>
       </w:pPr>
+      <w:bookmarkStart w:id="81" w:name="_Toc188218133"/>
       <w:r>
         <w:rPr>
           <w:highlight w:val="cyan"/>
         </w:rPr>
-        <w:t xml:space="preserve">Imagen N° 54: Velocidades en Hora Punta </w:t>
+        <w:t>Imagen N°</w:t>
+      </w:r>
+      <w:r>
+        <w:t xml:space="preserve"> </w:t>
+      </w:r>
+      <w:r>
+        <w:fldChar w:fldCharType="begin"/>
+      </w:r>
+      <w:r>
+        <w:instrText xml:space="preserve"> SEQ Imagen_N° \* ARABIC </w:instrText>
+      </w:r>
+      <w:r>
+        <w:fldChar w:fldCharType="separate"/>
+      </w:r>
+      <w:r>
+        <w:t>5</w:t>
+      </w:r>
+      <w:r>
+        <w:fldChar w:fldCharType="end"/>
       </w:r>
       <w:r>
         <w:rPr>
           <w:highlight w:val="cyan"/>
         </w:rPr>
+        <w:t xml:space="preserve">: Velocidades en Hora Punta </w:t>
+      </w:r>
+      <w:r>
+        <w:rPr>
+          <w:highlight w:val="cyan"/>
+        </w:rPr>
         <w:t>{{maxturno}}</w:t>
       </w:r>
       <w:r>
@@ -12555,6 +13016,7 @@
         </w:rPr>
         <w:t xml:space="preserve"> – Situación Actual</w:t>
       </w:r>
+      <w:bookmarkEnd w:id="81"/>
     </w:p>
     <w:p>
       <w:pPr>
@@ -12588,14 +13050,14 @@
           <w:lang w:val="es-ES_tradnl"/>
         </w:rPr>
       </w:pPr>
-      <w:bookmarkStart w:id="78" w:name="_Toc179881262"/>
+      <w:bookmarkStart w:id="82" w:name="_Toc188218113"/>
       <w:r>
         <w:rPr>
           <w:lang w:val="es-ES_tradnl"/>
         </w:rPr>
         <w:t>DENSIDAD</w:t>
       </w:r>
-      <w:bookmarkEnd w:id="78"/>
+      <w:bookmarkEnd w:id="82"/>
     </w:p>
     <w:p>
       <w:r>
@@ -12620,16 +13082,41 @@
         <w:keepNext/>
         <w:ind w:right="49"/>
       </w:pPr>
+      <w:bookmarkStart w:id="83" w:name="_Toc188218134"/>
       <w:r>
         <w:rPr>
           <w:highlight w:val="cyan"/>
         </w:rPr>
-        <w:t xml:space="preserve">Imagen N° 54: Densidades en Hora Punta </w:t>
+        <w:t xml:space="preserve">Imagen N° </w:t>
+      </w:r>
+      <w:r>
+        <w:t xml:space="preserve"> </w:t>
+      </w:r>
+      <w:r>
+        <w:fldChar w:fldCharType="begin"/>
+      </w:r>
+      <w:r>
+        <w:instrText xml:space="preserve"> SEQ Imagen_N° \* ARABIC </w:instrText>
+      </w:r>
+      <w:r>
+        <w:fldChar w:fldCharType="separate"/>
+      </w:r>
+      <w:r>
+        <w:t>6</w:t>
+      </w:r>
+      <w:r>
+        <w:fldChar w:fldCharType="end"/>
       </w:r>
       <w:r>
         <w:rPr>
           <w:highlight w:val="cyan"/>
         </w:rPr>
+        <w:t xml:space="preserve">: Densidades en Hora Punta </w:t>
+      </w:r>
+      <w:r>
+        <w:rPr>
+          <w:highlight w:val="cyan"/>
+        </w:rPr>
         <w:t>{{maxturno}}</w:t>
       </w:r>
       <w:r>
@@ -12650,6 +13137,7 @@
         </w:rPr>
         <w:t xml:space="preserve"> – Situación Actual</w:t>
       </w:r>
+      <w:bookmarkEnd w:id="83"/>
     </w:p>
     <w:p>
       <w:pPr>
@@ -12691,14 +13179,14 @@
           <w:lang w:val="es-ES_tradnl"/>
         </w:rPr>
       </w:pPr>
-      <w:bookmarkStart w:id="79" w:name="_Toc179881263"/>
+      <w:bookmarkStart w:id="84" w:name="_Toc188218114"/>
       <w:r>
         <w:rPr>
           <w:lang w:val="es-ES_tradnl"/>
         </w:rPr>
         <w:t>SITUACIÓN PROPUESTA BASE</w:t>
       </w:r>
-      <w:bookmarkEnd w:id="79"/>
+      <w:bookmarkEnd w:id="84"/>
     </w:p>
     <w:p>
       <w:pPr>
@@ -12707,14 +13195,14 @@
           <w:lang w:val="es-ES_tradnl"/>
         </w:rPr>
       </w:pPr>
-      <w:bookmarkStart w:id="80" w:name="_Toc179881264"/>
+      <w:bookmarkStart w:id="85" w:name="_Toc188218115"/>
       <w:r>
         <w:rPr>
           <w:lang w:val="es-ES_tradnl"/>
         </w:rPr>
         <w:t>VELOCIDAD</w:t>
       </w:r>
-      <w:bookmarkEnd w:id="80"/>
+      <w:bookmarkEnd w:id="85"/>
     </w:p>
     <w:p>
       <w:r>
@@ -12733,16 +13221,41 @@
         <w:keepNext/>
         <w:ind w:right="49"/>
       </w:pPr>
+      <w:bookmarkStart w:id="86" w:name="_Toc188218135"/>
       <w:r>
         <w:rPr>
           <w:highlight w:val="cyan"/>
         </w:rPr>
-        <w:t xml:space="preserve">Imagen N° 54: Velocidades en Hora Punta </w:t>
+        <w:t xml:space="preserve">Imagen N° </w:t>
+      </w:r>
+      <w:r>
+        <w:t xml:space="preserve"> </w:t>
+      </w:r>
+      <w:r>
+        <w:fldChar w:fldCharType="begin"/>
+      </w:r>
+      <w:r>
+        <w:instrText xml:space="preserve"> SEQ Imagen_N° \* ARABIC </w:instrText>
+      </w:r>
+      <w:r>
+        <w:fldChar w:fldCharType="separate"/>
+      </w:r>
+      <w:r>
+        <w:t>7</w:t>
+      </w:r>
+      <w:r>
+        <w:fldChar w:fldCharType="end"/>
       </w:r>
       <w:r>
         <w:rPr>
           <w:highlight w:val="cyan"/>
         </w:rPr>
+        <w:t xml:space="preserve">: Velocidades en Hora Punta </w:t>
+      </w:r>
+      <w:r>
+        <w:rPr>
+          <w:highlight w:val="cyan"/>
+        </w:rPr>
         <w:t xml:space="preserve">{{maxturno}} </w:t>
       </w:r>
       <w:r>
@@ -12769,6 +13282,7 @@
         </w:rPr>
         <w:t>Propuesta Base</w:t>
       </w:r>
+      <w:bookmarkEnd w:id="86"/>
     </w:p>
     <w:p>
       <w:pPr>
@@ -12808,14 +13322,14 @@
           <w:lang w:val="es-ES_tradnl"/>
         </w:rPr>
       </w:pPr>
-      <w:bookmarkStart w:id="81" w:name="_Toc179881265"/>
+      <w:bookmarkStart w:id="87" w:name="_Toc188218116"/>
       <w:r>
         <w:rPr>
           <w:lang w:val="es-ES_tradnl"/>
         </w:rPr>
         <w:t>DENSIDAD</w:t>
       </w:r>
-      <w:bookmarkEnd w:id="81"/>
+      <w:bookmarkEnd w:id="87"/>
     </w:p>
     <w:p>
       <w:r>
@@ -12834,16 +13348,41 @@
         <w:keepNext/>
         <w:ind w:right="49"/>
       </w:pPr>
+      <w:bookmarkStart w:id="88" w:name="_Toc188218136"/>
       <w:r>
         <w:rPr>
           <w:highlight w:val="cyan"/>
         </w:rPr>
-        <w:t xml:space="preserve">Imagen N° 54: Densidades en Hora Punta </w:t>
+        <w:t xml:space="preserve">Imagen N° </w:t>
+      </w:r>
+      <w:r>
+        <w:t xml:space="preserve"> </w:t>
+      </w:r>
+      <w:r>
+        <w:fldChar w:fldCharType="begin"/>
+      </w:r>
+      <w:r>
+        <w:instrText xml:space="preserve"> SEQ Imagen_N° \* ARABIC </w:instrText>
+      </w:r>
+      <w:r>
+        <w:fldChar w:fldCharType="separate"/>
+      </w:r>
+      <w:r>
+        <w:t>8</w:t>
+      </w:r>
+      <w:r>
+        <w:fldChar w:fldCharType="end"/>
       </w:r>
       <w:r>
         <w:rPr>
           <w:highlight w:val="cyan"/>
         </w:rPr>
+        <w:t xml:space="preserve">: Densidades en Hora Punta </w:t>
+      </w:r>
+      <w:r>
+        <w:rPr>
+          <w:highlight w:val="cyan"/>
+        </w:rPr>
         <w:t>{{maxturno}}</w:t>
       </w:r>
       <w:r>
@@ -12870,6 +13409,7 @@
         </w:rPr>
         <w:t>Propuesta Base</w:t>
       </w:r>
+      <w:bookmarkEnd w:id="88"/>
     </w:p>
     <w:p>
       <w:pPr>
@@ -12903,14 +13443,14 @@
           <w:lang w:val="es-ES_tradnl"/>
         </w:rPr>
       </w:pPr>
-      <w:bookmarkStart w:id="82" w:name="_Toc179881266"/>
+      <w:bookmarkStart w:id="89" w:name="_Toc188218117"/>
       <w:r>
         <w:rPr>
           <w:lang w:val="es-ES_tradnl"/>
         </w:rPr>
         <w:t>CONCLUSIONES</w:t>
       </w:r>
-      <w:bookmarkEnd w:id="82"/>
+      <w:bookmarkEnd w:id="89"/>
     </w:p>
     <w:p>
       <w:pPr>
@@ -13086,7 +13626,7 @@
 </file>
 
 <file path=word/endnotes.xml><?xml version="1.0" encoding="utf-8"?>
-<w:endnotes xmlns:wpc="http://schemas.microsoft.com/office/word/2010/wordprocessingCanvas" xmlns:cx="http://schemas.microsoft.com/office/drawing/2014/chartex" xmlns:cx1="http://schemas.microsoft.com/office/drawing/2015/9/8/chartex" xmlns:cx2="http://schemas.microsoft.com/office/drawing/2015/10/21/chartex" xmlns:cx3="http://schemas.microsoft.com/office/drawing/2016/5/9/chartex" xmlns:cx4="http://schemas.microsoft.com/office/drawing/2016/5/10/chartex" xmlns:cx5="http://schemas.microsoft.com/office/drawing/2016/5/11/chartex" xmlns:cx6="http://schemas.microsoft.com/office/drawing/2016/5/12/chartex" xmlns:cx7="http://schemas.microsoft.com/office/drawing/2016/5/13/chartex" xmlns:cx8="http://schemas.microsoft.com/office/drawing/2016/5/14/chartex" xmlns:mc="http://schemas.openxmlformats.org/markup-compatibility/2006" xmlns:aink="http://schemas.microsoft.com/office/drawing/2016/ink" xmlns:am3d="http://schemas.microsoft.com/office/drawing/2017/model3d" xmlns:o="urn:schemas-microsoft-com:office:office" xmlns:oel="http://schemas.microsoft.com/office/2019/extlst" xmlns:r="http://schemas.openxmlformats.org/officeDocument/2006/relationships" xmlns:m="http://schemas.openxmlformats.org/officeDocument/2006/math" xmlns:v="urn:schemas-microsoft-com:vml" xmlns:wp14="http://schemas.microsoft.com/office/word/2010/wordprocessingDrawing" xmlns:wp="http://schemas.openxmlformats.org/drawingml/2006/wordprocessingDrawing" xmlns:w10="urn:schemas-microsoft-com:office:word" xmlns:w="http://schemas.openxmlformats.org/wordprocessingml/2006/main" xmlns:w14="http://schemas.microsoft.com/office/word/2010/wordml" xmlns:w15="http://schemas.microsoft.com/office/word/2012/wordml" xmlns:w16cex="http://schemas.microsoft.com/office/word/2018/wordml/cex" xmlns:w16cid="http://schemas.microsoft.com/office/word/2016/wordml/cid" xmlns:w16="http://schemas.microsoft.com/office/word/2018/wordml" xmlns:w16du="http://schemas.microsoft.com/office/word/2023/wordml/word16du" xmlns:w16sdtdh="http://schemas.microsoft.com/office/word/2020/wordml/sdtdatahash" xmlns:w16se="http://schemas.microsoft.com/office/word/2015/wordml/symex" xmlns:wpg="http://schemas.microsoft.com/office/word/2010/wordprocessingGroup" xmlns:wpi="http://schemas.microsoft.com/office/word/2010/wordprocessingInk" xmlns:wne="http://schemas.microsoft.com/office/word/2006/wordml" xmlns:wps="http://schemas.microsoft.com/office/word/2010/wordprocessingShape" mc:Ignorable="w14 w15 w16se w16cid w16 w16cex w16sdtdh w16du wp14">
+<w:endnotes xmlns:wpc="http://schemas.microsoft.com/office/word/2010/wordprocessingCanvas" xmlns:cx="http://schemas.microsoft.com/office/drawing/2014/chartex" xmlns:cx1="http://schemas.microsoft.com/office/drawing/2015/9/8/chartex" xmlns:cx2="http://schemas.microsoft.com/office/drawing/2015/10/21/chartex" xmlns:cx3="http://schemas.microsoft.com/office/drawing/2016/5/9/chartex" xmlns:cx4="http://schemas.microsoft.com/office/drawing/2016/5/10/chartex" xmlns:cx5="http://schemas.microsoft.com/office/drawing/2016/5/11/chartex" xmlns:cx6="http://schemas.microsoft.com/office/drawing/2016/5/12/chartex" xmlns:cx7="http://schemas.microsoft.com/office/drawing/2016/5/13/chartex" xmlns:cx8="http://schemas.microsoft.com/office/drawing/2016/5/14/chartex" xmlns:mc="http://schemas.openxmlformats.org/markup-compatibility/2006" xmlns:aink="http://schemas.microsoft.com/office/drawing/2016/ink" xmlns:am3d="http://schemas.microsoft.com/office/drawing/2017/model3d" xmlns:o="urn:schemas-microsoft-com:office:office" xmlns:oel="http://schemas.microsoft.com/office/2019/extlst" xmlns:r="http://schemas.openxmlformats.org/officeDocument/2006/relationships" xmlns:m="http://schemas.openxmlformats.org/officeDocument/2006/math" xmlns:v="urn:schemas-microsoft-com:vml" xmlns:wp14="http://schemas.microsoft.com/office/word/2010/wordprocessingDrawing" xmlns:wp="http://schemas.openxmlformats.org/drawingml/2006/wordprocessingDrawing" xmlns:w10="urn:schemas-microsoft-com:office:word" xmlns:w="http://schemas.openxmlformats.org/wordprocessingml/2006/main" xmlns:w14="http://schemas.microsoft.com/office/word/2010/wordml" xmlns:w15="http://schemas.microsoft.com/office/word/2012/wordml" xmlns:w16cex="http://schemas.microsoft.com/office/word/2018/wordml/cex" xmlns:w16cid="http://schemas.microsoft.com/office/word/2016/wordml/cid" xmlns:w16="http://schemas.microsoft.com/office/word/2018/wordml" xmlns:w16du="http://schemas.microsoft.com/office/word/2023/wordml/word16du" xmlns:w16sdtdh="http://schemas.microsoft.com/office/word/2020/wordml/sdtdatahash" xmlns:w16sdtfl="http://schemas.microsoft.com/office/word/2024/wordml/sdtformatlock" xmlns:w16se="http://schemas.microsoft.com/office/word/2015/wordml/symex" xmlns:wpg="http://schemas.microsoft.com/office/word/2010/wordprocessingGroup" xmlns:wpi="http://schemas.microsoft.com/office/word/2010/wordprocessingInk" xmlns:wne="http://schemas.microsoft.com/office/word/2006/wordml" xmlns:wps="http://schemas.microsoft.com/office/word/2010/wordprocessingShape" mc:Ignorable="w14 w15 w16se w16cid w16 w16cex w16sdtdh w16sdtfl w16du wp14">
   <w:endnote w:type="separator" w:id="-1">
     <w:p>
       <w:r>
@@ -13108,7 +13648,7 @@
 </file>
 
 <file path=word/footer1.xml><?xml version="1.0" encoding="utf-8"?>
-<w:ftr xmlns:wpc="http://schemas.microsoft.com/office/word/2010/wordprocessingCanvas" xmlns:cx="http://schemas.microsoft.com/office/drawing/2014/chartex" xmlns:cx1="http://schemas.microsoft.com/office/drawing/2015/9/8/chartex" xmlns:cx2="http://schemas.microsoft.com/office/drawing/2015/10/21/chartex" xmlns:cx3="http://schemas.microsoft.com/office/drawing/2016/5/9/chartex" xmlns:cx4="http://schemas.microsoft.com/office/drawing/2016/5/10/chartex" xmlns:cx5="http://schemas.microsoft.com/office/drawing/2016/5/11/chartex" xmlns:cx6="http://schemas.microsoft.com/office/drawing/2016/5/12/chartex" xmlns:cx7="http://schemas.microsoft.com/office/drawing/2016/5/13/chartex" xmlns:cx8="http://schemas.microsoft.com/office/drawing/2016/5/14/chartex" xmlns:mc="http://schemas.openxmlformats.org/markup-compatibility/2006" xmlns:aink="http://schemas.microsoft.com/office/drawing/2016/ink" xmlns:am3d="http://schemas.microsoft.com/office/drawing/2017/model3d" xmlns:o="urn:schemas-microsoft-com:office:office" xmlns:oel="http://schemas.microsoft.com/office/2019/extlst" xmlns:r="http://schemas.openxmlformats.org/officeDocument/2006/relationships" xmlns:m="http://schemas.openxmlformats.org/officeDocument/2006/math" xmlns:v="urn:schemas-microsoft-com:vml" xmlns:wp14="http://schemas.microsoft.com/office/word/2010/wordprocessingDrawing" xmlns:wp="http://schemas.openxmlformats.org/drawingml/2006/wordprocessingDrawing" xmlns:w10="urn:schemas-microsoft-com:office:word" xmlns:w="http://schemas.openxmlformats.org/wordprocessingml/2006/main" xmlns:w14="http://schemas.microsoft.com/office/word/2010/wordml" xmlns:w15="http://schemas.microsoft.com/office/word/2012/wordml" xmlns:w16cex="http://schemas.microsoft.com/office/word/2018/wordml/cex" xmlns:w16cid="http://schemas.microsoft.com/office/word/2016/wordml/cid" xmlns:w16="http://schemas.microsoft.com/office/word/2018/wordml" xmlns:w16du="http://schemas.microsoft.com/office/word/2023/wordml/word16du" xmlns:w16sdtdh="http://schemas.microsoft.com/office/word/2020/wordml/sdtdatahash" xmlns:w16se="http://schemas.microsoft.com/office/word/2015/wordml/symex" xmlns:wpg="http://schemas.microsoft.com/office/word/2010/wordprocessingGroup" xmlns:wpi="http://schemas.microsoft.com/office/word/2010/wordprocessingInk" xmlns:wne="http://schemas.microsoft.com/office/word/2006/wordml" xmlns:wps="http://schemas.microsoft.com/office/word/2010/wordprocessingShape" mc:Ignorable="w14 w15 w16se w16cid w16 w16cex w16sdtdh w16du wp14">
+<w:ftr xmlns:wpc="http://schemas.microsoft.com/office/word/2010/wordprocessingCanvas" xmlns:cx="http://schemas.microsoft.com/office/drawing/2014/chartex" xmlns:cx1="http://schemas.microsoft.com/office/drawing/2015/9/8/chartex" xmlns:cx2="http://schemas.microsoft.com/office/drawing/2015/10/21/chartex" xmlns:cx3="http://schemas.microsoft.com/office/drawing/2016/5/9/chartex" xmlns:cx4="http://schemas.microsoft.com/office/drawing/2016/5/10/chartex" xmlns:cx5="http://schemas.microsoft.com/office/drawing/2016/5/11/chartex" xmlns:cx6="http://schemas.microsoft.com/office/drawing/2016/5/12/chartex" xmlns:cx7="http://schemas.microsoft.com/office/drawing/2016/5/13/chartex" xmlns:cx8="http://schemas.microsoft.com/office/drawing/2016/5/14/chartex" xmlns:mc="http://schemas.openxmlformats.org/markup-compatibility/2006" xmlns:aink="http://schemas.microsoft.com/office/drawing/2016/ink" xmlns:am3d="http://schemas.microsoft.com/office/drawing/2017/model3d" xmlns:o="urn:schemas-microsoft-com:office:office" xmlns:oel="http://schemas.microsoft.com/office/2019/extlst" xmlns:r="http://schemas.openxmlformats.org/officeDocument/2006/relationships" xmlns:m="http://schemas.openxmlformats.org/officeDocument/2006/math" xmlns:v="urn:schemas-microsoft-com:vml" xmlns:wp14="http://schemas.microsoft.com/office/word/2010/wordprocessingDrawing" xmlns:wp="http://schemas.openxmlformats.org/drawingml/2006/wordprocessingDrawing" xmlns:w10="urn:schemas-microsoft-com:office:word" xmlns:w="http://schemas.openxmlformats.org/wordprocessingml/2006/main" xmlns:w14="http://schemas.microsoft.com/office/word/2010/wordml" xmlns:w15="http://schemas.microsoft.com/office/word/2012/wordml" xmlns:w16cex="http://schemas.microsoft.com/office/word/2018/wordml/cex" xmlns:w16cid="http://schemas.microsoft.com/office/word/2016/wordml/cid" xmlns:w16="http://schemas.microsoft.com/office/word/2018/wordml" xmlns:w16du="http://schemas.microsoft.com/office/word/2023/wordml/word16du" xmlns:w16sdtdh="http://schemas.microsoft.com/office/word/2020/wordml/sdtdatahash" xmlns:w16sdtfl="http://schemas.microsoft.com/office/word/2024/wordml/sdtformatlock" xmlns:w16se="http://schemas.microsoft.com/office/word/2015/wordml/symex" xmlns:wpg="http://schemas.microsoft.com/office/word/2010/wordprocessingGroup" xmlns:wpi="http://schemas.microsoft.com/office/word/2010/wordprocessingInk" xmlns:wne="http://schemas.microsoft.com/office/word/2006/wordml" xmlns:wps="http://schemas.microsoft.com/office/word/2010/wordprocessingShape" mc:Ignorable="w14 w15 w16se w16cid w16 w16cex w16sdtdh w16sdtfl w16du wp14">
   <w:p>
     <w:pPr>
       <w:pStyle w:val="Piedepgina"/>
@@ -13287,7 +13827,7 @@
 </file>
 
 <file path=word/footer2.xml><?xml version="1.0" encoding="utf-8"?>
-<w:ftr xmlns:wpc="http://schemas.microsoft.com/office/word/2010/wordprocessingCanvas" xmlns:cx="http://schemas.microsoft.com/office/drawing/2014/chartex" xmlns:cx1="http://schemas.microsoft.com/office/drawing/2015/9/8/chartex" xmlns:cx2="http://schemas.microsoft.com/office/drawing/2015/10/21/chartex" xmlns:cx3="http://schemas.microsoft.com/office/drawing/2016/5/9/chartex" xmlns:cx4="http://schemas.microsoft.com/office/drawing/2016/5/10/chartex" xmlns:cx5="http://schemas.microsoft.com/office/drawing/2016/5/11/chartex" xmlns:cx6="http://schemas.microsoft.com/office/drawing/2016/5/12/chartex" xmlns:cx7="http://schemas.microsoft.com/office/drawing/2016/5/13/chartex" xmlns:cx8="http://schemas.microsoft.com/office/drawing/2016/5/14/chartex" xmlns:mc="http://schemas.openxmlformats.org/markup-compatibility/2006" xmlns:aink="http://schemas.microsoft.com/office/drawing/2016/ink" xmlns:am3d="http://schemas.microsoft.com/office/drawing/2017/model3d" xmlns:o="urn:schemas-microsoft-com:office:office" xmlns:oel="http://schemas.microsoft.com/office/2019/extlst" xmlns:r="http://schemas.openxmlformats.org/officeDocument/2006/relationships" xmlns:m="http://schemas.openxmlformats.org/officeDocument/2006/math" xmlns:v="urn:schemas-microsoft-com:vml" xmlns:wp14="http://schemas.microsoft.com/office/word/2010/wordprocessingDrawing" xmlns:wp="http://schemas.openxmlformats.org/drawingml/2006/wordprocessingDrawing" xmlns:w10="urn:schemas-microsoft-com:office:word" xmlns:w="http://schemas.openxmlformats.org/wordprocessingml/2006/main" xmlns:w14="http://schemas.microsoft.com/office/word/2010/wordml" xmlns:w15="http://schemas.microsoft.com/office/word/2012/wordml" xmlns:w16cex="http://schemas.microsoft.com/office/word/2018/wordml/cex" xmlns:w16cid="http://schemas.microsoft.com/office/word/2016/wordml/cid" xmlns:w16="http://schemas.microsoft.com/office/word/2018/wordml" xmlns:w16du="http://schemas.microsoft.com/office/word/2023/wordml/word16du" xmlns:w16sdtdh="http://schemas.microsoft.com/office/word/2020/wordml/sdtdatahash" xmlns:w16se="http://schemas.microsoft.com/office/word/2015/wordml/symex" xmlns:wpg="http://schemas.microsoft.com/office/word/2010/wordprocessingGroup" xmlns:wpi="http://schemas.microsoft.com/office/word/2010/wordprocessingInk" xmlns:wne="http://schemas.microsoft.com/office/word/2006/wordml" xmlns:wps="http://schemas.microsoft.com/office/word/2010/wordprocessingShape" mc:Ignorable="w14 w15 w16se w16cid w16 w16cex w16sdtdh w16du wp14">
+<w:ftr xmlns:wpc="http://schemas.microsoft.com/office/word/2010/wordprocessingCanvas" xmlns:cx="http://schemas.microsoft.com/office/drawing/2014/chartex" xmlns:cx1="http://schemas.microsoft.com/office/drawing/2015/9/8/chartex" xmlns:cx2="http://schemas.microsoft.com/office/drawing/2015/10/21/chartex" xmlns:cx3="http://schemas.microsoft.com/office/drawing/2016/5/9/chartex" xmlns:cx4="http://schemas.microsoft.com/office/drawing/2016/5/10/chartex" xmlns:cx5="http://schemas.microsoft.com/office/drawing/2016/5/11/chartex" xmlns:cx6="http://schemas.microsoft.com/office/drawing/2016/5/12/chartex" xmlns:cx7="http://schemas.microsoft.com/office/drawing/2016/5/13/chartex" xmlns:cx8="http://schemas.microsoft.com/office/drawing/2016/5/14/chartex" xmlns:mc="http://schemas.openxmlformats.org/markup-compatibility/2006" xmlns:aink="http://schemas.microsoft.com/office/drawing/2016/ink" xmlns:am3d="http://schemas.microsoft.com/office/drawing/2017/model3d" xmlns:o="urn:schemas-microsoft-com:office:office" xmlns:oel="http://schemas.microsoft.com/office/2019/extlst" xmlns:r="http://schemas.openxmlformats.org/officeDocument/2006/relationships" xmlns:m="http://schemas.openxmlformats.org/officeDocument/2006/math" xmlns:v="urn:schemas-microsoft-com:vml" xmlns:wp14="http://schemas.microsoft.com/office/word/2010/wordprocessingDrawing" xmlns:wp="http://schemas.openxmlformats.org/drawingml/2006/wordprocessingDrawing" xmlns:w10="urn:schemas-microsoft-com:office:word" xmlns:w="http://schemas.openxmlformats.org/wordprocessingml/2006/main" xmlns:w14="http://schemas.microsoft.com/office/word/2010/wordml" xmlns:w15="http://schemas.microsoft.com/office/word/2012/wordml" xmlns:w16cex="http://schemas.microsoft.com/office/word/2018/wordml/cex" xmlns:w16cid="http://schemas.microsoft.com/office/word/2016/wordml/cid" xmlns:w16="http://schemas.microsoft.com/office/word/2018/wordml" xmlns:w16du="http://schemas.microsoft.com/office/word/2023/wordml/word16du" xmlns:w16sdtdh="http://schemas.microsoft.com/office/word/2020/wordml/sdtdatahash" xmlns:w16sdtfl="http://schemas.microsoft.com/office/word/2024/wordml/sdtformatlock" xmlns:w16se="http://schemas.microsoft.com/office/word/2015/wordml/symex" xmlns:wpg="http://schemas.microsoft.com/office/word/2010/wordprocessingGroup" xmlns:wpi="http://schemas.microsoft.com/office/word/2010/wordprocessingInk" xmlns:wne="http://schemas.microsoft.com/office/word/2006/wordml" xmlns:wps="http://schemas.microsoft.com/office/word/2010/wordprocessingShape" mc:Ignorable="w14 w15 w16se w16cid w16 w16cex w16sdtdh w16sdtfl w16du wp14">
   <w:p>
     <w:pPr>
       <w:pStyle w:val="Piedepgina"/>
@@ -13465,7 +14005,7 @@
 </file>
 
 <file path=word/footnotes.xml><?xml version="1.0" encoding="utf-8"?>
-<w:footnotes xmlns:wpc="http://schemas.microsoft.com/office/word/2010/wordprocessingCanvas" xmlns:cx="http://schemas.microsoft.com/office/drawing/2014/chartex" xmlns:cx1="http://schemas.microsoft.com/office/drawing/2015/9/8/chartex" xmlns:cx2="http://schemas.microsoft.com/office/drawing/2015/10/21/chartex" xmlns:cx3="http://schemas.microsoft.com/office/drawing/2016/5/9/chartex" xmlns:cx4="http://schemas.microsoft.com/office/drawing/2016/5/10/chartex" xmlns:cx5="http://schemas.microsoft.com/office/drawing/2016/5/11/chartex" xmlns:cx6="http://schemas.microsoft.com/office/drawing/2016/5/12/chartex" xmlns:cx7="http://schemas.microsoft.com/office/drawing/2016/5/13/chartex" xmlns:cx8="http://schemas.microsoft.com/office/drawing/2016/5/14/chartex" xmlns:mc="http://schemas.openxmlformats.org/markup-compatibility/2006" xmlns:aink="http://schemas.microsoft.com/office/drawing/2016/ink" xmlns:am3d="http://schemas.microsoft.com/office/drawing/2017/model3d" xmlns:o="urn:schemas-microsoft-com:office:office" xmlns:oel="http://schemas.microsoft.com/office/2019/extlst" xmlns:r="http://schemas.openxmlformats.org/officeDocument/2006/relationships" xmlns:m="http://schemas.openxmlformats.org/officeDocument/2006/math" xmlns:v="urn:schemas-microsoft-com:vml" xmlns:wp14="http://schemas.microsoft.com/office/word/2010/wordprocessingDrawing" xmlns:wp="http://schemas.openxmlformats.org/drawingml/2006/wordprocessingDrawing" xmlns:w10="urn:schemas-microsoft-com:office:word" xmlns:w="http://schemas.openxmlformats.org/wordprocessingml/2006/main" xmlns:w14="http://schemas.microsoft.com/office/word/2010/wordml" xmlns:w15="http://schemas.microsoft.com/office/word/2012/wordml" xmlns:w16cex="http://schemas.microsoft.com/office/word/2018/wordml/cex" xmlns:w16cid="http://schemas.microsoft.com/office/word/2016/wordml/cid" xmlns:w16="http://schemas.microsoft.com/office/word/2018/wordml" xmlns:w16du="http://schemas.microsoft.com/office/word/2023/wordml/word16du" xmlns:w16sdtdh="http://schemas.microsoft.com/office/word/2020/wordml/sdtdatahash" xmlns:w16se="http://schemas.microsoft.com/office/word/2015/wordml/symex" xmlns:wpg="http://schemas.microsoft.com/office/word/2010/wordprocessingGroup" xmlns:wpi="http://schemas.microsoft.com/office/word/2010/wordprocessingInk" xmlns:wne="http://schemas.microsoft.com/office/word/2006/wordml" xmlns:wps="http://schemas.microsoft.com/office/word/2010/wordprocessingShape" mc:Ignorable="w14 w15 w16se w16cid w16 w16cex w16sdtdh w16du wp14">
+<w:footnotes xmlns:wpc="http://schemas.microsoft.com/office/word/2010/wordprocessingCanvas" xmlns:cx="http://schemas.microsoft.com/office/drawing/2014/chartex" xmlns:cx1="http://schemas.microsoft.com/office/drawing/2015/9/8/chartex" xmlns:cx2="http://schemas.microsoft.com/office/drawing/2015/10/21/chartex" xmlns:cx3="http://schemas.microsoft.com/office/drawing/2016/5/9/chartex" xmlns:cx4="http://schemas.microsoft.com/office/drawing/2016/5/10/chartex" xmlns:cx5="http://schemas.microsoft.com/office/drawing/2016/5/11/chartex" xmlns:cx6="http://schemas.microsoft.com/office/drawing/2016/5/12/chartex" xmlns:cx7="http://schemas.microsoft.com/office/drawing/2016/5/13/chartex" xmlns:cx8="http://schemas.microsoft.com/office/drawing/2016/5/14/chartex" xmlns:mc="http://schemas.openxmlformats.org/markup-compatibility/2006" xmlns:aink="http://schemas.microsoft.com/office/drawing/2016/ink" xmlns:am3d="http://schemas.microsoft.com/office/drawing/2017/model3d" xmlns:o="urn:schemas-microsoft-com:office:office" xmlns:oel="http://schemas.microsoft.com/office/2019/extlst" xmlns:r="http://schemas.openxmlformats.org/officeDocument/2006/relationships" xmlns:m="http://schemas.openxmlformats.org/officeDocument/2006/math" xmlns:v="urn:schemas-microsoft-com:vml" xmlns:wp14="http://schemas.microsoft.com/office/word/2010/wordprocessingDrawing" xmlns:wp="http://schemas.openxmlformats.org/drawingml/2006/wordprocessingDrawing" xmlns:w10="urn:schemas-microsoft-com:office:word" xmlns:w="http://schemas.openxmlformats.org/wordprocessingml/2006/main" xmlns:w14="http://schemas.microsoft.com/office/word/2010/wordml" xmlns:w15="http://schemas.microsoft.com/office/word/2012/wordml" xmlns:w16cex="http://schemas.microsoft.com/office/word/2018/wordml/cex" xmlns:w16cid="http://schemas.microsoft.com/office/word/2016/wordml/cid" xmlns:w16="http://schemas.microsoft.com/office/word/2018/wordml" xmlns:w16du="http://schemas.microsoft.com/office/word/2023/wordml/word16du" xmlns:w16sdtdh="http://schemas.microsoft.com/office/word/2020/wordml/sdtdatahash" xmlns:w16sdtfl="http://schemas.microsoft.com/office/word/2024/wordml/sdtformatlock" xmlns:w16se="http://schemas.microsoft.com/office/word/2015/wordml/symex" xmlns:wpg="http://schemas.microsoft.com/office/word/2010/wordprocessingGroup" xmlns:wpi="http://schemas.microsoft.com/office/word/2010/wordprocessingInk" xmlns:wne="http://schemas.microsoft.com/office/word/2006/wordml" xmlns:wps="http://schemas.microsoft.com/office/word/2010/wordprocessingShape" mc:Ignorable="w14 w15 w16se w16cid w16 w16cex w16sdtdh w16sdtfl w16du wp14">
   <w:footnote w:type="separator" w:id="-1">
     <w:p>
       <w:r>
@@ -13487,7 +14027,7 @@
 </file>
 
 <file path=word/header1.xml><?xml version="1.0" encoding="utf-8"?>
-<w:hdr xmlns:wpc="http://schemas.microsoft.com/office/word/2010/wordprocessingCanvas" xmlns:cx="http://schemas.microsoft.com/office/drawing/2014/chartex" xmlns:cx1="http://schemas.microsoft.com/office/drawing/2015/9/8/chartex" xmlns:cx2="http://schemas.microsoft.com/office/drawing/2015/10/21/chartex" xmlns:cx3="http://schemas.microsoft.com/office/drawing/2016/5/9/chartex" xmlns:cx4="http://schemas.microsoft.com/office/drawing/2016/5/10/chartex" xmlns:cx5="http://schemas.microsoft.com/office/drawing/2016/5/11/chartex" xmlns:cx6="http://schemas.microsoft.com/office/drawing/2016/5/12/chartex" xmlns:cx7="http://schemas.microsoft.com/office/drawing/2016/5/13/chartex" xmlns:cx8="http://schemas.microsoft.com/office/drawing/2016/5/14/chartex" xmlns:mc="http://schemas.openxmlformats.org/markup-compatibility/2006" xmlns:aink="http://schemas.microsoft.com/office/drawing/2016/ink" xmlns:am3d="http://schemas.microsoft.com/office/drawing/2017/model3d" xmlns:o="urn:schemas-microsoft-com:office:office" xmlns:oel="http://schemas.microsoft.com/office/2019/extlst" xmlns:r="http://schemas.openxmlformats.org/officeDocument/2006/relationships" xmlns:m="http://schemas.openxmlformats.org/officeDocument/2006/math" xmlns:v="urn:schemas-microsoft-com:vml" xmlns:wp14="http://schemas.microsoft.com/office/word/2010/wordprocessingDrawing" xmlns:wp="http://schemas.openxmlformats.org/drawingml/2006/wordprocessingDrawing" xmlns:w10="urn:schemas-microsoft-com:office:word" xmlns:w="http://schemas.openxmlformats.org/wordprocessingml/2006/main" xmlns:w14="http://schemas.microsoft.com/office/word/2010/wordml" xmlns:w15="http://schemas.microsoft.com/office/word/2012/wordml" xmlns:w16cex="http://schemas.microsoft.com/office/word/2018/wordml/cex" xmlns:w16cid="http://schemas.microsoft.com/office/word/2016/wordml/cid" xmlns:w16="http://schemas.microsoft.com/office/word/2018/wordml" xmlns:w16du="http://schemas.microsoft.com/office/word/2023/wordml/word16du" xmlns:w16sdtdh="http://schemas.microsoft.com/office/word/2020/wordml/sdtdatahash" xmlns:w16se="http://schemas.microsoft.com/office/word/2015/wordml/symex" xmlns:wpg="http://schemas.microsoft.com/office/word/2010/wordprocessingGroup" xmlns:wpi="http://schemas.microsoft.com/office/word/2010/wordprocessingInk" xmlns:wne="http://schemas.microsoft.com/office/word/2006/wordml" xmlns:wps="http://schemas.microsoft.com/office/word/2010/wordprocessingShape" mc:Ignorable="w14 w15 w16se w16cid w16 w16cex w16sdtdh w16du wp14">
+<w:hdr xmlns:wpc="http://schemas.microsoft.com/office/word/2010/wordprocessingCanvas" xmlns:cx="http://schemas.microsoft.com/office/drawing/2014/chartex" xmlns:cx1="http://schemas.microsoft.com/office/drawing/2015/9/8/chartex" xmlns:cx2="http://schemas.microsoft.com/office/drawing/2015/10/21/chartex" xmlns:cx3="http://schemas.microsoft.com/office/drawing/2016/5/9/chartex" xmlns:cx4="http://schemas.microsoft.com/office/drawing/2016/5/10/chartex" xmlns:cx5="http://schemas.microsoft.com/office/drawing/2016/5/11/chartex" xmlns:cx6="http://schemas.microsoft.com/office/drawing/2016/5/12/chartex" xmlns:cx7="http://schemas.microsoft.com/office/drawing/2016/5/13/chartex" xmlns:cx8="http://schemas.microsoft.com/office/drawing/2016/5/14/chartex" xmlns:mc="http://schemas.openxmlformats.org/markup-compatibility/2006" xmlns:aink="http://schemas.microsoft.com/office/drawing/2016/ink" xmlns:am3d="http://schemas.microsoft.com/office/drawing/2017/model3d" xmlns:o="urn:schemas-microsoft-com:office:office" xmlns:oel="http://schemas.microsoft.com/office/2019/extlst" xmlns:r="http://schemas.openxmlformats.org/officeDocument/2006/relationships" xmlns:m="http://schemas.openxmlformats.org/officeDocument/2006/math" xmlns:v="urn:schemas-microsoft-com:vml" xmlns:wp14="http://schemas.microsoft.com/office/word/2010/wordprocessingDrawing" xmlns:wp="http://schemas.openxmlformats.org/drawingml/2006/wordprocessingDrawing" xmlns:w10="urn:schemas-microsoft-com:office:word" xmlns:w="http://schemas.openxmlformats.org/wordprocessingml/2006/main" xmlns:w14="http://schemas.microsoft.com/office/word/2010/wordml" xmlns:w15="http://schemas.microsoft.com/office/word/2012/wordml" xmlns:w16cex="http://schemas.microsoft.com/office/word/2018/wordml/cex" xmlns:w16cid="http://schemas.microsoft.com/office/word/2016/wordml/cid" xmlns:w16="http://schemas.microsoft.com/office/word/2018/wordml" xmlns:w16du="http://schemas.microsoft.com/office/word/2023/wordml/word16du" xmlns:w16sdtdh="http://schemas.microsoft.com/office/word/2020/wordml/sdtdatahash" xmlns:w16sdtfl="http://schemas.microsoft.com/office/word/2024/wordml/sdtformatlock" xmlns:w16se="http://schemas.microsoft.com/office/word/2015/wordml/symex" xmlns:wpg="http://schemas.microsoft.com/office/word/2010/wordprocessingGroup" xmlns:wpi="http://schemas.microsoft.com/office/word/2010/wordprocessingInk" xmlns:wne="http://schemas.microsoft.com/office/word/2006/wordml" xmlns:wps="http://schemas.microsoft.com/office/word/2010/wordprocessingShape" mc:Ignorable="w14 w15 w16se w16cid w16 w16cex w16sdtdh w16sdtfl w16du wp14">
   <w:tbl>
     <w:tblPr>
       <w:tblStyle w:val="Tablaconcuadrcula"/>
@@ -13598,7 +14138,7 @@
 </file>
 
 <file path=word/header2.xml><?xml version="1.0" encoding="utf-8"?>
-<w:hdr xmlns:wpc="http://schemas.microsoft.com/office/word/2010/wordprocessingCanvas" xmlns:cx="http://schemas.microsoft.com/office/drawing/2014/chartex" xmlns:cx1="http://schemas.microsoft.com/office/drawing/2015/9/8/chartex" xmlns:cx2="http://schemas.microsoft.com/office/drawing/2015/10/21/chartex" xmlns:cx3="http://schemas.microsoft.com/office/drawing/2016/5/9/chartex" xmlns:cx4="http://schemas.microsoft.com/office/drawing/2016/5/10/chartex" xmlns:cx5="http://schemas.microsoft.com/office/drawing/2016/5/11/chartex" xmlns:cx6="http://schemas.microsoft.com/office/drawing/2016/5/12/chartex" xmlns:cx7="http://schemas.microsoft.com/office/drawing/2016/5/13/chartex" xmlns:cx8="http://schemas.microsoft.com/office/drawing/2016/5/14/chartex" xmlns:mc="http://schemas.openxmlformats.org/markup-compatibility/2006" xmlns:aink="http://schemas.microsoft.com/office/drawing/2016/ink" xmlns:am3d="http://schemas.microsoft.com/office/drawing/2017/model3d" xmlns:o="urn:schemas-microsoft-com:office:office" xmlns:oel="http://schemas.microsoft.com/office/2019/extlst" xmlns:r="http://schemas.openxmlformats.org/officeDocument/2006/relationships" xmlns:m="http://schemas.openxmlformats.org/officeDocument/2006/math" xmlns:v="urn:schemas-microsoft-com:vml" xmlns:wp14="http://schemas.microsoft.com/office/word/2010/wordprocessingDrawing" xmlns:wp="http://schemas.openxmlformats.org/drawingml/2006/wordprocessingDrawing" xmlns:w10="urn:schemas-microsoft-com:office:word" xmlns:w="http://schemas.openxmlformats.org/wordprocessingml/2006/main" xmlns:w14="http://schemas.microsoft.com/office/word/2010/wordml" xmlns:w15="http://schemas.microsoft.com/office/word/2012/wordml" xmlns:w16cex="http://schemas.microsoft.com/office/word/2018/wordml/cex" xmlns:w16cid="http://schemas.microsoft.com/office/word/2016/wordml/cid" xmlns:w16="http://schemas.microsoft.com/office/word/2018/wordml" xmlns:w16du="http://schemas.microsoft.com/office/word/2023/wordml/word16du" xmlns:w16sdtdh="http://schemas.microsoft.com/office/word/2020/wordml/sdtdatahash" xmlns:w16se="http://schemas.microsoft.com/office/word/2015/wordml/symex" xmlns:wpg="http://schemas.microsoft.com/office/word/2010/wordprocessingGroup" xmlns:wpi="http://schemas.microsoft.com/office/word/2010/wordprocessingInk" xmlns:wne="http://schemas.microsoft.com/office/word/2006/wordml" xmlns:wps="http://schemas.microsoft.com/office/word/2010/wordprocessingShape" mc:Ignorable="w14 w15 w16se w16cid w16 w16cex w16sdtdh w16du wp14">
+<w:hdr xmlns:wpc="http://schemas.microsoft.com/office/word/2010/wordprocessingCanvas" xmlns:cx="http://schemas.microsoft.com/office/drawing/2014/chartex" xmlns:cx1="http://schemas.microsoft.com/office/drawing/2015/9/8/chartex" xmlns:cx2="http://schemas.microsoft.com/office/drawing/2015/10/21/chartex" xmlns:cx3="http://schemas.microsoft.com/office/drawing/2016/5/9/chartex" xmlns:cx4="http://schemas.microsoft.com/office/drawing/2016/5/10/chartex" xmlns:cx5="http://schemas.microsoft.com/office/drawing/2016/5/11/chartex" xmlns:cx6="http://schemas.microsoft.com/office/drawing/2016/5/12/chartex" xmlns:cx7="http://schemas.microsoft.com/office/drawing/2016/5/13/chartex" xmlns:cx8="http://schemas.microsoft.com/office/drawing/2016/5/14/chartex" xmlns:mc="http://schemas.openxmlformats.org/markup-compatibility/2006" xmlns:aink="http://schemas.microsoft.com/office/drawing/2016/ink" xmlns:am3d="http://schemas.microsoft.com/office/drawing/2017/model3d" xmlns:o="urn:schemas-microsoft-com:office:office" xmlns:oel="http://schemas.microsoft.com/office/2019/extlst" xmlns:r="http://schemas.openxmlformats.org/officeDocument/2006/relationships" xmlns:m="http://schemas.openxmlformats.org/officeDocument/2006/math" xmlns:v="urn:schemas-microsoft-com:vml" xmlns:wp14="http://schemas.microsoft.com/office/word/2010/wordprocessingDrawing" xmlns:wp="http://schemas.openxmlformats.org/drawingml/2006/wordprocessingDrawing" xmlns:w10="urn:schemas-microsoft-com:office:word" xmlns:w="http://schemas.openxmlformats.org/wordprocessingml/2006/main" xmlns:w14="http://schemas.microsoft.com/office/word/2010/wordml" xmlns:w15="http://schemas.microsoft.com/office/word/2012/wordml" xmlns:w16cex="http://schemas.microsoft.com/office/word/2018/wordml/cex" xmlns:w16cid="http://schemas.microsoft.com/office/word/2016/wordml/cid" xmlns:w16="http://schemas.microsoft.com/office/word/2018/wordml" xmlns:w16du="http://schemas.microsoft.com/office/word/2023/wordml/word16du" xmlns:w16sdtdh="http://schemas.microsoft.com/office/word/2020/wordml/sdtdatahash" xmlns:w16sdtfl="http://schemas.microsoft.com/office/word/2024/wordml/sdtformatlock" xmlns:w16se="http://schemas.microsoft.com/office/word/2015/wordml/symex" xmlns:wpg="http://schemas.microsoft.com/office/word/2010/wordprocessingGroup" xmlns:wpi="http://schemas.microsoft.com/office/word/2010/wordprocessingInk" xmlns:wne="http://schemas.microsoft.com/office/word/2006/wordml" xmlns:wps="http://schemas.microsoft.com/office/word/2010/wordprocessingShape" mc:Ignorable="w14 w15 w16se w16cid w16 w16cex w16sdtdh w16sdtfl w16du wp14">
   <w:tbl>
     <w:tblPr>
       <w:tblStyle w:val="Tablaconcuadrcula"/>
@@ -13707,7 +14247,7 @@
 </file>
 
 <file path=word/numbering.xml><?xml version="1.0" encoding="utf-8"?>
-<w:numbering xmlns:wpc="http://schemas.microsoft.com/office/word/2010/wordprocessingCanvas" xmlns:cx="http://schemas.microsoft.com/office/drawing/2014/chartex" xmlns:cx1="http://schemas.microsoft.com/office/drawing/2015/9/8/chartex" xmlns:cx2="http://schemas.microsoft.com/office/drawing/2015/10/21/chartex" xmlns:cx3="http://schemas.microsoft.com/office/drawing/2016/5/9/chartex" xmlns:cx4="http://schemas.microsoft.com/office/drawing/2016/5/10/chartex" xmlns:cx5="http://schemas.microsoft.com/office/drawing/2016/5/11/chartex" xmlns:cx6="http://schemas.microsoft.com/office/drawing/2016/5/12/chartex" xmlns:cx7="http://schemas.microsoft.com/office/drawing/2016/5/13/chartex" xmlns:cx8="http://schemas.microsoft.com/office/drawing/2016/5/14/chartex" xmlns:mc="http://schemas.openxmlformats.org/markup-compatibility/2006" xmlns:aink="http://schemas.microsoft.com/office/drawing/2016/ink" xmlns:am3d="http://schemas.microsoft.com/office/drawing/2017/model3d" xmlns:o="urn:schemas-microsoft-com:office:office" xmlns:oel="http://schemas.microsoft.com/office/2019/extlst" xmlns:r="http://schemas.openxmlformats.org/officeDocument/2006/relationships" xmlns:m="http://schemas.openxmlformats.org/officeDocument/2006/math" xmlns:v="urn:schemas-microsoft-com:vml" xmlns:wp14="http://schemas.microsoft.com/office/word/2010/wordprocessingDrawing" xmlns:wp="http://schemas.openxmlformats.org/drawingml/2006/wordprocessingDrawing" xmlns:w10="urn:schemas-microsoft-com:office:word" xmlns:w="http://schemas.openxmlformats.org/wordprocessingml/2006/main" xmlns:w14="http://schemas.microsoft.com/office/word/2010/wordml" xmlns:w15="http://schemas.microsoft.com/office/word/2012/wordml" xmlns:w16cex="http://schemas.microsoft.com/office/word/2018/wordml/cex" xmlns:w16cid="http://schemas.microsoft.com/office/word/2016/wordml/cid" xmlns:w16="http://schemas.microsoft.com/office/word/2018/wordml" xmlns:w16du="http://schemas.microsoft.com/office/word/2023/wordml/word16du" xmlns:w16sdtdh="http://schemas.microsoft.com/office/word/2020/wordml/sdtdatahash" xmlns:w16se="http://schemas.microsoft.com/office/word/2015/wordml/symex" xmlns:wpg="http://schemas.microsoft.com/office/word/2010/wordprocessingGroup" xmlns:wpi="http://schemas.microsoft.com/office/word/2010/wordprocessingInk" xmlns:wne="http://schemas.microsoft.com/office/word/2006/wordml" xmlns:wps="http://schemas.microsoft.com/office/word/2010/wordprocessingShape" mc:Ignorable="w14 w15 w16se w16cid w16 w16cex w16sdtdh w16du wp14">
+<w:numbering xmlns:wpc="http://schemas.microsoft.com/office/word/2010/wordprocessingCanvas" xmlns:cx="http://schemas.microsoft.com/office/drawing/2014/chartex" xmlns:cx1="http://schemas.microsoft.com/office/drawing/2015/9/8/chartex" xmlns:cx2="http://schemas.microsoft.com/office/drawing/2015/10/21/chartex" xmlns:cx3="http://schemas.microsoft.com/office/drawing/2016/5/9/chartex" xmlns:cx4="http://schemas.microsoft.com/office/drawing/2016/5/10/chartex" xmlns:cx5="http://schemas.microsoft.com/office/drawing/2016/5/11/chartex" xmlns:cx6="http://schemas.microsoft.com/office/drawing/2016/5/12/chartex" xmlns:cx7="http://schemas.microsoft.com/office/drawing/2016/5/13/chartex" xmlns:cx8="http://schemas.microsoft.com/office/drawing/2016/5/14/chartex" xmlns:mc="http://schemas.openxmlformats.org/markup-compatibility/2006" xmlns:aink="http://schemas.microsoft.com/office/drawing/2016/ink" xmlns:am3d="http://schemas.microsoft.com/office/drawing/2017/model3d" xmlns:o="urn:schemas-microsoft-com:office:office" xmlns:oel="http://schemas.microsoft.com/office/2019/extlst" xmlns:r="http://schemas.openxmlformats.org/officeDocument/2006/relationships" xmlns:m="http://schemas.openxmlformats.org/officeDocument/2006/math" xmlns:v="urn:schemas-microsoft-com:vml" xmlns:wp14="http://schemas.microsoft.com/office/word/2010/wordprocessingDrawing" xmlns:wp="http://schemas.openxmlformats.org/drawingml/2006/wordprocessingDrawing" xmlns:w10="urn:schemas-microsoft-com:office:word" xmlns:w="http://schemas.openxmlformats.org/wordprocessingml/2006/main" xmlns:w14="http://schemas.microsoft.com/office/word/2010/wordml" xmlns:w15="http://schemas.microsoft.com/office/word/2012/wordml" xmlns:w16cex="http://schemas.microsoft.com/office/word/2018/wordml/cex" xmlns:w16cid="http://schemas.microsoft.com/office/word/2016/wordml/cid" xmlns:w16="http://schemas.microsoft.com/office/word/2018/wordml" xmlns:w16du="http://schemas.microsoft.com/office/word/2023/wordml/word16du" xmlns:w16sdtdh="http://schemas.microsoft.com/office/word/2020/wordml/sdtdatahash" xmlns:w16sdtfl="http://schemas.microsoft.com/office/word/2024/wordml/sdtformatlock" xmlns:w16se="http://schemas.microsoft.com/office/word/2015/wordml/symex" xmlns:wpg="http://schemas.microsoft.com/office/word/2010/wordprocessingGroup" xmlns:wpi="http://schemas.microsoft.com/office/word/2010/wordprocessingInk" xmlns:wne="http://schemas.microsoft.com/office/word/2006/wordml" xmlns:wps="http://schemas.microsoft.com/office/word/2010/wordprocessingShape" mc:Ignorable="w14 w15 w16se w16cid w16 w16cex w16sdtdh w16sdtfl w16du wp14">
   <w:abstractNum w:abstractNumId="0" w15:restartNumberingAfterBreak="0">
     <w:nsid w:val="002F3F1A"/>
     <w:multiLevelType w:val="hybridMultilevel"/>
@@ -18211,7 +18751,7 @@
 </file>
 
 <file path=word/styles.xml><?xml version="1.0" encoding="utf-8"?>
-<w:styles xmlns:mc="http://schemas.openxmlformats.org/markup-compatibility/2006" xmlns:r="http://schemas.openxmlformats.org/officeDocument/2006/relationships" xmlns:w="http://schemas.openxmlformats.org/wordprocessingml/2006/main" xmlns:w14="http://schemas.microsoft.com/office/word/2010/wordml" xmlns:w15="http://schemas.microsoft.com/office/word/2012/wordml" xmlns:w16cex="http://schemas.microsoft.com/office/word/2018/wordml/cex" xmlns:w16cid="http://schemas.microsoft.com/office/word/2016/wordml/cid" xmlns:w16="http://schemas.microsoft.com/office/word/2018/wordml" xmlns:w16du="http://schemas.microsoft.com/office/word/2023/wordml/word16du" xmlns:w16sdtdh="http://schemas.microsoft.com/office/word/2020/wordml/sdtdatahash" xmlns:w16se="http://schemas.microsoft.com/office/word/2015/wordml/symex" mc:Ignorable="w14 w15 w16se w16cid w16 w16cex w16sdtdh w16du">
+<w:styles xmlns:mc="http://schemas.openxmlformats.org/markup-compatibility/2006" xmlns:r="http://schemas.openxmlformats.org/officeDocument/2006/relationships" xmlns:w="http://schemas.openxmlformats.org/wordprocessingml/2006/main" xmlns:w14="http://schemas.microsoft.com/office/word/2010/wordml" xmlns:w15="http://schemas.microsoft.com/office/word/2012/wordml" xmlns:w16cex="http://schemas.microsoft.com/office/word/2018/wordml/cex" xmlns:w16cid="http://schemas.microsoft.com/office/word/2016/wordml/cid" xmlns:w16="http://schemas.microsoft.com/office/word/2018/wordml" xmlns:w16du="http://schemas.microsoft.com/office/word/2023/wordml/word16du" xmlns:w16sdtdh="http://schemas.microsoft.com/office/word/2020/wordml/sdtdatahash" xmlns:w16sdtfl="http://schemas.microsoft.com/office/word/2024/wordml/sdtformatlock" xmlns:w16se="http://schemas.microsoft.com/office/word/2015/wordml/symex" mc:Ignorable="w14 w15 w16se w16cid w16 w16cex w16sdtdh w16sdtfl w16du">
   <w:docDefaults>
     <w:rPrDefault>
       <w:rPr>

</xml_diff>

<commit_message>
docs: :memo: common error alerts
comentarios sobre errores counes al ejecutar el programa
</commit_message>
<xml_diff>
--- a/templates/template.docx
+++ b/templates/template.docx
@@ -6,16 +6,55 @@
       <w:pPr>
         <w:jc w:val="center"/>
         <w:rPr>
+          <w:noProof w:val="0"/>
           <w:sz w:val="40"/>
           <w:szCs w:val="40"/>
         </w:rPr>
       </w:pPr>
-      <w:r>
-        <w:rPr>
+    </w:p>
+    <w:p>
+      <w:pPr>
+        <w:jc w:val="center"/>
+        <w:rPr>
+          <w:noProof w:val="0"/>
           <w:sz w:val="40"/>
           <w:szCs w:val="40"/>
         </w:rPr>
-        <w:t>“Año del Bicentenario, de la consolidación de nuestra Independencia, y de la conmemoración de las heroicas batallas de Junín y Ayacucho”</w:t>
+      </w:pPr>
+    </w:p>
+    <w:p>
+      <w:pPr>
+        <w:jc w:val="center"/>
+        <w:rPr>
+          <w:noProof w:val="0"/>
+          <w:sz w:val="40"/>
+          <w:szCs w:val="40"/>
+        </w:rPr>
+      </w:pPr>
+    </w:p>
+    <w:p>
+      <w:pPr>
+        <w:jc w:val="center"/>
+        <w:rPr>
+          <w:noProof w:val="0"/>
+          <w:sz w:val="40"/>
+          <w:szCs w:val="40"/>
+        </w:rPr>
+      </w:pPr>
+      <w:r>
+        <w:rPr>
+          <w:noProof w:val="0"/>
+          <w:sz w:val="40"/>
+          <w:szCs w:val="40"/>
+        </w:rPr>
+        <w:t>“Año de</w:t>
+      </w:r>
+      <w:r>
+        <w:rPr>
+          <w:sz w:val="40"/>
+          <w:szCs w:val="40"/>
+        </w:rPr>
+        <w:t xml:space="preserve"> la Recuperación y Consolidación de la Economía Peruana”</w:t>
       </w:r>
     </w:p>
     <w:p>
@@ -244,7 +283,15 @@
           <w:b/>
           <w:bCs/>
         </w:rPr>
-        <w:t>2024</w:t>
+        <w:t>202</w:t>
+      </w:r>
+      <w:r>
+        <w:rPr>
+          <w:rFonts w:ascii="Arial Narrow" w:hAnsi="Arial Narrow"/>
+          <w:b/>
+          <w:bCs/>
+        </w:rPr>
+        <w:t>5</w:t>
       </w:r>
       <w:r>
         <w:rPr>
@@ -343,7 +390,7 @@
           <w:r>
             <w:fldChar w:fldCharType="separate"/>
           </w:r>
-          <w:hyperlink w:anchor="_Toc188218070" w:history="1">
+          <w:hyperlink w:anchor="_Toc193181433" w:history="1">
             <w:r>
               <w:rPr>
                 <w:rStyle w:val="Hipervnculo"/>
@@ -385,7 +432,7 @@
               <w:rPr>
                 <w:webHidden/>
               </w:rPr>
-              <w:instrText xml:space="preserve"> PAGEREF _Toc188218070 \h </w:instrText>
+              <w:instrText xml:space="preserve"> PAGEREF _Toc193181433 \h </w:instrText>
             </w:r>
             <w:r>
               <w:rPr>
@@ -425,7 +472,7 @@
               <w14:ligatures w14:val="standardContextual"/>
             </w:rPr>
           </w:pPr>
-          <w:hyperlink w:anchor="_Toc188218071" w:history="1">
+          <w:hyperlink w:anchor="_Toc193181434" w:history="1">
             <w:r>
               <w:rPr>
                 <w:rStyle w:val="Hipervnculo"/>
@@ -466,7 +513,7 @@
               <w:rPr>
                 <w:webHidden/>
               </w:rPr>
-              <w:instrText xml:space="preserve"> PAGEREF _Toc188218071 \h </w:instrText>
+              <w:instrText xml:space="preserve"> PAGEREF _Toc193181434 \h </w:instrText>
             </w:r>
             <w:r>
               <w:rPr>
@@ -506,7 +553,7 @@
               <w14:ligatures w14:val="standardContextual"/>
             </w:rPr>
           </w:pPr>
-          <w:hyperlink w:anchor="_Toc188218072" w:history="1">
+          <w:hyperlink w:anchor="_Toc193181435" w:history="1">
             <w:r>
               <w:rPr>
                 <w:rStyle w:val="Hipervnculo"/>
@@ -547,7 +594,7 @@
               <w:rPr>
                 <w:webHidden/>
               </w:rPr>
-              <w:instrText xml:space="preserve"> PAGEREF _Toc188218072 \h </w:instrText>
+              <w:instrText xml:space="preserve"> PAGEREF _Toc193181435 \h </w:instrText>
             </w:r>
             <w:r>
               <w:rPr>
@@ -587,7 +634,7 @@
               <w14:ligatures w14:val="standardContextual"/>
             </w:rPr>
           </w:pPr>
-          <w:hyperlink w:anchor="_Toc188218073" w:history="1">
+          <w:hyperlink w:anchor="_Toc193181436" w:history="1">
             <w:r>
               <w:rPr>
                 <w:rStyle w:val="Hipervnculo"/>
@@ -628,7 +675,7 @@
               <w:rPr>
                 <w:webHidden/>
               </w:rPr>
-              <w:instrText xml:space="preserve"> PAGEREF _Toc188218073 \h </w:instrText>
+              <w:instrText xml:space="preserve"> PAGEREF _Toc193181436 \h </w:instrText>
             </w:r>
             <w:r>
               <w:rPr>
@@ -669,7 +716,7 @@
               <w14:ligatures w14:val="standardContextual"/>
             </w:rPr>
           </w:pPr>
-          <w:hyperlink w:anchor="_Toc188218074" w:history="1">
+          <w:hyperlink w:anchor="_Toc193181437" w:history="1">
             <w:r>
               <w:rPr>
                 <w:rStyle w:val="Hipervnculo"/>
@@ -711,7 +758,7 @@
               <w:rPr>
                 <w:webHidden/>
               </w:rPr>
-              <w:instrText xml:space="preserve"> PAGEREF _Toc188218074 \h </w:instrText>
+              <w:instrText xml:space="preserve"> PAGEREF _Toc193181437 \h </w:instrText>
             </w:r>
             <w:r>
               <w:rPr>
@@ -751,7 +798,7 @@
               <w14:ligatures w14:val="standardContextual"/>
             </w:rPr>
           </w:pPr>
-          <w:hyperlink w:anchor="_Toc188218075" w:history="1">
+          <w:hyperlink w:anchor="_Toc193181438" w:history="1">
             <w:r>
               <w:rPr>
                 <w:rStyle w:val="Hipervnculo"/>
@@ -792,7 +839,7 @@
               <w:rPr>
                 <w:webHidden/>
               </w:rPr>
-              <w:instrText xml:space="preserve"> PAGEREF _Toc188218075 \h </w:instrText>
+              <w:instrText xml:space="preserve"> PAGEREF _Toc193181438 \h </w:instrText>
             </w:r>
             <w:r>
               <w:rPr>
@@ -831,7 +878,7 @@
               <w14:ligatures w14:val="standardContextual"/>
             </w:rPr>
           </w:pPr>
-          <w:hyperlink w:anchor="_Toc188218076" w:history="1">
+          <w:hyperlink w:anchor="_Toc193181439" w:history="1">
             <w:r>
               <w:rPr>
                 <w:rStyle w:val="Hipervnculo"/>
@@ -871,7 +918,7 @@
               <w:rPr>
                 <w:webHidden/>
               </w:rPr>
-              <w:instrText xml:space="preserve"> PAGEREF _Toc188218076 \h </w:instrText>
+              <w:instrText xml:space="preserve"> PAGEREF _Toc193181439 \h </w:instrText>
             </w:r>
             <w:r>
               <w:rPr>
@@ -910,7 +957,7 @@
               <w14:ligatures w14:val="standardContextual"/>
             </w:rPr>
           </w:pPr>
-          <w:hyperlink w:anchor="_Toc188218077" w:history="1">
+          <w:hyperlink w:anchor="_Toc193181440" w:history="1">
             <w:r>
               <w:rPr>
                 <w:rStyle w:val="Hipervnculo"/>
@@ -950,7 +997,7 @@
               <w:rPr>
                 <w:webHidden/>
               </w:rPr>
-              <w:instrText xml:space="preserve"> PAGEREF _Toc188218077 \h </w:instrText>
+              <w:instrText xml:space="preserve"> PAGEREF _Toc193181440 \h </w:instrText>
             </w:r>
             <w:r>
               <w:rPr>
@@ -989,7 +1036,7 @@
               <w14:ligatures w14:val="standardContextual"/>
             </w:rPr>
           </w:pPr>
-          <w:hyperlink w:anchor="_Toc188218078" w:history="1">
+          <w:hyperlink w:anchor="_Toc193181441" w:history="1">
             <w:r>
               <w:rPr>
                 <w:rStyle w:val="Hipervnculo"/>
@@ -1029,7 +1076,7 @@
               <w:rPr>
                 <w:webHidden/>
               </w:rPr>
-              <w:instrText xml:space="preserve"> PAGEREF _Toc188218078 \h </w:instrText>
+              <w:instrText xml:space="preserve"> PAGEREF _Toc193181441 \h </w:instrText>
             </w:r>
             <w:r>
               <w:rPr>
@@ -1069,7 +1116,7 @@
               <w14:ligatures w14:val="standardContextual"/>
             </w:rPr>
           </w:pPr>
-          <w:hyperlink w:anchor="_Toc188218079" w:history="1">
+          <w:hyperlink w:anchor="_Toc193181442" w:history="1">
             <w:r>
               <w:rPr>
                 <w:rStyle w:val="Hipervnculo"/>
@@ -1110,7 +1157,7 @@
               <w:rPr>
                 <w:webHidden/>
               </w:rPr>
-              <w:instrText xml:space="preserve"> PAGEREF _Toc188218079 \h </w:instrText>
+              <w:instrText xml:space="preserve"> PAGEREF _Toc193181442 \h </w:instrText>
             </w:r>
             <w:r>
               <w:rPr>
@@ -1149,7 +1196,7 @@
               <w14:ligatures w14:val="standardContextual"/>
             </w:rPr>
           </w:pPr>
-          <w:hyperlink w:anchor="_Toc188218080" w:history="1">
+          <w:hyperlink w:anchor="_Toc193181443" w:history="1">
             <w:r>
               <w:rPr>
                 <w:rStyle w:val="Hipervnculo"/>
@@ -1189,7 +1236,7 @@
               <w:rPr>
                 <w:webHidden/>
               </w:rPr>
-              <w:instrText xml:space="preserve"> PAGEREF _Toc188218080 \h </w:instrText>
+              <w:instrText xml:space="preserve"> PAGEREF _Toc193181443 \h </w:instrText>
             </w:r>
             <w:r>
               <w:rPr>
@@ -1228,7 +1275,7 @@
               <w14:ligatures w14:val="standardContextual"/>
             </w:rPr>
           </w:pPr>
-          <w:hyperlink w:anchor="_Toc188218081" w:history="1">
+          <w:hyperlink w:anchor="_Toc193181444" w:history="1">
             <w:r>
               <w:rPr>
                 <w:rStyle w:val="Hipervnculo"/>
@@ -1268,7 +1315,7 @@
               <w:rPr>
                 <w:webHidden/>
               </w:rPr>
-              <w:instrText xml:space="preserve"> PAGEREF _Toc188218081 \h </w:instrText>
+              <w:instrText xml:space="preserve"> PAGEREF _Toc193181444 \h </w:instrText>
             </w:r>
             <w:r>
               <w:rPr>
@@ -1307,7 +1354,7 @@
               <w14:ligatures w14:val="standardContextual"/>
             </w:rPr>
           </w:pPr>
-          <w:hyperlink w:anchor="_Toc188218082" w:history="1">
+          <w:hyperlink w:anchor="_Toc193181445" w:history="1">
             <w:r>
               <w:rPr>
                 <w:rStyle w:val="Hipervnculo"/>
@@ -1347,7 +1394,7 @@
               <w:rPr>
                 <w:webHidden/>
               </w:rPr>
-              <w:instrText xml:space="preserve"> PAGEREF _Toc188218082 \h </w:instrText>
+              <w:instrText xml:space="preserve"> PAGEREF _Toc193181445 \h </w:instrText>
             </w:r>
             <w:r>
               <w:rPr>
@@ -1387,7 +1434,7 @@
               <w14:ligatures w14:val="standardContextual"/>
             </w:rPr>
           </w:pPr>
-          <w:hyperlink w:anchor="_Toc188218083" w:history="1">
+          <w:hyperlink w:anchor="_Toc193181446" w:history="1">
             <w:r>
               <w:rPr>
                 <w:rStyle w:val="Hipervnculo"/>
@@ -1428,7 +1475,7 @@
               <w:rPr>
                 <w:webHidden/>
               </w:rPr>
-              <w:instrText xml:space="preserve"> PAGEREF _Toc188218083 \h </w:instrText>
+              <w:instrText xml:space="preserve"> PAGEREF _Toc193181446 \h </w:instrText>
             </w:r>
             <w:r>
               <w:rPr>
@@ -1467,7 +1514,7 @@
               <w14:ligatures w14:val="standardContextual"/>
             </w:rPr>
           </w:pPr>
-          <w:hyperlink w:anchor="_Toc188218084" w:history="1">
+          <w:hyperlink w:anchor="_Toc193181447" w:history="1">
             <w:r>
               <w:rPr>
                 <w:rStyle w:val="Hipervnculo"/>
@@ -1507,7 +1554,7 @@
               <w:rPr>
                 <w:webHidden/>
               </w:rPr>
-              <w:instrText xml:space="preserve"> PAGEREF _Toc188218084 \h </w:instrText>
+              <w:instrText xml:space="preserve"> PAGEREF _Toc193181447 \h </w:instrText>
             </w:r>
             <w:r>
               <w:rPr>
@@ -1547,7 +1594,7 @@
               <w14:ligatures w14:val="standardContextual"/>
             </w:rPr>
           </w:pPr>
-          <w:hyperlink w:anchor="_Toc188218085" w:history="1">
+          <w:hyperlink w:anchor="_Toc193181448" w:history="1">
             <w:r>
               <w:rPr>
                 <w:rStyle w:val="Hipervnculo"/>
@@ -1588,7 +1635,7 @@
               <w:rPr>
                 <w:webHidden/>
               </w:rPr>
-              <w:instrText xml:space="preserve"> PAGEREF _Toc188218085 \h </w:instrText>
+              <w:instrText xml:space="preserve"> PAGEREF _Toc193181448 \h </w:instrText>
             </w:r>
             <w:r>
               <w:rPr>
@@ -1627,7 +1674,7 @@
               <w14:ligatures w14:val="standardContextual"/>
             </w:rPr>
           </w:pPr>
-          <w:hyperlink w:anchor="_Toc188218086" w:history="1">
+          <w:hyperlink w:anchor="_Toc193181449" w:history="1">
             <w:r>
               <w:rPr>
                 <w:rStyle w:val="Hipervnculo"/>
@@ -1667,7 +1714,7 @@
               <w:rPr>
                 <w:webHidden/>
               </w:rPr>
-              <w:instrText xml:space="preserve"> PAGEREF _Toc188218086 \h </w:instrText>
+              <w:instrText xml:space="preserve"> PAGEREF _Toc193181449 \h </w:instrText>
             </w:r>
             <w:r>
               <w:rPr>
@@ -1707,7 +1754,7 @@
               <w14:ligatures w14:val="standardContextual"/>
             </w:rPr>
           </w:pPr>
-          <w:hyperlink w:anchor="_Toc188218087" w:history="1">
+          <w:hyperlink w:anchor="_Toc193181450" w:history="1">
             <w:r>
               <w:rPr>
                 <w:rStyle w:val="Hipervnculo"/>
@@ -1748,7 +1795,7 @@
               <w:rPr>
                 <w:webHidden/>
               </w:rPr>
-              <w:instrText xml:space="preserve"> PAGEREF _Toc188218087 \h </w:instrText>
+              <w:instrText xml:space="preserve"> PAGEREF _Toc193181450 \h </w:instrText>
             </w:r>
             <w:r>
               <w:rPr>
@@ -1787,7 +1834,7 @@
               <w14:ligatures w14:val="standardContextual"/>
             </w:rPr>
           </w:pPr>
-          <w:hyperlink w:anchor="_Toc188218088" w:history="1">
+          <w:hyperlink w:anchor="_Toc193181451" w:history="1">
             <w:r>
               <w:rPr>
                 <w:rStyle w:val="Hipervnculo"/>
@@ -1827,7 +1874,7 @@
               <w:rPr>
                 <w:webHidden/>
               </w:rPr>
-              <w:instrText xml:space="preserve"> PAGEREF _Toc188218088 \h </w:instrText>
+              <w:instrText xml:space="preserve"> PAGEREF _Toc193181451 \h </w:instrText>
             </w:r>
             <w:r>
               <w:rPr>
@@ -1866,7 +1913,7 @@
               <w14:ligatures w14:val="standardContextual"/>
             </w:rPr>
           </w:pPr>
-          <w:hyperlink w:anchor="_Toc188218089" w:history="1">
+          <w:hyperlink w:anchor="_Toc193181452" w:history="1">
             <w:r>
               <w:rPr>
                 <w:rStyle w:val="Hipervnculo"/>
@@ -1906,7 +1953,7 @@
               <w:rPr>
                 <w:webHidden/>
               </w:rPr>
-              <w:instrText xml:space="preserve"> PAGEREF _Toc188218089 \h </w:instrText>
+              <w:instrText xml:space="preserve"> PAGEREF _Toc193181452 \h </w:instrText>
             </w:r>
             <w:r>
               <w:rPr>
@@ -1945,7 +1992,7 @@
               <w14:ligatures w14:val="standardContextual"/>
             </w:rPr>
           </w:pPr>
-          <w:hyperlink w:anchor="_Toc188218090" w:history="1">
+          <w:hyperlink w:anchor="_Toc193181453" w:history="1">
             <w:r>
               <w:rPr>
                 <w:rStyle w:val="Hipervnculo"/>
@@ -1985,7 +2032,7 @@
               <w:rPr>
                 <w:webHidden/>
               </w:rPr>
-              <w:instrText xml:space="preserve"> PAGEREF _Toc188218090 \h </w:instrText>
+              <w:instrText xml:space="preserve"> PAGEREF _Toc193181453 \h </w:instrText>
             </w:r>
             <w:r>
               <w:rPr>
@@ -2026,7 +2073,7 @@
               <w14:ligatures w14:val="standardContextual"/>
             </w:rPr>
           </w:pPr>
-          <w:hyperlink w:anchor="_Toc188218091" w:history="1">
+          <w:hyperlink w:anchor="_Toc193181454" w:history="1">
             <w:r>
               <w:rPr>
                 <w:rStyle w:val="Hipervnculo"/>
@@ -2068,7 +2115,7 @@
               <w:rPr>
                 <w:webHidden/>
               </w:rPr>
-              <w:instrText xml:space="preserve"> PAGEREF _Toc188218091 \h </w:instrText>
+              <w:instrText xml:space="preserve"> PAGEREF _Toc193181454 \h </w:instrText>
             </w:r>
             <w:r>
               <w:rPr>
@@ -2108,7 +2155,7 @@
               <w14:ligatures w14:val="standardContextual"/>
             </w:rPr>
           </w:pPr>
-          <w:hyperlink w:anchor="_Toc188218092" w:history="1">
+          <w:hyperlink w:anchor="_Toc193181455" w:history="1">
             <w:r>
               <w:rPr>
                 <w:rStyle w:val="Hipervnculo"/>
@@ -2151,7 +2198,7 @@
               <w:rPr>
                 <w:webHidden/>
               </w:rPr>
-              <w:instrText xml:space="preserve"> PAGEREF _Toc188218092 \h </w:instrText>
+              <w:instrText xml:space="preserve"> PAGEREF _Toc193181455 \h </w:instrText>
             </w:r>
             <w:r>
               <w:rPr>
@@ -2190,7 +2237,7 @@
               <w14:ligatures w14:val="standardContextual"/>
             </w:rPr>
           </w:pPr>
-          <w:hyperlink w:anchor="_Toc188218093" w:history="1">
+          <w:hyperlink w:anchor="_Toc193181456" w:history="1">
             <w:r>
               <w:rPr>
                 <w:rStyle w:val="Hipervnculo"/>
@@ -2232,7 +2279,7 @@
               <w:rPr>
                 <w:webHidden/>
               </w:rPr>
-              <w:instrText xml:space="preserve"> PAGEREF _Toc188218093 \h </w:instrText>
+              <w:instrText xml:space="preserve"> PAGEREF _Toc193181456 \h </w:instrText>
             </w:r>
             <w:r>
               <w:rPr>
@@ -2271,7 +2318,7 @@
               <w14:ligatures w14:val="standardContextual"/>
             </w:rPr>
           </w:pPr>
-          <w:hyperlink w:anchor="_Toc188218094" w:history="1">
+          <w:hyperlink w:anchor="_Toc193181457" w:history="1">
             <w:r>
               <w:rPr>
                 <w:rStyle w:val="Hipervnculo"/>
@@ -2313,7 +2360,7 @@
               <w:rPr>
                 <w:webHidden/>
               </w:rPr>
-              <w:instrText xml:space="preserve"> PAGEREF _Toc188218094 \h </w:instrText>
+              <w:instrText xml:space="preserve"> PAGEREF _Toc193181457 \h </w:instrText>
             </w:r>
             <w:r>
               <w:rPr>
@@ -2352,7 +2399,7 @@
               <w14:ligatures w14:val="standardContextual"/>
             </w:rPr>
           </w:pPr>
-          <w:hyperlink w:anchor="_Toc188218095" w:history="1">
+          <w:hyperlink w:anchor="_Toc193181458" w:history="1">
             <w:r>
               <w:rPr>
                 <w:rStyle w:val="Hipervnculo"/>
@@ -2394,7 +2441,7 @@
               <w:rPr>
                 <w:webHidden/>
               </w:rPr>
-              <w:instrText xml:space="preserve"> PAGEREF _Toc188218095 \h </w:instrText>
+              <w:instrText xml:space="preserve"> PAGEREF _Toc193181458 \h </w:instrText>
             </w:r>
             <w:r>
               <w:rPr>
@@ -2434,7 +2481,7 @@
               <w14:ligatures w14:val="standardContextual"/>
             </w:rPr>
           </w:pPr>
-          <w:hyperlink w:anchor="_Toc188218096" w:history="1">
+          <w:hyperlink w:anchor="_Toc193181459" w:history="1">
             <w:r>
               <w:rPr>
                 <w:rStyle w:val="Hipervnculo"/>
@@ -2475,7 +2522,7 @@
               <w:rPr>
                 <w:webHidden/>
               </w:rPr>
-              <w:instrText xml:space="preserve"> PAGEREF _Toc188218096 \h </w:instrText>
+              <w:instrText xml:space="preserve"> PAGEREF _Toc193181459 \h </w:instrText>
             </w:r>
             <w:r>
               <w:rPr>
@@ -2514,7 +2561,7 @@
               <w14:ligatures w14:val="standardContextual"/>
             </w:rPr>
           </w:pPr>
-          <w:hyperlink w:anchor="_Toc188218097" w:history="1">
+          <w:hyperlink w:anchor="_Toc193181460" w:history="1">
             <w:r>
               <w:rPr>
                 <w:rStyle w:val="Hipervnculo"/>
@@ -2556,7 +2603,7 @@
               <w:rPr>
                 <w:webHidden/>
               </w:rPr>
-              <w:instrText xml:space="preserve"> PAGEREF _Toc188218097 \h </w:instrText>
+              <w:instrText xml:space="preserve"> PAGEREF _Toc193181460 \h </w:instrText>
             </w:r>
             <w:r>
               <w:rPr>
@@ -2595,7 +2642,7 @@
               <w14:ligatures w14:val="standardContextual"/>
             </w:rPr>
           </w:pPr>
-          <w:hyperlink w:anchor="_Toc188218098" w:history="1">
+          <w:hyperlink w:anchor="_Toc193181461" w:history="1">
             <w:r>
               <w:rPr>
                 <w:rStyle w:val="Hipervnculo"/>
@@ -2637,7 +2684,7 @@
               <w:rPr>
                 <w:webHidden/>
               </w:rPr>
-              <w:instrText xml:space="preserve"> PAGEREF _Toc188218098 \h </w:instrText>
+              <w:instrText xml:space="preserve"> PAGEREF _Toc193181461 \h </w:instrText>
             </w:r>
             <w:r>
               <w:rPr>
@@ -2676,7 +2723,7 @@
               <w14:ligatures w14:val="standardContextual"/>
             </w:rPr>
           </w:pPr>
-          <w:hyperlink w:anchor="_Toc188218099" w:history="1">
+          <w:hyperlink w:anchor="_Toc193181462" w:history="1">
             <w:r>
               <w:rPr>
                 <w:rStyle w:val="Hipervnculo"/>
@@ -2718,7 +2765,7 @@
               <w:rPr>
                 <w:webHidden/>
               </w:rPr>
-              <w:instrText xml:space="preserve"> PAGEREF _Toc188218099 \h </w:instrText>
+              <w:instrText xml:space="preserve"> PAGEREF _Toc193181462 \h </w:instrText>
             </w:r>
             <w:r>
               <w:rPr>
@@ -2757,7 +2804,7 @@
               <w14:ligatures w14:val="standardContextual"/>
             </w:rPr>
           </w:pPr>
-          <w:hyperlink w:anchor="_Toc188218100" w:history="1">
+          <w:hyperlink w:anchor="_Toc193181463" w:history="1">
             <w:r>
               <w:rPr>
                 <w:rStyle w:val="Hipervnculo"/>
@@ -2799,7 +2846,7 @@
               <w:rPr>
                 <w:webHidden/>
               </w:rPr>
-              <w:instrText xml:space="preserve"> PAGEREF _Toc188218100 \h </w:instrText>
+              <w:instrText xml:space="preserve"> PAGEREF _Toc193181463 \h </w:instrText>
             </w:r>
             <w:r>
               <w:rPr>
@@ -2840,7 +2887,7 @@
               <w14:ligatures w14:val="standardContextual"/>
             </w:rPr>
           </w:pPr>
-          <w:hyperlink w:anchor="_Toc188218101" w:history="1">
+          <w:hyperlink w:anchor="_Toc193181464" w:history="1">
             <w:r>
               <w:rPr>
                 <w:rStyle w:val="Hipervnculo"/>
@@ -2882,7 +2929,7 @@
               <w:rPr>
                 <w:webHidden/>
               </w:rPr>
-              <w:instrText xml:space="preserve"> PAGEREF _Toc188218101 \h </w:instrText>
+              <w:instrText xml:space="preserve"> PAGEREF _Toc193181464 \h </w:instrText>
             </w:r>
             <w:r>
               <w:rPr>
@@ -2922,7 +2969,7 @@
               <w14:ligatures w14:val="standardContextual"/>
             </w:rPr>
           </w:pPr>
-          <w:hyperlink w:anchor="_Toc188218102" w:history="1">
+          <w:hyperlink w:anchor="_Toc193181465" w:history="1">
             <w:r>
               <w:rPr>
                 <w:rStyle w:val="Hipervnculo"/>
@@ -2963,7 +3010,7 @@
               <w:rPr>
                 <w:webHidden/>
               </w:rPr>
-              <w:instrText xml:space="preserve"> PAGEREF _Toc188218102 \h </w:instrText>
+              <w:instrText xml:space="preserve"> PAGEREF _Toc193181465 \h </w:instrText>
             </w:r>
             <w:r>
               <w:rPr>
@@ -3002,7 +3049,7 @@
               <w14:ligatures w14:val="standardContextual"/>
             </w:rPr>
           </w:pPr>
-          <w:hyperlink w:anchor="_Toc188218103" w:history="1">
+          <w:hyperlink w:anchor="_Toc193181466" w:history="1">
             <w:r>
               <w:rPr>
                 <w:rStyle w:val="Hipervnculo"/>
@@ -3042,7 +3089,7 @@
               <w:rPr>
                 <w:webHidden/>
               </w:rPr>
-              <w:instrText xml:space="preserve"> PAGEREF _Toc188218103 \h </w:instrText>
+              <w:instrText xml:space="preserve"> PAGEREF _Toc193181466 \h </w:instrText>
             </w:r>
             <w:r>
               <w:rPr>
@@ -3081,7 +3128,7 @@
               <w14:ligatures w14:val="standardContextual"/>
             </w:rPr>
           </w:pPr>
-          <w:hyperlink w:anchor="_Toc188218104" w:history="1">
+          <w:hyperlink w:anchor="_Toc193181467" w:history="1">
             <w:r>
               <w:rPr>
                 <w:rStyle w:val="Hipervnculo"/>
@@ -3121,7 +3168,7 @@
               <w:rPr>
                 <w:webHidden/>
               </w:rPr>
-              <w:instrText xml:space="preserve"> PAGEREF _Toc188218104 \h </w:instrText>
+              <w:instrText xml:space="preserve"> PAGEREF _Toc193181467 \h </w:instrText>
             </w:r>
             <w:r>
               <w:rPr>
@@ -3160,7 +3207,7 @@
               <w14:ligatures w14:val="standardContextual"/>
             </w:rPr>
           </w:pPr>
-          <w:hyperlink w:anchor="_Toc188218105" w:history="1">
+          <w:hyperlink w:anchor="_Toc193181468" w:history="1">
             <w:r>
               <w:rPr>
                 <w:rStyle w:val="Hipervnculo"/>
@@ -3200,7 +3247,7 @@
               <w:rPr>
                 <w:webHidden/>
               </w:rPr>
-              <w:instrText xml:space="preserve"> PAGEREF _Toc188218105 \h </w:instrText>
+              <w:instrText xml:space="preserve"> PAGEREF _Toc193181468 \h </w:instrText>
             </w:r>
             <w:r>
               <w:rPr>
@@ -3239,7 +3286,7 @@
               <w14:ligatures w14:val="standardContextual"/>
             </w:rPr>
           </w:pPr>
-          <w:hyperlink w:anchor="_Toc188218106" w:history="1">
+          <w:hyperlink w:anchor="_Toc193181469" w:history="1">
             <w:r>
               <w:rPr>
                 <w:rStyle w:val="Hipervnculo"/>
@@ -3279,7 +3326,7 @@
               <w:rPr>
                 <w:webHidden/>
               </w:rPr>
-              <w:instrText xml:space="preserve"> PAGEREF _Toc188218106 \h </w:instrText>
+              <w:instrText xml:space="preserve"> PAGEREF _Toc193181469 \h </w:instrText>
             </w:r>
             <w:r>
               <w:rPr>
@@ -3318,7 +3365,7 @@
               <w14:ligatures w14:val="standardContextual"/>
             </w:rPr>
           </w:pPr>
-          <w:hyperlink w:anchor="_Toc188218107" w:history="1">
+          <w:hyperlink w:anchor="_Toc193181470" w:history="1">
             <w:r>
               <w:rPr>
                 <w:rStyle w:val="Hipervnculo"/>
@@ -3358,7 +3405,7 @@
               <w:rPr>
                 <w:webHidden/>
               </w:rPr>
-              <w:instrText xml:space="preserve"> PAGEREF _Toc188218107 \h </w:instrText>
+              <w:instrText xml:space="preserve"> PAGEREF _Toc193181470 \h </w:instrText>
             </w:r>
             <w:r>
               <w:rPr>
@@ -3397,7 +3444,7 @@
               <w14:ligatures w14:val="standardContextual"/>
             </w:rPr>
           </w:pPr>
-          <w:hyperlink w:anchor="_Toc188218108" w:history="1">
+          <w:hyperlink w:anchor="_Toc193181471" w:history="1">
             <w:r>
               <w:rPr>
                 <w:rStyle w:val="Hipervnculo"/>
@@ -3437,7 +3484,7 @@
               <w:rPr>
                 <w:webHidden/>
               </w:rPr>
-              <w:instrText xml:space="preserve"> PAGEREF _Toc188218108 \h </w:instrText>
+              <w:instrText xml:space="preserve"> PAGEREF _Toc193181471 \h </w:instrText>
             </w:r>
             <w:r>
               <w:rPr>
@@ -3477,7 +3524,7 @@
               <w14:ligatures w14:val="standardContextual"/>
             </w:rPr>
           </w:pPr>
-          <w:hyperlink w:anchor="_Toc188218109" w:history="1">
+          <w:hyperlink w:anchor="_Toc193181472" w:history="1">
             <w:r>
               <w:rPr>
                 <w:rStyle w:val="Hipervnculo"/>
@@ -3518,7 +3565,7 @@
               <w:rPr>
                 <w:webHidden/>
               </w:rPr>
-              <w:instrText xml:space="preserve"> PAGEREF _Toc188218109 \h </w:instrText>
+              <w:instrText xml:space="preserve"> PAGEREF _Toc193181472 \h </w:instrText>
             </w:r>
             <w:r>
               <w:rPr>
@@ -3559,7 +3606,7 @@
               <w14:ligatures w14:val="standardContextual"/>
             </w:rPr>
           </w:pPr>
-          <w:hyperlink w:anchor="_Toc188218110" w:history="1">
+          <w:hyperlink w:anchor="_Toc193181473" w:history="1">
             <w:r>
               <w:rPr>
                 <w:rStyle w:val="Hipervnculo"/>
@@ -3601,7 +3648,7 @@
               <w:rPr>
                 <w:webHidden/>
               </w:rPr>
-              <w:instrText xml:space="preserve"> PAGEREF _Toc188218110 \h </w:instrText>
+              <w:instrText xml:space="preserve"> PAGEREF _Toc193181473 \h </w:instrText>
             </w:r>
             <w:r>
               <w:rPr>
@@ -3641,7 +3688,7 @@
               <w14:ligatures w14:val="standardContextual"/>
             </w:rPr>
           </w:pPr>
-          <w:hyperlink w:anchor="_Toc188218111" w:history="1">
+          <w:hyperlink w:anchor="_Toc193181474" w:history="1">
             <w:r>
               <w:rPr>
                 <w:rStyle w:val="Hipervnculo"/>
@@ -3682,7 +3729,7 @@
               <w:rPr>
                 <w:webHidden/>
               </w:rPr>
-              <w:instrText xml:space="preserve"> PAGEREF _Toc188218111 \h </w:instrText>
+              <w:instrText xml:space="preserve"> PAGEREF _Toc193181474 \h </w:instrText>
             </w:r>
             <w:r>
               <w:rPr>
@@ -3721,7 +3768,7 @@
               <w14:ligatures w14:val="standardContextual"/>
             </w:rPr>
           </w:pPr>
-          <w:hyperlink w:anchor="_Toc188218112" w:history="1">
+          <w:hyperlink w:anchor="_Toc193181475" w:history="1">
             <w:r>
               <w:rPr>
                 <w:rStyle w:val="Hipervnculo"/>
@@ -3761,7 +3808,7 @@
               <w:rPr>
                 <w:webHidden/>
               </w:rPr>
-              <w:instrText xml:space="preserve"> PAGEREF _Toc188218112 \h </w:instrText>
+              <w:instrText xml:space="preserve"> PAGEREF _Toc193181475 \h </w:instrText>
             </w:r>
             <w:r>
               <w:rPr>
@@ -3800,7 +3847,7 @@
               <w14:ligatures w14:val="standardContextual"/>
             </w:rPr>
           </w:pPr>
-          <w:hyperlink w:anchor="_Toc188218113" w:history="1">
+          <w:hyperlink w:anchor="_Toc193181476" w:history="1">
             <w:r>
               <w:rPr>
                 <w:rStyle w:val="Hipervnculo"/>
@@ -3840,7 +3887,7 @@
               <w:rPr>
                 <w:webHidden/>
               </w:rPr>
-              <w:instrText xml:space="preserve"> PAGEREF _Toc188218113 \h </w:instrText>
+              <w:instrText xml:space="preserve"> PAGEREF _Toc193181476 \h </w:instrText>
             </w:r>
             <w:r>
               <w:rPr>
@@ -3880,7 +3927,7 @@
               <w14:ligatures w14:val="standardContextual"/>
             </w:rPr>
           </w:pPr>
-          <w:hyperlink w:anchor="_Toc188218114" w:history="1">
+          <w:hyperlink w:anchor="_Toc193181477" w:history="1">
             <w:r>
               <w:rPr>
                 <w:rStyle w:val="Hipervnculo"/>
@@ -3921,7 +3968,7 @@
               <w:rPr>
                 <w:webHidden/>
               </w:rPr>
-              <w:instrText xml:space="preserve"> PAGEREF _Toc188218114 \h </w:instrText>
+              <w:instrText xml:space="preserve"> PAGEREF _Toc193181477 \h </w:instrText>
             </w:r>
             <w:r>
               <w:rPr>
@@ -3960,7 +4007,7 @@
               <w14:ligatures w14:val="standardContextual"/>
             </w:rPr>
           </w:pPr>
-          <w:hyperlink w:anchor="_Toc188218115" w:history="1">
+          <w:hyperlink w:anchor="_Toc193181478" w:history="1">
             <w:r>
               <w:rPr>
                 <w:rStyle w:val="Hipervnculo"/>
@@ -4000,7 +4047,7 @@
               <w:rPr>
                 <w:webHidden/>
               </w:rPr>
-              <w:instrText xml:space="preserve"> PAGEREF _Toc188218115 \h </w:instrText>
+              <w:instrText xml:space="preserve"> PAGEREF _Toc193181478 \h </w:instrText>
             </w:r>
             <w:r>
               <w:rPr>
@@ -4039,7 +4086,7 @@
               <w14:ligatures w14:val="standardContextual"/>
             </w:rPr>
           </w:pPr>
-          <w:hyperlink w:anchor="_Toc188218116" w:history="1">
+          <w:hyperlink w:anchor="_Toc193181479" w:history="1">
             <w:r>
               <w:rPr>
                 <w:rStyle w:val="Hipervnculo"/>
@@ -4079,7 +4126,7 @@
               <w:rPr>
                 <w:webHidden/>
               </w:rPr>
-              <w:instrText xml:space="preserve"> PAGEREF _Toc188218116 \h </w:instrText>
+              <w:instrText xml:space="preserve"> PAGEREF _Toc193181479 \h </w:instrText>
             </w:r>
             <w:r>
               <w:rPr>
@@ -4120,7 +4167,7 @@
               <w14:ligatures w14:val="standardContextual"/>
             </w:rPr>
           </w:pPr>
-          <w:hyperlink w:anchor="_Toc188218117" w:history="1">
+          <w:hyperlink w:anchor="_Toc193181480" w:history="1">
             <w:r>
               <w:rPr>
                 <w:rStyle w:val="Hipervnculo"/>
@@ -4162,7 +4209,7 @@
               <w:rPr>
                 <w:webHidden/>
               </w:rPr>
-              <w:instrText xml:space="preserve"> PAGEREF _Toc188218117 \h </w:instrText>
+              <w:instrText xml:space="preserve"> PAGEREF _Toc193181480 \h </w:instrText>
             </w:r>
             <w:r>
               <w:rPr>
@@ -4289,7 +4336,7 @@
         </w:rPr>
         <w:fldChar w:fldCharType="separate"/>
       </w:r>
-      <w:hyperlink w:anchor="_Toc188218118" w:history="1">
+      <w:hyperlink w:anchor="_Toc193181481" w:history="1">
         <w:r>
           <w:rPr>
             <w:rStyle w:val="Hipervnculo"/>
@@ -4312,7 +4359,7 @@
           <w:rPr>
             <w:webHidden/>
           </w:rPr>
-          <w:instrText xml:space="preserve"> PAGEREF _Toc188218118 \h </w:instrText>
+          <w:instrText xml:space="preserve"> PAGEREF _Toc193181481 \h </w:instrText>
         </w:r>
         <w:r>
           <w:rPr>
@@ -4354,7 +4401,7 @@
           <w14:ligatures w14:val="standardContextual"/>
         </w:rPr>
       </w:pPr>
-      <w:hyperlink w:anchor="_Toc188218119" w:history="1">
+      <w:hyperlink w:anchor="_Toc193181482" w:history="1">
         <w:r>
           <w:rPr>
             <w:rStyle w:val="Hipervnculo"/>
@@ -4377,7 +4424,7 @@
           <w:rPr>
             <w:webHidden/>
           </w:rPr>
-          <w:instrText xml:space="preserve"> PAGEREF _Toc188218119 \h </w:instrText>
+          <w:instrText xml:space="preserve"> PAGEREF _Toc193181482 \h </w:instrText>
         </w:r>
         <w:r>
           <w:rPr>
@@ -4419,7 +4466,7 @@
           <w14:ligatures w14:val="standardContextual"/>
         </w:rPr>
       </w:pPr>
-      <w:hyperlink w:anchor="_Toc188218120" w:history="1">
+      <w:hyperlink w:anchor="_Toc193181483" w:history="1">
         <w:r>
           <w:rPr>
             <w:rStyle w:val="Hipervnculo"/>
@@ -4442,7 +4489,7 @@
           <w:rPr>
             <w:webHidden/>
           </w:rPr>
-          <w:instrText xml:space="preserve"> PAGEREF _Toc188218120 \h </w:instrText>
+          <w:instrText xml:space="preserve"> PAGEREF _Toc193181483 \h </w:instrText>
         </w:r>
         <w:r>
           <w:rPr>
@@ -4484,7 +4531,7 @@
           <w14:ligatures w14:val="standardContextual"/>
         </w:rPr>
       </w:pPr>
-      <w:hyperlink w:anchor="_Toc188218121" w:history="1">
+      <w:hyperlink w:anchor="_Toc193181484" w:history="1">
         <w:r>
           <w:rPr>
             <w:rStyle w:val="Hipervnculo"/>
@@ -4507,7 +4554,7 @@
           <w:rPr>
             <w:webHidden/>
           </w:rPr>
-          <w:instrText xml:space="preserve"> PAGEREF _Toc188218121 \h </w:instrText>
+          <w:instrText xml:space="preserve"> PAGEREF _Toc193181484 \h </w:instrText>
         </w:r>
         <w:r>
           <w:rPr>
@@ -4549,7 +4596,7 @@
           <w14:ligatures w14:val="standardContextual"/>
         </w:rPr>
       </w:pPr>
-      <w:hyperlink w:anchor="_Toc188218122" w:history="1">
+      <w:hyperlink w:anchor="_Toc193181485" w:history="1">
         <w:r>
           <w:rPr>
             <w:rStyle w:val="Hipervnculo"/>
@@ -4572,7 +4619,7 @@
           <w:rPr>
             <w:webHidden/>
           </w:rPr>
-          <w:instrText xml:space="preserve"> PAGEREF _Toc188218122 \h </w:instrText>
+          <w:instrText xml:space="preserve"> PAGEREF _Toc193181485 \h </w:instrText>
         </w:r>
         <w:r>
           <w:rPr>
@@ -4614,7 +4661,7 @@
           <w14:ligatures w14:val="standardContextual"/>
         </w:rPr>
       </w:pPr>
-      <w:hyperlink w:anchor="_Toc188218123" w:history="1">
+      <w:hyperlink w:anchor="_Toc193181486" w:history="1">
         <w:r>
           <w:rPr>
             <w:rStyle w:val="Hipervnculo"/>
@@ -4637,7 +4684,7 @@
           <w:rPr>
             <w:webHidden/>
           </w:rPr>
-          <w:instrText xml:space="preserve"> PAGEREF _Toc188218123 \h </w:instrText>
+          <w:instrText xml:space="preserve"> PAGEREF _Toc193181486 \h </w:instrText>
         </w:r>
         <w:r>
           <w:rPr>
@@ -4679,7 +4726,7 @@
           <w14:ligatures w14:val="standardContextual"/>
         </w:rPr>
       </w:pPr>
-      <w:hyperlink w:anchor="_Toc188218124" w:history="1">
+      <w:hyperlink w:anchor="_Toc193181487" w:history="1">
         <w:r>
           <w:rPr>
             <w:rStyle w:val="Hipervnculo"/>
@@ -4702,7 +4749,7 @@
           <w:rPr>
             <w:webHidden/>
           </w:rPr>
-          <w:instrText xml:space="preserve"> PAGEREF _Toc188218124 \h </w:instrText>
+          <w:instrText xml:space="preserve"> PAGEREF _Toc193181487 \h </w:instrText>
         </w:r>
         <w:r>
           <w:rPr>
@@ -4744,7 +4791,7 @@
           <w14:ligatures w14:val="standardContextual"/>
         </w:rPr>
       </w:pPr>
-      <w:hyperlink w:anchor="_Toc188218125" w:history="1">
+      <w:hyperlink w:anchor="_Toc193181488" w:history="1">
         <w:r>
           <w:rPr>
             <w:rStyle w:val="Hipervnculo"/>
@@ -4767,7 +4814,7 @@
           <w:rPr>
             <w:webHidden/>
           </w:rPr>
-          <w:instrText xml:space="preserve"> PAGEREF _Toc188218125 \h </w:instrText>
+          <w:instrText xml:space="preserve"> PAGEREF _Toc193181488 \h </w:instrText>
         </w:r>
         <w:r>
           <w:rPr>
@@ -4809,7 +4856,7 @@
           <w14:ligatures w14:val="standardContextual"/>
         </w:rPr>
       </w:pPr>
-      <w:hyperlink w:anchor="_Toc188218126" w:history="1">
+      <w:hyperlink w:anchor="_Toc193181489" w:history="1">
         <w:r>
           <w:rPr>
             <w:rStyle w:val="Hipervnculo"/>
@@ -4832,7 +4879,7 @@
           <w:rPr>
             <w:webHidden/>
           </w:rPr>
-          <w:instrText xml:space="preserve"> PAGEREF _Toc188218126 \h </w:instrText>
+          <w:instrText xml:space="preserve"> PAGEREF _Toc193181489 \h </w:instrText>
         </w:r>
         <w:r>
           <w:rPr>
@@ -4874,7 +4921,7 @@
           <w14:ligatures w14:val="standardContextual"/>
         </w:rPr>
       </w:pPr>
-      <w:hyperlink w:anchor="_Toc188218127" w:history="1">
+      <w:hyperlink w:anchor="_Toc193181490" w:history="1">
         <w:r>
           <w:rPr>
             <w:rStyle w:val="Hipervnculo"/>
@@ -4897,7 +4944,7 @@
           <w:rPr>
             <w:webHidden/>
           </w:rPr>
-          <w:instrText xml:space="preserve"> PAGEREF _Toc188218127 \h </w:instrText>
+          <w:instrText xml:space="preserve"> PAGEREF _Toc193181490 \h </w:instrText>
         </w:r>
         <w:r>
           <w:rPr>
@@ -4939,12 +4986,12 @@
           <w14:ligatures w14:val="standardContextual"/>
         </w:rPr>
       </w:pPr>
-      <w:hyperlink w:anchor="_Toc188218128" w:history="1">
+      <w:hyperlink w:anchor="_Toc193181491" w:history="1">
         <w:r>
           <w:rPr>
             <w:rStyle w:val="Hipervnculo"/>
           </w:rPr>
-          <w:t>Tabla N° 11: Resumen de resultados de la red peatonal de la Sub-Área {{numsubarea}}</w:t>
+          <w:t>Tabla N° 10: Resumen de resultados de la red peatonal de la Sub-Área {{numsubarea}}</w:t>
         </w:r>
         <w:r>
           <w:rPr>
@@ -4962,7 +5009,7 @@
           <w:rPr>
             <w:webHidden/>
           </w:rPr>
-          <w:instrText xml:space="preserve"> PAGEREF _Toc188218128 \h </w:instrText>
+          <w:instrText xml:space="preserve"> PAGEREF _Toc193181491 \h </w:instrText>
         </w:r>
         <w:r>
           <w:rPr>
@@ -5066,7 +5113,7 @@
         </w:rPr>
         <w:fldChar w:fldCharType="separate"/>
       </w:r>
-      <w:hyperlink w:anchor="_Toc188218129" w:history="1">
+      <w:hyperlink w:anchor="_Toc193181492" w:history="1">
         <w:r>
           <w:rPr>
             <w:rStyle w:val="Hipervnculo"/>
@@ -5089,7 +5136,7 @@
           <w:rPr>
             <w:webHidden/>
           </w:rPr>
-          <w:instrText xml:space="preserve"> PAGEREF _Toc188218129 \h </w:instrText>
+          <w:instrText xml:space="preserve"> PAGEREF _Toc193181492 \h </w:instrText>
         </w:r>
         <w:r>
           <w:rPr>
@@ -5131,12 +5178,12 @@
           <w14:ligatures w14:val="standardContextual"/>
         </w:rPr>
       </w:pPr>
-      <w:hyperlink w:anchor="_Toc188218130" w:history="1">
+      <w:hyperlink w:anchor="_Toc193181493" w:history="1">
         <w:r>
           <w:rPr>
             <w:rStyle w:val="Hipervnculo"/>
           </w:rPr>
-          <w:t>Imagen N° 1: Características físicas de las secciones de la via de la subarea {{numsubarea}}</w:t>
+          <w:t>Imagen N° 2: Características físicas de las secciones de la via de la subarea {{numsubarea}}</w:t>
         </w:r>
         <w:r>
           <w:rPr>
@@ -5154,7 +5201,7 @@
           <w:rPr>
             <w:webHidden/>
           </w:rPr>
-          <w:instrText xml:space="preserve"> PAGEREF _Toc188218130 \h </w:instrText>
+          <w:instrText xml:space="preserve"> PAGEREF _Toc193181493 \h </w:instrText>
         </w:r>
         <w:r>
           <w:rPr>
@@ -5196,7 +5243,7 @@
           <w14:ligatures w14:val="standardContextual"/>
         </w:rPr>
       </w:pPr>
-      <w:hyperlink w:anchor="_Toc188218131" w:history="1">
+      <w:hyperlink w:anchor="_Toc193181494" w:history="1">
         <w:r>
           <w:rPr>
             <w:rStyle w:val="Hipervnculo"/>
@@ -5220,7 +5267,7 @@
           <w:rPr>
             <w:webHidden/>
           </w:rPr>
-          <w:instrText xml:space="preserve"> PAGEREF _Toc188218131 \h </w:instrText>
+          <w:instrText xml:space="preserve"> PAGEREF _Toc193181494 \h </w:instrText>
         </w:r>
         <w:r>
           <w:rPr>
@@ -5262,7 +5309,7 @@
           <w14:ligatures w14:val="standardContextual"/>
         </w:rPr>
       </w:pPr>
-      <w:hyperlink w:anchor="_Toc188218132" w:history="1">
+      <w:hyperlink w:anchor="_Toc193181495" w:history="1">
         <w:r>
           <w:rPr>
             <w:rStyle w:val="Hipervnculo"/>
@@ -5286,7 +5333,7 @@
           <w:rPr>
             <w:webHidden/>
           </w:rPr>
-          <w:instrText xml:space="preserve"> PAGEREF _Toc188218132 \h </w:instrText>
+          <w:instrText xml:space="preserve"> PAGEREF _Toc193181495 \h </w:instrText>
         </w:r>
         <w:r>
           <w:rPr>
@@ -5328,19 +5375,12 @@
           <w14:ligatures w14:val="standardContextual"/>
         </w:rPr>
       </w:pPr>
-      <w:hyperlink w:anchor="_Toc188218133" w:history="1">
-        <w:r>
-          <w:rPr>
-            <w:rStyle w:val="Hipervnculo"/>
-            <w:highlight w:val="cyan"/>
-          </w:rPr>
-          <w:t>Imagen N°</w:t>
-        </w:r>
+      <w:hyperlink w:anchor="_Toc193181496" w:history="1">
         <w:r>
           <w:rPr>
             <w:rStyle w:val="Hipervnculo"/>
           </w:rPr>
-          <w:t xml:space="preserve"> 1</w:t>
+          <w:t>Imagen N° 1</w:t>
         </w:r>
         <w:r>
           <w:rPr>
@@ -5365,7 +5405,7 @@
           <w:rPr>
             <w:webHidden/>
           </w:rPr>
-          <w:instrText xml:space="preserve"> PAGEREF _Toc188218133 \h </w:instrText>
+          <w:instrText xml:space="preserve"> PAGEREF _Toc193181496 \h </w:instrText>
         </w:r>
         <w:r>
           <w:rPr>
@@ -5407,19 +5447,12 @@
           <w14:ligatures w14:val="standardContextual"/>
         </w:rPr>
       </w:pPr>
-      <w:hyperlink w:anchor="_Toc188218134" w:history="1">
-        <w:r>
-          <w:rPr>
-            <w:rStyle w:val="Hipervnculo"/>
-            <w:highlight w:val="cyan"/>
-          </w:rPr>
-          <w:t xml:space="preserve">Imagen N° </w:t>
-        </w:r>
+      <w:hyperlink w:anchor="_Toc193181497" w:history="1">
         <w:r>
           <w:rPr>
             <w:rStyle w:val="Hipervnculo"/>
           </w:rPr>
-          <w:t xml:space="preserve"> 1</w:t>
+          <w:t>Imagen N° 1</w:t>
         </w:r>
         <w:r>
           <w:rPr>
@@ -5444,7 +5477,7 @@
           <w:rPr>
             <w:webHidden/>
           </w:rPr>
-          <w:instrText xml:space="preserve"> PAGEREF _Toc188218134 \h </w:instrText>
+          <w:instrText xml:space="preserve"> PAGEREF _Toc193181497 \h </w:instrText>
         </w:r>
         <w:r>
           <w:rPr>
@@ -5486,19 +5519,12 @@
           <w14:ligatures w14:val="standardContextual"/>
         </w:rPr>
       </w:pPr>
-      <w:hyperlink w:anchor="_Toc188218135" w:history="1">
-        <w:r>
-          <w:rPr>
-            <w:rStyle w:val="Hipervnculo"/>
-            <w:highlight w:val="cyan"/>
-          </w:rPr>
-          <w:t xml:space="preserve">Imagen N° </w:t>
-        </w:r>
+      <w:hyperlink w:anchor="_Toc193181498" w:history="1">
         <w:r>
           <w:rPr>
             <w:rStyle w:val="Hipervnculo"/>
           </w:rPr>
-          <w:t xml:space="preserve"> 7</w:t>
+          <w:t>Imagen N° 1</w:t>
         </w:r>
         <w:r>
           <w:rPr>
@@ -5523,7 +5549,7 @@
           <w:rPr>
             <w:webHidden/>
           </w:rPr>
-          <w:instrText xml:space="preserve"> PAGEREF _Toc188218135 \h </w:instrText>
+          <w:instrText xml:space="preserve"> PAGEREF _Toc193181498 \h </w:instrText>
         </w:r>
         <w:r>
           <w:rPr>
@@ -5565,19 +5591,12 @@
           <w14:ligatures w14:val="standardContextual"/>
         </w:rPr>
       </w:pPr>
-      <w:hyperlink w:anchor="_Toc188218136" w:history="1">
-        <w:r>
-          <w:rPr>
-            <w:rStyle w:val="Hipervnculo"/>
-            <w:highlight w:val="cyan"/>
-          </w:rPr>
-          <w:t xml:space="preserve">Imagen N° </w:t>
-        </w:r>
+      <w:hyperlink w:anchor="_Toc193181499" w:history="1">
         <w:r>
           <w:rPr>
             <w:rStyle w:val="Hipervnculo"/>
           </w:rPr>
-          <w:t xml:space="preserve"> 1</w:t>
+          <w:t>Imagen N° 1</w:t>
         </w:r>
         <w:r>
           <w:rPr>
@@ -5602,7 +5621,7 @@
           <w:rPr>
             <w:webHidden/>
           </w:rPr>
-          <w:instrText xml:space="preserve"> PAGEREF _Toc188218136 \h </w:instrText>
+          <w:instrText xml:space="preserve"> PAGEREF _Toc193181499 \h </w:instrText>
         </w:r>
         <w:r>
           <w:rPr>
@@ -5651,12 +5670,11 @@
           <w:lang w:val="es-ES_tradnl"/>
         </w:rPr>
       </w:pPr>
-      <w:bookmarkStart w:id="0" w:name="_Toc188218070"/>
-      <w:r>
-        <w:rPr>
-          <w:lang w:val="es-ES_tradnl"/>
-        </w:rPr>
-        <w:lastRenderedPageBreak/>
+      <w:bookmarkStart w:id="0" w:name="_Toc193181433"/>
+      <w:r>
+        <w:rPr>
+          <w:lang w:val="es-ES_tradnl"/>
+        </w:rPr>
         <w:t>DESCRIPCIÓN GENERAL</w:t>
       </w:r>
       <w:bookmarkEnd w:id="0"/>
@@ -5668,7 +5686,7 @@
           <w:lang w:val="es-ES_tradnl"/>
         </w:rPr>
       </w:pPr>
-      <w:bookmarkStart w:id="1" w:name="_Toc188218071"/>
+      <w:bookmarkStart w:id="1" w:name="_Toc193181434"/>
       <w:r>
         <w:rPr>
           <w:lang w:val="es-ES_tradnl"/>
@@ -5795,7 +5813,7 @@
       <w:bookmarkStart w:id="3" w:name="_Toc161533560"/>
       <w:bookmarkStart w:id="4" w:name="_Toc161573779"/>
       <w:bookmarkStart w:id="5" w:name="_Toc161573798"/>
-      <w:bookmarkStart w:id="6" w:name="_Toc188218129"/>
+      <w:bookmarkStart w:id="6" w:name="_Toc193181492"/>
       <w:r>
         <w:t xml:space="preserve">Imagen N° </w:t>
       </w:r>
@@ -5978,7 +5996,7 @@
         <w:keepNext/>
       </w:pPr>
       <w:bookmarkStart w:id="7" w:name="_Ref161494768"/>
-      <w:bookmarkStart w:id="8" w:name="_Toc188218118"/>
+      <w:bookmarkStart w:id="8" w:name="_Toc193181481"/>
       <w:r>
         <w:t xml:space="preserve">Tabla N° </w:t>
       </w:r>
@@ -6092,7 +6110,7 @@
         <w:pStyle w:val="Ttulo2"/>
       </w:pPr>
       <w:bookmarkStart w:id="9" w:name="_Toc179816322"/>
-      <w:bookmarkStart w:id="10" w:name="_Toc188218072"/>
+      <w:bookmarkStart w:id="10" w:name="_Toc193181435"/>
       <w:r>
         <w:t>CARACTERIZACIÓN VIAL</w:t>
       </w:r>
@@ -6112,7 +6130,7 @@
         <w:pStyle w:val="Descripcin"/>
         <w:keepNext/>
       </w:pPr>
-      <w:bookmarkStart w:id="11" w:name="_Toc188218119"/>
+      <w:bookmarkStart w:id="11" w:name="_Toc193181482"/>
       <w:r>
         <w:t xml:space="preserve">Tabla N° </w:t>
       </w:r>
@@ -6552,7 +6570,6 @@
                 <w:bCs/>
                 <w:highlight w:val="cyan"/>
               </w:rPr>
-              <w:lastRenderedPageBreak/>
               <w:t>Corte 3-3</w:t>
             </w:r>
           </w:p>
@@ -6674,7 +6691,7 @@
         <w:pStyle w:val="Descripcin"/>
         <w:keepNext/>
       </w:pPr>
-      <w:bookmarkStart w:id="12" w:name="_Toc188218130"/>
+      <w:bookmarkStart w:id="12" w:name="_Toc193181493"/>
       <w:r>
         <w:t xml:space="preserve">Imagen N° </w:t>
       </w:r>
@@ -6730,7 +6747,7 @@
           <w:lang w:val="es-ES_tradnl"/>
         </w:rPr>
       </w:pPr>
-      <w:bookmarkStart w:id="13" w:name="_Toc188218073"/>
+      <w:bookmarkStart w:id="13" w:name="_Toc193181436"/>
       <w:r>
         <w:rPr>
           <w:lang w:val="es-ES_tradnl"/>
@@ -6776,7 +6793,7 @@
           <w:lang w:val="es-ES_tradnl"/>
         </w:rPr>
       </w:pPr>
-      <w:bookmarkStart w:id="14" w:name="_Toc188218074"/>
+      <w:bookmarkStart w:id="14" w:name="_Toc193181437"/>
       <w:r>
         <w:rPr>
           <w:lang w:val="es-ES_tradnl"/>
@@ -6821,7 +6838,7 @@
           <w:lang w:val="es-ES_tradnl"/>
         </w:rPr>
       </w:pPr>
-      <w:bookmarkStart w:id="15" w:name="_Toc188218075"/>
+      <w:bookmarkStart w:id="15" w:name="_Toc193181438"/>
       <w:r>
         <w:rPr>
           <w:lang w:val="es-ES_tradnl"/>
@@ -6848,7 +6865,7 @@
         <w:pStyle w:val="Descripcin"/>
         <w:keepNext/>
       </w:pPr>
-      <w:bookmarkStart w:id="16" w:name="_Toc188218120"/>
+      <w:bookmarkStart w:id="16" w:name="_Toc193181483"/>
       <w:r>
         <w:t xml:space="preserve">Tabla N° </w:t>
       </w:r>
@@ -6919,7 +6936,7 @@
           <w:lang w:val="es-ES_tradnl"/>
         </w:rPr>
       </w:pPr>
-      <w:bookmarkStart w:id="17" w:name="_Toc188218076"/>
+      <w:bookmarkStart w:id="17" w:name="_Toc193181439"/>
       <w:r>
         <w:rPr>
           <w:lang w:val="es-ES_tradnl"/>
@@ -6981,7 +6998,7 @@
         <w:pStyle w:val="Descripcin"/>
         <w:keepNext/>
       </w:pPr>
-      <w:bookmarkStart w:id="18" w:name="_Toc188218121"/>
+      <w:bookmarkStart w:id="18" w:name="_Toc193181484"/>
       <w:r>
         <w:t xml:space="preserve">Tabla N° </w:t>
       </w:r>
@@ -7082,12 +7099,11 @@
           <w:lang w:val="es-ES_tradnl"/>
         </w:rPr>
       </w:pPr>
-      <w:bookmarkStart w:id="19" w:name="_Toc188218077"/>
-      <w:r>
-        <w:rPr>
-          <w:lang w:val="es-ES_tradnl"/>
-        </w:rPr>
-        <w:lastRenderedPageBreak/>
+      <w:bookmarkStart w:id="19" w:name="_Toc193181440"/>
+      <w:r>
+        <w:rPr>
+          <w:lang w:val="es-ES_tradnl"/>
+        </w:rPr>
         <w:t>HISTOGRAMAS VEHICULARES</w:t>
       </w:r>
       <w:bookmarkEnd w:id="19"/>
@@ -7385,7 +7401,7 @@
           <w:lang w:val="es-ES_tradnl"/>
         </w:rPr>
       </w:pPr>
-      <w:bookmarkStart w:id="20" w:name="_Toc188218078"/>
+      <w:bookmarkStart w:id="20" w:name="_Toc193181441"/>
       <w:r>
         <w:rPr>
           <w:lang w:val="es-ES_tradnl"/>
@@ -7453,7 +7469,7 @@
           <w:lang w:val="es-ES_tradnl"/>
         </w:rPr>
       </w:pPr>
-      <w:bookmarkStart w:id="22" w:name="_Toc188218079"/>
+      <w:bookmarkStart w:id="22" w:name="_Toc193181442"/>
       <w:r>
         <w:rPr>
           <w:lang w:val="es-ES_tradnl"/>
@@ -7469,7 +7485,7 @@
           <w:lang w:val="es-ES_tradnl"/>
         </w:rPr>
       </w:pPr>
-      <w:bookmarkStart w:id="23" w:name="_Toc188218080"/>
+      <w:bookmarkStart w:id="23" w:name="_Toc193181443"/>
       <w:r>
         <w:rPr>
           <w:lang w:val="es-ES_tradnl"/>
@@ -7496,9 +7512,8 @@
         <w:pStyle w:val="Descripcin"/>
         <w:keepNext/>
       </w:pPr>
-      <w:bookmarkStart w:id="24" w:name="_Toc188218122"/>
-      <w:r>
-        <w:lastRenderedPageBreak/>
+      <w:bookmarkStart w:id="24" w:name="_Toc193181485"/>
+      <w:r>
         <w:t xml:space="preserve">Tabla N° </w:t>
       </w:r>
       <w:r>
@@ -7576,7 +7591,7 @@
           <w:lang w:val="es-ES_tradnl"/>
         </w:rPr>
       </w:pPr>
-      <w:bookmarkStart w:id="25" w:name="_Toc188218081"/>
+      <w:bookmarkStart w:id="25" w:name="_Toc193181444"/>
       <w:r>
         <w:rPr>
           <w:lang w:val="es-ES_tradnl"/>
@@ -7699,7 +7714,7 @@
           <w:lang w:val="es-ES_tradnl"/>
         </w:rPr>
       </w:pPr>
-      <w:bookmarkStart w:id="26" w:name="_Toc188218082"/>
+      <w:bookmarkStart w:id="26" w:name="_Toc193181445"/>
       <w:r>
         <w:rPr>
           <w:lang w:val="es-ES_tradnl"/>
@@ -7810,7 +7825,7 @@
           <w:lang w:val="es-ES_tradnl"/>
         </w:rPr>
       </w:pPr>
-      <w:bookmarkStart w:id="27" w:name="_Toc188218083"/>
+      <w:bookmarkStart w:id="27" w:name="_Toc193181446"/>
       <w:r>
         <w:rPr>
           <w:lang w:val="es-ES_tradnl"/>
@@ -7871,9 +7886,8 @@
         <w:pStyle w:val="Descripcin"/>
         <w:keepNext/>
       </w:pPr>
-      <w:bookmarkStart w:id="28" w:name="_Toc188218123"/>
-      <w:r>
-        <w:lastRenderedPageBreak/>
+      <w:bookmarkStart w:id="28" w:name="_Toc193181486"/>
+      <w:r>
         <w:t xml:space="preserve">Tabla N° </w:t>
       </w:r>
       <w:r>
@@ -7993,7 +8007,7 @@
           <w:lang w:val="es-ES_tradnl"/>
         </w:rPr>
       </w:pPr>
-      <w:bookmarkStart w:id="29" w:name="_Toc188218084"/>
+      <w:bookmarkStart w:id="29" w:name="_Toc193181447"/>
       <w:r>
         <w:rPr>
           <w:lang w:val="es-ES_tradnl"/>
@@ -8047,7 +8061,7 @@
           <w:lang w:val="es-ES_tradnl"/>
         </w:rPr>
       </w:pPr>
-      <w:bookmarkStart w:id="30" w:name="_Toc188218085"/>
+      <w:bookmarkStart w:id="30" w:name="_Toc193181448"/>
       <w:r>
         <w:rPr>
           <w:lang w:val="es-ES_tradnl"/>
@@ -8125,7 +8139,7 @@
           <w:lang w:val="es-ES_tradnl"/>
         </w:rPr>
       </w:pPr>
-      <w:bookmarkStart w:id="31" w:name="_Toc188218086"/>
+      <w:bookmarkStart w:id="31" w:name="_Toc193181449"/>
       <w:r>
         <w:rPr>
           <w:lang w:val="es-ES_tradnl"/>
@@ -8224,7 +8238,7 @@
           <w:lang w:val="es-ES_tradnl"/>
         </w:rPr>
       </w:pPr>
-      <w:bookmarkStart w:id="33" w:name="_Toc188218087"/>
+      <w:bookmarkStart w:id="33" w:name="_Toc193181450"/>
       <w:r>
         <w:rPr>
           <w:lang w:val="es-ES_tradnl"/>
@@ -8294,7 +8308,7 @@
         <w:pStyle w:val="Descripcin"/>
         <w:keepNext/>
       </w:pPr>
-      <w:bookmarkStart w:id="34" w:name="_Toc188218124"/>
+      <w:bookmarkStart w:id="34" w:name="_Toc193181487"/>
       <w:r>
         <w:t xml:space="preserve">Tabla N° </w:t>
       </w:r>
@@ -8372,7 +8386,7 @@
           <w:lang w:val="es-ES_tradnl"/>
         </w:rPr>
       </w:pPr>
-      <w:bookmarkStart w:id="35" w:name="_Toc188218088"/>
+      <w:bookmarkStart w:id="35" w:name="_Toc193181451"/>
       <w:r>
         <w:rPr>
           <w:lang w:val="es-ES_tradnl"/>
@@ -8489,7 +8503,7 @@
           <w:lang w:val="es-ES_tradnl"/>
         </w:rPr>
       </w:pPr>
-      <w:bookmarkStart w:id="36" w:name="_Toc188218089"/>
+      <w:bookmarkStart w:id="36" w:name="_Toc193181452"/>
       <w:r>
         <w:rPr>
           <w:lang w:val="es-ES_tradnl"/>
@@ -8627,7 +8641,7 @@
           <w:lang w:val="es-ES_tradnl"/>
         </w:rPr>
       </w:pPr>
-      <w:bookmarkStart w:id="37" w:name="_Toc188218090"/>
+      <w:bookmarkStart w:id="37" w:name="_Toc193181453"/>
       <w:r>
         <w:rPr>
           <w:lang w:val="es-ES_tradnl"/>
@@ -8682,7 +8696,7 @@
           <w:lang w:val="es-ES_tradnl"/>
         </w:rPr>
       </w:pPr>
-      <w:bookmarkStart w:id="38" w:name="_Toc188218091"/>
+      <w:bookmarkStart w:id="38" w:name="_Toc193181454"/>
       <w:r>
         <w:rPr>
           <w:lang w:val="es-ES_tradnl"/>
@@ -8711,7 +8725,7 @@
         </w:rPr>
       </w:pPr>
       <w:bookmarkStart w:id="39" w:name="_Toc173231715"/>
-      <w:bookmarkStart w:id="40" w:name="_Toc188218092"/>
+      <w:bookmarkStart w:id="40" w:name="_Toc193181455"/>
       <w:r>
         <w:rPr>
           <w:lang w:val="es-ES_tradnl" w:eastAsia="es-CO"/>
@@ -8728,7 +8742,7 @@
           <w:lang w:val="es-ES_tradnl" w:eastAsia="es-CO"/>
         </w:rPr>
       </w:pPr>
-      <w:bookmarkStart w:id="41" w:name="_Toc188218093"/>
+      <w:bookmarkStart w:id="41" w:name="_Toc193181456"/>
       <w:r>
         <w:rPr>
           <w:lang w:val="es-ES_tradnl" w:eastAsia="es-CO"/>
@@ -8857,7 +8871,7 @@
       <w:bookmarkStart w:id="44" w:name="_Toc161533575"/>
       <w:bookmarkStart w:id="45" w:name="_Toc161573794"/>
       <w:bookmarkStart w:id="46" w:name="_Toc161573813"/>
-      <w:bookmarkStart w:id="47" w:name="_Toc188218131"/>
+      <w:bookmarkStart w:id="47" w:name="_Toc193181494"/>
       <w:r>
         <w:rPr>
           <w:highlight w:val="cyan"/>
@@ -8942,7 +8956,7 @@
         </w:rPr>
       </w:pPr>
       <w:bookmarkStart w:id="48" w:name="_Toc173231717"/>
-      <w:bookmarkStart w:id="49" w:name="_Toc188218094"/>
+      <w:bookmarkStart w:id="49" w:name="_Toc193181457"/>
       <w:r>
         <w:rPr>
           <w:lang w:val="es-ES_tradnl" w:eastAsia="es-CO"/>
@@ -9056,7 +9070,7 @@
       <w:bookmarkStart w:id="52" w:name="_Ref161573000"/>
       <w:bookmarkStart w:id="53" w:name="_Toc161573796"/>
       <w:bookmarkStart w:id="54" w:name="_Toc161573815"/>
-      <w:bookmarkStart w:id="55" w:name="_Toc188218132"/>
+      <w:bookmarkStart w:id="55" w:name="_Toc193181495"/>
       <w:r>
         <w:rPr>
           <w:highlight w:val="cyan"/>
@@ -9151,7 +9165,6 @@
     </w:p>
     <w:p>
       <w:r>
-        <w:lastRenderedPageBreak/>
         <w:t xml:space="preserve">A continuación, se presenta </w:t>
       </w:r>
       <w:r>
@@ -9191,7 +9204,7 @@
         </w:rPr>
       </w:pPr>
       <w:bookmarkStart w:id="58" w:name="_Toc173231718"/>
-      <w:bookmarkStart w:id="59" w:name="_Toc188218095"/>
+      <w:bookmarkStart w:id="59" w:name="_Toc193181458"/>
       <w:bookmarkEnd w:id="57"/>
       <w:r>
         <w:rPr>
@@ -9436,7 +9449,7 @@
         <w:keepNext/>
         <w:spacing w:after="0"/>
       </w:pPr>
-      <w:bookmarkStart w:id="60" w:name="_Toc188218125"/>
+      <w:bookmarkStart w:id="60" w:name="_Toc193181488"/>
       <w:r>
         <w:t xml:space="preserve">Tabla N° </w:t>
       </w:r>
@@ -9806,7 +9819,6 @@
         <w:jc w:val="center"/>
       </w:pPr>
       <w:r>
-        <w:lastRenderedPageBreak/>
         <w:t>{{tabla16}}</w:t>
       </w:r>
     </w:p>
@@ -9893,7 +9905,7 @@
           <w:lang w:val="es-ES_tradnl"/>
         </w:rPr>
       </w:pPr>
-      <w:bookmarkStart w:id="61" w:name="_Toc188218096"/>
+      <w:bookmarkStart w:id="61" w:name="_Toc193181459"/>
       <w:r>
         <w:rPr>
           <w:lang w:val="es-ES_tradnl"/>
@@ -9928,7 +9940,7 @@
           <w:lang w:val="es-ES_tradnl" w:eastAsia="es-CO"/>
         </w:rPr>
       </w:pPr>
-      <w:bookmarkStart w:id="62" w:name="_Toc188218097"/>
+      <w:bookmarkStart w:id="62" w:name="_Toc193181460"/>
       <w:r>
         <w:rPr>
           <w:lang w:val="es-ES_tradnl" w:eastAsia="es-CO"/>
@@ -10115,7 +10127,7 @@
           <w:lang w:val="es-ES_tradnl" w:eastAsia="es-CO"/>
         </w:rPr>
       </w:pPr>
-      <w:bookmarkStart w:id="63" w:name="_Toc188218098"/>
+      <w:bookmarkStart w:id="63" w:name="_Toc193181461"/>
       <w:r>
         <w:rPr>
           <w:lang w:val="es-ES_tradnl" w:eastAsia="es-CO"/>
@@ -10226,7 +10238,7 @@
           <w:lang w:val="es-ES_tradnl" w:eastAsia="es-CO"/>
         </w:rPr>
       </w:pPr>
-      <w:bookmarkStart w:id="64" w:name="_Toc188218099"/>
+      <w:bookmarkStart w:id="64" w:name="_Toc193181462"/>
       <w:r>
         <w:rPr>
           <w:lang w:val="es-ES_tradnl" w:eastAsia="es-CO"/>
@@ -10286,12 +10298,11 @@
           <w:lang w:val="es-ES_tradnl" w:eastAsia="es-CO"/>
         </w:rPr>
       </w:pPr>
-      <w:bookmarkStart w:id="65" w:name="_Toc188218100"/>
+      <w:bookmarkStart w:id="65" w:name="_Toc193181463"/>
       <w:r>
         <w:rPr>
           <w:lang w:val="es-ES_tradnl" w:eastAsia="es-CO"/>
         </w:rPr>
-        <w:lastRenderedPageBreak/>
         <w:t>PROGRAMACIÓN SEMAFÓRICA PROPUESTA</w:t>
       </w:r>
       <w:bookmarkEnd w:id="65"/>
@@ -10332,7 +10343,7 @@
           <w:lang w:val="es-ES_tradnl"/>
         </w:rPr>
       </w:pPr>
-      <w:bookmarkStart w:id="66" w:name="_Toc188218101"/>
+      <w:bookmarkStart w:id="66" w:name="_Toc193181464"/>
       <w:r>
         <w:rPr>
           <w:lang w:val="es-ES_tradnl"/>
@@ -10352,7 +10363,7 @@
           <w:lang w:val="es-ES_tradnl"/>
         </w:rPr>
       </w:pPr>
-      <w:bookmarkStart w:id="67" w:name="_Toc188218102"/>
+      <w:bookmarkStart w:id="67" w:name="_Toc193181465"/>
       <w:r>
         <w:rPr>
           <w:lang w:val="es-ES_tradnl"/>
@@ -10375,7 +10386,31 @@
         <w:t>enlaces</w:t>
       </w:r>
       <w:r>
-        <w:t>, representando una densidad de valor (unidades de vehículos/milla/carril) (PTV Group 2024). Esta clasificación se basa en el atributo de resultado ‘Demora promedio del vehículo’. Además, el rango actual de valores para el retraso del vehículo varía según el tipo de esquema de Nivel de Servicio del nodo, ya sea Semafórico o No Semaforizado como se presenta en la Tabla N°31. El Nivel de Servicio en Vissim es comparable al definido en el Manual de Capacidad de Carreteras Americano de 2010 (HCM 2010). Se presentan los niveles de servicio en la siguiente tabla:</w:t>
+        <w:t xml:space="preserve">, representando una densidad de valor (unidades de vehículos/milla/carril) (PTV Group 2024). Esta clasificación se basa en el atributo de resultado ‘Demora promedio del vehículo’. Además, el rango actual de valores para el retraso del vehículo varía según el tipo de esquema de Nivel de Servicio del nodo, ya sea Semafórico o No Semaforizado como se presenta en la </w:t>
+      </w:r>
+      <w:r>
+        <w:fldChar w:fldCharType="begin"/>
+      </w:r>
+      <w:r>
+        <w:instrText xml:space="preserve"> REF Tabla_resultados \h </w:instrText>
+      </w:r>
+      <w:r>
+        <w:fldChar w:fldCharType="separate"/>
+      </w:r>
+      <w:r>
+        <w:t xml:space="preserve">Tabla N° </w:t>
+      </w:r>
+      <w:r>
+        <w:t>9</w:t>
+      </w:r>
+      <w:r>
+        <w:fldChar w:fldCharType="end"/>
+      </w:r>
+      <w:r>
+        <w:t xml:space="preserve"> </w:t>
+      </w:r>
+      <w:r>
+        <w:t>Nivel de Servicio en Vissim es comparable al definido en el Manual de Capacidad de Carreteras Americano de 2010 (HCM 2010). Se presentan los niveles de servicio en la siguiente tabla:</w:t>
       </w:r>
     </w:p>
     <w:p>
@@ -10383,7 +10418,8 @@
         <w:pStyle w:val="Descripcin"/>
         <w:keepNext/>
       </w:pPr>
-      <w:bookmarkStart w:id="68" w:name="_Toc188218126"/>
+      <w:bookmarkStart w:id="68" w:name="Tabla_resultados"/>
+      <w:bookmarkStart w:id="69" w:name="_Toc193181489"/>
       <w:r>
         <w:t xml:space="preserve">Tabla N° </w:t>
       </w:r>
@@ -10402,10 +10438,11 @@
       <w:r>
         <w:fldChar w:fldCharType="end"/>
       </w:r>
+      <w:bookmarkEnd w:id="68"/>
       <w:r>
         <w:t>: Niveles de Servicio para intersecciones semaforizadas y no semaforizadas</w:t>
       </w:r>
-      <w:bookmarkEnd w:id="68"/>
+      <w:bookmarkEnd w:id="69"/>
     </w:p>
     <w:tbl>
       <w:tblPr>
@@ -11177,7 +11214,7 @@
           <w:lang w:val="es-ES_tradnl"/>
         </w:rPr>
       </w:pPr>
-      <w:bookmarkStart w:id="69" w:name="_Toc188218103"/>
+      <w:bookmarkStart w:id="70" w:name="_Toc193181466"/>
       <w:r>
         <w:rPr>
           <w:lang w:val="es-ES_tradnl"/>
@@ -11190,7 +11227,7 @@
         </w:rPr>
         <w:t>POR INTERSECCIÓN DÍA TÍPICO</w:t>
       </w:r>
-      <w:bookmarkEnd w:id="69"/>
+      <w:bookmarkEnd w:id="70"/>
     </w:p>
     <w:p>
       <w:r>
@@ -11440,14 +11477,14 @@
           <w:lang w:val="es-ES_tradnl"/>
         </w:rPr>
       </w:pPr>
-      <w:bookmarkStart w:id="70" w:name="_Toc188218104"/>
+      <w:bookmarkStart w:id="71" w:name="_Toc193181467"/>
       <w:r>
         <w:rPr>
           <w:lang w:val="es-ES_tradnl"/>
         </w:rPr>
         <w:t>RENDIMIENTO DE VEHICULOS EN LA RED DÍA TÍPICO</w:t>
       </w:r>
-      <w:bookmarkEnd w:id="70"/>
+      <w:bookmarkEnd w:id="71"/>
     </w:p>
     <w:p>
       <w:r>
@@ -11481,7 +11518,6 @@
           <w:bCs/>
           <w:lang w:val="es-ES_tradnl"/>
         </w:rPr>
-        <w:lastRenderedPageBreak/>
         <w:t>HORA PUNTA MAÑANA</w:t>
       </w:r>
     </w:p>
@@ -11654,14 +11690,14 @@
           <w:lang w:val="es-ES_tradnl"/>
         </w:rPr>
       </w:pPr>
-      <w:bookmarkStart w:id="71" w:name="_Toc188218105"/>
+      <w:bookmarkStart w:id="72" w:name="_Toc193181468"/>
       <w:r>
         <w:rPr>
           <w:lang w:val="es-ES_tradnl"/>
         </w:rPr>
         <w:t>RESULTADOS POR INTERSECCIÓN DÍA ATÍPICO</w:t>
       </w:r>
-      <w:bookmarkEnd w:id="71"/>
+      <w:bookmarkEnd w:id="72"/>
     </w:p>
     <w:p>
       <w:r>
@@ -11982,14 +12018,14 @@
           <w:lang w:val="es-ES_tradnl"/>
         </w:rPr>
       </w:pPr>
-      <w:bookmarkStart w:id="72" w:name="_Toc188218106"/>
+      <w:bookmarkStart w:id="73" w:name="_Toc193181469"/>
       <w:r>
         <w:rPr>
           <w:lang w:val="es-ES_tradnl"/>
         </w:rPr>
         <w:t>RENDIMIENTO DE VEHICULOS EN LA RED DÍA ATÍPICO</w:t>
       </w:r>
-      <w:bookmarkEnd w:id="72"/>
+      <w:bookmarkEnd w:id="73"/>
     </w:p>
     <w:p>
       <w:r>
@@ -12208,14 +12244,14 @@
           <w:lang w:val="es-ES_tradnl"/>
         </w:rPr>
       </w:pPr>
-      <w:bookmarkStart w:id="73" w:name="_Toc188218107"/>
+      <w:bookmarkStart w:id="74" w:name="_Toc193181470"/>
       <w:r>
         <w:rPr>
           <w:lang w:val="es-ES_tradnl"/>
         </w:rPr>
         <w:t>RESULTADOS DEL DÍA TÍPICO PEATONAL</w:t>
       </w:r>
-      <w:bookmarkEnd w:id="73"/>
+      <w:bookmarkEnd w:id="74"/>
     </w:p>
     <w:p>
       <w:r>
@@ -12249,7 +12285,6 @@
           <w:bCs/>
           <w:lang w:val="es-ES_tradnl"/>
         </w:rPr>
-        <w:lastRenderedPageBreak/>
         <w:t>HORA PUNTA MAÑANA</w:t>
       </w:r>
     </w:p>
@@ -12441,14 +12476,14 @@
           <w:lang w:val="es-ES_tradnl"/>
         </w:rPr>
       </w:pPr>
-      <w:bookmarkStart w:id="74" w:name="_Toc188218108"/>
+      <w:bookmarkStart w:id="75" w:name="_Toc193181471"/>
       <w:r>
         <w:rPr>
           <w:lang w:val="es-ES_tradnl"/>
         </w:rPr>
         <w:t>RESULTADOS DEL DÍA ATÍPICO PEATONAL</w:t>
       </w:r>
-      <w:bookmarkEnd w:id="74"/>
+      <w:bookmarkEnd w:id="75"/>
     </w:p>
     <w:p>
       <w:r>
@@ -12682,14 +12717,14 @@
           <w:lang w:val="es-ES_tradnl"/>
         </w:rPr>
       </w:pPr>
-      <w:bookmarkStart w:id="75" w:name="_Toc188218109"/>
+      <w:bookmarkStart w:id="76" w:name="_Toc193181472"/>
       <w:r>
         <w:rPr>
           <w:lang w:val="es-ES_tradnl"/>
         </w:rPr>
         <w:t>RESUMEN DE RESULTADOS</w:t>
       </w:r>
-      <w:bookmarkEnd w:id="75"/>
+      <w:bookmarkEnd w:id="76"/>
     </w:p>
     <w:p>
       <w:r>
@@ -12723,7 +12758,7 @@
         <w:keepNext/>
         <w:ind w:right="49"/>
       </w:pPr>
-      <w:bookmarkStart w:id="76" w:name="_Toc188218127"/>
+      <w:bookmarkStart w:id="77" w:name="_Toc193181490"/>
       <w:r>
         <w:t xml:space="preserve">Tabla N° </w:t>
       </w:r>
@@ -12751,7 +12786,7 @@
       <w:r>
         <w:t xml:space="preserve"> de la Sub-Área {{numsubarea}}</w:t>
       </w:r>
-      <w:bookmarkEnd w:id="76"/>
+      <w:bookmarkEnd w:id="77"/>
     </w:p>
     <w:p>
       <w:pPr>
@@ -12801,7 +12836,7 @@
           <w:u w:val="single"/>
         </w:rPr>
       </w:pPr>
-      <w:bookmarkStart w:id="77" w:name="_Toc188218128"/>
+      <w:bookmarkStart w:id="78" w:name="_Toc193181491"/>
       <w:r>
         <w:t xml:space="preserve">Tabla N° </w:t>
       </w:r>
@@ -12829,7 +12864,7 @@
       <w:r>
         <w:t>peatonal de la Sub-Área {{numsubarea}}</w:t>
       </w:r>
-      <w:bookmarkEnd w:id="77"/>
+      <w:bookmarkEnd w:id="78"/>
     </w:p>
     <w:p>
       <w:pPr>
@@ -12862,14 +12897,14 @@
           <w:lang w:val="es-ES_tradnl"/>
         </w:rPr>
       </w:pPr>
-      <w:bookmarkStart w:id="78" w:name="_Toc188218110"/>
+      <w:bookmarkStart w:id="79" w:name="_Toc193181473"/>
       <w:r>
         <w:rPr>
           <w:lang w:val="es-ES_tradnl"/>
         </w:rPr>
         <w:t>MAPAS TEMÁTICOS</w:t>
       </w:r>
-      <w:bookmarkEnd w:id="78"/>
+      <w:bookmarkEnd w:id="79"/>
     </w:p>
     <w:p>
       <w:pPr>
@@ -12898,15 +12933,14 @@
           <w:lang w:val="es-ES_tradnl"/>
         </w:rPr>
       </w:pPr>
-      <w:bookmarkStart w:id="79" w:name="_Toc188218111"/>
-      <w:r>
-        <w:rPr>
-          <w:lang w:val="es-ES_tradnl"/>
-        </w:rPr>
-        <w:lastRenderedPageBreak/>
+      <w:bookmarkStart w:id="80" w:name="_Toc193181474"/>
+      <w:r>
+        <w:rPr>
+          <w:lang w:val="es-ES_tradnl"/>
+        </w:rPr>
         <w:t>SITUACIÓN ACTUAL</w:t>
       </w:r>
-      <w:bookmarkEnd w:id="79"/>
+      <w:bookmarkEnd w:id="80"/>
     </w:p>
     <w:p>
       <w:pPr>
@@ -12915,14 +12949,14 @@
           <w:lang w:val="es-ES_tradnl"/>
         </w:rPr>
       </w:pPr>
-      <w:bookmarkStart w:id="80" w:name="_Toc188218112"/>
+      <w:bookmarkStart w:id="81" w:name="_Toc193181475"/>
       <w:r>
         <w:rPr>
           <w:lang w:val="es-ES_tradnl"/>
         </w:rPr>
         <w:t>VELOCIDAD</w:t>
       </w:r>
-      <w:bookmarkEnd w:id="80"/>
+      <w:bookmarkEnd w:id="81"/>
     </w:p>
     <w:p>
       <w:pPr>
@@ -12961,62 +12995,56 @@
         <w:keepNext/>
         <w:ind w:right="49"/>
       </w:pPr>
-      <w:bookmarkStart w:id="81" w:name="_Toc188218133"/>
+      <w:bookmarkStart w:id="82" w:name="_Toc193181496"/>
+      <w:r>
+        <w:t xml:space="preserve">Imagen N° </w:t>
+      </w:r>
+      <w:r>
+        <w:fldChar w:fldCharType="begin"/>
+      </w:r>
+      <w:r>
+        <w:instrText xml:space="preserve"> SEQ Imagen_N° \* ARABIC </w:instrText>
+      </w:r>
+      <w:r>
+        <w:fldChar w:fldCharType="separate"/>
+      </w:r>
+      <w:r>
+        <w:t>5</w:t>
+      </w:r>
+      <w:r>
+        <w:fldChar w:fldCharType="end"/>
+      </w:r>
       <w:r>
         <w:rPr>
           <w:highlight w:val="cyan"/>
         </w:rPr>
-        <w:t>Imagen N°</w:t>
-      </w:r>
-      <w:r>
-        <w:t xml:space="preserve"> </w:t>
-      </w:r>
-      <w:r>
-        <w:fldChar w:fldCharType="begin"/>
-      </w:r>
-      <w:r>
-        <w:instrText xml:space="preserve"> SEQ Imagen_N° \* ARABIC </w:instrText>
-      </w:r>
-      <w:r>
-        <w:fldChar w:fldCharType="separate"/>
-      </w:r>
-      <w:r>
-        <w:t>5</w:t>
-      </w:r>
-      <w:r>
-        <w:fldChar w:fldCharType="end"/>
+        <w:t xml:space="preserve">: Velocidades en Hora Punta </w:t>
       </w:r>
       <w:r>
         <w:rPr>
           <w:highlight w:val="cyan"/>
         </w:rPr>
-        <w:t xml:space="preserve">: Velocidades en Hora Punta </w:t>
+        <w:t>{{maxturno}}</w:t>
       </w:r>
       <w:r>
         <w:rPr>
           <w:highlight w:val="cyan"/>
         </w:rPr>
-        <w:t>{{maxturno}}</w:t>
+        <w:t xml:space="preserve"> del día típico de la sub-área </w:t>
       </w:r>
       <w:r>
         <w:rPr>
           <w:highlight w:val="cyan"/>
         </w:rPr>
-        <w:t xml:space="preserve"> del día típico de la sub-área </w:t>
+        <w:t>{{numsubarea}}</w:t>
       </w:r>
       <w:r>
         <w:rPr>
           <w:highlight w:val="cyan"/>
         </w:rPr>
-        <w:t>{{numsubarea}}</w:t>
-      </w:r>
-      <w:r>
-        <w:rPr>
-          <w:highlight w:val="cyan"/>
-        </w:rPr>
         <w:t xml:space="preserve"> – Situación Actual</w:t>
       </w:r>
-      <w:bookmarkEnd w:id="81"/>
+      <w:bookmarkEnd w:id="82"/>
     </w:p>
     <w:p>
       <w:pPr>
@@ -13050,14 +13078,14 @@
           <w:lang w:val="es-ES_tradnl"/>
         </w:rPr>
       </w:pPr>
-      <w:bookmarkStart w:id="82" w:name="_Toc188218113"/>
+      <w:bookmarkStart w:id="83" w:name="_Toc193181476"/>
       <w:r>
         <w:rPr>
           <w:lang w:val="es-ES_tradnl"/>
         </w:rPr>
         <w:t>DENSIDAD</w:t>
       </w:r>
-      <w:bookmarkEnd w:id="82"/>
+      <w:bookmarkEnd w:id="83"/>
     </w:p>
     <w:p>
       <w:r>
@@ -13082,62 +13110,56 @@
         <w:keepNext/>
         <w:ind w:right="49"/>
       </w:pPr>
-      <w:bookmarkStart w:id="83" w:name="_Toc188218134"/>
+      <w:bookmarkStart w:id="84" w:name="_Toc193181497"/>
+      <w:r>
+        <w:t xml:space="preserve">Imagen N° </w:t>
+      </w:r>
+      <w:r>
+        <w:fldChar w:fldCharType="begin"/>
+      </w:r>
+      <w:r>
+        <w:instrText xml:space="preserve"> SEQ Imagen_N° \* ARABIC </w:instrText>
+      </w:r>
+      <w:r>
+        <w:fldChar w:fldCharType="separate"/>
+      </w:r>
+      <w:r>
+        <w:t>6</w:t>
+      </w:r>
+      <w:r>
+        <w:fldChar w:fldCharType="end"/>
+      </w:r>
       <w:r>
         <w:rPr>
           <w:highlight w:val="cyan"/>
         </w:rPr>
-        <w:t xml:space="preserve">Imagen N° </w:t>
-      </w:r>
-      <w:r>
-        <w:t xml:space="preserve"> </w:t>
-      </w:r>
-      <w:r>
-        <w:fldChar w:fldCharType="begin"/>
-      </w:r>
-      <w:r>
-        <w:instrText xml:space="preserve"> SEQ Imagen_N° \* ARABIC </w:instrText>
-      </w:r>
-      <w:r>
-        <w:fldChar w:fldCharType="separate"/>
-      </w:r>
-      <w:r>
-        <w:t>6</w:t>
-      </w:r>
-      <w:r>
-        <w:fldChar w:fldCharType="end"/>
+        <w:t xml:space="preserve">: Densidades en Hora Punta </w:t>
       </w:r>
       <w:r>
         <w:rPr>
           <w:highlight w:val="cyan"/>
         </w:rPr>
-        <w:t xml:space="preserve">: Densidades en Hora Punta </w:t>
+        <w:t>{{maxturno}}</w:t>
       </w:r>
       <w:r>
         <w:rPr>
           <w:highlight w:val="cyan"/>
         </w:rPr>
-        <w:t>{{maxturno}}</w:t>
+        <w:t xml:space="preserve"> del día típico de la sub-área </w:t>
       </w:r>
       <w:r>
         <w:rPr>
           <w:highlight w:val="cyan"/>
         </w:rPr>
-        <w:t xml:space="preserve"> del día típico de la sub-área </w:t>
+        <w:t>{{numsubarea}}</w:t>
       </w:r>
       <w:r>
         <w:rPr>
           <w:highlight w:val="cyan"/>
         </w:rPr>
-        <w:t>{{numsubarea}}</w:t>
-      </w:r>
-      <w:r>
-        <w:rPr>
-          <w:highlight w:val="cyan"/>
-        </w:rPr>
         <w:t xml:space="preserve"> – Situación Actual</w:t>
       </w:r>
-      <w:bookmarkEnd w:id="83"/>
+      <w:bookmarkEnd w:id="84"/>
     </w:p>
     <w:p>
       <w:pPr>
@@ -13179,14 +13201,14 @@
           <w:lang w:val="es-ES_tradnl"/>
         </w:rPr>
       </w:pPr>
-      <w:bookmarkStart w:id="84" w:name="_Toc188218114"/>
+      <w:bookmarkStart w:id="85" w:name="_Toc193181477"/>
       <w:r>
         <w:rPr>
           <w:lang w:val="es-ES_tradnl"/>
         </w:rPr>
         <w:t>SITUACIÓN PROPUESTA BASE</w:t>
       </w:r>
-      <w:bookmarkEnd w:id="84"/>
+      <w:bookmarkEnd w:id="85"/>
     </w:p>
     <w:p>
       <w:pPr>
@@ -13195,14 +13217,14 @@
           <w:lang w:val="es-ES_tradnl"/>
         </w:rPr>
       </w:pPr>
-      <w:bookmarkStart w:id="85" w:name="_Toc188218115"/>
+      <w:bookmarkStart w:id="86" w:name="_Toc193181478"/>
       <w:r>
         <w:rPr>
           <w:lang w:val="es-ES_tradnl"/>
         </w:rPr>
         <w:t>VELOCIDAD</w:t>
       </w:r>
-      <w:bookmarkEnd w:id="85"/>
+      <w:bookmarkEnd w:id="86"/>
     </w:p>
     <w:p>
       <w:r>
@@ -13221,68 +13243,62 @@
         <w:keepNext/>
         <w:ind w:right="49"/>
       </w:pPr>
-      <w:bookmarkStart w:id="86" w:name="_Toc188218135"/>
+      <w:bookmarkStart w:id="87" w:name="_Toc193181498"/>
+      <w:r>
+        <w:t xml:space="preserve">Imagen N° </w:t>
+      </w:r>
+      <w:r>
+        <w:fldChar w:fldCharType="begin"/>
+      </w:r>
+      <w:r>
+        <w:instrText xml:space="preserve"> SEQ Imagen_N° \* ARABIC </w:instrText>
+      </w:r>
+      <w:r>
+        <w:fldChar w:fldCharType="separate"/>
+      </w:r>
+      <w:r>
+        <w:t>7</w:t>
+      </w:r>
+      <w:r>
+        <w:fldChar w:fldCharType="end"/>
+      </w:r>
       <w:r>
         <w:rPr>
           <w:highlight w:val="cyan"/>
         </w:rPr>
-        <w:t xml:space="preserve">Imagen N° </w:t>
-      </w:r>
-      <w:r>
-        <w:t xml:space="preserve"> </w:t>
-      </w:r>
-      <w:r>
-        <w:fldChar w:fldCharType="begin"/>
-      </w:r>
-      <w:r>
-        <w:instrText xml:space="preserve"> SEQ Imagen_N° \* ARABIC </w:instrText>
-      </w:r>
-      <w:r>
-        <w:fldChar w:fldCharType="separate"/>
-      </w:r>
-      <w:r>
-        <w:t>7</w:t>
-      </w:r>
-      <w:r>
-        <w:fldChar w:fldCharType="end"/>
+        <w:t xml:space="preserve">: Velocidades en Hora Punta </w:t>
       </w:r>
       <w:r>
         <w:rPr>
           <w:highlight w:val="cyan"/>
         </w:rPr>
-        <w:t xml:space="preserve">: Velocidades en Hora Punta </w:t>
+        <w:t xml:space="preserve">{{maxturno}} </w:t>
       </w:r>
       <w:r>
         <w:rPr>
           <w:highlight w:val="cyan"/>
         </w:rPr>
-        <w:t xml:space="preserve">{{maxturno}} </w:t>
+        <w:t xml:space="preserve">del día típico de la sub-área </w:t>
       </w:r>
       <w:r>
         <w:rPr>
           <w:highlight w:val="cyan"/>
         </w:rPr>
-        <w:t xml:space="preserve">del día típico de la sub-área </w:t>
+        <w:t>{{numsubarea}}</w:t>
       </w:r>
       <w:r>
         <w:rPr>
           <w:highlight w:val="cyan"/>
         </w:rPr>
-        <w:t>{{numsubarea}}</w:t>
+        <w:t xml:space="preserve"> – Situación </w:t>
       </w:r>
       <w:r>
         <w:rPr>
           <w:highlight w:val="cyan"/>
         </w:rPr>
-        <w:t xml:space="preserve"> – Situación </w:t>
-      </w:r>
-      <w:r>
-        <w:rPr>
-          <w:highlight w:val="cyan"/>
-        </w:rPr>
         <w:t>Propuesta Base</w:t>
       </w:r>
-      <w:bookmarkEnd w:id="86"/>
+      <w:bookmarkEnd w:id="87"/>
     </w:p>
     <w:p>
       <w:pPr>
@@ -13322,14 +13338,14 @@
           <w:lang w:val="es-ES_tradnl"/>
         </w:rPr>
       </w:pPr>
-      <w:bookmarkStart w:id="87" w:name="_Toc188218116"/>
+      <w:bookmarkStart w:id="88" w:name="_Toc193181479"/>
       <w:r>
         <w:rPr>
           <w:lang w:val="es-ES_tradnl"/>
         </w:rPr>
         <w:t>DENSIDAD</w:t>
       </w:r>
-      <w:bookmarkEnd w:id="87"/>
+      <w:bookmarkEnd w:id="88"/>
     </w:p>
     <w:p>
       <w:r>
@@ -13348,68 +13364,62 @@
         <w:keepNext/>
         <w:ind w:right="49"/>
       </w:pPr>
-      <w:bookmarkStart w:id="88" w:name="_Toc188218136"/>
+      <w:bookmarkStart w:id="89" w:name="_Toc193181499"/>
+      <w:r>
+        <w:t xml:space="preserve">Imagen N° </w:t>
+      </w:r>
+      <w:r>
+        <w:fldChar w:fldCharType="begin"/>
+      </w:r>
+      <w:r>
+        <w:instrText xml:space="preserve"> SEQ Imagen_N° \* ARABIC </w:instrText>
+      </w:r>
+      <w:r>
+        <w:fldChar w:fldCharType="separate"/>
+      </w:r>
+      <w:r>
+        <w:t>8</w:t>
+      </w:r>
+      <w:r>
+        <w:fldChar w:fldCharType="end"/>
+      </w:r>
       <w:r>
         <w:rPr>
           <w:highlight w:val="cyan"/>
         </w:rPr>
-        <w:t xml:space="preserve">Imagen N° </w:t>
-      </w:r>
-      <w:r>
-        <w:t xml:space="preserve"> </w:t>
-      </w:r>
-      <w:r>
-        <w:fldChar w:fldCharType="begin"/>
-      </w:r>
-      <w:r>
-        <w:instrText xml:space="preserve"> SEQ Imagen_N° \* ARABIC </w:instrText>
-      </w:r>
-      <w:r>
-        <w:fldChar w:fldCharType="separate"/>
-      </w:r>
-      <w:r>
-        <w:t>8</w:t>
-      </w:r>
-      <w:r>
-        <w:fldChar w:fldCharType="end"/>
+        <w:t xml:space="preserve">: Densidades en Hora Punta </w:t>
       </w:r>
       <w:r>
         <w:rPr>
           <w:highlight w:val="cyan"/>
         </w:rPr>
-        <w:t xml:space="preserve">: Densidades en Hora Punta </w:t>
+        <w:t>{{maxturno}}</w:t>
       </w:r>
       <w:r>
         <w:rPr>
           <w:highlight w:val="cyan"/>
         </w:rPr>
-        <w:t>{{maxturno}}</w:t>
+        <w:t xml:space="preserve"> del día típico de la sub-área </w:t>
       </w:r>
       <w:r>
         <w:rPr>
           <w:highlight w:val="cyan"/>
         </w:rPr>
-        <w:t xml:space="preserve"> del día típico de la sub-área </w:t>
+        <w:t>{{numsubarea}}</w:t>
       </w:r>
       <w:r>
         <w:rPr>
           <w:highlight w:val="cyan"/>
         </w:rPr>
-        <w:t>{{numsubarea}}</w:t>
+        <w:t xml:space="preserve"> – Situación </w:t>
       </w:r>
       <w:r>
         <w:rPr>
           <w:highlight w:val="cyan"/>
         </w:rPr>
-        <w:t xml:space="preserve"> – Situación </w:t>
-      </w:r>
-      <w:r>
-        <w:rPr>
-          <w:highlight w:val="cyan"/>
-        </w:rPr>
         <w:t>Propuesta Base</w:t>
       </w:r>
-      <w:bookmarkEnd w:id="88"/>
+      <w:bookmarkEnd w:id="89"/>
     </w:p>
     <w:p>
       <w:pPr>
@@ -13443,14 +13453,14 @@
           <w:lang w:val="es-ES_tradnl"/>
         </w:rPr>
       </w:pPr>
-      <w:bookmarkStart w:id="89" w:name="_Toc188218117"/>
+      <w:bookmarkStart w:id="90" w:name="_Toc193181480"/>
       <w:r>
         <w:rPr>
           <w:lang w:val="es-ES_tradnl"/>
         </w:rPr>
         <w:t>CONCLUSIONES</w:t>
       </w:r>
-      <w:bookmarkEnd w:id="89"/>
+      <w:bookmarkEnd w:id="90"/>
     </w:p>
     <w:p>
       <w:pPr>
@@ -13512,7 +13522,6 @@
         <w:rPr>
           <w:lang w:eastAsia="es-CO"/>
         </w:rPr>
-        <w:lastRenderedPageBreak/>
         <w:t xml:space="preserve">El GEH para cada movimiento es menor al 5 % y cumple los criterios 1 y 2 del manual “Traffic Modelling Guidelines, versión 4.0”, lo cual representa la calibración de la sub-área. </w:t>
       </w:r>
     </w:p>
@@ -13613,8 +13622,7 @@
     <w:sectPr>
       <w:headerReference w:type="default" r:id="rId11"/>
       <w:footerReference w:type="default" r:id="rId12"/>
-      <w:headerReference w:type="first" r:id="rId13"/>
-      <w:footerReference w:type="first" r:id="rId14"/>
+      <w:footerReference w:type="first" r:id="rId13"/>
       <w:pgSz w:w="12240" w:h="15840"/>
       <w:pgMar w:top="1418" w:right="992" w:bottom="1418" w:left="1701" w:header="708" w:footer="708" w:gutter="0"/>
       <w:cols w:space="708"/>
@@ -13659,84 +13667,6 @@
         <w:szCs w:val="20"/>
       </w:rPr>
     </w:pPr>
-    <w:r>
-      <w:rPr>
-        <w:sz w:val="24"/>
-        <w:szCs w:val="24"/>
-      </w:rPr>
-      <mc:AlternateContent>
-        <mc:Choice Requires="wps">
-          <w:drawing>
-            <wp:anchor distT="0" distB="0" distL="114300" distR="114300" simplePos="0" relativeHeight="251658240" behindDoc="0" locked="0" layoutInCell="1" allowOverlap="1" wp14:anchorId="3A614140" wp14:editId="54469E54">
-              <wp:simplePos x="0" y="0"/>
-              <wp:positionH relativeFrom="column">
-                <wp:posOffset>-7620</wp:posOffset>
-              </wp:positionH>
-              <wp:positionV relativeFrom="paragraph">
-                <wp:posOffset>-66040</wp:posOffset>
-              </wp:positionV>
-              <wp:extent cx="5756910" cy="0"/>
-              <wp:effectExtent l="5715" t="5715" r="9525" b="13335"/>
-              <wp:wrapNone/>
-              <wp:docPr id="2077729618" name="AutoShape 1"/>
-              <wp:cNvGraphicFramePr>
-                <a:graphicFrameLocks xmlns:a="http://schemas.openxmlformats.org/drawingml/2006/main"/>
-              </wp:cNvGraphicFramePr>
-              <a:graphic xmlns:a="http://schemas.openxmlformats.org/drawingml/2006/main">
-                <a:graphicData uri="http://schemas.microsoft.com/office/word/2010/wordprocessingShape">
-                  <wps:wsp>
-                    <wps:cNvCnPr>
-                      <a:cxnSpLocks noChangeShapeType="1"/>
-                    </wps:cNvCnPr>
-                    <wps:spPr bwMode="auto">
-                      <a:xfrm>
-                        <a:off x="0" y="0"/>
-                        <a:ext cx="5756910" cy="0"/>
-                      </a:xfrm>
-                      <a:prstGeom prst="straightConnector1">
-                        <a:avLst/>
-                      </a:prstGeom>
-                      <a:noFill/>
-                      <a:ln w="9525">
-                        <a:solidFill>
-                          <a:srgbClr val="000000"/>
-                        </a:solidFill>
-                        <a:round/>
-                        <a:headEnd/>
-                        <a:tailEnd/>
-                      </a:ln>
-                      <a:extLst>
-                        <a:ext uri="{909E8E84-426E-40DD-AFC4-6F175D3DCCD1}">
-                          <a14:hiddenFill xmlns:a14="http://schemas.microsoft.com/office/drawing/2010/main">
-                            <a:noFill/>
-                          </a14:hiddenFill>
-                        </a:ext>
-                      </a:extLst>
-                    </wps:spPr>
-                    <wps:bodyPr/>
-                  </wps:wsp>
-                </a:graphicData>
-              </a:graphic>
-              <wp14:sizeRelH relativeFrom="page">
-                <wp14:pctWidth>0</wp14:pctWidth>
-              </wp14:sizeRelH>
-              <wp14:sizeRelV relativeFrom="page">
-                <wp14:pctHeight>0</wp14:pctHeight>
-              </wp14:sizeRelV>
-            </wp:anchor>
-          </w:drawing>
-        </mc:Choice>
-        <mc:Fallback>
-          <w:pict>
-            <v:shapetype w14:anchorId="0745E2C4" id="_x0000_t32" coordsize="21600,21600" o:spt="32" o:oned="t" path="m,l21600,21600e" filled="f">
-              <v:path arrowok="t" fillok="f" o:connecttype="none"/>
-              <o:lock v:ext="edit" shapetype="t"/>
-            </v:shapetype>
-            <v:shape id="AutoShape 1" o:spid="_x0000_s1026" type="#_x0000_t32" style="position:absolute;margin-left:-.6pt;margin-top:-5.2pt;width:453.3pt;height:0;z-index:251658240;visibility:visible;mso-wrap-style:square;mso-width-percent:0;mso-height-percent:0;mso-wrap-distance-left:9pt;mso-wrap-distance-top:0;mso-wrap-distance-right:9pt;mso-wrap-distance-bottom:0;mso-position-horizontal:absolute;mso-position-horizontal-relative:text;mso-position-vertical:absolute;mso-position-vertical-relative:text;mso-width-percent:0;mso-height-percent:0;mso-width-relative:page;mso-height-relative:page" o:gfxdata="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"/>
-          </w:pict>
-        </mc:Fallback>
-      </mc:AlternateContent>
-    </w:r>
     <w:sdt>
       <w:sdtPr>
         <w:rPr>
@@ -13750,20 +13680,6 @@
         </w:docPartObj>
       </w:sdtPr>
       <w:sdtContent>
-        <w:r>
-          <w:rPr>
-            <w:sz w:val="20"/>
-            <w:szCs w:val="20"/>
-          </w:rPr>
-          <w:t>{{month}}</w:t>
-        </w:r>
-        <w:r>
-          <w:rPr>
-            <w:sz w:val="20"/>
-            <w:szCs w:val="20"/>
-          </w:rPr>
-          <w:t>, 2024</w:t>
-        </w:r>
         <w:r>
           <w:rPr>
             <w:sz w:val="20"/>
@@ -13783,7 +13699,7 @@
             <w:sz w:val="20"/>
             <w:szCs w:val="20"/>
           </w:rPr>
-          <w:t xml:space="preserve">Pág. </w:t>
+          <w:t xml:space="preserve"> </w:t>
         </w:r>
         <w:r>
           <w:rPr>
@@ -13838,84 +13754,6 @@
         <w:szCs w:val="20"/>
       </w:rPr>
     </w:pPr>
-    <w:r>
-      <w:rPr>
-        <w:sz w:val="20"/>
-        <w:szCs w:val="20"/>
-      </w:rPr>
-      <mc:AlternateContent>
-        <mc:Choice Requires="wps">
-          <w:drawing>
-            <wp:anchor distT="0" distB="0" distL="114300" distR="114300" simplePos="0" relativeHeight="251659264" behindDoc="0" locked="0" layoutInCell="1" allowOverlap="1" wp14:anchorId="3A614140" wp14:editId="342D5FD7">
-              <wp:simplePos x="0" y="0"/>
-              <wp:positionH relativeFrom="column">
-                <wp:posOffset>-111125</wp:posOffset>
-              </wp:positionH>
-              <wp:positionV relativeFrom="paragraph">
-                <wp:posOffset>-53975</wp:posOffset>
-              </wp:positionV>
-              <wp:extent cx="5756910" cy="0"/>
-              <wp:effectExtent l="8255" t="8890" r="6985" b="10160"/>
-              <wp:wrapNone/>
-              <wp:docPr id="1346703895" name="AutoShape 3"/>
-              <wp:cNvGraphicFramePr>
-                <a:graphicFrameLocks xmlns:a="http://schemas.openxmlformats.org/drawingml/2006/main"/>
-              </wp:cNvGraphicFramePr>
-              <a:graphic xmlns:a="http://schemas.openxmlformats.org/drawingml/2006/main">
-                <a:graphicData uri="http://schemas.microsoft.com/office/word/2010/wordprocessingShape">
-                  <wps:wsp>
-                    <wps:cNvCnPr>
-                      <a:cxnSpLocks noChangeShapeType="1"/>
-                    </wps:cNvCnPr>
-                    <wps:spPr bwMode="auto">
-                      <a:xfrm>
-                        <a:off x="0" y="0"/>
-                        <a:ext cx="5756910" cy="0"/>
-                      </a:xfrm>
-                      <a:prstGeom prst="straightConnector1">
-                        <a:avLst/>
-                      </a:prstGeom>
-                      <a:noFill/>
-                      <a:ln w="9525">
-                        <a:solidFill>
-                          <a:srgbClr val="000000"/>
-                        </a:solidFill>
-                        <a:round/>
-                        <a:headEnd/>
-                        <a:tailEnd/>
-                      </a:ln>
-                      <a:extLst>
-                        <a:ext uri="{909E8E84-426E-40DD-AFC4-6F175D3DCCD1}">
-                          <a14:hiddenFill xmlns:a14="http://schemas.microsoft.com/office/drawing/2010/main">
-                            <a:noFill/>
-                          </a14:hiddenFill>
-                        </a:ext>
-                      </a:extLst>
-                    </wps:spPr>
-                    <wps:bodyPr/>
-                  </wps:wsp>
-                </a:graphicData>
-              </a:graphic>
-              <wp14:sizeRelH relativeFrom="page">
-                <wp14:pctWidth>0</wp14:pctWidth>
-              </wp14:sizeRelH>
-              <wp14:sizeRelV relativeFrom="page">
-                <wp14:pctHeight>0</wp14:pctHeight>
-              </wp14:sizeRelV>
-            </wp:anchor>
-          </w:drawing>
-        </mc:Choice>
-        <mc:Fallback>
-          <w:pict>
-            <v:shapetype w14:anchorId="6B315515" id="_x0000_t32" coordsize="21600,21600" o:spt="32" o:oned="t" path="m,l21600,21600e" filled="f">
-              <v:path arrowok="t" fillok="f" o:connecttype="none"/>
-              <o:lock v:ext="edit" shapetype="t"/>
-            </v:shapetype>
-            <v:shape id="AutoShape 3" o:spid="_x0000_s1026" type="#_x0000_t32" style="position:absolute;margin-left:-8.75pt;margin-top:-4.25pt;width:453.3pt;height:0;z-index:251659264;visibility:visible;mso-wrap-style:square;mso-width-percent:0;mso-height-percent:0;mso-wrap-distance-left:9pt;mso-wrap-distance-top:0;mso-wrap-distance-right:9pt;mso-wrap-distance-bottom:0;mso-position-horizontal:absolute;mso-position-horizontal-relative:text;mso-position-vertical:absolute;mso-position-vertical-relative:text;mso-width-percent:0;mso-height-percent:0;mso-width-relative:page;mso-height-relative:page" o:gfxdata="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"/>
-          </w:pict>
-        </mc:Fallback>
-      </mc:AlternateContent>
-    </w:r>
     <w:sdt>
       <w:sdtPr>
         <w:rPr>
@@ -13929,20 +13767,6 @@
         </w:docPartObj>
       </w:sdtPr>
       <w:sdtContent>
-        <w:r>
-          <w:rPr>
-            <w:sz w:val="20"/>
-            <w:szCs w:val="20"/>
-          </w:rPr>
-          <w:t>{{month}}</w:t>
-        </w:r>
-        <w:r>
-          <w:rPr>
-            <w:sz w:val="20"/>
-            <w:szCs w:val="20"/>
-          </w:rPr>
-          <w:t>, 2024</w:t>
-        </w:r>
         <w:r>
           <w:rPr>
             <w:sz w:val="20"/>
@@ -13956,42 +13780,6 @@
             <w:szCs w:val="20"/>
           </w:rPr>
           <w:tab/>
-          <w:t xml:space="preserve">Pág. </w:t>
-        </w:r>
-        <w:r>
-          <w:rPr>
-            <w:sz w:val="20"/>
-            <w:szCs w:val="20"/>
-          </w:rPr>
-          <w:fldChar w:fldCharType="begin"/>
-        </w:r>
-        <w:r>
-          <w:rPr>
-            <w:sz w:val="20"/>
-            <w:szCs w:val="20"/>
-          </w:rPr>
-          <w:instrText>PAGE   \* MERGEFORMAT</w:instrText>
-        </w:r>
-        <w:r>
-          <w:rPr>
-            <w:sz w:val="20"/>
-            <w:szCs w:val="20"/>
-          </w:rPr>
-          <w:fldChar w:fldCharType="separate"/>
-        </w:r>
-        <w:r>
-          <w:rPr>
-            <w:sz w:val="20"/>
-            <w:szCs w:val="20"/>
-          </w:rPr>
-          <w:t>79</w:t>
-        </w:r>
-        <w:r>
-          <w:rPr>
-            <w:sz w:val="20"/>
-            <w:szCs w:val="20"/>
-          </w:rPr>
-          <w:fldChar w:fldCharType="end"/>
         </w:r>
       </w:sdtContent>
     </w:sdt>
@@ -14030,60 +13818,68 @@
 <w:hdr xmlns:wpc="http://schemas.microsoft.com/office/word/2010/wordprocessingCanvas" xmlns:cx="http://schemas.microsoft.com/office/drawing/2014/chartex" xmlns:cx1="http://schemas.microsoft.com/office/drawing/2015/9/8/chartex" xmlns:cx2="http://schemas.microsoft.com/office/drawing/2015/10/21/chartex" xmlns:cx3="http://schemas.microsoft.com/office/drawing/2016/5/9/chartex" xmlns:cx4="http://schemas.microsoft.com/office/drawing/2016/5/10/chartex" xmlns:cx5="http://schemas.microsoft.com/office/drawing/2016/5/11/chartex" xmlns:cx6="http://schemas.microsoft.com/office/drawing/2016/5/12/chartex" xmlns:cx7="http://schemas.microsoft.com/office/drawing/2016/5/13/chartex" xmlns:cx8="http://schemas.microsoft.com/office/drawing/2016/5/14/chartex" xmlns:mc="http://schemas.openxmlformats.org/markup-compatibility/2006" xmlns:aink="http://schemas.microsoft.com/office/drawing/2016/ink" xmlns:am3d="http://schemas.microsoft.com/office/drawing/2017/model3d" xmlns:o="urn:schemas-microsoft-com:office:office" xmlns:oel="http://schemas.microsoft.com/office/2019/extlst" xmlns:r="http://schemas.openxmlformats.org/officeDocument/2006/relationships" xmlns:m="http://schemas.openxmlformats.org/officeDocument/2006/math" xmlns:v="urn:schemas-microsoft-com:vml" xmlns:wp14="http://schemas.microsoft.com/office/word/2010/wordprocessingDrawing" xmlns:wp="http://schemas.openxmlformats.org/drawingml/2006/wordprocessingDrawing" xmlns:w10="urn:schemas-microsoft-com:office:word" xmlns:w="http://schemas.openxmlformats.org/wordprocessingml/2006/main" xmlns:w14="http://schemas.microsoft.com/office/word/2010/wordml" xmlns:w15="http://schemas.microsoft.com/office/word/2012/wordml" xmlns:w16cex="http://schemas.microsoft.com/office/word/2018/wordml/cex" xmlns:w16cid="http://schemas.microsoft.com/office/word/2016/wordml/cid" xmlns:w16="http://schemas.microsoft.com/office/word/2018/wordml" xmlns:w16du="http://schemas.microsoft.com/office/word/2023/wordml/word16du" xmlns:w16sdtdh="http://schemas.microsoft.com/office/word/2020/wordml/sdtdatahash" xmlns:w16sdtfl="http://schemas.microsoft.com/office/word/2024/wordml/sdtformatlock" xmlns:w16se="http://schemas.microsoft.com/office/word/2015/wordml/symex" xmlns:wpg="http://schemas.microsoft.com/office/word/2010/wordprocessingGroup" xmlns:wpi="http://schemas.microsoft.com/office/word/2010/wordprocessingInk" xmlns:wne="http://schemas.microsoft.com/office/word/2006/wordml" xmlns:wps="http://schemas.microsoft.com/office/word/2010/wordprocessingShape" mc:Ignorable="w14 w15 w16se w16cid w16 w16cex w16sdtdh w16sdtfl w16du wp14">
   <w:tbl>
     <w:tblPr>
-      <w:tblStyle w:val="Tablaconcuadrcula"/>
-      <w:tblW w:w="0" w:type="auto"/>
-      <w:jc w:val="center"/>
-      <w:tblLook w:val="04A0" w:firstRow="1" w:lastRow="0" w:firstColumn="1" w:lastColumn="0" w:noHBand="0" w:noVBand="1"/>
+      <w:tblpPr w:leftFromText="141" w:rightFromText="141" w:vertAnchor="text" w:horzAnchor="margin" w:tblpY="-19"/>
+      <w:tblW w:w="5000" w:type="pct"/>
+      <w:tblBorders>
+        <w:top w:val="single" w:sz="4" w:space="0" w:color="000000"/>
+        <w:left w:val="single" w:sz="4" w:space="0" w:color="000000"/>
+        <w:bottom w:val="single" w:sz="4" w:space="0" w:color="000000"/>
+        <w:right w:val="single" w:sz="4" w:space="0" w:color="000000"/>
+        <w:insideH w:val="single" w:sz="4" w:space="0" w:color="000000"/>
+        <w:insideV w:val="single" w:sz="4" w:space="0" w:color="000000"/>
+      </w:tblBorders>
+      <w:tblLook w:val="0400" w:firstRow="0" w:lastRow="0" w:firstColumn="0" w:lastColumn="0" w:noHBand="0" w:noVBand="1"/>
     </w:tblPr>
     <w:tblGrid>
-      <w:gridCol w:w="1724"/>
-      <w:gridCol w:w="7807"/>
+      <w:gridCol w:w="1244"/>
+      <w:gridCol w:w="6355"/>
+      <w:gridCol w:w="828"/>
+      <w:gridCol w:w="1110"/>
     </w:tblGrid>
     <w:tr>
       <w:trPr>
-        <w:trHeight w:val="703"/>
-        <w:jc w:val="center"/>
+        <w:trHeight w:val="277"/>
       </w:trPr>
       <w:tc>
         <w:tcPr>
-          <w:tcW w:w="1696" w:type="dxa"/>
-          <w:vAlign w:val="center"/>
+          <w:tcW w:w="652" w:type="pct"/>
+          <w:vMerge w:val="restart"/>
+          <w:shd w:val="clear" w:color="auto" w:fill="auto"/>
+          <w:vAlign w:val="bottom"/>
         </w:tcPr>
         <w:p>
           <w:pPr>
-            <w:pStyle w:val="Encabezado"/>
-            <w:ind w:left="98"/>
-            <w:jc w:val="center"/>
+            <w:spacing w:after="0"/>
             <w:rPr>
-              <w:color w:val="002060"/>
-              <w:sz w:val="18"/>
-              <w:szCs w:val="18"/>
+              <w:color w:val="000000"/>
             </w:rPr>
           </w:pPr>
+          <w:bookmarkStart w:id="91" w:name="_Hlk190678933"/>
           <w:r>
             <w:drawing>
-              <wp:inline distT="0" distB="0" distL="0" distR="0" wp14:anchorId="5F8D6336" wp14:editId="0BCEFE22">
-                <wp:extent cx="892810" cy="387350"/>
-                <wp:effectExtent l="0" t="0" r="2540" b="0"/>
-                <wp:docPr id="564100634" name="image75.jpeg" descr="Imagen que contiene Texto&#10;&#10;Descripción generada automáticamente"/>
-                <wp:cNvGraphicFramePr>
-                  <a:graphicFrameLocks xmlns:a="http://schemas.openxmlformats.org/drawingml/2006/main" noChangeAspect="1"/>
-                </wp:cNvGraphicFramePr>
+              <wp:anchor distT="0" distB="0" distL="114300" distR="114300" simplePos="0" relativeHeight="251659264" behindDoc="0" locked="0" layoutInCell="1" hidden="0" allowOverlap="1" wp14:anchorId="07C80222" wp14:editId="1F069890">
+                <wp:simplePos x="0" y="0"/>
+                <wp:positionH relativeFrom="column">
+                  <wp:posOffset>-22860</wp:posOffset>
+                </wp:positionH>
+                <wp:positionV relativeFrom="paragraph">
+                  <wp:posOffset>-387985</wp:posOffset>
+                </wp:positionV>
+                <wp:extent cx="709930" cy="373380"/>
+                <wp:effectExtent l="0" t="0" r="0" b="7620"/>
+                <wp:wrapNone/>
+                <wp:docPr id="1980989118" name="image8.png" descr="Texto&#10;&#10;El contenido generado por IA puede ser incorrecto."/>
+                <wp:cNvGraphicFramePr/>
                 <a:graphic xmlns:a="http://schemas.openxmlformats.org/drawingml/2006/main">
                   <a:graphicData uri="http://schemas.openxmlformats.org/drawingml/2006/picture">
                     <pic:pic xmlns:pic="http://schemas.openxmlformats.org/drawingml/2006/picture">
                       <pic:nvPicPr>
-                        <pic:cNvPr id="938360749" name="image75.jpeg" descr="Imagen que contiene Texto&#10;&#10;Descripción generada automáticamente"/>
-                        <pic:cNvPicPr/>
+                        <pic:cNvPr id="193585238" name="image8.png" descr="Texto&#10;&#10;El contenido generado por IA puede ser incorrecto."/>
+                        <pic:cNvPicPr preferRelativeResize="0"/>
                       </pic:nvPicPr>
                       <pic:blipFill>
-                        <a:blip r:embed="rId1" cstate="print">
-                          <a:extLst>
-                            <a:ext uri="{28A0092B-C50C-407E-A947-70E740481C1C}">
-                              <a14:useLocalDpi xmlns:a14="http://schemas.microsoft.com/office/drawing/2010/main" val="0"/>
-                            </a:ext>
-                          </a:extLst>
-                        </a:blip>
+                        <a:blip r:embed="rId1"/>
+                        <a:srcRect/>
                         <a:stretch>
                           <a:fillRect/>
                         </a:stretch>
@@ -14091,156 +13887,250 @@
                       <pic:spPr>
                         <a:xfrm>
                           <a:off x="0" y="0"/>
-                          <a:ext cx="892810" cy="387350"/>
+                          <a:ext cx="709930" cy="373380"/>
                         </a:xfrm>
                         <a:prstGeom prst="rect">
                           <a:avLst/>
                         </a:prstGeom>
+                        <a:ln/>
                       </pic:spPr>
                     </pic:pic>
                   </a:graphicData>
                 </a:graphic>
-              </wp:inline>
+                <wp14:sizeRelH relativeFrom="margin">
+                  <wp14:pctWidth>0</wp14:pctWidth>
+                </wp14:sizeRelH>
+                <wp14:sizeRelV relativeFrom="margin">
+                  <wp14:pctHeight>0</wp14:pctHeight>
+                </wp14:sizeRelV>
+              </wp:anchor>
             </w:drawing>
           </w:r>
         </w:p>
       </w:tc>
       <w:tc>
         <w:tcPr>
-          <w:tcW w:w="7807" w:type="dxa"/>
+          <w:tcW w:w="3332" w:type="pct"/>
+          <w:shd w:val="clear" w:color="auto" w:fill="F2F2F2"/>
           <w:vAlign w:val="center"/>
         </w:tcPr>
         <w:p>
           <w:pPr>
-            <w:pStyle w:val="Encabezado"/>
-            <w:ind w:left="-109"/>
+            <w:spacing w:after="0"/>
             <w:jc w:val="center"/>
+            <w:rPr>
+              <w:rFonts w:ascii="Arial" w:eastAsia="Arial" w:hAnsi="Arial" w:cs="Arial"/>
+              <w:b/>
+              <w:color w:val="000000"/>
+              <w:sz w:val="24"/>
+              <w:szCs w:val="24"/>
+            </w:rPr>
           </w:pPr>
           <w:r>
             <w:rPr>
-              <w:color w:val="002060"/>
-              <w:sz w:val="22"/>
-              <w:szCs w:val="22"/>
+              <w:rFonts w:ascii="Arial" w:eastAsia="Arial" w:hAnsi="Arial" w:cs="Arial"/>
+              <w:b/>
+              <w:color w:val="000000"/>
+              <w:sz w:val="24"/>
+              <w:szCs w:val="24"/>
             </w:rPr>
-            <w:t>“{{nameproject}}"</w:t>
-          </w:r>
-        </w:p>
-      </w:tc>
-    </w:tr>
-  </w:tbl>
-  <w:p>
-    <w:pPr>
-      <w:pStyle w:val="Encabezado"/>
-      <w:jc w:val="center"/>
-    </w:pPr>
-  </w:p>
-</w:hdr>
-</file>
-
-<file path=word/header2.xml><?xml version="1.0" encoding="utf-8"?>
-<w:hdr xmlns:wpc="http://schemas.microsoft.com/office/word/2010/wordprocessingCanvas" xmlns:cx="http://schemas.microsoft.com/office/drawing/2014/chartex" xmlns:cx1="http://schemas.microsoft.com/office/drawing/2015/9/8/chartex" xmlns:cx2="http://schemas.microsoft.com/office/drawing/2015/10/21/chartex" xmlns:cx3="http://schemas.microsoft.com/office/drawing/2016/5/9/chartex" xmlns:cx4="http://schemas.microsoft.com/office/drawing/2016/5/10/chartex" xmlns:cx5="http://schemas.microsoft.com/office/drawing/2016/5/11/chartex" xmlns:cx6="http://schemas.microsoft.com/office/drawing/2016/5/12/chartex" xmlns:cx7="http://schemas.microsoft.com/office/drawing/2016/5/13/chartex" xmlns:cx8="http://schemas.microsoft.com/office/drawing/2016/5/14/chartex" xmlns:mc="http://schemas.openxmlformats.org/markup-compatibility/2006" xmlns:aink="http://schemas.microsoft.com/office/drawing/2016/ink" xmlns:am3d="http://schemas.microsoft.com/office/drawing/2017/model3d" xmlns:o="urn:schemas-microsoft-com:office:office" xmlns:oel="http://schemas.microsoft.com/office/2019/extlst" xmlns:r="http://schemas.openxmlformats.org/officeDocument/2006/relationships" xmlns:m="http://schemas.openxmlformats.org/officeDocument/2006/math" xmlns:v="urn:schemas-microsoft-com:vml" xmlns:wp14="http://schemas.microsoft.com/office/word/2010/wordprocessingDrawing" xmlns:wp="http://schemas.openxmlformats.org/drawingml/2006/wordprocessingDrawing" xmlns:w10="urn:schemas-microsoft-com:office:word" xmlns:w="http://schemas.openxmlformats.org/wordprocessingml/2006/main" xmlns:w14="http://schemas.microsoft.com/office/word/2010/wordml" xmlns:w15="http://schemas.microsoft.com/office/word/2012/wordml" xmlns:w16cex="http://schemas.microsoft.com/office/word/2018/wordml/cex" xmlns:w16cid="http://schemas.microsoft.com/office/word/2016/wordml/cid" xmlns:w16="http://schemas.microsoft.com/office/word/2018/wordml" xmlns:w16du="http://schemas.microsoft.com/office/word/2023/wordml/word16du" xmlns:w16sdtdh="http://schemas.microsoft.com/office/word/2020/wordml/sdtdatahash" xmlns:w16sdtfl="http://schemas.microsoft.com/office/word/2024/wordml/sdtformatlock" xmlns:w16se="http://schemas.microsoft.com/office/word/2015/wordml/symex" xmlns:wpg="http://schemas.microsoft.com/office/word/2010/wordprocessingGroup" xmlns:wpi="http://schemas.microsoft.com/office/word/2010/wordprocessingInk" xmlns:wne="http://schemas.microsoft.com/office/word/2006/wordml" xmlns:wps="http://schemas.microsoft.com/office/word/2010/wordprocessingShape" mc:Ignorable="w14 w15 w16se w16cid w16 w16cex w16sdtdh w16sdtfl w16du wp14">
-  <w:tbl>
-    <w:tblPr>
-      <w:tblStyle w:val="Tablaconcuadrcula"/>
-      <w:tblW w:w="0" w:type="auto"/>
-      <w:jc w:val="center"/>
-      <w:tblLook w:val="04A0" w:firstRow="1" w:lastRow="0" w:firstColumn="1" w:lastColumn="0" w:noHBand="0" w:noVBand="1"/>
-    </w:tblPr>
-    <w:tblGrid>
-      <w:gridCol w:w="1724"/>
-      <w:gridCol w:w="7807"/>
-    </w:tblGrid>
-    <w:tr>
-      <w:trPr>
-        <w:trHeight w:val="703"/>
-        <w:jc w:val="center"/>
-      </w:trPr>
-      <w:tc>
-        <w:tcPr>
-          <w:tcW w:w="1724" w:type="dxa"/>
-          <w:vAlign w:val="center"/>
-        </w:tcPr>
-        <w:p>
-          <w:pPr>
-            <w:pStyle w:val="Encabezado"/>
-            <w:ind w:left="98"/>
-            <w:jc w:val="center"/>
-            <w:rPr>
-              <w:color w:val="002060"/>
-              <w:sz w:val="18"/>
-              <w:szCs w:val="18"/>
-            </w:rPr>
-          </w:pPr>
-          <w:r>
-            <w:drawing>
-              <wp:inline distT="0" distB="0" distL="0" distR="0" wp14:anchorId="577C08E1" wp14:editId="0C4F7D85">
-                <wp:extent cx="892810" cy="387350"/>
-                <wp:effectExtent l="0" t="0" r="2540" b="0"/>
-                <wp:docPr id="2055665443" name="image75.jpeg" descr="Imagen que contiene Texto&#10;&#10;Descripción generada automáticamente"/>
-                <wp:cNvGraphicFramePr>
-                  <a:graphicFrameLocks xmlns:a="http://schemas.openxmlformats.org/drawingml/2006/main" noChangeAspect="1"/>
-                </wp:cNvGraphicFramePr>
-                <a:graphic xmlns:a="http://schemas.openxmlformats.org/drawingml/2006/main">
-                  <a:graphicData uri="http://schemas.openxmlformats.org/drawingml/2006/picture">
-                    <pic:pic xmlns:pic="http://schemas.openxmlformats.org/drawingml/2006/picture">
-                      <pic:nvPicPr>
-                        <pic:cNvPr id="938360749" name="image75.jpeg" descr="Imagen que contiene Texto&#10;&#10;Descripción generada automáticamente"/>
-                        <pic:cNvPicPr/>
-                      </pic:nvPicPr>
-                      <pic:blipFill>
-                        <a:blip r:embed="rId1" cstate="print">
-                          <a:extLst>
-                            <a:ext uri="{28A0092B-C50C-407E-A947-70E740481C1C}">
-                              <a14:useLocalDpi xmlns:a14="http://schemas.microsoft.com/office/drawing/2010/main" val="0"/>
-                            </a:ext>
-                          </a:extLst>
-                        </a:blip>
-                        <a:stretch>
-                          <a:fillRect/>
-                        </a:stretch>
-                      </pic:blipFill>
-                      <pic:spPr>
-                        <a:xfrm>
-                          <a:off x="0" y="0"/>
-                          <a:ext cx="892810" cy="387350"/>
-                        </a:xfrm>
-                        <a:prstGeom prst="rect">
-                          <a:avLst/>
-                        </a:prstGeom>
-                      </pic:spPr>
-                    </pic:pic>
-                  </a:graphicData>
-                </a:graphic>
-              </wp:inline>
-            </w:drawing>
+            <w:t>ESTUDIO DE MICROSIMULACIÓN</w:t>
           </w:r>
         </w:p>
       </w:tc>
       <w:tc>
         <w:tcPr>
-          <w:tcW w:w="7807" w:type="dxa"/>
+          <w:tcW w:w="434" w:type="pct"/>
+          <w:shd w:val="clear" w:color="auto" w:fill="auto"/>
+          <w:vAlign w:val="center"/>
+        </w:tcPr>
+        <w:p>
+          <w:pPr>
+            <w:spacing w:after="0"/>
+            <w:jc w:val="center"/>
+            <w:rPr>
+              <w:rFonts w:ascii="Arial" w:eastAsia="Arial" w:hAnsi="Arial" w:cs="Arial"/>
+              <w:color w:val="000000"/>
+              <w:sz w:val="14"/>
+              <w:szCs w:val="14"/>
+            </w:rPr>
+          </w:pPr>
+          <w:r>
+            <w:rPr>
+              <w:rFonts w:ascii="Arial" w:eastAsia="Arial" w:hAnsi="Arial" w:cs="Arial"/>
+              <w:color w:val="000000"/>
+              <w:sz w:val="14"/>
+              <w:szCs w:val="14"/>
+            </w:rPr>
+            <w:t>FECHA</w:t>
+          </w:r>
+        </w:p>
+      </w:tc>
+      <w:tc>
+        <w:tcPr>
+          <w:tcW w:w="583" w:type="pct"/>
+          <w:shd w:val="clear" w:color="auto" w:fill="auto"/>
+          <w:vAlign w:val="center"/>
+        </w:tcPr>
+        <w:p>
+          <w:pPr>
+            <w:spacing w:after="0"/>
+            <w:jc w:val="center"/>
+            <w:rPr>
+              <w:rFonts w:ascii="Arial" w:eastAsia="Arial" w:hAnsi="Arial" w:cs="Arial"/>
+              <w:bCs/>
+              <w:color w:val="000000"/>
+              <w:sz w:val="14"/>
+              <w:szCs w:val="14"/>
+            </w:rPr>
+          </w:pPr>
+          <w:r>
+            <w:rPr>
+              <w:rFonts w:ascii="Arial" w:eastAsia="Arial" w:hAnsi="Arial" w:cs="Arial"/>
+              <w:bCs/>
+              <w:color w:val="000000"/>
+              <w:sz w:val="14"/>
+              <w:szCs w:val="14"/>
+            </w:rPr>
+            <w:t>Ene-25</w:t>
+          </w:r>
+        </w:p>
+      </w:tc>
+    </w:tr>
+    <w:tr>
+      <w:trPr>
+        <w:trHeight w:val="737"/>
+      </w:trPr>
+      <w:tc>
+        <w:tcPr>
+          <w:tcW w:w="652" w:type="pct"/>
+          <w:vMerge/>
+          <w:shd w:val="clear" w:color="auto" w:fill="auto"/>
+          <w:vAlign w:val="bottom"/>
+        </w:tcPr>
+        <w:p>
+          <w:pPr>
+            <w:widowControl w:val="0"/>
+            <w:pBdr>
+              <w:top w:val="nil"/>
+              <w:left w:val="nil"/>
+              <w:bottom w:val="nil"/>
+              <w:right w:val="nil"/>
+              <w:between w:val="nil"/>
+            </w:pBdr>
+            <w:spacing w:after="0" w:line="276" w:lineRule="auto"/>
+            <w:rPr>
+              <w:rFonts w:ascii="Arial" w:eastAsia="Arial" w:hAnsi="Arial" w:cs="Arial"/>
+              <w:b/>
+              <w:color w:val="000000"/>
+              <w:sz w:val="14"/>
+              <w:szCs w:val="14"/>
+            </w:rPr>
+          </w:pPr>
+        </w:p>
+      </w:tc>
+      <w:tc>
+        <w:tcPr>
+          <w:tcW w:w="3332" w:type="pct"/>
+          <w:shd w:val="clear" w:color="auto" w:fill="FFFFFF"/>
           <w:vAlign w:val="center"/>
         </w:tcPr>
         <w:p>
           <w:pPr>
             <w:pStyle w:val="Encabezado"/>
             <w:jc w:val="center"/>
+            <w:rPr>
+              <w:sz w:val="14"/>
+              <w:szCs w:val="14"/>
+            </w:rPr>
           </w:pPr>
           <w:r>
             <w:rPr>
-              <w:color w:val="002060"/>
-              <w:sz w:val="22"/>
-              <w:szCs w:val="22"/>
+              <w:sz w:val="14"/>
+              <w:szCs w:val="14"/>
             </w:rPr>
             <w:t>“{{nameproject}}"</w:t>
           </w:r>
         </w:p>
+        <w:p>
+          <w:pPr>
+            <w:spacing w:after="0"/>
+            <w:jc w:val="center"/>
+            <w:rPr>
+              <w:rFonts w:ascii="Arial" w:eastAsia="Arial" w:hAnsi="Arial" w:cs="Arial"/>
+              <w:b/>
+              <w:color w:val="000000"/>
+              <w:sz w:val="12"/>
+              <w:szCs w:val="12"/>
+            </w:rPr>
+          </w:pPr>
+        </w:p>
+      </w:tc>
+      <w:tc>
+        <w:tcPr>
+          <w:tcW w:w="434" w:type="pct"/>
+          <w:shd w:val="clear" w:color="auto" w:fill="auto"/>
+          <w:vAlign w:val="center"/>
+        </w:tcPr>
+        <w:p>
+          <w:pPr>
+            <w:spacing w:after="0"/>
+            <w:jc w:val="center"/>
+            <w:rPr>
+              <w:rFonts w:ascii="Arial" w:eastAsia="Arial" w:hAnsi="Arial" w:cs="Arial"/>
+              <w:color w:val="000000"/>
+              <w:sz w:val="14"/>
+              <w:szCs w:val="14"/>
+            </w:rPr>
+          </w:pPr>
+          <w:r>
+            <w:rPr>
+              <w:rFonts w:ascii="Arial" w:eastAsia="Arial" w:hAnsi="Arial" w:cs="Arial"/>
+              <w:color w:val="000000"/>
+              <w:sz w:val="14"/>
+              <w:szCs w:val="14"/>
+            </w:rPr>
+            <w:t>REV.</w:t>
+          </w:r>
+        </w:p>
+      </w:tc>
+      <w:tc>
+        <w:tcPr>
+          <w:tcW w:w="583" w:type="pct"/>
+          <w:shd w:val="clear" w:color="auto" w:fill="auto"/>
+          <w:vAlign w:val="center"/>
+        </w:tcPr>
+        <w:p>
+          <w:pPr>
+            <w:spacing w:after="0"/>
+            <w:jc w:val="center"/>
+            <w:rPr>
+              <w:rFonts w:ascii="Arial" w:eastAsia="Arial" w:hAnsi="Arial" w:cs="Arial"/>
+              <w:bCs/>
+              <w:color w:val="000000"/>
+              <w:sz w:val="14"/>
+              <w:szCs w:val="14"/>
+            </w:rPr>
+          </w:pPr>
+          <w:r>
+            <w:rPr>
+              <w:rFonts w:ascii="Arial" w:eastAsia="Arial" w:hAnsi="Arial" w:cs="Arial"/>
+              <w:bCs/>
+              <w:color w:val="000000"/>
+              <w:sz w:val="14"/>
+              <w:szCs w:val="14"/>
+            </w:rPr>
+            <w:t>B</w:t>
+          </w:r>
+        </w:p>
       </w:tc>
     </w:tr>
+    <w:bookmarkEnd w:id="91"/>
   </w:tbl>
   <w:p>
     <w:pPr>
       <w:pStyle w:val="Encabezado"/>
+      <w:jc w:val="center"/>
     </w:pPr>
   </w:p>
 </w:hdr>

</xml_diff>